<commit_message>
#118: write-up.docx, update tables
</commit_message>
<xml_diff>
--- a/hw6/write-up.docx
+++ b/hw6/write-up.docx
@@ -1084,20 +1084,6 @@
           <w:sz w:val="24"/>
           <w:szCs w:val="24"/>
         </w:rPr>
-      </w:pPr>
-    </w:p>
-    <w:p>
-      <w:pPr>
-        <w:pStyle w:val="ListParagraph"/>
-        <w:numPr>
-          <w:ilvl w:val="0"/>
-          <w:numId w:val="4"/>
-        </w:numPr>
-        <w:spacing w:line="240" w:lineRule="auto"/>
-        <w:rPr>
-          <w:sz w:val="24"/>
-          <w:szCs w:val="24"/>
-        </w:rPr>
         <w:sectPr>
           <w:headerReference w:type="default" r:id="rId11"/>
           <w:headerReference w:type="first" r:id="rId12"/>
@@ -1287,15 +1273,6 @@
           <w:sz w:val="24"/>
           <w:szCs w:val="24"/>
         </w:rPr>
-      </w:pPr>
-    </w:p>
-    <w:p>
-      <w:pPr>
-        <w:spacing w:line="240" w:lineRule="auto"/>
-        <w:rPr>
-          <w:sz w:val="24"/>
-          <w:szCs w:val="24"/>
-        </w:rPr>
         <w:sectPr>
           <w:type w:val="continuous"/>
           <w:pgSz w:w="12240" w:h="15840"/>
@@ -1610,18 +1587,37 @@
           <w:szCs w:val="24"/>
         </w:rPr>
       </w:pPr>
-      <w:r>
-        <w:rPr>
-          <w:sz w:val="24"/>
-          <w:szCs w:val="24"/>
-        </w:rPr>
-        <w:lastRenderedPageBreak/>
-        <w:t xml:space="preserve">  df = </w:t>
+    </w:p>
+    <w:p>
+      <w:pPr>
+        <w:spacing w:line="240" w:lineRule="auto"/>
+        <w:ind w:left="720"/>
+        <w:rPr>
+          <w:rFonts w:ascii="Courier New" w:hAnsi="Courier New" w:cs="Courier New"/>
+          <w:sz w:val="24"/>
+          <w:szCs w:val="24"/>
+        </w:rPr>
+      </w:pPr>
+      <w:r>
+        <w:rPr>
+          <w:sz w:val="24"/>
+          <w:szCs w:val="24"/>
+        </w:rPr>
+        <w:t xml:space="preserve">  </w:t>
+      </w:r>
+      <w:r>
+        <w:rPr>
+          <w:rFonts w:ascii="Courier New" w:hAnsi="Courier New" w:cs="Courier New"/>
+          <w:sz w:val="24"/>
+          <w:szCs w:val="24"/>
+        </w:rPr>
+        <w:t xml:space="preserve">df = </w:t>
       </w:r>
       <w:proofErr w:type="spellStart"/>
       <w:proofErr w:type="gramStart"/>
       <w:r>
         <w:rPr>
+          <w:rFonts w:ascii="Courier New" w:hAnsi="Courier New" w:cs="Courier New"/>
           <w:sz w:val="24"/>
           <w:szCs w:val="24"/>
         </w:rPr>
@@ -1631,6 +1627,7 @@
       <w:proofErr w:type="gramEnd"/>
       <w:r>
         <w:rPr>
+          <w:rFonts w:ascii="Courier New" w:hAnsi="Courier New" w:cs="Courier New"/>
           <w:sz w:val="24"/>
           <w:szCs w:val="24"/>
         </w:rPr>
@@ -1639,6 +1636,7 @@
       <w:proofErr w:type="spellStart"/>
       <w:r>
         <w:rPr>
+          <w:rFonts w:ascii="Courier New" w:hAnsi="Courier New" w:cs="Courier New"/>
           <w:sz w:val="24"/>
           <w:szCs w:val="24"/>
         </w:rPr>
@@ -1647,6 +1645,7 @@
       <w:proofErr w:type="spellEnd"/>
       <w:r>
         <w:rPr>
+          <w:rFonts w:ascii="Courier New" w:hAnsi="Courier New" w:cs="Courier New"/>
           <w:sz w:val="24"/>
           <w:szCs w:val="24"/>
         </w:rPr>
@@ -1657,15 +1656,6 @@
       <w:pPr>
         <w:spacing w:line="240" w:lineRule="auto"/>
         <w:rPr>
-          <w:sz w:val="24"/>
-          <w:szCs w:val="24"/>
-        </w:rPr>
-      </w:pPr>
-    </w:p>
-    <w:p>
-      <w:pPr>
-        <w:spacing w:line="240" w:lineRule="auto"/>
-        <w:rPr>
           <w:b/>
           <w:sz w:val="24"/>
           <w:szCs w:val="24"/>
@@ -1677,6 +1667,7 @@
           <w:sz w:val="24"/>
           <w:szCs w:val="24"/>
         </w:rPr>
+        <w:lastRenderedPageBreak/>
         <w:t>Results</w:t>
       </w:r>
     </w:p>
@@ -1695,7 +1686,6 @@
         </w:rPr>
         <w:t xml:space="preserve">The BNB </w:t>
       </w:r>
-      <w:bookmarkStart w:id="0" w:name="_GoBack"/>
       <w:proofErr w:type="spellStart"/>
       <w:r>
         <w:rPr>
@@ -1724,67 +1714,231 @@
         </w:rPr>
         <w:t>1,3)</w:t>
       </w:r>
+      <w:r>
+        <w:rPr>
+          <w:sz w:val="24"/>
+          <w:szCs w:val="24"/>
+        </w:rPr>
+        <w:t xml:space="preserve"> was less performant against the unigram, and POS methodologies:</w:t>
+      </w:r>
+    </w:p>
+    <w:p>
+      <w:pPr>
+        <w:spacing w:line="240" w:lineRule="auto"/>
+        <w:rPr>
+          <w:sz w:val="24"/>
+          <w:szCs w:val="24"/>
+        </w:rPr>
+      </w:pPr>
+      <w:bookmarkStart w:id="0" w:name="_GoBack"/>
       <w:bookmarkEnd w:id="0"/>
-      <w:r>
-        <w:rPr>
-          <w:sz w:val="24"/>
-          <w:szCs w:val="24"/>
-        </w:rPr>
-        <w:t xml:space="preserve"> was less performant against the unigram, and POS methodologies:</w:t>
-      </w:r>
-    </w:p>
-    <w:p>
-      <w:pPr>
-        <w:spacing w:line="240" w:lineRule="auto"/>
-        <w:rPr>
-          <w:sz w:val="24"/>
-          <w:szCs w:val="24"/>
-        </w:rPr>
-      </w:pPr>
-    </w:p>
-    <w:p>
-      <w:pPr>
-        <w:spacing w:line="240" w:lineRule="auto"/>
-        <w:rPr>
-          <w:sz w:val="24"/>
-          <w:szCs w:val="24"/>
-        </w:rPr>
-      </w:pPr>
-    </w:p>
-    <w:p>
-      <w:pPr>
-        <w:spacing w:line="240" w:lineRule="auto"/>
-        <w:rPr>
-          <w:sz w:val="24"/>
-          <w:szCs w:val="24"/>
-        </w:rPr>
-      </w:pPr>
-      <w:r>
-        <w:rPr>
-          <w:sz w:val="24"/>
-          <w:szCs w:val="24"/>
-        </w:rPr>
-        <w:t>Figure 2: BNB confusion matrix on genre prediction.</w:t>
-      </w:r>
-    </w:p>
-    <w:p>
-      <w:pPr>
-        <w:spacing w:line="240" w:lineRule="auto"/>
-        <w:rPr>
-          <w:sz w:val="24"/>
-          <w:szCs w:val="24"/>
-        </w:rPr>
-      </w:pPr>
-      <w:r>
-        <w:rPr>
-          <w:sz w:val="24"/>
-          <w:szCs w:val="24"/>
-        </w:rPr>
-        <w:t xml:space="preserve">Figure 3: BNB with </w:t>
+    </w:p>
+    <w:tbl>
+      <w:tblPr>
+        <w:tblStyle w:val="TableGrid"/>
+        <w:tblW w:w="0" w:type="auto"/>
+        <w:tblLook w:val="04A0" w:firstRow="1" w:lastRow="0" w:firstColumn="1" w:lastColumn="0" w:noHBand="0" w:noVBand="1"/>
+      </w:tblPr>
+      <w:tblGrid>
+        <w:gridCol w:w="3116"/>
+        <w:gridCol w:w="3117"/>
+        <w:gridCol w:w="3117"/>
+      </w:tblGrid>
+      <w:tr>
+        <w:tc>
+          <w:tcPr>
+            <w:tcW w:w="3116" w:type="dxa"/>
+          </w:tcPr>
+          <w:p>
+            <w:pPr>
+              <w:rPr>
+                <w:sz w:val="24"/>
+                <w:szCs w:val="24"/>
+              </w:rPr>
+            </w:pPr>
+          </w:p>
+        </w:tc>
+        <w:tc>
+          <w:tcPr>
+            <w:tcW w:w="3117" w:type="dxa"/>
+          </w:tcPr>
+          <w:p>
+            <w:pPr>
+              <w:rPr>
+                <w:sz w:val="24"/>
+                <w:szCs w:val="24"/>
+              </w:rPr>
+            </w:pPr>
+          </w:p>
+        </w:tc>
+        <w:tc>
+          <w:tcPr>
+            <w:tcW w:w="3117" w:type="dxa"/>
+          </w:tcPr>
+          <w:p>
+            <w:pPr>
+              <w:rPr>
+                <w:sz w:val="24"/>
+                <w:szCs w:val="24"/>
+              </w:rPr>
+            </w:pPr>
+          </w:p>
+        </w:tc>
+      </w:tr>
+      <w:tr>
+        <w:tc>
+          <w:tcPr>
+            <w:tcW w:w="3116" w:type="dxa"/>
+          </w:tcPr>
+          <w:p>
+            <w:pPr>
+              <w:rPr>
+                <w:sz w:val="24"/>
+                <w:szCs w:val="24"/>
+              </w:rPr>
+            </w:pPr>
+            <w:r>
+              <w:rPr>
+                <w:b/>
+                <w:sz w:val="24"/>
+                <w:szCs w:val="24"/>
+              </w:rPr>
+              <w:t>Figure 2:</w:t>
+            </w:r>
+            <w:r>
+              <w:rPr>
+                <w:sz w:val="24"/>
+                <w:szCs w:val="24"/>
+              </w:rPr>
+              <w:t xml:space="preserve"> BNB confusion matrix on genre prediction.</w:t>
+            </w:r>
+          </w:p>
+        </w:tc>
+        <w:tc>
+          <w:tcPr>
+            <w:tcW w:w="3117" w:type="dxa"/>
+          </w:tcPr>
+          <w:p>
+            <w:pPr>
+              <w:rPr>
+                <w:sz w:val="24"/>
+                <w:szCs w:val="24"/>
+              </w:rPr>
+            </w:pPr>
+            <w:r>
+              <w:rPr>
+                <w:b/>
+                <w:sz w:val="24"/>
+                <w:szCs w:val="24"/>
+              </w:rPr>
+              <w:t>Figure 3:</w:t>
+            </w:r>
+            <w:r>
+              <w:rPr>
+                <w:sz w:val="24"/>
+                <w:szCs w:val="24"/>
+              </w:rPr>
+              <w:t xml:space="preserve"> BNB with </w:t>
+            </w:r>
+            <w:proofErr w:type="spellStart"/>
+            <w:r>
+              <w:rPr>
+                <w:sz w:val="24"/>
+                <w:szCs w:val="24"/>
+              </w:rPr>
+              <w:t>ngram_range</w:t>
+            </w:r>
+            <w:proofErr w:type="spellEnd"/>
+            <w:proofErr w:type="gramStart"/>
+            <w:r>
+              <w:rPr>
+                <w:sz w:val="24"/>
+                <w:szCs w:val="24"/>
+              </w:rPr>
+              <w:t>=(</w:t>
+            </w:r>
+            <w:proofErr w:type="gramEnd"/>
+            <w:r>
+              <w:rPr>
+                <w:sz w:val="24"/>
+                <w:szCs w:val="24"/>
+              </w:rPr>
+              <w:t>1,3) confusion matrix on genre prediction.</w:t>
+            </w:r>
+          </w:p>
+        </w:tc>
+        <w:tc>
+          <w:tcPr>
+            <w:tcW w:w="3117" w:type="dxa"/>
+          </w:tcPr>
+          <w:p>
+            <w:pPr>
+              <w:rPr>
+                <w:sz w:val="24"/>
+                <w:szCs w:val="24"/>
+              </w:rPr>
+            </w:pPr>
+            <w:r>
+              <w:rPr>
+                <w:b/>
+                <w:sz w:val="24"/>
+                <w:szCs w:val="24"/>
+              </w:rPr>
+              <w:t>Figure 4:</w:t>
+            </w:r>
+            <w:r>
+              <w:rPr>
+                <w:sz w:val="24"/>
+                <w:szCs w:val="24"/>
+              </w:rPr>
+              <w:t xml:space="preserve"> BNB with POS suffix confusion matrix on genre prediction.</w:t>
+            </w:r>
+          </w:p>
+        </w:tc>
+      </w:tr>
+    </w:tbl>
+    <w:p>
+      <w:pPr>
+        <w:spacing w:line="240" w:lineRule="auto"/>
+        <w:rPr>
+          <w:sz w:val="24"/>
+          <w:szCs w:val="24"/>
+        </w:rPr>
+      </w:pPr>
+    </w:p>
+    <w:p>
+      <w:pPr>
+        <w:spacing w:line="240" w:lineRule="auto"/>
+        <w:rPr>
+          <w:sz w:val="24"/>
+          <w:szCs w:val="24"/>
+        </w:rPr>
+      </w:pPr>
+      <w:r>
+        <w:rPr>
+          <w:sz w:val="24"/>
+          <w:szCs w:val="24"/>
+        </w:rPr>
+        <w:t>The unigram MNB with POS outper</w:t>
+      </w:r>
+      <w:r>
+        <w:rPr>
+          <w:sz w:val="24"/>
+          <w:szCs w:val="24"/>
+        </w:rPr>
+        <w:t>for</w:t>
+      </w:r>
+      <w:r>
+        <w:rPr>
+          <w:sz w:val="24"/>
+          <w:szCs w:val="24"/>
+        </w:rPr>
+        <w:t xml:space="preserve">ms the </w:t>
       </w:r>
       <w:proofErr w:type="spellStart"/>
       <w:r>
         <w:rPr>
+          <w:rFonts w:ascii="Courier New" w:hAnsi="Courier New" w:cs="Courier New"/>
           <w:sz w:val="24"/>
           <w:szCs w:val="24"/>
         </w:rPr>
@@ -1794,6 +1948,7 @@
       <w:proofErr w:type="gramStart"/>
       <w:r>
         <w:rPr>
+          <w:rFonts w:ascii="Courier New" w:hAnsi="Courier New" w:cs="Courier New"/>
           <w:sz w:val="24"/>
           <w:szCs w:val="24"/>
         </w:rPr>
@@ -1802,74 +1957,216 @@
       <w:proofErr w:type="gramEnd"/>
       <w:r>
         <w:rPr>
-          <w:sz w:val="24"/>
-          <w:szCs w:val="24"/>
-        </w:rPr>
-        <w:t>1,3) confusion matrix on genre prediction.</w:t>
-      </w:r>
-    </w:p>
-    <w:p>
-      <w:pPr>
-        <w:spacing w:line="240" w:lineRule="auto"/>
-        <w:rPr>
-          <w:sz w:val="24"/>
-          <w:szCs w:val="24"/>
-        </w:rPr>
-      </w:pPr>
-      <w:r>
-        <w:rPr>
-          <w:sz w:val="24"/>
-          <w:szCs w:val="24"/>
-        </w:rPr>
-        <w:t>Figure 4: BNB with POS suffix confusion matrix on genre prediction.</w:t>
-      </w:r>
-    </w:p>
-    <w:p>
-      <w:pPr>
-        <w:spacing w:line="240" w:lineRule="auto"/>
-        <w:rPr>
-          <w:sz w:val="24"/>
-          <w:szCs w:val="24"/>
-        </w:rPr>
-      </w:pPr>
-    </w:p>
-    <w:p>
-      <w:pPr>
-        <w:spacing w:line="240" w:lineRule="auto"/>
-        <w:rPr>
-          <w:sz w:val="24"/>
-          <w:szCs w:val="24"/>
-        </w:rPr>
-      </w:pPr>
-    </w:p>
-    <w:p>
-      <w:pPr>
-        <w:spacing w:line="240" w:lineRule="auto"/>
-        <w:rPr>
-          <w:sz w:val="24"/>
-          <w:szCs w:val="24"/>
-        </w:rPr>
-      </w:pPr>
-      <w:r>
-        <w:rPr>
-          <w:sz w:val="24"/>
-          <w:szCs w:val="24"/>
-        </w:rPr>
-        <w:t>The unigram MNB with POS outper</w:t>
-      </w:r>
-      <w:r>
-        <w:rPr>
-          <w:sz w:val="24"/>
-          <w:szCs w:val="24"/>
-        </w:rPr>
-        <w:t>for</w:t>
-      </w:r>
-      <w:r>
-        <w:rPr>
-          <w:sz w:val="24"/>
-          <w:szCs w:val="24"/>
-        </w:rPr>
-        <w:t xml:space="preserve">ms the </w:t>
+          <w:rFonts w:ascii="Courier New" w:hAnsi="Courier New" w:cs="Courier New"/>
+          <w:sz w:val="24"/>
+          <w:szCs w:val="24"/>
+        </w:rPr>
+        <w:t>1,3)</w:t>
+      </w:r>
+      <w:r>
+        <w:rPr>
+          <w:sz w:val="24"/>
+          <w:szCs w:val="24"/>
+        </w:rPr>
+        <w:t xml:space="preserve"> and standard unigram variants:</w:t>
+      </w:r>
+    </w:p>
+    <w:p>
+      <w:pPr>
+        <w:spacing w:line="240" w:lineRule="auto"/>
+        <w:rPr>
+          <w:sz w:val="24"/>
+          <w:szCs w:val="24"/>
+        </w:rPr>
+      </w:pPr>
+    </w:p>
+    <w:tbl>
+      <w:tblPr>
+        <w:tblStyle w:val="TableGrid"/>
+        <w:tblW w:w="0" w:type="auto"/>
+        <w:tblLook w:val="04A0" w:firstRow="1" w:lastRow="0" w:firstColumn="1" w:lastColumn="0" w:noHBand="0" w:noVBand="1"/>
+      </w:tblPr>
+      <w:tblGrid>
+        <w:gridCol w:w="3116"/>
+        <w:gridCol w:w="3117"/>
+        <w:gridCol w:w="3117"/>
+      </w:tblGrid>
+      <w:tr>
+        <w:tc>
+          <w:tcPr>
+            <w:tcW w:w="3116" w:type="dxa"/>
+          </w:tcPr>
+          <w:p>
+            <w:pPr>
+              <w:rPr>
+                <w:sz w:val="24"/>
+                <w:szCs w:val="24"/>
+              </w:rPr>
+            </w:pPr>
+          </w:p>
+        </w:tc>
+        <w:tc>
+          <w:tcPr>
+            <w:tcW w:w="3117" w:type="dxa"/>
+          </w:tcPr>
+          <w:p>
+            <w:pPr>
+              <w:rPr>
+                <w:sz w:val="24"/>
+                <w:szCs w:val="24"/>
+              </w:rPr>
+            </w:pPr>
+          </w:p>
+        </w:tc>
+        <w:tc>
+          <w:tcPr>
+            <w:tcW w:w="3117" w:type="dxa"/>
+          </w:tcPr>
+          <w:p>
+            <w:pPr>
+              <w:rPr>
+                <w:sz w:val="24"/>
+                <w:szCs w:val="24"/>
+              </w:rPr>
+            </w:pPr>
+          </w:p>
+        </w:tc>
+      </w:tr>
+      <w:tr>
+        <w:tc>
+          <w:tcPr>
+            <w:tcW w:w="3116" w:type="dxa"/>
+          </w:tcPr>
+          <w:p>
+            <w:pPr>
+              <w:rPr>
+                <w:sz w:val="24"/>
+                <w:szCs w:val="24"/>
+              </w:rPr>
+            </w:pPr>
+            <w:r>
+              <w:rPr>
+                <w:b/>
+                <w:sz w:val="24"/>
+                <w:szCs w:val="24"/>
+              </w:rPr>
+              <w:t>Figure 5:</w:t>
+            </w:r>
+            <w:r>
+              <w:rPr>
+                <w:sz w:val="24"/>
+                <w:szCs w:val="24"/>
+              </w:rPr>
+              <w:t xml:space="preserve"> MNB confusion matrix on genre prediction.</w:t>
+            </w:r>
+          </w:p>
+        </w:tc>
+        <w:tc>
+          <w:tcPr>
+            <w:tcW w:w="3117" w:type="dxa"/>
+          </w:tcPr>
+          <w:p>
+            <w:pPr>
+              <w:rPr>
+                <w:sz w:val="24"/>
+                <w:szCs w:val="24"/>
+              </w:rPr>
+            </w:pPr>
+            <w:r>
+              <w:rPr>
+                <w:b/>
+                <w:sz w:val="24"/>
+                <w:szCs w:val="24"/>
+              </w:rPr>
+              <w:t>Figure 6:</w:t>
+            </w:r>
+            <w:r>
+              <w:rPr>
+                <w:sz w:val="24"/>
+                <w:szCs w:val="24"/>
+              </w:rPr>
+              <w:t xml:space="preserve"> MNB with </w:t>
+            </w:r>
+            <w:proofErr w:type="spellStart"/>
+            <w:r>
+              <w:rPr>
+                <w:sz w:val="24"/>
+                <w:szCs w:val="24"/>
+              </w:rPr>
+              <w:t>ngram_range</w:t>
+            </w:r>
+            <w:proofErr w:type="spellEnd"/>
+            <w:proofErr w:type="gramStart"/>
+            <w:r>
+              <w:rPr>
+                <w:sz w:val="24"/>
+                <w:szCs w:val="24"/>
+              </w:rPr>
+              <w:t>=(</w:t>
+            </w:r>
+            <w:proofErr w:type="gramEnd"/>
+            <w:r>
+              <w:rPr>
+                <w:sz w:val="24"/>
+                <w:szCs w:val="24"/>
+              </w:rPr>
+              <w:t>1,3) confusion matrix on genre prediction.</w:t>
+            </w:r>
+          </w:p>
+        </w:tc>
+        <w:tc>
+          <w:tcPr>
+            <w:tcW w:w="3117" w:type="dxa"/>
+          </w:tcPr>
+          <w:p>
+            <w:pPr>
+              <w:rPr>
+                <w:sz w:val="24"/>
+                <w:szCs w:val="24"/>
+              </w:rPr>
+            </w:pPr>
+            <w:r>
+              <w:rPr>
+                <w:b/>
+                <w:sz w:val="24"/>
+                <w:szCs w:val="24"/>
+              </w:rPr>
+              <w:t>Figure 7:</w:t>
+            </w:r>
+            <w:r>
+              <w:rPr>
+                <w:sz w:val="24"/>
+                <w:szCs w:val="24"/>
+              </w:rPr>
+              <w:t xml:space="preserve"> MNB with POS suffix confusion matrix on genre prediction.</w:t>
+            </w:r>
+          </w:p>
+        </w:tc>
+      </w:tr>
+    </w:tbl>
+    <w:p>
+      <w:pPr>
+        <w:spacing w:line="240" w:lineRule="auto"/>
+        <w:rPr>
+          <w:sz w:val="24"/>
+          <w:szCs w:val="24"/>
+        </w:rPr>
+      </w:pPr>
+    </w:p>
+    <w:p>
+      <w:pPr>
+        <w:spacing w:line="240" w:lineRule="auto"/>
+        <w:rPr>
+          <w:sz w:val="24"/>
+          <w:szCs w:val="24"/>
+        </w:rPr>
+      </w:pPr>
+      <w:r>
+        <w:rPr>
+          <w:sz w:val="24"/>
+          <w:szCs w:val="24"/>
+        </w:rPr>
+        <w:t xml:space="preserve">The SVM followed by the </w:t>
       </w:r>
       <w:proofErr w:type="spellStart"/>
       <w:r>
@@ -1904,61 +2201,803 @@
           <w:sz w:val="24"/>
           <w:szCs w:val="24"/>
         </w:rPr>
-        <w:t xml:space="preserve"> and standard unigram variants:</w:t>
-      </w:r>
-    </w:p>
-    <w:p>
-      <w:pPr>
-        <w:spacing w:line="240" w:lineRule="auto"/>
-        <w:rPr>
-          <w:sz w:val="24"/>
-          <w:szCs w:val="24"/>
-        </w:rPr>
-      </w:pPr>
-    </w:p>
-    <w:p>
-      <w:pPr>
-        <w:spacing w:line="240" w:lineRule="auto"/>
-        <w:rPr>
-          <w:sz w:val="24"/>
-          <w:szCs w:val="24"/>
-        </w:rPr>
-      </w:pPr>
-    </w:p>
-    <w:p>
-      <w:pPr>
-        <w:spacing w:line="240" w:lineRule="auto"/>
-        <w:rPr>
-          <w:sz w:val="24"/>
-          <w:szCs w:val="24"/>
-        </w:rPr>
-      </w:pPr>
-      <w:r>
-        <w:rPr>
-          <w:sz w:val="24"/>
-          <w:szCs w:val="24"/>
-        </w:rPr>
-        <w:t>Figure 5: MNB confusion matrix on genre prediction.</w:t>
-      </w:r>
-    </w:p>
-    <w:p>
-      <w:pPr>
-        <w:spacing w:line="240" w:lineRule="auto"/>
-        <w:rPr>
-          <w:sz w:val="24"/>
-          <w:szCs w:val="24"/>
-        </w:rPr>
-      </w:pPr>
-      <w:r>
-        <w:rPr>
-          <w:sz w:val="24"/>
-          <w:szCs w:val="24"/>
-        </w:rPr>
-        <w:t xml:space="preserve">Figure 6: MNB with </w:t>
+        <w:t xml:space="preserve"> appear to outperform the POS variant.</w:t>
+      </w:r>
+    </w:p>
+    <w:p>
+      <w:pPr>
+        <w:spacing w:line="240" w:lineRule="auto"/>
+        <w:rPr>
+          <w:sz w:val="24"/>
+          <w:szCs w:val="24"/>
+        </w:rPr>
+      </w:pPr>
+    </w:p>
+    <w:tbl>
+      <w:tblPr>
+        <w:tblStyle w:val="TableGrid"/>
+        <w:tblW w:w="0" w:type="auto"/>
+        <w:tblLook w:val="04A0" w:firstRow="1" w:lastRow="0" w:firstColumn="1" w:lastColumn="0" w:noHBand="0" w:noVBand="1"/>
+      </w:tblPr>
+      <w:tblGrid>
+        <w:gridCol w:w="3116"/>
+        <w:gridCol w:w="3117"/>
+        <w:gridCol w:w="3117"/>
+      </w:tblGrid>
+      <w:tr>
+        <w:tc>
+          <w:tcPr>
+            <w:tcW w:w="3116" w:type="dxa"/>
+          </w:tcPr>
+          <w:p>
+            <w:pPr>
+              <w:rPr>
+                <w:sz w:val="24"/>
+                <w:szCs w:val="24"/>
+              </w:rPr>
+            </w:pPr>
+          </w:p>
+        </w:tc>
+        <w:tc>
+          <w:tcPr>
+            <w:tcW w:w="3117" w:type="dxa"/>
+          </w:tcPr>
+          <w:p>
+            <w:pPr>
+              <w:rPr>
+                <w:sz w:val="24"/>
+                <w:szCs w:val="24"/>
+              </w:rPr>
+            </w:pPr>
+          </w:p>
+        </w:tc>
+        <w:tc>
+          <w:tcPr>
+            <w:tcW w:w="3117" w:type="dxa"/>
+          </w:tcPr>
+          <w:p>
+            <w:pPr>
+              <w:rPr>
+                <w:sz w:val="24"/>
+                <w:szCs w:val="24"/>
+              </w:rPr>
+            </w:pPr>
+          </w:p>
+        </w:tc>
+      </w:tr>
+      <w:tr>
+        <w:tc>
+          <w:tcPr>
+            <w:tcW w:w="3116" w:type="dxa"/>
+          </w:tcPr>
+          <w:p>
+            <w:pPr>
+              <w:rPr>
+                <w:sz w:val="24"/>
+                <w:szCs w:val="24"/>
+              </w:rPr>
+            </w:pPr>
+            <w:r>
+              <w:rPr>
+                <w:b/>
+                <w:sz w:val="24"/>
+                <w:szCs w:val="24"/>
+              </w:rPr>
+              <w:t>Figure 8:</w:t>
+            </w:r>
+            <w:r>
+              <w:rPr>
+                <w:sz w:val="24"/>
+                <w:szCs w:val="24"/>
+              </w:rPr>
+              <w:t xml:space="preserve"> SVM confusion matrix on genre prediction.</w:t>
+            </w:r>
+          </w:p>
+        </w:tc>
+        <w:tc>
+          <w:tcPr>
+            <w:tcW w:w="3117" w:type="dxa"/>
+          </w:tcPr>
+          <w:p>
+            <w:pPr>
+              <w:rPr>
+                <w:sz w:val="24"/>
+                <w:szCs w:val="24"/>
+              </w:rPr>
+            </w:pPr>
+            <w:r>
+              <w:rPr>
+                <w:b/>
+                <w:sz w:val="24"/>
+                <w:szCs w:val="24"/>
+              </w:rPr>
+              <w:t>Figure 9:</w:t>
+            </w:r>
+            <w:r>
+              <w:rPr>
+                <w:sz w:val="24"/>
+                <w:szCs w:val="24"/>
+              </w:rPr>
+              <w:t xml:space="preserve"> SVM with </w:t>
+            </w:r>
+            <w:proofErr w:type="spellStart"/>
+            <w:r>
+              <w:rPr>
+                <w:sz w:val="24"/>
+                <w:szCs w:val="24"/>
+              </w:rPr>
+              <w:t>ngram_range</w:t>
+            </w:r>
+            <w:proofErr w:type="spellEnd"/>
+            <w:proofErr w:type="gramStart"/>
+            <w:r>
+              <w:rPr>
+                <w:sz w:val="24"/>
+                <w:szCs w:val="24"/>
+              </w:rPr>
+              <w:t>=(</w:t>
+            </w:r>
+            <w:proofErr w:type="gramEnd"/>
+            <w:r>
+              <w:rPr>
+                <w:sz w:val="24"/>
+                <w:szCs w:val="24"/>
+              </w:rPr>
+              <w:t>1,3) confusion matrix on genre prediction.</w:t>
+            </w:r>
+          </w:p>
+        </w:tc>
+        <w:tc>
+          <w:tcPr>
+            <w:tcW w:w="3117" w:type="dxa"/>
+          </w:tcPr>
+          <w:p>
+            <w:pPr>
+              <w:rPr>
+                <w:sz w:val="24"/>
+                <w:szCs w:val="24"/>
+              </w:rPr>
+            </w:pPr>
+            <w:r>
+              <w:rPr>
+                <w:b/>
+                <w:sz w:val="24"/>
+                <w:szCs w:val="24"/>
+              </w:rPr>
+              <w:t>Figure 10:</w:t>
+            </w:r>
+            <w:r>
+              <w:rPr>
+                <w:sz w:val="24"/>
+                <w:szCs w:val="24"/>
+              </w:rPr>
+              <w:t xml:space="preserve"> SVM with POS suffix confusion matrix on genre prediction.</w:t>
+            </w:r>
+          </w:p>
+        </w:tc>
+      </w:tr>
+    </w:tbl>
+    <w:p>
+      <w:pPr>
+        <w:spacing w:line="240" w:lineRule="auto"/>
+        <w:rPr>
+          <w:sz w:val="24"/>
+          <w:szCs w:val="24"/>
+        </w:rPr>
+      </w:pPr>
+    </w:p>
+    <w:p>
+      <w:pPr>
+        <w:spacing w:line="240" w:lineRule="auto"/>
+        <w:rPr>
+          <w:sz w:val="24"/>
+          <w:szCs w:val="24"/>
+        </w:rPr>
+      </w:pPr>
+      <w:r>
+        <w:rPr>
+          <w:sz w:val="24"/>
+          <w:szCs w:val="24"/>
+        </w:rPr>
+        <w:t>The train distributions indicate that each method was relatively balanced.</w:t>
+      </w:r>
+    </w:p>
+    <w:p>
+      <w:pPr>
+        <w:spacing w:line="240" w:lineRule="auto"/>
+        <w:rPr>
+          <w:sz w:val="24"/>
+          <w:szCs w:val="24"/>
+        </w:rPr>
+      </w:pPr>
+    </w:p>
+    <w:tbl>
+      <w:tblPr>
+        <w:tblStyle w:val="TableGrid"/>
+        <w:tblW w:w="0" w:type="auto"/>
+        <w:tblLook w:val="04A0" w:firstRow="1" w:lastRow="0" w:firstColumn="1" w:lastColumn="0" w:noHBand="0" w:noVBand="1"/>
+      </w:tblPr>
+      <w:tblGrid>
+        <w:gridCol w:w="3116"/>
+        <w:gridCol w:w="3117"/>
+        <w:gridCol w:w="3117"/>
+      </w:tblGrid>
+      <w:tr>
+        <w:tc>
+          <w:tcPr>
+            <w:tcW w:w="3116" w:type="dxa"/>
+          </w:tcPr>
+          <w:p>
+            <w:pPr>
+              <w:rPr>
+                <w:sz w:val="24"/>
+                <w:szCs w:val="24"/>
+              </w:rPr>
+            </w:pPr>
+          </w:p>
+        </w:tc>
+        <w:tc>
+          <w:tcPr>
+            <w:tcW w:w="3117" w:type="dxa"/>
+          </w:tcPr>
+          <w:p>
+            <w:pPr>
+              <w:rPr>
+                <w:sz w:val="24"/>
+                <w:szCs w:val="24"/>
+              </w:rPr>
+            </w:pPr>
+          </w:p>
+        </w:tc>
+        <w:tc>
+          <w:tcPr>
+            <w:tcW w:w="3117" w:type="dxa"/>
+          </w:tcPr>
+          <w:p>
+            <w:pPr>
+              <w:rPr>
+                <w:sz w:val="24"/>
+                <w:szCs w:val="24"/>
+              </w:rPr>
+            </w:pPr>
+          </w:p>
+        </w:tc>
+      </w:tr>
+      <w:tr>
+        <w:tc>
+          <w:tcPr>
+            <w:tcW w:w="3116" w:type="dxa"/>
+          </w:tcPr>
+          <w:p>
+            <w:pPr>
+              <w:rPr>
+                <w:sz w:val="24"/>
+                <w:szCs w:val="24"/>
+              </w:rPr>
+            </w:pPr>
+            <w:r>
+              <w:rPr>
+                <w:b/>
+                <w:sz w:val="24"/>
+                <w:szCs w:val="24"/>
+              </w:rPr>
+              <w:t>Figure 11:</w:t>
+            </w:r>
+            <w:r>
+              <w:rPr>
+                <w:sz w:val="24"/>
+                <w:szCs w:val="24"/>
+              </w:rPr>
+              <w:t xml:space="preserve"> BNB train distribution.</w:t>
+            </w:r>
+          </w:p>
+        </w:tc>
+        <w:tc>
+          <w:tcPr>
+            <w:tcW w:w="3117" w:type="dxa"/>
+          </w:tcPr>
+          <w:p>
+            <w:pPr>
+              <w:rPr>
+                <w:sz w:val="24"/>
+                <w:szCs w:val="24"/>
+              </w:rPr>
+            </w:pPr>
+            <w:r>
+              <w:rPr>
+                <w:b/>
+                <w:sz w:val="24"/>
+                <w:szCs w:val="24"/>
+              </w:rPr>
+              <w:t>Figure 12:</w:t>
+            </w:r>
+            <w:r>
+              <w:rPr>
+                <w:sz w:val="24"/>
+                <w:szCs w:val="24"/>
+              </w:rPr>
+              <w:t xml:space="preserve"> BNB with </w:t>
+            </w:r>
+            <w:proofErr w:type="spellStart"/>
+            <w:r>
+              <w:rPr>
+                <w:sz w:val="24"/>
+                <w:szCs w:val="24"/>
+              </w:rPr>
+              <w:t>ngram_range</w:t>
+            </w:r>
+            <w:proofErr w:type="spellEnd"/>
+            <w:proofErr w:type="gramStart"/>
+            <w:r>
+              <w:rPr>
+                <w:sz w:val="24"/>
+                <w:szCs w:val="24"/>
+              </w:rPr>
+              <w:t>=(</w:t>
+            </w:r>
+            <w:proofErr w:type="gramEnd"/>
+            <w:r>
+              <w:rPr>
+                <w:sz w:val="24"/>
+                <w:szCs w:val="24"/>
+              </w:rPr>
+              <w:t>1,3) train distribution</w:t>
+            </w:r>
+            <w:r>
+              <w:rPr>
+                <w:sz w:val="24"/>
+                <w:szCs w:val="24"/>
+              </w:rPr>
+              <w:t>.</w:t>
+            </w:r>
+          </w:p>
+        </w:tc>
+        <w:tc>
+          <w:tcPr>
+            <w:tcW w:w="3117" w:type="dxa"/>
+          </w:tcPr>
+          <w:p>
+            <w:pPr>
+              <w:rPr>
+                <w:sz w:val="24"/>
+                <w:szCs w:val="24"/>
+              </w:rPr>
+            </w:pPr>
+            <w:r>
+              <w:rPr>
+                <w:b/>
+                <w:sz w:val="24"/>
+                <w:szCs w:val="24"/>
+              </w:rPr>
+              <w:t>Figure 13:</w:t>
+            </w:r>
+            <w:r>
+              <w:rPr>
+                <w:sz w:val="24"/>
+                <w:szCs w:val="24"/>
+              </w:rPr>
+              <w:t xml:space="preserve"> BNB with POS suffix train distribution.</w:t>
+            </w:r>
+          </w:p>
+        </w:tc>
+      </w:tr>
+    </w:tbl>
+    <w:p>
+      <w:pPr>
+        <w:spacing w:line="240" w:lineRule="auto"/>
+        <w:rPr>
+          <w:sz w:val="24"/>
+          <w:szCs w:val="24"/>
+        </w:rPr>
+      </w:pPr>
+    </w:p>
+    <w:p>
+      <w:pPr>
+        <w:spacing w:line="240" w:lineRule="auto"/>
+        <w:rPr>
+          <w:sz w:val="24"/>
+          <w:szCs w:val="24"/>
+        </w:rPr>
+      </w:pPr>
+    </w:p>
+    <w:p>
+      <w:pPr>
+        <w:spacing w:line="240" w:lineRule="auto"/>
+        <w:rPr>
+          <w:sz w:val="24"/>
+          <w:szCs w:val="24"/>
+        </w:rPr>
+      </w:pPr>
+    </w:p>
+    <w:tbl>
+      <w:tblPr>
+        <w:tblStyle w:val="TableGrid"/>
+        <w:tblW w:w="0" w:type="auto"/>
+        <w:tblLook w:val="04A0" w:firstRow="1" w:lastRow="0" w:firstColumn="1" w:lastColumn="0" w:noHBand="0" w:noVBand="1"/>
+      </w:tblPr>
+      <w:tblGrid>
+        <w:gridCol w:w="3116"/>
+        <w:gridCol w:w="3117"/>
+        <w:gridCol w:w="3117"/>
+      </w:tblGrid>
+      <w:tr>
+        <w:tc>
+          <w:tcPr>
+            <w:tcW w:w="3116" w:type="dxa"/>
+          </w:tcPr>
+          <w:p>
+            <w:pPr>
+              <w:rPr>
+                <w:sz w:val="24"/>
+                <w:szCs w:val="24"/>
+              </w:rPr>
+            </w:pPr>
+          </w:p>
+        </w:tc>
+        <w:tc>
+          <w:tcPr>
+            <w:tcW w:w="3117" w:type="dxa"/>
+          </w:tcPr>
+          <w:p>
+            <w:pPr>
+              <w:rPr>
+                <w:sz w:val="24"/>
+                <w:szCs w:val="24"/>
+              </w:rPr>
+            </w:pPr>
+          </w:p>
+        </w:tc>
+        <w:tc>
+          <w:tcPr>
+            <w:tcW w:w="3117" w:type="dxa"/>
+          </w:tcPr>
+          <w:p>
+            <w:pPr>
+              <w:rPr>
+                <w:sz w:val="24"/>
+                <w:szCs w:val="24"/>
+              </w:rPr>
+            </w:pPr>
+          </w:p>
+        </w:tc>
+      </w:tr>
+      <w:tr>
+        <w:tc>
+          <w:tcPr>
+            <w:tcW w:w="3116" w:type="dxa"/>
+          </w:tcPr>
+          <w:p>
+            <w:pPr>
+              <w:rPr>
+                <w:sz w:val="24"/>
+                <w:szCs w:val="24"/>
+              </w:rPr>
+            </w:pPr>
+            <w:r>
+              <w:rPr>
+                <w:b/>
+                <w:sz w:val="24"/>
+                <w:szCs w:val="24"/>
+              </w:rPr>
+              <w:lastRenderedPageBreak/>
+              <w:t>Figure 14:</w:t>
+            </w:r>
+            <w:r>
+              <w:rPr>
+                <w:sz w:val="24"/>
+                <w:szCs w:val="24"/>
+              </w:rPr>
+              <w:t xml:space="preserve"> MNB train distribution.</w:t>
+            </w:r>
+          </w:p>
+        </w:tc>
+        <w:tc>
+          <w:tcPr>
+            <w:tcW w:w="3117" w:type="dxa"/>
+          </w:tcPr>
+          <w:p>
+            <w:pPr>
+              <w:rPr>
+                <w:sz w:val="24"/>
+                <w:szCs w:val="24"/>
+              </w:rPr>
+            </w:pPr>
+            <w:r>
+              <w:rPr>
+                <w:b/>
+                <w:sz w:val="24"/>
+                <w:szCs w:val="24"/>
+              </w:rPr>
+              <w:t>Figure 15:</w:t>
+            </w:r>
+            <w:r>
+              <w:rPr>
+                <w:sz w:val="24"/>
+                <w:szCs w:val="24"/>
+              </w:rPr>
+              <w:t xml:space="preserve"> MNB with </w:t>
+            </w:r>
+            <w:proofErr w:type="spellStart"/>
+            <w:r>
+              <w:rPr>
+                <w:sz w:val="24"/>
+                <w:szCs w:val="24"/>
+              </w:rPr>
+              <w:t>ngram_range</w:t>
+            </w:r>
+            <w:proofErr w:type="spellEnd"/>
+            <w:proofErr w:type="gramStart"/>
+            <w:r>
+              <w:rPr>
+                <w:sz w:val="24"/>
+                <w:szCs w:val="24"/>
+              </w:rPr>
+              <w:t>=(</w:t>
+            </w:r>
+            <w:proofErr w:type="gramEnd"/>
+            <w:r>
+              <w:rPr>
+                <w:sz w:val="24"/>
+                <w:szCs w:val="24"/>
+              </w:rPr>
+              <w:t>1,3) train distribution</w:t>
+            </w:r>
+            <w:r>
+              <w:rPr>
+                <w:sz w:val="24"/>
+                <w:szCs w:val="24"/>
+              </w:rPr>
+              <w:t>.</w:t>
+            </w:r>
+          </w:p>
+        </w:tc>
+        <w:tc>
+          <w:tcPr>
+            <w:tcW w:w="3117" w:type="dxa"/>
+          </w:tcPr>
+          <w:p>
+            <w:pPr>
+              <w:rPr>
+                <w:sz w:val="24"/>
+                <w:szCs w:val="24"/>
+              </w:rPr>
+            </w:pPr>
+            <w:r>
+              <w:rPr>
+                <w:b/>
+                <w:sz w:val="24"/>
+                <w:szCs w:val="24"/>
+              </w:rPr>
+              <w:t>Figure 16:</w:t>
+            </w:r>
+            <w:r>
+              <w:rPr>
+                <w:sz w:val="24"/>
+                <w:szCs w:val="24"/>
+              </w:rPr>
+              <w:t xml:space="preserve"> MNB with POS suffix train distribution.</w:t>
+            </w:r>
+          </w:p>
+        </w:tc>
+      </w:tr>
+    </w:tbl>
+    <w:p>
+      <w:pPr>
+        <w:spacing w:line="240" w:lineRule="auto"/>
+        <w:rPr>
+          <w:sz w:val="24"/>
+          <w:szCs w:val="24"/>
+        </w:rPr>
+      </w:pPr>
+    </w:p>
+    <w:p>
+      <w:pPr>
+        <w:spacing w:line="240" w:lineRule="auto"/>
+        <w:rPr>
+          <w:sz w:val="24"/>
+          <w:szCs w:val="24"/>
+        </w:rPr>
+      </w:pPr>
+    </w:p>
+    <w:tbl>
+      <w:tblPr>
+        <w:tblStyle w:val="TableGrid"/>
+        <w:tblW w:w="0" w:type="auto"/>
+        <w:tblLook w:val="04A0" w:firstRow="1" w:lastRow="0" w:firstColumn="1" w:lastColumn="0" w:noHBand="0" w:noVBand="1"/>
+      </w:tblPr>
+      <w:tblGrid>
+        <w:gridCol w:w="3116"/>
+        <w:gridCol w:w="3117"/>
+        <w:gridCol w:w="3117"/>
+      </w:tblGrid>
+      <w:tr>
+        <w:tc>
+          <w:tcPr>
+            <w:tcW w:w="3116" w:type="dxa"/>
+          </w:tcPr>
+          <w:p>
+            <w:pPr>
+              <w:rPr>
+                <w:sz w:val="24"/>
+                <w:szCs w:val="24"/>
+              </w:rPr>
+            </w:pPr>
+          </w:p>
+        </w:tc>
+        <w:tc>
+          <w:tcPr>
+            <w:tcW w:w="3117" w:type="dxa"/>
+          </w:tcPr>
+          <w:p>
+            <w:pPr>
+              <w:rPr>
+                <w:sz w:val="24"/>
+                <w:szCs w:val="24"/>
+              </w:rPr>
+            </w:pPr>
+          </w:p>
+        </w:tc>
+        <w:tc>
+          <w:tcPr>
+            <w:tcW w:w="3117" w:type="dxa"/>
+          </w:tcPr>
+          <w:p>
+            <w:pPr>
+              <w:rPr>
+                <w:sz w:val="24"/>
+                <w:szCs w:val="24"/>
+              </w:rPr>
+            </w:pPr>
+          </w:p>
+        </w:tc>
+      </w:tr>
+      <w:tr>
+        <w:tc>
+          <w:tcPr>
+            <w:tcW w:w="3116" w:type="dxa"/>
+          </w:tcPr>
+          <w:p>
+            <w:pPr>
+              <w:rPr>
+                <w:sz w:val="24"/>
+                <w:szCs w:val="24"/>
+              </w:rPr>
+            </w:pPr>
+            <w:r>
+              <w:rPr>
+                <w:b/>
+                <w:sz w:val="24"/>
+                <w:szCs w:val="24"/>
+              </w:rPr>
+              <w:t>Figure 17:</w:t>
+            </w:r>
+            <w:r>
+              <w:rPr>
+                <w:sz w:val="24"/>
+                <w:szCs w:val="24"/>
+              </w:rPr>
+              <w:t xml:space="preserve"> SVM train distribution.</w:t>
+            </w:r>
+          </w:p>
+        </w:tc>
+        <w:tc>
+          <w:tcPr>
+            <w:tcW w:w="3117" w:type="dxa"/>
+          </w:tcPr>
+          <w:p>
+            <w:pPr>
+              <w:rPr>
+                <w:sz w:val="24"/>
+                <w:szCs w:val="24"/>
+              </w:rPr>
+            </w:pPr>
+            <w:r>
+              <w:rPr>
+                <w:b/>
+                <w:sz w:val="24"/>
+                <w:szCs w:val="24"/>
+              </w:rPr>
+              <w:t>Figure 18:</w:t>
+            </w:r>
+            <w:r>
+              <w:rPr>
+                <w:sz w:val="24"/>
+                <w:szCs w:val="24"/>
+              </w:rPr>
+              <w:t xml:space="preserve"> SVM with </w:t>
+            </w:r>
+            <w:proofErr w:type="spellStart"/>
+            <w:r>
+              <w:rPr>
+                <w:sz w:val="24"/>
+                <w:szCs w:val="24"/>
+              </w:rPr>
+              <w:t>ngram_range</w:t>
+            </w:r>
+            <w:proofErr w:type="spellEnd"/>
+            <w:proofErr w:type="gramStart"/>
+            <w:r>
+              <w:rPr>
+                <w:sz w:val="24"/>
+                <w:szCs w:val="24"/>
+              </w:rPr>
+              <w:t>=(</w:t>
+            </w:r>
+            <w:proofErr w:type="gramEnd"/>
+            <w:r>
+              <w:rPr>
+                <w:sz w:val="24"/>
+                <w:szCs w:val="24"/>
+              </w:rPr>
+              <w:t>1,3) train distribution</w:t>
+            </w:r>
+            <w:r>
+              <w:rPr>
+                <w:sz w:val="24"/>
+                <w:szCs w:val="24"/>
+              </w:rPr>
+              <w:t>.</w:t>
+            </w:r>
+          </w:p>
+        </w:tc>
+        <w:tc>
+          <w:tcPr>
+            <w:tcW w:w="3117" w:type="dxa"/>
+          </w:tcPr>
+          <w:p>
+            <w:pPr>
+              <w:rPr>
+                <w:sz w:val="24"/>
+                <w:szCs w:val="24"/>
+              </w:rPr>
+            </w:pPr>
+            <w:r>
+              <w:rPr>
+                <w:b/>
+                <w:sz w:val="24"/>
+                <w:szCs w:val="24"/>
+              </w:rPr>
+              <w:t>Figure 19:</w:t>
+            </w:r>
+            <w:r>
+              <w:rPr>
+                <w:sz w:val="24"/>
+                <w:szCs w:val="24"/>
+              </w:rPr>
+              <w:t xml:space="preserve"> SVM with POS suffix train distribution.</w:t>
+            </w:r>
+          </w:p>
+        </w:tc>
+      </w:tr>
+    </w:tbl>
+    <w:p>
+      <w:pPr>
+        <w:spacing w:line="240" w:lineRule="auto"/>
+        <w:rPr>
+          <w:sz w:val="24"/>
+          <w:szCs w:val="24"/>
+        </w:rPr>
+      </w:pPr>
+    </w:p>
+    <w:p>
+      <w:pPr>
+        <w:spacing w:line="240" w:lineRule="auto"/>
+        <w:rPr>
+          <w:sz w:val="24"/>
+          <w:szCs w:val="24"/>
+        </w:rPr>
+      </w:pPr>
+      <w:r>
+        <w:rPr>
+          <w:sz w:val="24"/>
+          <w:szCs w:val="24"/>
+        </w:rPr>
+        <w:t xml:space="preserve">The unigram BNB shows the best performance and least variability, followed by the BNB POS, and the BNB with </w:t>
       </w:r>
       <w:proofErr w:type="spellStart"/>
       <w:r>
         <w:rPr>
+          <w:rFonts w:ascii="Courier New" w:hAnsi="Courier New" w:cs="Courier New"/>
           <w:sz w:val="24"/>
           <w:szCs w:val="24"/>
         </w:rPr>
@@ -1968,6 +3007,7 @@
       <w:proofErr w:type="gramStart"/>
       <w:r>
         <w:rPr>
+          <w:rFonts w:ascii="Courier New" w:hAnsi="Courier New" w:cs="Courier New"/>
           <w:sz w:val="24"/>
           <w:szCs w:val="24"/>
         </w:rPr>
@@ -1976,60 +3016,264 @@
       <w:proofErr w:type="gramEnd"/>
       <w:r>
         <w:rPr>
-          <w:sz w:val="24"/>
-          <w:szCs w:val="24"/>
-        </w:rPr>
-        <w:t>1,3) confusion matrix on genre prediction.</w:t>
-      </w:r>
-    </w:p>
-    <w:p>
-      <w:pPr>
-        <w:spacing w:line="240" w:lineRule="auto"/>
-        <w:rPr>
-          <w:sz w:val="24"/>
-          <w:szCs w:val="24"/>
-        </w:rPr>
-      </w:pPr>
-      <w:r>
-        <w:rPr>
-          <w:sz w:val="24"/>
-          <w:szCs w:val="24"/>
-        </w:rPr>
-        <w:t>Figure 7: MNB with POS suffix confusion matrix on genre prediction.</w:t>
-      </w:r>
-    </w:p>
-    <w:p>
-      <w:pPr>
-        <w:spacing w:line="240" w:lineRule="auto"/>
-        <w:rPr>
-          <w:sz w:val="24"/>
-          <w:szCs w:val="24"/>
-        </w:rPr>
-      </w:pPr>
-    </w:p>
-    <w:p>
-      <w:pPr>
-        <w:spacing w:line="240" w:lineRule="auto"/>
-        <w:rPr>
-          <w:sz w:val="24"/>
-          <w:szCs w:val="24"/>
-        </w:rPr>
-      </w:pPr>
-    </w:p>
-    <w:p>
-      <w:pPr>
-        <w:spacing w:line="240" w:lineRule="auto"/>
-        <w:rPr>
-          <w:sz w:val="24"/>
-          <w:szCs w:val="24"/>
-        </w:rPr>
-      </w:pPr>
-      <w:r>
-        <w:rPr>
-          <w:sz w:val="24"/>
-          <w:szCs w:val="24"/>
-        </w:rPr>
-        <w:t xml:space="preserve">The SVM followed by the </w:t>
+          <w:rFonts w:ascii="Courier New" w:hAnsi="Courier New" w:cs="Courier New"/>
+          <w:sz w:val="24"/>
+          <w:szCs w:val="24"/>
+        </w:rPr>
+        <w:t>1,3)</w:t>
+      </w:r>
+      <w:r>
+        <w:rPr>
+          <w:sz w:val="24"/>
+          <w:szCs w:val="24"/>
+        </w:rPr>
+        <w:t xml:space="preserve"> with the greatest variability.</w:t>
+      </w:r>
+    </w:p>
+    <w:p>
+      <w:pPr>
+        <w:spacing w:line="240" w:lineRule="auto"/>
+        <w:rPr>
+          <w:sz w:val="24"/>
+          <w:szCs w:val="24"/>
+        </w:rPr>
+      </w:pPr>
+    </w:p>
+    <w:tbl>
+      <w:tblPr>
+        <w:tblStyle w:val="TableGrid"/>
+        <w:tblW w:w="0" w:type="auto"/>
+        <w:tblLook w:val="04A0" w:firstRow="1" w:lastRow="0" w:firstColumn="1" w:lastColumn="0" w:noHBand="0" w:noVBand="1"/>
+      </w:tblPr>
+      <w:tblGrid>
+        <w:gridCol w:w="3116"/>
+        <w:gridCol w:w="3117"/>
+        <w:gridCol w:w="3117"/>
+      </w:tblGrid>
+      <w:tr>
+        <w:tc>
+          <w:tcPr>
+            <w:tcW w:w="3116" w:type="dxa"/>
+          </w:tcPr>
+          <w:p>
+            <w:pPr>
+              <w:rPr>
+                <w:sz w:val="24"/>
+                <w:szCs w:val="24"/>
+              </w:rPr>
+            </w:pPr>
+          </w:p>
+        </w:tc>
+        <w:tc>
+          <w:tcPr>
+            <w:tcW w:w="3117" w:type="dxa"/>
+          </w:tcPr>
+          <w:p>
+            <w:pPr>
+              <w:rPr>
+                <w:sz w:val="24"/>
+                <w:szCs w:val="24"/>
+              </w:rPr>
+            </w:pPr>
+          </w:p>
+        </w:tc>
+        <w:tc>
+          <w:tcPr>
+            <w:tcW w:w="3117" w:type="dxa"/>
+          </w:tcPr>
+          <w:p>
+            <w:pPr>
+              <w:rPr>
+                <w:sz w:val="24"/>
+                <w:szCs w:val="24"/>
+              </w:rPr>
+            </w:pPr>
+          </w:p>
+        </w:tc>
+      </w:tr>
+      <w:tr>
+        <w:tc>
+          <w:tcPr>
+            <w:tcW w:w="3116" w:type="dxa"/>
+          </w:tcPr>
+          <w:p>
+            <w:pPr>
+              <w:rPr>
+                <w:sz w:val="24"/>
+                <w:szCs w:val="24"/>
+              </w:rPr>
+            </w:pPr>
+            <w:r>
+              <w:rPr>
+                <w:b/>
+                <w:sz w:val="24"/>
+                <w:szCs w:val="24"/>
+              </w:rPr>
+              <w:t>Figure 20:</w:t>
+            </w:r>
+            <w:r>
+              <w:rPr>
+                <w:sz w:val="24"/>
+                <w:szCs w:val="24"/>
+              </w:rPr>
+              <w:t xml:space="preserve"> BNB </w:t>
+            </w:r>
+            <w:proofErr w:type="spellStart"/>
+            <w:r>
+              <w:rPr>
+                <w:sz w:val="24"/>
+                <w:szCs w:val="24"/>
+              </w:rPr>
+              <w:t>kfold</w:t>
+            </w:r>
+            <w:proofErr w:type="spellEnd"/>
+            <w:r>
+              <w:rPr>
+                <w:sz w:val="24"/>
+                <w:szCs w:val="24"/>
+              </w:rPr>
+              <w:t xml:space="preserve"> validation.</w:t>
+            </w:r>
+          </w:p>
+        </w:tc>
+        <w:tc>
+          <w:tcPr>
+            <w:tcW w:w="3117" w:type="dxa"/>
+          </w:tcPr>
+          <w:p>
+            <w:pPr>
+              <w:rPr>
+                <w:sz w:val="24"/>
+                <w:szCs w:val="24"/>
+              </w:rPr>
+            </w:pPr>
+            <w:r>
+              <w:rPr>
+                <w:b/>
+                <w:sz w:val="24"/>
+                <w:szCs w:val="24"/>
+              </w:rPr>
+              <w:t>Figure 21:</w:t>
+            </w:r>
+            <w:r>
+              <w:rPr>
+                <w:sz w:val="24"/>
+                <w:szCs w:val="24"/>
+              </w:rPr>
+              <w:t xml:space="preserve"> BNB with </w:t>
+            </w:r>
+            <w:proofErr w:type="spellStart"/>
+            <w:r>
+              <w:rPr>
+                <w:sz w:val="24"/>
+                <w:szCs w:val="24"/>
+              </w:rPr>
+              <w:t>ngram_range</w:t>
+            </w:r>
+            <w:proofErr w:type="spellEnd"/>
+            <w:proofErr w:type="gramStart"/>
+            <w:r>
+              <w:rPr>
+                <w:sz w:val="24"/>
+                <w:szCs w:val="24"/>
+              </w:rPr>
+              <w:t>=(</w:t>
+            </w:r>
+            <w:proofErr w:type="gramEnd"/>
+            <w:r>
+              <w:rPr>
+                <w:sz w:val="24"/>
+                <w:szCs w:val="24"/>
+              </w:rPr>
+              <w:t xml:space="preserve">1,3) </w:t>
+            </w:r>
+            <w:proofErr w:type="spellStart"/>
+            <w:r>
+              <w:rPr>
+                <w:sz w:val="24"/>
+                <w:szCs w:val="24"/>
+              </w:rPr>
+              <w:t>kfold</w:t>
+            </w:r>
+            <w:proofErr w:type="spellEnd"/>
+            <w:r>
+              <w:rPr>
+                <w:sz w:val="24"/>
+                <w:szCs w:val="24"/>
+              </w:rPr>
+              <w:t xml:space="preserve"> validation.</w:t>
+            </w:r>
+          </w:p>
+        </w:tc>
+        <w:tc>
+          <w:tcPr>
+            <w:tcW w:w="3117" w:type="dxa"/>
+          </w:tcPr>
+          <w:p>
+            <w:pPr>
+              <w:rPr>
+                <w:sz w:val="24"/>
+                <w:szCs w:val="24"/>
+              </w:rPr>
+            </w:pPr>
+            <w:r>
+              <w:rPr>
+                <w:b/>
+                <w:sz w:val="24"/>
+                <w:szCs w:val="24"/>
+              </w:rPr>
+              <w:t>Figure 22:</w:t>
+            </w:r>
+            <w:r>
+              <w:rPr>
+                <w:sz w:val="24"/>
+                <w:szCs w:val="24"/>
+              </w:rPr>
+              <w:t xml:space="preserve"> BNB with POS suffix </w:t>
+            </w:r>
+            <w:proofErr w:type="spellStart"/>
+            <w:r>
+              <w:rPr>
+                <w:sz w:val="24"/>
+                <w:szCs w:val="24"/>
+              </w:rPr>
+              <w:t>kfold</w:t>
+            </w:r>
+            <w:proofErr w:type="spellEnd"/>
+            <w:r>
+              <w:rPr>
+                <w:sz w:val="24"/>
+                <w:szCs w:val="24"/>
+              </w:rPr>
+              <w:t xml:space="preserve"> validation.</w:t>
+            </w:r>
+          </w:p>
+        </w:tc>
+      </w:tr>
+    </w:tbl>
+    <w:p>
+      <w:pPr>
+        <w:spacing w:line="240" w:lineRule="auto"/>
+        <w:rPr>
+          <w:sz w:val="24"/>
+          <w:szCs w:val="24"/>
+        </w:rPr>
+      </w:pPr>
+    </w:p>
+    <w:p>
+      <w:pPr>
+        <w:spacing w:line="240" w:lineRule="auto"/>
+        <w:rPr>
+          <w:sz w:val="24"/>
+          <w:szCs w:val="24"/>
+        </w:rPr>
+      </w:pPr>
+      <w:r>
+        <w:rPr>
+          <w:sz w:val="24"/>
+          <w:szCs w:val="24"/>
+        </w:rPr>
+        <w:t xml:space="preserve">The unigram MNB shows the best performance, followed by the </w:t>
       </w:r>
       <w:proofErr w:type="spellStart"/>
       <w:r>
@@ -2064,61 +3308,258 @@
           <w:sz w:val="24"/>
           <w:szCs w:val="24"/>
         </w:rPr>
-        <w:t xml:space="preserve"> appear to outperform the POS variant.</w:t>
-      </w:r>
-    </w:p>
-    <w:p>
-      <w:pPr>
-        <w:spacing w:line="240" w:lineRule="auto"/>
-        <w:rPr>
-          <w:sz w:val="24"/>
-          <w:szCs w:val="24"/>
-        </w:rPr>
-      </w:pPr>
-    </w:p>
-    <w:p>
-      <w:pPr>
-        <w:spacing w:line="240" w:lineRule="auto"/>
-        <w:rPr>
-          <w:sz w:val="24"/>
-          <w:szCs w:val="24"/>
-        </w:rPr>
-      </w:pPr>
-    </w:p>
-    <w:p>
-      <w:pPr>
-        <w:spacing w:line="240" w:lineRule="auto"/>
-        <w:rPr>
-          <w:sz w:val="24"/>
-          <w:szCs w:val="24"/>
-        </w:rPr>
-      </w:pPr>
-      <w:r>
-        <w:rPr>
-          <w:sz w:val="24"/>
-          <w:szCs w:val="24"/>
-        </w:rPr>
-        <w:t>Figure 8: SVM confusion matrix on genre prediction.</w:t>
-      </w:r>
-    </w:p>
-    <w:p>
-      <w:pPr>
-        <w:spacing w:line="240" w:lineRule="auto"/>
-        <w:rPr>
-          <w:sz w:val="24"/>
-          <w:szCs w:val="24"/>
-        </w:rPr>
-      </w:pPr>
-      <w:r>
-        <w:rPr>
-          <w:sz w:val="24"/>
-          <w:szCs w:val="24"/>
-        </w:rPr>
-        <w:t xml:space="preserve">Figure 9: SVM with </w:t>
+        <w:t xml:space="preserve"> then MNB POS with the lowest score and highest variability.</w:t>
+      </w:r>
+    </w:p>
+    <w:p>
+      <w:pPr>
+        <w:spacing w:line="240" w:lineRule="auto"/>
+        <w:rPr>
+          <w:sz w:val="24"/>
+          <w:szCs w:val="24"/>
+        </w:rPr>
+      </w:pPr>
+    </w:p>
+    <w:tbl>
+      <w:tblPr>
+        <w:tblStyle w:val="TableGrid"/>
+        <w:tblW w:w="0" w:type="auto"/>
+        <w:tblLook w:val="04A0" w:firstRow="1" w:lastRow="0" w:firstColumn="1" w:lastColumn="0" w:noHBand="0" w:noVBand="1"/>
+      </w:tblPr>
+      <w:tblGrid>
+        <w:gridCol w:w="3116"/>
+        <w:gridCol w:w="3117"/>
+        <w:gridCol w:w="3117"/>
+      </w:tblGrid>
+      <w:tr>
+        <w:tc>
+          <w:tcPr>
+            <w:tcW w:w="3116" w:type="dxa"/>
+          </w:tcPr>
+          <w:p>
+            <w:pPr>
+              <w:rPr>
+                <w:sz w:val="24"/>
+                <w:szCs w:val="24"/>
+              </w:rPr>
+            </w:pPr>
+          </w:p>
+        </w:tc>
+        <w:tc>
+          <w:tcPr>
+            <w:tcW w:w="3117" w:type="dxa"/>
+          </w:tcPr>
+          <w:p>
+            <w:pPr>
+              <w:rPr>
+                <w:sz w:val="24"/>
+                <w:szCs w:val="24"/>
+              </w:rPr>
+            </w:pPr>
+          </w:p>
+        </w:tc>
+        <w:tc>
+          <w:tcPr>
+            <w:tcW w:w="3117" w:type="dxa"/>
+          </w:tcPr>
+          <w:p>
+            <w:pPr>
+              <w:rPr>
+                <w:sz w:val="24"/>
+                <w:szCs w:val="24"/>
+              </w:rPr>
+            </w:pPr>
+          </w:p>
+        </w:tc>
+      </w:tr>
+      <w:tr>
+        <w:tc>
+          <w:tcPr>
+            <w:tcW w:w="3116" w:type="dxa"/>
+          </w:tcPr>
+          <w:p>
+            <w:pPr>
+              <w:rPr>
+                <w:sz w:val="24"/>
+                <w:szCs w:val="24"/>
+              </w:rPr>
+            </w:pPr>
+            <w:r>
+              <w:rPr>
+                <w:b/>
+                <w:sz w:val="24"/>
+                <w:szCs w:val="24"/>
+              </w:rPr>
+              <w:t>Figure 23:</w:t>
+            </w:r>
+            <w:r>
+              <w:rPr>
+                <w:sz w:val="24"/>
+                <w:szCs w:val="24"/>
+              </w:rPr>
+              <w:t xml:space="preserve"> MNB </w:t>
+            </w:r>
+            <w:proofErr w:type="spellStart"/>
+            <w:r>
+              <w:rPr>
+                <w:sz w:val="24"/>
+                <w:szCs w:val="24"/>
+              </w:rPr>
+              <w:t>kfold</w:t>
+            </w:r>
+            <w:proofErr w:type="spellEnd"/>
+            <w:r>
+              <w:rPr>
+                <w:sz w:val="24"/>
+                <w:szCs w:val="24"/>
+              </w:rPr>
+              <w:t xml:space="preserve"> validation.</w:t>
+            </w:r>
+          </w:p>
+        </w:tc>
+        <w:tc>
+          <w:tcPr>
+            <w:tcW w:w="3117" w:type="dxa"/>
+          </w:tcPr>
+          <w:p>
+            <w:pPr>
+              <w:rPr>
+                <w:sz w:val="24"/>
+                <w:szCs w:val="24"/>
+              </w:rPr>
+            </w:pPr>
+            <w:r>
+              <w:rPr>
+                <w:b/>
+                <w:sz w:val="24"/>
+                <w:szCs w:val="24"/>
+              </w:rPr>
+              <w:t>Figure 24:</w:t>
+            </w:r>
+            <w:r>
+              <w:rPr>
+                <w:sz w:val="24"/>
+                <w:szCs w:val="24"/>
+              </w:rPr>
+              <w:t xml:space="preserve"> MNB with </w:t>
+            </w:r>
+            <w:proofErr w:type="spellStart"/>
+            <w:r>
+              <w:rPr>
+                <w:sz w:val="24"/>
+                <w:szCs w:val="24"/>
+              </w:rPr>
+              <w:t>ngram_range</w:t>
+            </w:r>
+            <w:proofErr w:type="spellEnd"/>
+            <w:proofErr w:type="gramStart"/>
+            <w:r>
+              <w:rPr>
+                <w:sz w:val="24"/>
+                <w:szCs w:val="24"/>
+              </w:rPr>
+              <w:t>=(</w:t>
+            </w:r>
+            <w:proofErr w:type="gramEnd"/>
+            <w:r>
+              <w:rPr>
+                <w:sz w:val="24"/>
+                <w:szCs w:val="24"/>
+              </w:rPr>
+              <w:t xml:space="preserve">1,3) </w:t>
+            </w:r>
+            <w:proofErr w:type="spellStart"/>
+            <w:r>
+              <w:rPr>
+                <w:sz w:val="24"/>
+                <w:szCs w:val="24"/>
+              </w:rPr>
+              <w:t>kfold</w:t>
+            </w:r>
+            <w:proofErr w:type="spellEnd"/>
+            <w:r>
+              <w:rPr>
+                <w:sz w:val="24"/>
+                <w:szCs w:val="24"/>
+              </w:rPr>
+              <w:t xml:space="preserve"> validation.</w:t>
+            </w:r>
+          </w:p>
+        </w:tc>
+        <w:tc>
+          <w:tcPr>
+            <w:tcW w:w="3117" w:type="dxa"/>
+          </w:tcPr>
+          <w:p>
+            <w:pPr>
+              <w:rPr>
+                <w:sz w:val="24"/>
+                <w:szCs w:val="24"/>
+              </w:rPr>
+            </w:pPr>
+            <w:r>
+              <w:rPr>
+                <w:b/>
+                <w:sz w:val="24"/>
+                <w:szCs w:val="24"/>
+              </w:rPr>
+              <w:t>Figure 25:</w:t>
+            </w:r>
+            <w:r>
+              <w:rPr>
+                <w:sz w:val="24"/>
+                <w:szCs w:val="24"/>
+              </w:rPr>
+              <w:t xml:space="preserve"> MNB with POS suffix </w:t>
+            </w:r>
+            <w:proofErr w:type="spellStart"/>
+            <w:r>
+              <w:rPr>
+                <w:sz w:val="24"/>
+                <w:szCs w:val="24"/>
+              </w:rPr>
+              <w:t>kfold</w:t>
+            </w:r>
+            <w:proofErr w:type="spellEnd"/>
+            <w:r>
+              <w:rPr>
+                <w:sz w:val="24"/>
+                <w:szCs w:val="24"/>
+              </w:rPr>
+              <w:t xml:space="preserve"> validation.</w:t>
+            </w:r>
+          </w:p>
+        </w:tc>
+      </w:tr>
+    </w:tbl>
+    <w:p>
+      <w:pPr>
+        <w:spacing w:line="240" w:lineRule="auto"/>
+        <w:rPr>
+          <w:sz w:val="24"/>
+          <w:szCs w:val="24"/>
+        </w:rPr>
+      </w:pPr>
+    </w:p>
+    <w:p>
+      <w:pPr>
+        <w:spacing w:line="240" w:lineRule="auto"/>
+        <w:rPr>
+          <w:sz w:val="24"/>
+          <w:szCs w:val="24"/>
+        </w:rPr>
+      </w:pPr>
+      <w:r>
+        <w:rPr>
+          <w:sz w:val="24"/>
+          <w:szCs w:val="24"/>
+        </w:rPr>
+        <w:t xml:space="preserve">Overall, the unigram SVM and SVM with </w:t>
       </w:r>
       <w:proofErr w:type="spellStart"/>
       <w:r>
         <w:rPr>
+          <w:rFonts w:ascii="Courier New" w:hAnsi="Courier New" w:cs="Courier New"/>
           <w:sz w:val="24"/>
           <w:szCs w:val="24"/>
         </w:rPr>
@@ -2128,6 +3569,7 @@
       <w:proofErr w:type="gramStart"/>
       <w:r>
         <w:rPr>
+          <w:rFonts w:ascii="Courier New" w:hAnsi="Courier New" w:cs="Courier New"/>
           <w:sz w:val="24"/>
           <w:szCs w:val="24"/>
         </w:rPr>
@@ -2136,110 +3578,264 @@
       <w:proofErr w:type="gramEnd"/>
       <w:r>
         <w:rPr>
-          <w:sz w:val="24"/>
-          <w:szCs w:val="24"/>
-        </w:rPr>
-        <w:t>1,3) confusion matrix on genre prediction.</w:t>
-      </w:r>
-    </w:p>
-    <w:p>
-      <w:pPr>
-        <w:spacing w:line="240" w:lineRule="auto"/>
-        <w:rPr>
-          <w:sz w:val="24"/>
-          <w:szCs w:val="24"/>
-        </w:rPr>
-      </w:pPr>
-      <w:r>
-        <w:rPr>
-          <w:sz w:val="24"/>
-          <w:szCs w:val="24"/>
-        </w:rPr>
-        <w:t>Figure 10: SVM with POS suffix confusion matrix on genre prediction.</w:t>
-      </w:r>
-    </w:p>
-    <w:p>
-      <w:pPr>
-        <w:spacing w:line="240" w:lineRule="auto"/>
-        <w:rPr>
-          <w:sz w:val="24"/>
-          <w:szCs w:val="24"/>
-        </w:rPr>
-      </w:pPr>
-    </w:p>
-    <w:p>
-      <w:pPr>
-        <w:spacing w:line="240" w:lineRule="auto"/>
-        <w:rPr>
-          <w:sz w:val="24"/>
-          <w:szCs w:val="24"/>
-        </w:rPr>
-      </w:pPr>
-    </w:p>
-    <w:p>
-      <w:pPr>
-        <w:spacing w:line="240" w:lineRule="auto"/>
-        <w:rPr>
-          <w:sz w:val="24"/>
-          <w:szCs w:val="24"/>
-        </w:rPr>
-      </w:pPr>
-      <w:r>
-        <w:rPr>
-          <w:sz w:val="24"/>
-          <w:szCs w:val="24"/>
-        </w:rPr>
-        <w:t>The train distributions indicate that each method was relatively balanced.</w:t>
-      </w:r>
-    </w:p>
-    <w:p>
-      <w:pPr>
-        <w:spacing w:line="240" w:lineRule="auto"/>
-        <w:rPr>
-          <w:sz w:val="24"/>
-          <w:szCs w:val="24"/>
-        </w:rPr>
-      </w:pPr>
-    </w:p>
-    <w:p>
-      <w:pPr>
-        <w:spacing w:line="240" w:lineRule="auto"/>
-        <w:rPr>
-          <w:sz w:val="24"/>
-          <w:szCs w:val="24"/>
-        </w:rPr>
-      </w:pPr>
-    </w:p>
-    <w:p>
-      <w:pPr>
-        <w:spacing w:line="240" w:lineRule="auto"/>
-        <w:rPr>
-          <w:sz w:val="24"/>
-          <w:szCs w:val="24"/>
-        </w:rPr>
-      </w:pPr>
-      <w:r>
-        <w:rPr>
-          <w:sz w:val="24"/>
-          <w:szCs w:val="24"/>
-        </w:rPr>
-        <w:t>Figure 11: BNB train distribution.</w:t>
-      </w:r>
-    </w:p>
-    <w:p>
-      <w:pPr>
-        <w:spacing w:line="240" w:lineRule="auto"/>
-        <w:rPr>
-          <w:sz w:val="24"/>
-          <w:szCs w:val="24"/>
-        </w:rPr>
-      </w:pPr>
-      <w:r>
-        <w:rPr>
-          <w:sz w:val="24"/>
-          <w:szCs w:val="24"/>
-        </w:rPr>
-        <w:t xml:space="preserve">Figure 12: BNB with </w:t>
+          <w:rFonts w:ascii="Courier New" w:hAnsi="Courier New" w:cs="Courier New"/>
+          <w:sz w:val="24"/>
+          <w:szCs w:val="24"/>
+        </w:rPr>
+        <w:t>1,3)</w:t>
+      </w:r>
+      <w:r>
+        <w:rPr>
+          <w:sz w:val="24"/>
+          <w:szCs w:val="24"/>
+        </w:rPr>
+        <w:t xml:space="preserve"> seem to have the best performance, followed by the SVM POS having the highest score variability.</w:t>
+      </w:r>
+    </w:p>
+    <w:p>
+      <w:pPr>
+        <w:spacing w:line="240" w:lineRule="auto"/>
+        <w:rPr>
+          <w:sz w:val="24"/>
+          <w:szCs w:val="24"/>
+        </w:rPr>
+      </w:pPr>
+    </w:p>
+    <w:tbl>
+      <w:tblPr>
+        <w:tblStyle w:val="TableGrid"/>
+        <w:tblW w:w="0" w:type="auto"/>
+        <w:tblLook w:val="04A0" w:firstRow="1" w:lastRow="0" w:firstColumn="1" w:lastColumn="0" w:noHBand="0" w:noVBand="1"/>
+      </w:tblPr>
+      <w:tblGrid>
+        <w:gridCol w:w="3116"/>
+        <w:gridCol w:w="3117"/>
+        <w:gridCol w:w="3117"/>
+      </w:tblGrid>
+      <w:tr>
+        <w:tc>
+          <w:tcPr>
+            <w:tcW w:w="3116" w:type="dxa"/>
+          </w:tcPr>
+          <w:p>
+            <w:pPr>
+              <w:rPr>
+                <w:sz w:val="24"/>
+                <w:szCs w:val="24"/>
+              </w:rPr>
+            </w:pPr>
+          </w:p>
+        </w:tc>
+        <w:tc>
+          <w:tcPr>
+            <w:tcW w:w="3117" w:type="dxa"/>
+          </w:tcPr>
+          <w:p>
+            <w:pPr>
+              <w:rPr>
+                <w:sz w:val="24"/>
+                <w:szCs w:val="24"/>
+              </w:rPr>
+            </w:pPr>
+          </w:p>
+        </w:tc>
+        <w:tc>
+          <w:tcPr>
+            <w:tcW w:w="3117" w:type="dxa"/>
+          </w:tcPr>
+          <w:p>
+            <w:pPr>
+              <w:rPr>
+                <w:sz w:val="24"/>
+                <w:szCs w:val="24"/>
+              </w:rPr>
+            </w:pPr>
+          </w:p>
+        </w:tc>
+      </w:tr>
+      <w:tr>
+        <w:tc>
+          <w:tcPr>
+            <w:tcW w:w="3116" w:type="dxa"/>
+          </w:tcPr>
+          <w:p>
+            <w:pPr>
+              <w:rPr>
+                <w:sz w:val="24"/>
+                <w:szCs w:val="24"/>
+              </w:rPr>
+            </w:pPr>
+            <w:r>
+              <w:rPr>
+                <w:b/>
+                <w:sz w:val="24"/>
+                <w:szCs w:val="24"/>
+              </w:rPr>
+              <w:t>Figure 26:</w:t>
+            </w:r>
+            <w:r>
+              <w:rPr>
+                <w:sz w:val="24"/>
+                <w:szCs w:val="24"/>
+              </w:rPr>
+              <w:t xml:space="preserve"> SVM </w:t>
+            </w:r>
+            <w:proofErr w:type="spellStart"/>
+            <w:r>
+              <w:rPr>
+                <w:sz w:val="24"/>
+                <w:szCs w:val="24"/>
+              </w:rPr>
+              <w:t>kfold</w:t>
+            </w:r>
+            <w:proofErr w:type="spellEnd"/>
+            <w:r>
+              <w:rPr>
+                <w:sz w:val="24"/>
+                <w:szCs w:val="24"/>
+              </w:rPr>
+              <w:t xml:space="preserve"> validation.</w:t>
+            </w:r>
+          </w:p>
+        </w:tc>
+        <w:tc>
+          <w:tcPr>
+            <w:tcW w:w="3117" w:type="dxa"/>
+          </w:tcPr>
+          <w:p>
+            <w:pPr>
+              <w:rPr>
+                <w:sz w:val="24"/>
+                <w:szCs w:val="24"/>
+              </w:rPr>
+            </w:pPr>
+            <w:r>
+              <w:rPr>
+                <w:b/>
+                <w:sz w:val="24"/>
+                <w:szCs w:val="24"/>
+              </w:rPr>
+              <w:t>Figure 27:</w:t>
+            </w:r>
+            <w:r>
+              <w:rPr>
+                <w:sz w:val="24"/>
+                <w:szCs w:val="24"/>
+              </w:rPr>
+              <w:t xml:space="preserve"> SVM with </w:t>
+            </w:r>
+            <w:proofErr w:type="spellStart"/>
+            <w:r>
+              <w:rPr>
+                <w:sz w:val="24"/>
+                <w:szCs w:val="24"/>
+              </w:rPr>
+              <w:t>ngram_range</w:t>
+            </w:r>
+            <w:proofErr w:type="spellEnd"/>
+            <w:proofErr w:type="gramStart"/>
+            <w:r>
+              <w:rPr>
+                <w:sz w:val="24"/>
+                <w:szCs w:val="24"/>
+              </w:rPr>
+              <w:t>=(</w:t>
+            </w:r>
+            <w:proofErr w:type="gramEnd"/>
+            <w:r>
+              <w:rPr>
+                <w:sz w:val="24"/>
+                <w:szCs w:val="24"/>
+              </w:rPr>
+              <w:t xml:space="preserve">1,3) </w:t>
+            </w:r>
+            <w:proofErr w:type="spellStart"/>
+            <w:r>
+              <w:rPr>
+                <w:sz w:val="24"/>
+                <w:szCs w:val="24"/>
+              </w:rPr>
+              <w:t>kfold</w:t>
+            </w:r>
+            <w:proofErr w:type="spellEnd"/>
+            <w:r>
+              <w:rPr>
+                <w:sz w:val="24"/>
+                <w:szCs w:val="24"/>
+              </w:rPr>
+              <w:t xml:space="preserve"> validation.</w:t>
+            </w:r>
+          </w:p>
+        </w:tc>
+        <w:tc>
+          <w:tcPr>
+            <w:tcW w:w="3117" w:type="dxa"/>
+          </w:tcPr>
+          <w:p>
+            <w:pPr>
+              <w:rPr>
+                <w:sz w:val="24"/>
+                <w:szCs w:val="24"/>
+              </w:rPr>
+            </w:pPr>
+            <w:r>
+              <w:rPr>
+                <w:b/>
+                <w:sz w:val="24"/>
+                <w:szCs w:val="24"/>
+              </w:rPr>
+              <w:t>Figure 28:</w:t>
+            </w:r>
+            <w:r>
+              <w:rPr>
+                <w:sz w:val="24"/>
+                <w:szCs w:val="24"/>
+              </w:rPr>
+              <w:t xml:space="preserve"> SVM with POS suffix </w:t>
+            </w:r>
+            <w:proofErr w:type="spellStart"/>
+            <w:r>
+              <w:rPr>
+                <w:sz w:val="24"/>
+                <w:szCs w:val="24"/>
+              </w:rPr>
+              <w:t>kfold</w:t>
+            </w:r>
+            <w:proofErr w:type="spellEnd"/>
+            <w:r>
+              <w:rPr>
+                <w:sz w:val="24"/>
+                <w:szCs w:val="24"/>
+              </w:rPr>
+              <w:t xml:space="preserve"> validation.</w:t>
+            </w:r>
+          </w:p>
+        </w:tc>
+      </w:tr>
+    </w:tbl>
+    <w:p>
+      <w:pPr>
+        <w:spacing w:line="240" w:lineRule="auto"/>
+        <w:rPr>
+          <w:sz w:val="24"/>
+          <w:szCs w:val="24"/>
+        </w:rPr>
+      </w:pPr>
+    </w:p>
+    <w:p>
+      <w:pPr>
+        <w:spacing w:line="240" w:lineRule="auto"/>
+        <w:rPr>
+          <w:sz w:val="24"/>
+          <w:szCs w:val="24"/>
+        </w:rPr>
+      </w:pPr>
+      <w:r>
+        <w:rPr>
+          <w:sz w:val="24"/>
+          <w:szCs w:val="24"/>
+        </w:rPr>
+        <w:t xml:space="preserve">The results portrayed by both the confusion matrices and </w:t>
       </w:r>
       <w:proofErr w:type="spellStart"/>
       <w:r>
@@ -2247,907 +3843,34 @@
           <w:sz w:val="24"/>
           <w:szCs w:val="24"/>
         </w:rPr>
+        <w:t>kfold</w:t>
+      </w:r>
+      <w:proofErr w:type="spellEnd"/>
+      <w:r>
+        <w:rPr>
+          <w:sz w:val="24"/>
+          <w:szCs w:val="24"/>
+        </w:rPr>
+        <w:t xml:space="preserve"> validation indicate the computed models are not very accurate. Models were predicted on a balanced 500 sample from a reduced subsample. Using an entire subsample, or the entire provided dataset, could </w:t>
+      </w:r>
+      <w:r>
+        <w:rPr>
+          <w:sz w:val="24"/>
+          <w:szCs w:val="24"/>
+        </w:rPr>
+        <w:lastRenderedPageBreak/>
+        <w:t xml:space="preserve">produce substantial improvements. However, the SVM variants generally perform the best at nearly 30% accuracy. Since there are 12 dimensions, a long run random selection would likely have an 8% accuracy. Therefore, the SVM outperforms chance with the largest margin, followed by MNB, and BNB at last. Further exploration, and better </w:t>
+      </w:r>
+      <w:proofErr w:type="spellStart"/>
+      <w:r>
+        <w:rPr>
+          <w:rFonts w:ascii="Courier New" w:hAnsi="Courier New" w:cs="Courier New"/>
+          <w:sz w:val="24"/>
+          <w:szCs w:val="24"/>
+        </w:rPr>
         <w:t>ngram_range</w:t>
       </w:r>
       <w:proofErr w:type="spellEnd"/>
-      <w:proofErr w:type="gramStart"/>
-      <w:r>
-        <w:rPr>
-          <w:sz w:val="24"/>
-          <w:szCs w:val="24"/>
-        </w:rPr>
-        <w:t>=(</w:t>
-      </w:r>
-      <w:proofErr w:type="gramEnd"/>
-      <w:r>
-        <w:rPr>
-          <w:sz w:val="24"/>
-          <w:szCs w:val="24"/>
-        </w:rPr>
-        <w:t>1,3) train distribution</w:t>
-      </w:r>
-    </w:p>
-    <w:p>
-      <w:pPr>
-        <w:spacing w:line="240" w:lineRule="auto"/>
-        <w:rPr>
-          <w:sz w:val="24"/>
-          <w:szCs w:val="24"/>
-        </w:rPr>
-      </w:pPr>
-      <w:r>
-        <w:rPr>
-          <w:sz w:val="24"/>
-          <w:szCs w:val="24"/>
-        </w:rPr>
-        <w:t>Figure 13: BNB with POS suffix train distribution.</w:t>
-      </w:r>
-    </w:p>
-    <w:p>
-      <w:pPr>
-        <w:spacing w:line="240" w:lineRule="auto"/>
-        <w:rPr>
-          <w:sz w:val="24"/>
-          <w:szCs w:val="24"/>
-        </w:rPr>
-      </w:pPr>
-    </w:p>
-    <w:p>
-      <w:pPr>
-        <w:spacing w:line="240" w:lineRule="auto"/>
-        <w:rPr>
-          <w:sz w:val="24"/>
-          <w:szCs w:val="24"/>
-        </w:rPr>
-      </w:pPr>
-    </w:p>
-    <w:p>
-      <w:pPr>
-        <w:spacing w:line="240" w:lineRule="auto"/>
-        <w:rPr>
-          <w:sz w:val="24"/>
-          <w:szCs w:val="24"/>
-        </w:rPr>
-      </w:pPr>
-      <w:r>
-        <w:rPr>
-          <w:sz w:val="24"/>
-          <w:szCs w:val="24"/>
-        </w:rPr>
-        <w:t>Figure 14: MNB train distribution.</w:t>
-      </w:r>
-    </w:p>
-    <w:p>
-      <w:pPr>
-        <w:spacing w:line="240" w:lineRule="auto"/>
-        <w:rPr>
-          <w:sz w:val="24"/>
-          <w:szCs w:val="24"/>
-        </w:rPr>
-      </w:pPr>
-      <w:r>
-        <w:rPr>
-          <w:sz w:val="24"/>
-          <w:szCs w:val="24"/>
-        </w:rPr>
-        <w:t xml:space="preserve">Figure 15: MNB with </w:t>
-      </w:r>
-      <w:proofErr w:type="spellStart"/>
-      <w:r>
-        <w:rPr>
-          <w:sz w:val="24"/>
-          <w:szCs w:val="24"/>
-        </w:rPr>
-        <w:t>ngram_range</w:t>
-      </w:r>
-      <w:proofErr w:type="spellEnd"/>
-      <w:proofErr w:type="gramStart"/>
-      <w:r>
-        <w:rPr>
-          <w:sz w:val="24"/>
-          <w:szCs w:val="24"/>
-        </w:rPr>
-        <w:t>=(</w:t>
-      </w:r>
-      <w:proofErr w:type="gramEnd"/>
-      <w:r>
-        <w:rPr>
-          <w:sz w:val="24"/>
-          <w:szCs w:val="24"/>
-        </w:rPr>
-        <w:t>1,3) train distribution</w:t>
-      </w:r>
-    </w:p>
-    <w:p>
-      <w:pPr>
-        <w:spacing w:line="240" w:lineRule="auto"/>
-        <w:rPr>
-          <w:sz w:val="24"/>
-          <w:szCs w:val="24"/>
-        </w:rPr>
-      </w:pPr>
-      <w:r>
-        <w:rPr>
-          <w:sz w:val="24"/>
-          <w:szCs w:val="24"/>
-        </w:rPr>
-        <w:t>Figure 16: MNB with POS suffix train distribution.</w:t>
-      </w:r>
-    </w:p>
-    <w:p>
-      <w:pPr>
-        <w:spacing w:line="240" w:lineRule="auto"/>
-        <w:rPr>
-          <w:sz w:val="24"/>
-          <w:szCs w:val="24"/>
-        </w:rPr>
-      </w:pPr>
-    </w:p>
-    <w:p>
-      <w:pPr>
-        <w:spacing w:line="240" w:lineRule="auto"/>
-        <w:rPr>
-          <w:sz w:val="24"/>
-          <w:szCs w:val="24"/>
-        </w:rPr>
-      </w:pPr>
-    </w:p>
-    <w:p>
-      <w:pPr>
-        <w:spacing w:line="240" w:lineRule="auto"/>
-        <w:rPr>
-          <w:sz w:val="24"/>
-          <w:szCs w:val="24"/>
-        </w:rPr>
-      </w:pPr>
-      <w:r>
-        <w:rPr>
-          <w:sz w:val="24"/>
-          <w:szCs w:val="24"/>
-        </w:rPr>
-        <w:t>Figure 17: SVM train distribution.</w:t>
-      </w:r>
-    </w:p>
-    <w:p>
-      <w:pPr>
-        <w:spacing w:line="240" w:lineRule="auto"/>
-        <w:rPr>
-          <w:sz w:val="24"/>
-          <w:szCs w:val="24"/>
-        </w:rPr>
-      </w:pPr>
-      <w:r>
-        <w:rPr>
-          <w:sz w:val="24"/>
-          <w:szCs w:val="24"/>
-        </w:rPr>
-        <w:t xml:space="preserve">Figure 18: SVM with </w:t>
-      </w:r>
-      <w:proofErr w:type="spellStart"/>
-      <w:r>
-        <w:rPr>
-          <w:sz w:val="24"/>
-          <w:szCs w:val="24"/>
-        </w:rPr>
-        <w:t>ngram_range</w:t>
-      </w:r>
-      <w:proofErr w:type="spellEnd"/>
-      <w:proofErr w:type="gramStart"/>
-      <w:r>
-        <w:rPr>
-          <w:sz w:val="24"/>
-          <w:szCs w:val="24"/>
-        </w:rPr>
-        <w:t>=(</w:t>
-      </w:r>
-      <w:proofErr w:type="gramEnd"/>
-      <w:r>
-        <w:rPr>
-          <w:sz w:val="24"/>
-          <w:szCs w:val="24"/>
-        </w:rPr>
-        <w:t>1,3) train distribution</w:t>
-      </w:r>
-    </w:p>
-    <w:p>
-      <w:pPr>
-        <w:spacing w:line="240" w:lineRule="auto"/>
-        <w:rPr>
-          <w:sz w:val="24"/>
-          <w:szCs w:val="24"/>
-        </w:rPr>
-      </w:pPr>
-      <w:r>
-        <w:rPr>
-          <w:sz w:val="24"/>
-          <w:szCs w:val="24"/>
-        </w:rPr>
-        <w:t>Figure 19: SVM with POS suffix train distribution.</w:t>
-      </w:r>
-    </w:p>
-    <w:p>
-      <w:pPr>
-        <w:spacing w:line="240" w:lineRule="auto"/>
-        <w:rPr>
-          <w:sz w:val="24"/>
-          <w:szCs w:val="24"/>
-        </w:rPr>
-      </w:pPr>
-    </w:p>
-    <w:p>
-      <w:pPr>
-        <w:spacing w:line="240" w:lineRule="auto"/>
-        <w:rPr>
-          <w:sz w:val="24"/>
-          <w:szCs w:val="24"/>
-        </w:rPr>
-      </w:pPr>
-    </w:p>
-    <w:p>
-      <w:pPr>
-        <w:spacing w:line="240" w:lineRule="auto"/>
-        <w:rPr>
-          <w:sz w:val="24"/>
-          <w:szCs w:val="24"/>
-        </w:rPr>
-      </w:pPr>
-      <w:r>
-        <w:rPr>
-          <w:sz w:val="24"/>
-          <w:szCs w:val="24"/>
-        </w:rPr>
-        <w:t xml:space="preserve">The unigram BNB shows the best performance and least variability, followed by the BNB POS, and the BNB with </w:t>
-      </w:r>
-      <w:proofErr w:type="spellStart"/>
-      <w:r>
-        <w:rPr>
-          <w:rFonts w:ascii="Courier New" w:hAnsi="Courier New" w:cs="Courier New"/>
-          <w:sz w:val="24"/>
-          <w:szCs w:val="24"/>
-        </w:rPr>
-        <w:t>ngram_range</w:t>
-      </w:r>
-      <w:proofErr w:type="spellEnd"/>
-      <w:proofErr w:type="gramStart"/>
-      <w:r>
-        <w:rPr>
-          <w:rFonts w:ascii="Courier New" w:hAnsi="Courier New" w:cs="Courier New"/>
-          <w:sz w:val="24"/>
-          <w:szCs w:val="24"/>
-        </w:rPr>
-        <w:t>=(</w:t>
-      </w:r>
-      <w:proofErr w:type="gramEnd"/>
-      <w:r>
-        <w:rPr>
-          <w:rFonts w:ascii="Courier New" w:hAnsi="Courier New" w:cs="Courier New"/>
-          <w:sz w:val="24"/>
-          <w:szCs w:val="24"/>
-        </w:rPr>
-        <w:t>1,3)</w:t>
-      </w:r>
-      <w:r>
-        <w:rPr>
-          <w:sz w:val="24"/>
-          <w:szCs w:val="24"/>
-        </w:rPr>
-        <w:t xml:space="preserve"> with the greatest variability.</w:t>
-      </w:r>
-    </w:p>
-    <w:p>
-      <w:pPr>
-        <w:spacing w:line="240" w:lineRule="auto"/>
-        <w:rPr>
-          <w:sz w:val="24"/>
-          <w:szCs w:val="24"/>
-        </w:rPr>
-      </w:pPr>
-    </w:p>
-    <w:p>
-      <w:pPr>
-        <w:spacing w:line="240" w:lineRule="auto"/>
-        <w:rPr>
-          <w:sz w:val="24"/>
-          <w:szCs w:val="24"/>
-        </w:rPr>
-      </w:pPr>
-    </w:p>
-    <w:p>
-      <w:pPr>
-        <w:spacing w:line="240" w:lineRule="auto"/>
-        <w:rPr>
-          <w:sz w:val="24"/>
-          <w:szCs w:val="24"/>
-        </w:rPr>
-      </w:pPr>
-      <w:r>
-        <w:rPr>
-          <w:sz w:val="24"/>
-          <w:szCs w:val="24"/>
-        </w:rPr>
-        <w:t xml:space="preserve">Figure 20: BNB </w:t>
-      </w:r>
-      <w:proofErr w:type="spellStart"/>
-      <w:r>
-        <w:rPr>
-          <w:sz w:val="24"/>
-          <w:szCs w:val="24"/>
-        </w:rPr>
-        <w:t>kfold</w:t>
-      </w:r>
-      <w:proofErr w:type="spellEnd"/>
-      <w:r>
-        <w:rPr>
-          <w:sz w:val="24"/>
-          <w:szCs w:val="24"/>
-        </w:rPr>
-        <w:t xml:space="preserve"> validation.</w:t>
-      </w:r>
-    </w:p>
-    <w:p>
-      <w:pPr>
-        <w:spacing w:line="240" w:lineRule="auto"/>
-        <w:rPr>
-          <w:sz w:val="24"/>
-          <w:szCs w:val="24"/>
-        </w:rPr>
-      </w:pPr>
-      <w:r>
-        <w:rPr>
-          <w:sz w:val="24"/>
-          <w:szCs w:val="24"/>
-        </w:rPr>
-        <w:t xml:space="preserve">Figure 21: BNB with </w:t>
-      </w:r>
-      <w:proofErr w:type="spellStart"/>
-      <w:r>
-        <w:rPr>
-          <w:sz w:val="24"/>
-          <w:szCs w:val="24"/>
-        </w:rPr>
-        <w:t>ngram_range</w:t>
-      </w:r>
-      <w:proofErr w:type="spellEnd"/>
-      <w:proofErr w:type="gramStart"/>
-      <w:r>
-        <w:rPr>
-          <w:sz w:val="24"/>
-          <w:szCs w:val="24"/>
-        </w:rPr>
-        <w:t>=(</w:t>
-      </w:r>
-      <w:proofErr w:type="gramEnd"/>
-      <w:r>
-        <w:rPr>
-          <w:sz w:val="24"/>
-          <w:szCs w:val="24"/>
-        </w:rPr>
-        <w:t xml:space="preserve">1,3) </w:t>
-      </w:r>
-      <w:proofErr w:type="spellStart"/>
-      <w:r>
-        <w:rPr>
-          <w:sz w:val="24"/>
-          <w:szCs w:val="24"/>
-        </w:rPr>
-        <w:t>kfold</w:t>
-      </w:r>
-      <w:proofErr w:type="spellEnd"/>
-      <w:r>
-        <w:rPr>
-          <w:sz w:val="24"/>
-          <w:szCs w:val="24"/>
-        </w:rPr>
-        <w:t xml:space="preserve"> validation.</w:t>
-      </w:r>
-    </w:p>
-    <w:p>
-      <w:pPr>
-        <w:spacing w:line="240" w:lineRule="auto"/>
-        <w:rPr>
-          <w:sz w:val="24"/>
-          <w:szCs w:val="24"/>
-        </w:rPr>
-      </w:pPr>
-      <w:r>
-        <w:rPr>
-          <w:sz w:val="24"/>
-          <w:szCs w:val="24"/>
-        </w:rPr>
-        <w:t xml:space="preserve">Figure 22: BNB with POS suffix </w:t>
-      </w:r>
-      <w:proofErr w:type="spellStart"/>
-      <w:r>
-        <w:rPr>
-          <w:sz w:val="24"/>
-          <w:szCs w:val="24"/>
-        </w:rPr>
-        <w:t>kfold</w:t>
-      </w:r>
-      <w:proofErr w:type="spellEnd"/>
-      <w:r>
-        <w:rPr>
-          <w:sz w:val="24"/>
-          <w:szCs w:val="24"/>
-        </w:rPr>
-        <w:t xml:space="preserve"> validation.</w:t>
-      </w:r>
-    </w:p>
-    <w:p>
-      <w:pPr>
-        <w:spacing w:line="240" w:lineRule="auto"/>
-        <w:rPr>
-          <w:sz w:val="24"/>
-          <w:szCs w:val="24"/>
-        </w:rPr>
-      </w:pPr>
-    </w:p>
-    <w:p>
-      <w:pPr>
-        <w:spacing w:line="240" w:lineRule="auto"/>
-        <w:rPr>
-          <w:sz w:val="24"/>
-          <w:szCs w:val="24"/>
-        </w:rPr>
-      </w:pPr>
-    </w:p>
-    <w:p>
-      <w:pPr>
-        <w:spacing w:line="240" w:lineRule="auto"/>
-        <w:rPr>
-          <w:sz w:val="24"/>
-          <w:szCs w:val="24"/>
-        </w:rPr>
-      </w:pPr>
-      <w:r>
-        <w:rPr>
-          <w:sz w:val="24"/>
-          <w:szCs w:val="24"/>
-        </w:rPr>
-        <w:t xml:space="preserve">The unigram MNB shows the best performance, followed by the </w:t>
-      </w:r>
-      <w:proofErr w:type="spellStart"/>
-      <w:r>
-        <w:rPr>
-          <w:rFonts w:ascii="Courier New" w:hAnsi="Courier New" w:cs="Courier New"/>
-          <w:sz w:val="24"/>
-          <w:szCs w:val="24"/>
-        </w:rPr>
-        <w:t>ngram_range</w:t>
-      </w:r>
-      <w:proofErr w:type="spellEnd"/>
-      <w:proofErr w:type="gramStart"/>
-      <w:r>
-        <w:rPr>
-          <w:rFonts w:ascii="Courier New" w:hAnsi="Courier New" w:cs="Courier New"/>
-          <w:sz w:val="24"/>
-          <w:szCs w:val="24"/>
-        </w:rPr>
-        <w:t>=(</w:t>
-      </w:r>
-      <w:proofErr w:type="gramEnd"/>
-      <w:r>
-        <w:rPr>
-          <w:rFonts w:ascii="Courier New" w:hAnsi="Courier New" w:cs="Courier New"/>
-          <w:sz w:val="24"/>
-          <w:szCs w:val="24"/>
-        </w:rPr>
-        <w:t>1,3)</w:t>
-      </w:r>
-      <w:r>
-        <w:rPr>
-          <w:sz w:val="24"/>
-          <w:szCs w:val="24"/>
-        </w:rPr>
-        <w:t xml:space="preserve"> then MNB POS with the lowest score and highest variability.</w:t>
-      </w:r>
-    </w:p>
-    <w:p>
-      <w:pPr>
-        <w:spacing w:line="240" w:lineRule="auto"/>
-        <w:rPr>
-          <w:sz w:val="24"/>
-          <w:szCs w:val="24"/>
-        </w:rPr>
-      </w:pPr>
-    </w:p>
-    <w:p>
-      <w:pPr>
-        <w:spacing w:line="240" w:lineRule="auto"/>
-        <w:rPr>
-          <w:sz w:val="24"/>
-          <w:szCs w:val="24"/>
-        </w:rPr>
-      </w:pPr>
-    </w:p>
-    <w:p>
-      <w:pPr>
-        <w:spacing w:line="240" w:lineRule="auto"/>
-        <w:rPr>
-          <w:sz w:val="24"/>
-          <w:szCs w:val="24"/>
-        </w:rPr>
-      </w:pPr>
-      <w:r>
-        <w:rPr>
-          <w:sz w:val="24"/>
-          <w:szCs w:val="24"/>
-        </w:rPr>
-        <w:t xml:space="preserve">Figure 23: MNB </w:t>
-      </w:r>
-      <w:proofErr w:type="spellStart"/>
-      <w:r>
-        <w:rPr>
-          <w:sz w:val="24"/>
-          <w:szCs w:val="24"/>
-        </w:rPr>
-        <w:t>kfold</w:t>
-      </w:r>
-      <w:proofErr w:type="spellEnd"/>
-      <w:r>
-        <w:rPr>
-          <w:sz w:val="24"/>
-          <w:szCs w:val="24"/>
-        </w:rPr>
-        <w:t xml:space="preserve"> validation.</w:t>
-      </w:r>
-    </w:p>
-    <w:p>
-      <w:pPr>
-        <w:spacing w:line="240" w:lineRule="auto"/>
-        <w:rPr>
-          <w:sz w:val="24"/>
-          <w:szCs w:val="24"/>
-        </w:rPr>
-      </w:pPr>
-      <w:r>
-        <w:rPr>
-          <w:sz w:val="24"/>
-          <w:szCs w:val="24"/>
-        </w:rPr>
-        <w:t xml:space="preserve">Figure 24: MNB with </w:t>
-      </w:r>
-      <w:proofErr w:type="spellStart"/>
-      <w:r>
-        <w:rPr>
-          <w:sz w:val="24"/>
-          <w:szCs w:val="24"/>
-        </w:rPr>
-        <w:t>ngram_range</w:t>
-      </w:r>
-      <w:proofErr w:type="spellEnd"/>
-      <w:proofErr w:type="gramStart"/>
-      <w:r>
-        <w:rPr>
-          <w:sz w:val="24"/>
-          <w:szCs w:val="24"/>
-        </w:rPr>
-        <w:t>=(</w:t>
-      </w:r>
-      <w:proofErr w:type="gramEnd"/>
-      <w:r>
-        <w:rPr>
-          <w:sz w:val="24"/>
-          <w:szCs w:val="24"/>
-        </w:rPr>
-        <w:t xml:space="preserve">1,3) </w:t>
-      </w:r>
-      <w:proofErr w:type="spellStart"/>
-      <w:r>
-        <w:rPr>
-          <w:sz w:val="24"/>
-          <w:szCs w:val="24"/>
-        </w:rPr>
-        <w:t>kfold</w:t>
-      </w:r>
-      <w:proofErr w:type="spellEnd"/>
-      <w:r>
-        <w:rPr>
-          <w:sz w:val="24"/>
-          <w:szCs w:val="24"/>
-        </w:rPr>
-        <w:t xml:space="preserve"> validation.</w:t>
-      </w:r>
-    </w:p>
-    <w:p>
-      <w:pPr>
-        <w:spacing w:line="240" w:lineRule="auto"/>
-        <w:rPr>
-          <w:sz w:val="24"/>
-          <w:szCs w:val="24"/>
-        </w:rPr>
-      </w:pPr>
-      <w:r>
-        <w:rPr>
-          <w:sz w:val="24"/>
-          <w:szCs w:val="24"/>
-        </w:rPr>
-        <w:t xml:space="preserve">Figure 25: MNB with POS suffix </w:t>
-      </w:r>
-      <w:proofErr w:type="spellStart"/>
-      <w:r>
-        <w:rPr>
-          <w:sz w:val="24"/>
-          <w:szCs w:val="24"/>
-        </w:rPr>
-        <w:t>kfold</w:t>
-      </w:r>
-      <w:proofErr w:type="spellEnd"/>
-      <w:r>
-        <w:rPr>
-          <w:sz w:val="24"/>
-          <w:szCs w:val="24"/>
-        </w:rPr>
-        <w:t xml:space="preserve"> validation.</w:t>
-      </w:r>
-    </w:p>
-    <w:p>
-      <w:pPr>
-        <w:spacing w:line="240" w:lineRule="auto"/>
-        <w:rPr>
-          <w:sz w:val="24"/>
-          <w:szCs w:val="24"/>
-        </w:rPr>
-      </w:pPr>
-    </w:p>
-    <w:p>
-      <w:pPr>
-        <w:spacing w:line="240" w:lineRule="auto"/>
-        <w:rPr>
-          <w:sz w:val="24"/>
-          <w:szCs w:val="24"/>
-        </w:rPr>
-      </w:pPr>
-    </w:p>
-    <w:p>
-      <w:pPr>
-        <w:spacing w:line="240" w:lineRule="auto"/>
-        <w:rPr>
-          <w:sz w:val="24"/>
-          <w:szCs w:val="24"/>
-        </w:rPr>
-      </w:pPr>
-      <w:r>
-        <w:rPr>
-          <w:sz w:val="24"/>
-          <w:szCs w:val="24"/>
-        </w:rPr>
-        <w:t xml:space="preserve">Overall, the unigram SVM and SVM with </w:t>
-      </w:r>
-      <w:proofErr w:type="spellStart"/>
-      <w:r>
-        <w:rPr>
-          <w:rFonts w:ascii="Courier New" w:hAnsi="Courier New" w:cs="Courier New"/>
-          <w:sz w:val="24"/>
-          <w:szCs w:val="24"/>
-        </w:rPr>
-        <w:t>ngram_range</w:t>
-      </w:r>
-      <w:proofErr w:type="spellEnd"/>
-      <w:proofErr w:type="gramStart"/>
-      <w:r>
-        <w:rPr>
-          <w:rFonts w:ascii="Courier New" w:hAnsi="Courier New" w:cs="Courier New"/>
-          <w:sz w:val="24"/>
-          <w:szCs w:val="24"/>
-        </w:rPr>
-        <w:t>=(</w:t>
-      </w:r>
-      <w:proofErr w:type="gramEnd"/>
-      <w:r>
-        <w:rPr>
-          <w:rFonts w:ascii="Courier New" w:hAnsi="Courier New" w:cs="Courier New"/>
-          <w:sz w:val="24"/>
-          <w:szCs w:val="24"/>
-        </w:rPr>
-        <w:t>1,3)</w:t>
-      </w:r>
-      <w:r>
-        <w:rPr>
-          <w:sz w:val="24"/>
-          <w:szCs w:val="24"/>
-        </w:rPr>
-        <w:t xml:space="preserve"> seem to have the best performance, followed by the SVM POS having the highest score variability.</w:t>
-      </w:r>
-    </w:p>
-    <w:p>
-      <w:pPr>
-        <w:spacing w:line="240" w:lineRule="auto"/>
-        <w:rPr>
-          <w:sz w:val="24"/>
-          <w:szCs w:val="24"/>
-        </w:rPr>
-      </w:pPr>
-    </w:p>
-    <w:p>
-      <w:pPr>
-        <w:spacing w:line="240" w:lineRule="auto"/>
-        <w:rPr>
-          <w:sz w:val="24"/>
-          <w:szCs w:val="24"/>
-        </w:rPr>
-      </w:pPr>
-    </w:p>
-    <w:p>
-      <w:pPr>
-        <w:spacing w:line="240" w:lineRule="auto"/>
-        <w:rPr>
-          <w:sz w:val="24"/>
-          <w:szCs w:val="24"/>
-        </w:rPr>
-      </w:pPr>
-      <w:r>
-        <w:rPr>
-          <w:sz w:val="24"/>
-          <w:szCs w:val="24"/>
-        </w:rPr>
-        <w:t xml:space="preserve">Figure 26: SVM </w:t>
-      </w:r>
-      <w:proofErr w:type="spellStart"/>
-      <w:r>
-        <w:rPr>
-          <w:sz w:val="24"/>
-          <w:szCs w:val="24"/>
-        </w:rPr>
-        <w:t>kfold</w:t>
-      </w:r>
-      <w:proofErr w:type="spellEnd"/>
-      <w:r>
-        <w:rPr>
-          <w:sz w:val="24"/>
-          <w:szCs w:val="24"/>
-        </w:rPr>
-        <w:t xml:space="preserve"> validation.</w:t>
-      </w:r>
-    </w:p>
-    <w:p>
-      <w:pPr>
-        <w:spacing w:line="240" w:lineRule="auto"/>
-        <w:rPr>
-          <w:sz w:val="24"/>
-          <w:szCs w:val="24"/>
-        </w:rPr>
-      </w:pPr>
-      <w:r>
-        <w:rPr>
-          <w:sz w:val="24"/>
-          <w:szCs w:val="24"/>
-        </w:rPr>
-        <w:t xml:space="preserve">Figure 27: SVM with </w:t>
-      </w:r>
-      <w:proofErr w:type="spellStart"/>
-      <w:r>
-        <w:rPr>
-          <w:sz w:val="24"/>
-          <w:szCs w:val="24"/>
-        </w:rPr>
-        <w:t>ngram_range</w:t>
-      </w:r>
-      <w:proofErr w:type="spellEnd"/>
-      <w:proofErr w:type="gramStart"/>
-      <w:r>
-        <w:rPr>
-          <w:sz w:val="24"/>
-          <w:szCs w:val="24"/>
-        </w:rPr>
-        <w:t>=(</w:t>
-      </w:r>
-      <w:proofErr w:type="gramEnd"/>
-      <w:r>
-        <w:rPr>
-          <w:sz w:val="24"/>
-          <w:szCs w:val="24"/>
-        </w:rPr>
-        <w:t xml:space="preserve">1,3) </w:t>
-      </w:r>
-      <w:proofErr w:type="spellStart"/>
-      <w:r>
-        <w:rPr>
-          <w:sz w:val="24"/>
-          <w:szCs w:val="24"/>
-        </w:rPr>
-        <w:t>kfold</w:t>
-      </w:r>
-      <w:proofErr w:type="spellEnd"/>
-      <w:r>
-        <w:rPr>
-          <w:sz w:val="24"/>
-          <w:szCs w:val="24"/>
-        </w:rPr>
-        <w:t xml:space="preserve"> validation.</w:t>
-      </w:r>
-    </w:p>
-    <w:p>
-      <w:pPr>
-        <w:spacing w:line="240" w:lineRule="auto"/>
-        <w:rPr>
-          <w:sz w:val="24"/>
-          <w:szCs w:val="24"/>
-        </w:rPr>
-      </w:pPr>
-      <w:r>
-        <w:rPr>
-          <w:sz w:val="24"/>
-          <w:szCs w:val="24"/>
-        </w:rPr>
-        <w:t xml:space="preserve">Figure 28: SVM with POS suffix </w:t>
-      </w:r>
-      <w:proofErr w:type="spellStart"/>
-      <w:r>
-        <w:rPr>
-          <w:sz w:val="24"/>
-          <w:szCs w:val="24"/>
-        </w:rPr>
-        <w:t>kfold</w:t>
-      </w:r>
-      <w:proofErr w:type="spellEnd"/>
-      <w:r>
-        <w:rPr>
-          <w:sz w:val="24"/>
-          <w:szCs w:val="24"/>
-        </w:rPr>
-        <w:t xml:space="preserve"> validation.</w:t>
-      </w:r>
-    </w:p>
-    <w:p>
-      <w:pPr>
-        <w:spacing w:line="240" w:lineRule="auto"/>
-        <w:rPr>
-          <w:sz w:val="24"/>
-          <w:szCs w:val="24"/>
-        </w:rPr>
-      </w:pPr>
-    </w:p>
-    <w:p>
-      <w:pPr>
-        <w:spacing w:line="240" w:lineRule="auto"/>
-        <w:rPr>
-          <w:sz w:val="24"/>
-          <w:szCs w:val="24"/>
-        </w:rPr>
-      </w:pPr>
-    </w:p>
-    <w:p>
-      <w:pPr>
-        <w:spacing w:line="240" w:lineRule="auto"/>
-        <w:rPr>
-          <w:sz w:val="24"/>
-          <w:szCs w:val="24"/>
-        </w:rPr>
-      </w:pPr>
-      <w:r>
-        <w:rPr>
-          <w:sz w:val="24"/>
-          <w:szCs w:val="24"/>
-        </w:rPr>
-        <w:t xml:space="preserve">The results portrayed by both the confusion matrices and </w:t>
-      </w:r>
-      <w:proofErr w:type="spellStart"/>
-      <w:r>
-        <w:rPr>
-          <w:sz w:val="24"/>
-          <w:szCs w:val="24"/>
-        </w:rPr>
-        <w:t>kfold</w:t>
-      </w:r>
-      <w:proofErr w:type="spellEnd"/>
-      <w:r>
-        <w:rPr>
-          <w:sz w:val="24"/>
-          <w:szCs w:val="24"/>
-        </w:rPr>
-        <w:t xml:space="preserve"> validation indicate the computed models are not very accurate. Models were predicted on a balanced 500 sample from a reduced subsample. Using an entire subsample, or the entire provided dataset, could produce substantial improvements. However, the SVM variants generally perform the best at nearly 30% accuracy. Since there are 12 dimensions, a long run random selection would likely have an 8% accuracy. Therefore, the SVM outperforms chance with the largest margin, followed by MNB, and BNB at last. Further exploration, and better </w:t>
-      </w:r>
-      <w:proofErr w:type="spellStart"/>
-      <w:r>
-        <w:rPr>
-          <w:rFonts w:ascii="Courier New" w:hAnsi="Courier New" w:cs="Courier New"/>
-          <w:sz w:val="24"/>
-          <w:szCs w:val="24"/>
-        </w:rPr>
-        <w:t>ngram_range</w:t>
-      </w:r>
-      <w:proofErr w:type="spellEnd"/>
       <w:r>
         <w:rPr>
           <w:sz w:val="24"/>
@@ -3220,7 +3943,6 @@
           <w:sz w:val="24"/>
           <w:szCs w:val="24"/>
         </w:rPr>
-        <w:lastRenderedPageBreak/>
         <w:t>While music generally serves as a form of entertainment, it is highly descriptive. The complexity of notes, and extent of vocabulary, may indicate societies cognitive focus. Furthermore, linguistic researchers have argued that a broader vocabulary may be an indication of higher intelligence. Though, it may not be clear that a similar argument can be made with musical lyrics, music preference and the associated genres can serve as a societal barometer.</w:t>
       </w:r>
       <w:r>
@@ -3474,7 +4196,7 @@
         <w:color w:val="7F7F7F" w:themeColor="background1" w:themeShade="7F"/>
         <w:spacing w:val="60"/>
       </w:rPr>
-      <w:id w:val="1720548873"/>
+      <w:id w:val="-928963948"/>
       <w:docPartObj>
         <w:docPartGallery w:val="Page Numbers (Top of Page)"/>
         <w:docPartUnique/>
@@ -3556,7 +4278,7 @@
         <w:color w:val="7F7F7F" w:themeColor="background1" w:themeShade="7F"/>
         <w:spacing w:val="60"/>
       </w:rPr>
-      <w:id w:val="67233314"/>
+      <w:id w:val="-999818851"/>
       <w:docPartObj>
         <w:docPartGallery w:val="Page Numbers (Top of Page)"/>
         <w:docPartUnique/>
@@ -5360,7 +6082,7 @@
 </file>
 
 <file path=customXml/itemProps2.xml><?xml version="1.0" encoding="utf-8"?>
-<ds:datastoreItem xmlns:ds="http://schemas.openxmlformats.org/officeDocument/2006/customXml" ds:itemID="{7DBF7C9F-EEAF-4E44-9BC8-0D931C5C07FC}">
+<ds:datastoreItem xmlns:ds="http://schemas.openxmlformats.org/officeDocument/2006/customXml" ds:itemID="{4E371262-F0B7-44F0-B764-D8220CE907DA}">
   <ds:schemaRefs>
     <ds:schemaRef ds:uri="http://schemas.openxmlformats.org/officeDocument/2006/bibliography"/>
   </ds:schemaRefs>

</xml_diff>

<commit_message>
#118: write-up.docx, add visualizations
</commit_message>
<xml_diff>
--- a/hw6/write-up.docx
+++ b/hw6/write-up.docx
@@ -1730,8 +1730,6 @@
           <w:szCs w:val="24"/>
         </w:rPr>
       </w:pPr>
-      <w:bookmarkStart w:id="0" w:name="_GoBack"/>
-      <w:bookmarkEnd w:id="0"/>
     </w:p>
     <w:tbl>
       <w:tblPr>
@@ -1756,6 +1754,59 @@
                 <w:szCs w:val="24"/>
               </w:rPr>
             </w:pPr>
+            <w:r>
+              <w:rPr>
+                <w:noProof/>
+              </w:rPr>
+              <w:drawing>
+                <wp:inline distT="0" distB="0" distL="0" distR="0" wp14:anchorId="285B96C4" wp14:editId="008DB707">
+                  <wp:extent cx="1788758" cy="1343025"/>
+                  <wp:effectExtent l="0" t="0" r="2540" b="0"/>
+                  <wp:docPr id="3" name="Picture 3"/>
+                  <wp:cNvGraphicFramePr>
+                    <a:graphicFrameLocks xmlns:a="http://schemas.openxmlformats.org/drawingml/2006/main" noChangeAspect="1"/>
+                  </wp:cNvGraphicFramePr>
+                  <a:graphic xmlns:a="http://schemas.openxmlformats.org/drawingml/2006/main">
+                    <a:graphicData uri="http://schemas.openxmlformats.org/drawingml/2006/picture">
+                      <pic:pic xmlns:pic="http://schemas.openxmlformats.org/drawingml/2006/picture">
+                        <pic:nvPicPr>
+                          <pic:cNvPr id="0" name="Picture 1"/>
+                          <pic:cNvPicPr>
+                            <a:picLocks noChangeAspect="1" noChangeArrowheads="1"/>
+                          </pic:cNvPicPr>
+                        </pic:nvPicPr>
+                        <pic:blipFill>
+                          <a:blip r:embed="rId13" cstate="print">
+                            <a:extLst>
+                              <a:ext uri="{28A0092B-C50C-407E-A947-70E740481C1C}">
+                                <a14:useLocalDpi xmlns:a14="http://schemas.microsoft.com/office/drawing/2010/main" val="0"/>
+                              </a:ext>
+                            </a:extLst>
+                          </a:blip>
+                          <a:srcRect/>
+                          <a:stretch>
+                            <a:fillRect/>
+                          </a:stretch>
+                        </pic:blipFill>
+                        <pic:spPr bwMode="auto">
+                          <a:xfrm>
+                            <a:off x="0" y="0"/>
+                            <a:ext cx="1805292" cy="1355439"/>
+                          </a:xfrm>
+                          <a:prstGeom prst="rect">
+                            <a:avLst/>
+                          </a:prstGeom>
+                          <a:noFill/>
+                          <a:ln>
+                            <a:noFill/>
+                          </a:ln>
+                        </pic:spPr>
+                      </pic:pic>
+                    </a:graphicData>
+                  </a:graphic>
+                </wp:inline>
+              </w:drawing>
+            </w:r>
           </w:p>
         </w:tc>
         <w:tc>
@@ -1769,6 +1820,59 @@
                 <w:szCs w:val="24"/>
               </w:rPr>
             </w:pPr>
+            <w:r>
+              <w:rPr>
+                <w:noProof/>
+              </w:rPr>
+              <w:drawing>
+                <wp:inline distT="0" distB="0" distL="0" distR="0" wp14:anchorId="78A21EC8" wp14:editId="23502DA1">
+                  <wp:extent cx="1752600" cy="1315877"/>
+                  <wp:effectExtent l="0" t="0" r="0" b="0"/>
+                  <wp:docPr id="4" name="Picture 4"/>
+                  <wp:cNvGraphicFramePr>
+                    <a:graphicFrameLocks xmlns:a="http://schemas.openxmlformats.org/drawingml/2006/main" noChangeAspect="1"/>
+                  </wp:cNvGraphicFramePr>
+                  <a:graphic xmlns:a="http://schemas.openxmlformats.org/drawingml/2006/main">
+                    <a:graphicData uri="http://schemas.openxmlformats.org/drawingml/2006/picture">
+                      <pic:pic xmlns:pic="http://schemas.openxmlformats.org/drawingml/2006/picture">
+                        <pic:nvPicPr>
+                          <pic:cNvPr id="0" name="Picture 3"/>
+                          <pic:cNvPicPr>
+                            <a:picLocks noChangeAspect="1" noChangeArrowheads="1"/>
+                          </pic:cNvPicPr>
+                        </pic:nvPicPr>
+                        <pic:blipFill>
+                          <a:blip r:embed="rId14" cstate="print">
+                            <a:extLst>
+                              <a:ext uri="{28A0092B-C50C-407E-A947-70E740481C1C}">
+                                <a14:useLocalDpi xmlns:a14="http://schemas.microsoft.com/office/drawing/2010/main" val="0"/>
+                              </a:ext>
+                            </a:extLst>
+                          </a:blip>
+                          <a:srcRect/>
+                          <a:stretch>
+                            <a:fillRect/>
+                          </a:stretch>
+                        </pic:blipFill>
+                        <pic:spPr bwMode="auto">
+                          <a:xfrm>
+                            <a:off x="0" y="0"/>
+                            <a:ext cx="1773760" cy="1331764"/>
+                          </a:xfrm>
+                          <a:prstGeom prst="rect">
+                            <a:avLst/>
+                          </a:prstGeom>
+                          <a:noFill/>
+                          <a:ln>
+                            <a:noFill/>
+                          </a:ln>
+                        </pic:spPr>
+                      </pic:pic>
+                    </a:graphicData>
+                  </a:graphic>
+                </wp:inline>
+              </w:drawing>
+            </w:r>
           </w:p>
         </w:tc>
         <w:tc>
@@ -1782,6 +1886,59 @@
                 <w:szCs w:val="24"/>
               </w:rPr>
             </w:pPr>
+            <w:r>
+              <w:rPr>
+                <w:noProof/>
+              </w:rPr>
+              <w:drawing>
+                <wp:inline distT="0" distB="0" distL="0" distR="0" wp14:anchorId="097AC41B" wp14:editId="55152633">
+                  <wp:extent cx="1699954" cy="1276350"/>
+                  <wp:effectExtent l="0" t="0" r="0" b="0"/>
+                  <wp:docPr id="5" name="Picture 5"/>
+                  <wp:cNvGraphicFramePr>
+                    <a:graphicFrameLocks xmlns:a="http://schemas.openxmlformats.org/drawingml/2006/main" noChangeAspect="1"/>
+                  </wp:cNvGraphicFramePr>
+                  <a:graphic xmlns:a="http://schemas.openxmlformats.org/drawingml/2006/main">
+                    <a:graphicData uri="http://schemas.openxmlformats.org/drawingml/2006/picture">
+                      <pic:pic xmlns:pic="http://schemas.openxmlformats.org/drawingml/2006/picture">
+                        <pic:nvPicPr>
+                          <pic:cNvPr id="0" name="Picture 5"/>
+                          <pic:cNvPicPr>
+                            <a:picLocks noChangeAspect="1" noChangeArrowheads="1"/>
+                          </pic:cNvPicPr>
+                        </pic:nvPicPr>
+                        <pic:blipFill>
+                          <a:blip r:embed="rId15" cstate="print">
+                            <a:extLst>
+                              <a:ext uri="{28A0092B-C50C-407E-A947-70E740481C1C}">
+                                <a14:useLocalDpi xmlns:a14="http://schemas.microsoft.com/office/drawing/2010/main" val="0"/>
+                              </a:ext>
+                            </a:extLst>
+                          </a:blip>
+                          <a:srcRect/>
+                          <a:stretch>
+                            <a:fillRect/>
+                          </a:stretch>
+                        </pic:blipFill>
+                        <pic:spPr bwMode="auto">
+                          <a:xfrm>
+                            <a:off x="0" y="0"/>
+                            <a:ext cx="1708345" cy="1282650"/>
+                          </a:xfrm>
+                          <a:prstGeom prst="rect">
+                            <a:avLst/>
+                          </a:prstGeom>
+                          <a:noFill/>
+                          <a:ln>
+                            <a:noFill/>
+                          </a:ln>
+                        </pic:spPr>
+                      </pic:pic>
+                    </a:graphicData>
+                  </a:graphic>
+                </wp:inline>
+              </w:drawing>
+            </w:r>
           </w:p>
         </w:tc>
       </w:tr>
@@ -1969,6 +2126,767 @@
           <w:szCs w:val="24"/>
         </w:rPr>
         <w:t xml:space="preserve"> and standard unigram variants:</w:t>
+      </w:r>
+    </w:p>
+    <w:p>
+      <w:pPr>
+        <w:spacing w:line="240" w:lineRule="auto"/>
+        <w:rPr>
+          <w:sz w:val="24"/>
+          <w:szCs w:val="24"/>
+        </w:rPr>
+      </w:pPr>
+    </w:p>
+    <w:tbl>
+      <w:tblPr>
+        <w:tblStyle w:val="TableGrid"/>
+        <w:tblW w:w="0" w:type="auto"/>
+        <w:tblLook w:val="04A0" w:firstRow="1" w:lastRow="0" w:firstColumn="1" w:lastColumn="0" w:noHBand="0" w:noVBand="1"/>
+      </w:tblPr>
+      <w:tblGrid>
+        <w:gridCol w:w="3151"/>
+        <w:gridCol w:w="3107"/>
+        <w:gridCol w:w="3092"/>
+      </w:tblGrid>
+      <w:tr>
+        <w:tc>
+          <w:tcPr>
+            <w:tcW w:w="3116" w:type="dxa"/>
+          </w:tcPr>
+          <w:p>
+            <w:pPr>
+              <w:rPr>
+                <w:sz w:val="24"/>
+                <w:szCs w:val="24"/>
+              </w:rPr>
+            </w:pPr>
+            <w:r>
+              <w:rPr>
+                <w:noProof/>
+              </w:rPr>
+              <w:drawing>
+                <wp:inline distT="0" distB="0" distL="0" distR="0" wp14:anchorId="45F46F8A" wp14:editId="42691FB6">
+                  <wp:extent cx="1885950" cy="1415998"/>
+                  <wp:effectExtent l="0" t="0" r="0" b="0"/>
+                  <wp:docPr id="6" name="Picture 6"/>
+                  <wp:cNvGraphicFramePr>
+                    <a:graphicFrameLocks xmlns:a="http://schemas.openxmlformats.org/drawingml/2006/main" noChangeAspect="1"/>
+                  </wp:cNvGraphicFramePr>
+                  <a:graphic xmlns:a="http://schemas.openxmlformats.org/drawingml/2006/main">
+                    <a:graphicData uri="http://schemas.openxmlformats.org/drawingml/2006/picture">
+                      <pic:pic xmlns:pic="http://schemas.openxmlformats.org/drawingml/2006/picture">
+                        <pic:nvPicPr>
+                          <pic:cNvPr id="0" name="Picture 7"/>
+                          <pic:cNvPicPr>
+                            <a:picLocks noChangeAspect="1" noChangeArrowheads="1"/>
+                          </pic:cNvPicPr>
+                        </pic:nvPicPr>
+                        <pic:blipFill>
+                          <a:blip r:embed="rId16" cstate="print">
+                            <a:extLst>
+                              <a:ext uri="{28A0092B-C50C-407E-A947-70E740481C1C}">
+                                <a14:useLocalDpi xmlns:a14="http://schemas.microsoft.com/office/drawing/2010/main" val="0"/>
+                              </a:ext>
+                            </a:extLst>
+                          </a:blip>
+                          <a:srcRect/>
+                          <a:stretch>
+                            <a:fillRect/>
+                          </a:stretch>
+                        </pic:blipFill>
+                        <pic:spPr bwMode="auto">
+                          <a:xfrm>
+                            <a:off x="0" y="0"/>
+                            <a:ext cx="1930826" cy="1449692"/>
+                          </a:xfrm>
+                          <a:prstGeom prst="rect">
+                            <a:avLst/>
+                          </a:prstGeom>
+                          <a:noFill/>
+                          <a:ln>
+                            <a:noFill/>
+                          </a:ln>
+                        </pic:spPr>
+                      </pic:pic>
+                    </a:graphicData>
+                  </a:graphic>
+                </wp:inline>
+              </w:drawing>
+            </w:r>
+          </w:p>
+        </w:tc>
+        <w:tc>
+          <w:tcPr>
+            <w:tcW w:w="3117" w:type="dxa"/>
+          </w:tcPr>
+          <w:p>
+            <w:pPr>
+              <w:rPr>
+                <w:sz w:val="24"/>
+                <w:szCs w:val="24"/>
+              </w:rPr>
+            </w:pPr>
+            <w:r>
+              <w:rPr>
+                <w:noProof/>
+              </w:rPr>
+              <w:drawing>
+                <wp:inline distT="0" distB="0" distL="0" distR="0" wp14:anchorId="192D6AC4" wp14:editId="0A231F5A">
+                  <wp:extent cx="1857375" cy="1394544"/>
+                  <wp:effectExtent l="0" t="0" r="0" b="0"/>
+                  <wp:docPr id="7" name="Picture 7"/>
+                  <wp:cNvGraphicFramePr>
+                    <a:graphicFrameLocks xmlns:a="http://schemas.openxmlformats.org/drawingml/2006/main" noChangeAspect="1"/>
+                  </wp:cNvGraphicFramePr>
+                  <a:graphic xmlns:a="http://schemas.openxmlformats.org/drawingml/2006/main">
+                    <a:graphicData uri="http://schemas.openxmlformats.org/drawingml/2006/picture">
+                      <pic:pic xmlns:pic="http://schemas.openxmlformats.org/drawingml/2006/picture">
+                        <pic:nvPicPr>
+                          <pic:cNvPr id="0" name="Picture 9"/>
+                          <pic:cNvPicPr>
+                            <a:picLocks noChangeAspect="1" noChangeArrowheads="1"/>
+                          </pic:cNvPicPr>
+                        </pic:nvPicPr>
+                        <pic:blipFill>
+                          <a:blip r:embed="rId17" cstate="print">
+                            <a:extLst>
+                              <a:ext uri="{28A0092B-C50C-407E-A947-70E740481C1C}">
+                                <a14:useLocalDpi xmlns:a14="http://schemas.microsoft.com/office/drawing/2010/main" val="0"/>
+                              </a:ext>
+                            </a:extLst>
+                          </a:blip>
+                          <a:srcRect/>
+                          <a:stretch>
+                            <a:fillRect/>
+                          </a:stretch>
+                        </pic:blipFill>
+                        <pic:spPr bwMode="auto">
+                          <a:xfrm>
+                            <a:off x="0" y="0"/>
+                            <a:ext cx="1873498" cy="1406650"/>
+                          </a:xfrm>
+                          <a:prstGeom prst="rect">
+                            <a:avLst/>
+                          </a:prstGeom>
+                          <a:noFill/>
+                          <a:ln>
+                            <a:noFill/>
+                          </a:ln>
+                        </pic:spPr>
+                      </pic:pic>
+                    </a:graphicData>
+                  </a:graphic>
+                </wp:inline>
+              </w:drawing>
+            </w:r>
+          </w:p>
+        </w:tc>
+        <w:tc>
+          <w:tcPr>
+            <w:tcW w:w="3117" w:type="dxa"/>
+          </w:tcPr>
+          <w:p>
+            <w:pPr>
+              <w:rPr>
+                <w:b/>
+                <w:sz w:val="24"/>
+                <w:szCs w:val="24"/>
+              </w:rPr>
+            </w:pPr>
+            <w:r>
+              <w:rPr>
+                <w:noProof/>
+              </w:rPr>
+              <w:drawing>
+                <wp:inline distT="0" distB="0" distL="0" distR="0" wp14:anchorId="419BE79D" wp14:editId="657A0976">
+                  <wp:extent cx="1847850" cy="1387392"/>
+                  <wp:effectExtent l="0" t="0" r="0" b="3810"/>
+                  <wp:docPr id="9" name="Picture 9"/>
+                  <wp:cNvGraphicFramePr>
+                    <a:graphicFrameLocks xmlns:a="http://schemas.openxmlformats.org/drawingml/2006/main" noChangeAspect="1"/>
+                  </wp:cNvGraphicFramePr>
+                  <a:graphic xmlns:a="http://schemas.openxmlformats.org/drawingml/2006/main">
+                    <a:graphicData uri="http://schemas.openxmlformats.org/drawingml/2006/picture">
+                      <pic:pic xmlns:pic="http://schemas.openxmlformats.org/drawingml/2006/picture">
+                        <pic:nvPicPr>
+                          <pic:cNvPr id="0" name="Picture 13"/>
+                          <pic:cNvPicPr>
+                            <a:picLocks noChangeAspect="1" noChangeArrowheads="1"/>
+                          </pic:cNvPicPr>
+                        </pic:nvPicPr>
+                        <pic:blipFill>
+                          <a:blip r:embed="rId18" cstate="print">
+                            <a:extLst>
+                              <a:ext uri="{28A0092B-C50C-407E-A947-70E740481C1C}">
+                                <a14:useLocalDpi xmlns:a14="http://schemas.microsoft.com/office/drawing/2010/main" val="0"/>
+                              </a:ext>
+                            </a:extLst>
+                          </a:blip>
+                          <a:srcRect/>
+                          <a:stretch>
+                            <a:fillRect/>
+                          </a:stretch>
+                        </pic:blipFill>
+                        <pic:spPr bwMode="auto">
+                          <a:xfrm>
+                            <a:off x="0" y="0"/>
+                            <a:ext cx="1867652" cy="1402260"/>
+                          </a:xfrm>
+                          <a:prstGeom prst="rect">
+                            <a:avLst/>
+                          </a:prstGeom>
+                          <a:noFill/>
+                          <a:ln>
+                            <a:noFill/>
+                          </a:ln>
+                        </pic:spPr>
+                      </pic:pic>
+                    </a:graphicData>
+                  </a:graphic>
+                </wp:inline>
+              </w:drawing>
+            </w:r>
+          </w:p>
+        </w:tc>
+      </w:tr>
+      <w:tr>
+        <w:tc>
+          <w:tcPr>
+            <w:tcW w:w="3116" w:type="dxa"/>
+          </w:tcPr>
+          <w:p>
+            <w:pPr>
+              <w:rPr>
+                <w:sz w:val="24"/>
+                <w:szCs w:val="24"/>
+              </w:rPr>
+            </w:pPr>
+            <w:r>
+              <w:rPr>
+                <w:b/>
+                <w:sz w:val="24"/>
+                <w:szCs w:val="24"/>
+              </w:rPr>
+              <w:t>Figure 5:</w:t>
+            </w:r>
+            <w:r>
+              <w:rPr>
+                <w:sz w:val="24"/>
+                <w:szCs w:val="24"/>
+              </w:rPr>
+              <w:t xml:space="preserve"> MNB confusion matrix on genre prediction.</w:t>
+            </w:r>
+          </w:p>
+        </w:tc>
+        <w:tc>
+          <w:tcPr>
+            <w:tcW w:w="3117" w:type="dxa"/>
+          </w:tcPr>
+          <w:p>
+            <w:pPr>
+              <w:rPr>
+                <w:sz w:val="24"/>
+                <w:szCs w:val="24"/>
+              </w:rPr>
+            </w:pPr>
+            <w:r>
+              <w:rPr>
+                <w:b/>
+                <w:sz w:val="24"/>
+                <w:szCs w:val="24"/>
+              </w:rPr>
+              <w:t>Figure 6:</w:t>
+            </w:r>
+            <w:r>
+              <w:rPr>
+                <w:sz w:val="24"/>
+                <w:szCs w:val="24"/>
+              </w:rPr>
+              <w:t xml:space="preserve"> MNB with </w:t>
+            </w:r>
+            <w:proofErr w:type="spellStart"/>
+            <w:r>
+              <w:rPr>
+                <w:sz w:val="24"/>
+                <w:szCs w:val="24"/>
+              </w:rPr>
+              <w:t>ngram_range</w:t>
+            </w:r>
+            <w:proofErr w:type="spellEnd"/>
+            <w:proofErr w:type="gramStart"/>
+            <w:r>
+              <w:rPr>
+                <w:sz w:val="24"/>
+                <w:szCs w:val="24"/>
+              </w:rPr>
+              <w:t>=(</w:t>
+            </w:r>
+            <w:proofErr w:type="gramEnd"/>
+            <w:r>
+              <w:rPr>
+                <w:sz w:val="24"/>
+                <w:szCs w:val="24"/>
+              </w:rPr>
+              <w:t>1,3) confusion matrix on genre prediction.</w:t>
+            </w:r>
+          </w:p>
+        </w:tc>
+        <w:tc>
+          <w:tcPr>
+            <w:tcW w:w="3117" w:type="dxa"/>
+          </w:tcPr>
+          <w:p>
+            <w:pPr>
+              <w:rPr>
+                <w:sz w:val="24"/>
+                <w:szCs w:val="24"/>
+              </w:rPr>
+            </w:pPr>
+            <w:r>
+              <w:rPr>
+                <w:b/>
+                <w:sz w:val="24"/>
+                <w:szCs w:val="24"/>
+              </w:rPr>
+              <w:t>Figure 7:</w:t>
+            </w:r>
+            <w:r>
+              <w:rPr>
+                <w:sz w:val="24"/>
+                <w:szCs w:val="24"/>
+              </w:rPr>
+              <w:t xml:space="preserve"> MNB with POS suffix confusion matrix on genre prediction.</w:t>
+            </w:r>
+          </w:p>
+        </w:tc>
+      </w:tr>
+    </w:tbl>
+    <w:p>
+      <w:pPr>
+        <w:spacing w:line="240" w:lineRule="auto"/>
+        <w:rPr>
+          <w:sz w:val="24"/>
+          <w:szCs w:val="24"/>
+        </w:rPr>
+      </w:pPr>
+    </w:p>
+    <w:p>
+      <w:pPr>
+        <w:spacing w:line="240" w:lineRule="auto"/>
+        <w:rPr>
+          <w:sz w:val="24"/>
+          <w:szCs w:val="24"/>
+        </w:rPr>
+      </w:pPr>
+      <w:r>
+        <w:rPr>
+          <w:sz w:val="24"/>
+          <w:szCs w:val="24"/>
+        </w:rPr>
+        <w:t xml:space="preserve">The SVM followed by the </w:t>
+      </w:r>
+      <w:proofErr w:type="spellStart"/>
+      <w:r>
+        <w:rPr>
+          <w:rFonts w:ascii="Courier New" w:hAnsi="Courier New" w:cs="Courier New"/>
+          <w:sz w:val="24"/>
+          <w:szCs w:val="24"/>
+        </w:rPr>
+        <w:t>ngram_range</w:t>
+      </w:r>
+      <w:proofErr w:type="spellEnd"/>
+      <w:proofErr w:type="gramStart"/>
+      <w:r>
+        <w:rPr>
+          <w:rFonts w:ascii="Courier New" w:hAnsi="Courier New" w:cs="Courier New"/>
+          <w:sz w:val="24"/>
+          <w:szCs w:val="24"/>
+        </w:rPr>
+        <w:t>=(</w:t>
+      </w:r>
+      <w:proofErr w:type="gramEnd"/>
+      <w:r>
+        <w:rPr>
+          <w:rFonts w:ascii="Courier New" w:hAnsi="Courier New" w:cs="Courier New"/>
+          <w:sz w:val="24"/>
+          <w:szCs w:val="24"/>
+        </w:rPr>
+        <w:t>1,3)</w:t>
+      </w:r>
+      <w:r>
+        <w:rPr>
+          <w:sz w:val="24"/>
+          <w:szCs w:val="24"/>
+        </w:rPr>
+        <w:t xml:space="preserve"> appear to outperform the POS variant.</w:t>
+      </w:r>
+    </w:p>
+    <w:p>
+      <w:pPr>
+        <w:spacing w:line="240" w:lineRule="auto"/>
+        <w:rPr>
+          <w:sz w:val="24"/>
+          <w:szCs w:val="24"/>
+        </w:rPr>
+      </w:pPr>
+    </w:p>
+    <w:p>
+      <w:pPr>
+        <w:spacing w:line="240" w:lineRule="auto"/>
+        <w:rPr>
+          <w:sz w:val="24"/>
+          <w:szCs w:val="24"/>
+        </w:rPr>
+      </w:pPr>
+    </w:p>
+    <w:tbl>
+      <w:tblPr>
+        <w:tblStyle w:val="TableGrid"/>
+        <w:tblW w:w="0" w:type="auto"/>
+        <w:tblLook w:val="04A0" w:firstRow="1" w:lastRow="0" w:firstColumn="1" w:lastColumn="0" w:noHBand="0" w:noVBand="1"/>
+      </w:tblPr>
+      <w:tblGrid>
+        <w:gridCol w:w="3134"/>
+        <w:gridCol w:w="3101"/>
+        <w:gridCol w:w="3115"/>
+      </w:tblGrid>
+      <w:tr>
+        <w:tc>
+          <w:tcPr>
+            <w:tcW w:w="3116" w:type="dxa"/>
+          </w:tcPr>
+          <w:p>
+            <w:pPr>
+              <w:rPr>
+                <w:noProof/>
+              </w:rPr>
+            </w:pPr>
+            <w:r>
+              <w:rPr>
+                <w:noProof/>
+              </w:rPr>
+              <w:lastRenderedPageBreak/>
+              <w:drawing>
+                <wp:inline distT="0" distB="0" distL="0" distR="0" wp14:anchorId="52183153" wp14:editId="27E7B9D0">
+                  <wp:extent cx="1907540" cy="1432208"/>
+                  <wp:effectExtent l="0" t="0" r="0" b="0"/>
+                  <wp:docPr id="10" name="Picture 10"/>
+                  <wp:cNvGraphicFramePr>
+                    <a:graphicFrameLocks xmlns:a="http://schemas.openxmlformats.org/drawingml/2006/main" noChangeAspect="1"/>
+                  </wp:cNvGraphicFramePr>
+                  <a:graphic xmlns:a="http://schemas.openxmlformats.org/drawingml/2006/main">
+                    <a:graphicData uri="http://schemas.openxmlformats.org/drawingml/2006/picture">
+                      <pic:pic xmlns:pic="http://schemas.openxmlformats.org/drawingml/2006/picture">
+                        <pic:nvPicPr>
+                          <pic:cNvPr id="0" name="Picture 15"/>
+                          <pic:cNvPicPr>
+                            <a:picLocks noChangeAspect="1" noChangeArrowheads="1"/>
+                          </pic:cNvPicPr>
+                        </pic:nvPicPr>
+                        <pic:blipFill>
+                          <a:blip r:embed="rId19" cstate="print">
+                            <a:extLst>
+                              <a:ext uri="{28A0092B-C50C-407E-A947-70E740481C1C}">
+                                <a14:useLocalDpi xmlns:a14="http://schemas.microsoft.com/office/drawing/2010/main" val="0"/>
+                              </a:ext>
+                            </a:extLst>
+                          </a:blip>
+                          <a:srcRect/>
+                          <a:stretch>
+                            <a:fillRect/>
+                          </a:stretch>
+                        </pic:blipFill>
+                        <pic:spPr bwMode="auto">
+                          <a:xfrm>
+                            <a:off x="0" y="0"/>
+                            <a:ext cx="1919770" cy="1441391"/>
+                          </a:xfrm>
+                          <a:prstGeom prst="rect">
+                            <a:avLst/>
+                          </a:prstGeom>
+                          <a:noFill/>
+                          <a:ln>
+                            <a:noFill/>
+                          </a:ln>
+                        </pic:spPr>
+                      </pic:pic>
+                    </a:graphicData>
+                  </a:graphic>
+                </wp:inline>
+              </w:drawing>
+            </w:r>
+          </w:p>
+        </w:tc>
+        <w:tc>
+          <w:tcPr>
+            <w:tcW w:w="3117" w:type="dxa"/>
+          </w:tcPr>
+          <w:p>
+            <w:pPr>
+              <w:rPr>
+                <w:noProof/>
+              </w:rPr>
+            </w:pPr>
+            <w:r>
+              <w:rPr>
+                <w:noProof/>
+              </w:rPr>
+              <w:drawing>
+                <wp:inline distT="0" distB="0" distL="0" distR="0" wp14:anchorId="18BC7357" wp14:editId="1CF56371">
+                  <wp:extent cx="1877562" cy="1409700"/>
+                  <wp:effectExtent l="0" t="0" r="8890" b="0"/>
+                  <wp:docPr id="11" name="Picture 11"/>
+                  <wp:cNvGraphicFramePr>
+                    <a:graphicFrameLocks xmlns:a="http://schemas.openxmlformats.org/drawingml/2006/main" noChangeAspect="1"/>
+                  </wp:cNvGraphicFramePr>
+                  <a:graphic xmlns:a="http://schemas.openxmlformats.org/drawingml/2006/main">
+                    <a:graphicData uri="http://schemas.openxmlformats.org/drawingml/2006/picture">
+                      <pic:pic xmlns:pic="http://schemas.openxmlformats.org/drawingml/2006/picture">
+                        <pic:nvPicPr>
+                          <pic:cNvPr id="0" name="Picture 17"/>
+                          <pic:cNvPicPr>
+                            <a:picLocks noChangeAspect="1" noChangeArrowheads="1"/>
+                          </pic:cNvPicPr>
+                        </pic:nvPicPr>
+                        <pic:blipFill>
+                          <a:blip r:embed="rId20" cstate="print">
+                            <a:extLst>
+                              <a:ext uri="{28A0092B-C50C-407E-A947-70E740481C1C}">
+                                <a14:useLocalDpi xmlns:a14="http://schemas.microsoft.com/office/drawing/2010/main" val="0"/>
+                              </a:ext>
+                            </a:extLst>
+                          </a:blip>
+                          <a:srcRect/>
+                          <a:stretch>
+                            <a:fillRect/>
+                          </a:stretch>
+                        </pic:blipFill>
+                        <pic:spPr bwMode="auto">
+                          <a:xfrm>
+                            <a:off x="0" y="0"/>
+                            <a:ext cx="1902606" cy="1428503"/>
+                          </a:xfrm>
+                          <a:prstGeom prst="rect">
+                            <a:avLst/>
+                          </a:prstGeom>
+                          <a:noFill/>
+                          <a:ln>
+                            <a:noFill/>
+                          </a:ln>
+                        </pic:spPr>
+                      </pic:pic>
+                    </a:graphicData>
+                  </a:graphic>
+                </wp:inline>
+              </w:drawing>
+            </w:r>
+          </w:p>
+        </w:tc>
+        <w:tc>
+          <w:tcPr>
+            <w:tcW w:w="3117" w:type="dxa"/>
+          </w:tcPr>
+          <w:p>
+            <w:pPr>
+              <w:rPr>
+                <w:sz w:val="24"/>
+                <w:szCs w:val="24"/>
+              </w:rPr>
+            </w:pPr>
+            <w:r>
+              <w:rPr>
+                <w:noProof/>
+              </w:rPr>
+              <w:drawing>
+                <wp:inline distT="0" distB="0" distL="0" distR="0" wp14:anchorId="391B40FD" wp14:editId="2371C62A">
+                  <wp:extent cx="1895475" cy="1423150"/>
+                  <wp:effectExtent l="0" t="0" r="0" b="5715"/>
+                  <wp:docPr id="13" name="Picture 13"/>
+                  <wp:cNvGraphicFramePr>
+                    <a:graphicFrameLocks xmlns:a="http://schemas.openxmlformats.org/drawingml/2006/main" noChangeAspect="1"/>
+                  </wp:cNvGraphicFramePr>
+                  <a:graphic xmlns:a="http://schemas.openxmlformats.org/drawingml/2006/main">
+                    <a:graphicData uri="http://schemas.openxmlformats.org/drawingml/2006/picture">
+                      <pic:pic xmlns:pic="http://schemas.openxmlformats.org/drawingml/2006/picture">
+                        <pic:nvPicPr>
+                          <pic:cNvPr id="0" name="Picture 24"/>
+                          <pic:cNvPicPr>
+                            <a:picLocks noChangeAspect="1" noChangeArrowheads="1"/>
+                          </pic:cNvPicPr>
+                        </pic:nvPicPr>
+                        <pic:blipFill>
+                          <a:blip r:embed="rId21" cstate="print">
+                            <a:extLst>
+                              <a:ext uri="{28A0092B-C50C-407E-A947-70E740481C1C}">
+                                <a14:useLocalDpi xmlns:a14="http://schemas.microsoft.com/office/drawing/2010/main" val="0"/>
+                              </a:ext>
+                            </a:extLst>
+                          </a:blip>
+                          <a:srcRect/>
+                          <a:stretch>
+                            <a:fillRect/>
+                          </a:stretch>
+                        </pic:blipFill>
+                        <pic:spPr bwMode="auto">
+                          <a:xfrm>
+                            <a:off x="0" y="0"/>
+                            <a:ext cx="1904283" cy="1429764"/>
+                          </a:xfrm>
+                          <a:prstGeom prst="rect">
+                            <a:avLst/>
+                          </a:prstGeom>
+                          <a:noFill/>
+                          <a:ln>
+                            <a:noFill/>
+                          </a:ln>
+                        </pic:spPr>
+                      </pic:pic>
+                    </a:graphicData>
+                  </a:graphic>
+                </wp:inline>
+              </w:drawing>
+            </w:r>
+          </w:p>
+        </w:tc>
+      </w:tr>
+      <w:tr>
+        <w:trPr>
+          <w:trHeight w:val="70"/>
+        </w:trPr>
+        <w:tc>
+          <w:tcPr>
+            <w:tcW w:w="3116" w:type="dxa"/>
+          </w:tcPr>
+          <w:p>
+            <w:pPr>
+              <w:rPr>
+                <w:sz w:val="24"/>
+                <w:szCs w:val="24"/>
+              </w:rPr>
+            </w:pPr>
+            <w:r>
+              <w:rPr>
+                <w:b/>
+                <w:sz w:val="24"/>
+                <w:szCs w:val="24"/>
+              </w:rPr>
+              <w:t>Figure 8:</w:t>
+            </w:r>
+            <w:r>
+              <w:rPr>
+                <w:sz w:val="24"/>
+                <w:szCs w:val="24"/>
+              </w:rPr>
+              <w:t xml:space="preserve"> SVM confusion matrix on genre prediction.</w:t>
+            </w:r>
+          </w:p>
+        </w:tc>
+        <w:tc>
+          <w:tcPr>
+            <w:tcW w:w="3117" w:type="dxa"/>
+          </w:tcPr>
+          <w:p>
+            <w:pPr>
+              <w:rPr>
+                <w:sz w:val="24"/>
+                <w:szCs w:val="24"/>
+              </w:rPr>
+            </w:pPr>
+            <w:r>
+              <w:rPr>
+                <w:b/>
+                <w:sz w:val="24"/>
+                <w:szCs w:val="24"/>
+              </w:rPr>
+              <w:t>Figure 9:</w:t>
+            </w:r>
+            <w:r>
+              <w:rPr>
+                <w:sz w:val="24"/>
+                <w:szCs w:val="24"/>
+              </w:rPr>
+              <w:t xml:space="preserve"> SVM with </w:t>
+            </w:r>
+            <w:proofErr w:type="spellStart"/>
+            <w:r>
+              <w:rPr>
+                <w:sz w:val="24"/>
+                <w:szCs w:val="24"/>
+              </w:rPr>
+              <w:t>ngram_range</w:t>
+            </w:r>
+            <w:proofErr w:type="spellEnd"/>
+            <w:proofErr w:type="gramStart"/>
+            <w:r>
+              <w:rPr>
+                <w:sz w:val="24"/>
+                <w:szCs w:val="24"/>
+              </w:rPr>
+              <w:t>=(</w:t>
+            </w:r>
+            <w:proofErr w:type="gramEnd"/>
+            <w:r>
+              <w:rPr>
+                <w:sz w:val="24"/>
+                <w:szCs w:val="24"/>
+              </w:rPr>
+              <w:t>1,3) confusion matrix on genre prediction.</w:t>
+            </w:r>
+          </w:p>
+        </w:tc>
+        <w:tc>
+          <w:tcPr>
+            <w:tcW w:w="3117" w:type="dxa"/>
+          </w:tcPr>
+          <w:p>
+            <w:pPr>
+              <w:rPr>
+                <w:sz w:val="24"/>
+                <w:szCs w:val="24"/>
+              </w:rPr>
+            </w:pPr>
+            <w:r>
+              <w:rPr>
+                <w:b/>
+                <w:sz w:val="24"/>
+                <w:szCs w:val="24"/>
+              </w:rPr>
+              <w:t>Figure 10:</w:t>
+            </w:r>
+            <w:r>
+              <w:rPr>
+                <w:sz w:val="24"/>
+                <w:szCs w:val="24"/>
+              </w:rPr>
+              <w:t xml:space="preserve"> SVM with POS suffix confusion matrix on genre prediction.</w:t>
+            </w:r>
+          </w:p>
+        </w:tc>
+      </w:tr>
+    </w:tbl>
+    <w:p>
+      <w:pPr>
+        <w:spacing w:line="240" w:lineRule="auto"/>
+        <w:rPr>
+          <w:sz w:val="24"/>
+          <w:szCs w:val="24"/>
+        </w:rPr>
+      </w:pPr>
+    </w:p>
+    <w:p>
+      <w:pPr>
+        <w:spacing w:line="240" w:lineRule="auto"/>
+        <w:rPr>
+          <w:sz w:val="24"/>
+          <w:szCs w:val="24"/>
+        </w:rPr>
+      </w:pPr>
+      <w:r>
+        <w:rPr>
+          <w:sz w:val="24"/>
+          <w:szCs w:val="24"/>
+        </w:rPr>
+        <w:t>The train distributions indicate that each method was relatively balanced.</w:t>
       </w:r>
     </w:p>
     <w:p>
@@ -2003,6 +2921,59 @@
                 <w:szCs w:val="24"/>
               </w:rPr>
             </w:pPr>
+            <w:r>
+              <w:rPr>
+                <w:noProof/>
+              </w:rPr>
+              <w:drawing>
+                <wp:inline distT="0" distB="0" distL="0" distR="0" wp14:anchorId="3AC4FE2F" wp14:editId="0F37F30D">
+                  <wp:extent cx="1776073" cy="1333500"/>
+                  <wp:effectExtent l="0" t="0" r="0" b="0"/>
+                  <wp:docPr id="14" name="Picture 14"/>
+                  <wp:cNvGraphicFramePr>
+                    <a:graphicFrameLocks xmlns:a="http://schemas.openxmlformats.org/drawingml/2006/main" noChangeAspect="1"/>
+                  </wp:cNvGraphicFramePr>
+                  <a:graphic xmlns:a="http://schemas.openxmlformats.org/drawingml/2006/main">
+                    <a:graphicData uri="http://schemas.openxmlformats.org/drawingml/2006/picture">
+                      <pic:pic xmlns:pic="http://schemas.openxmlformats.org/drawingml/2006/picture">
+                        <pic:nvPicPr>
+                          <pic:cNvPr id="0" name="Picture 26"/>
+                          <pic:cNvPicPr>
+                            <a:picLocks noChangeAspect="1" noChangeArrowheads="1"/>
+                          </pic:cNvPicPr>
+                        </pic:nvPicPr>
+                        <pic:blipFill>
+                          <a:blip r:embed="rId22" cstate="print">
+                            <a:extLst>
+                              <a:ext uri="{28A0092B-C50C-407E-A947-70E740481C1C}">
+                                <a14:useLocalDpi xmlns:a14="http://schemas.microsoft.com/office/drawing/2010/main" val="0"/>
+                              </a:ext>
+                            </a:extLst>
+                          </a:blip>
+                          <a:srcRect/>
+                          <a:stretch>
+                            <a:fillRect/>
+                          </a:stretch>
+                        </pic:blipFill>
+                        <pic:spPr bwMode="auto">
+                          <a:xfrm>
+                            <a:off x="0" y="0"/>
+                            <a:ext cx="1830646" cy="1374474"/>
+                          </a:xfrm>
+                          <a:prstGeom prst="rect">
+                            <a:avLst/>
+                          </a:prstGeom>
+                          <a:noFill/>
+                          <a:ln>
+                            <a:noFill/>
+                          </a:ln>
+                        </pic:spPr>
+                      </pic:pic>
+                    </a:graphicData>
+                  </a:graphic>
+                </wp:inline>
+              </w:drawing>
+            </w:r>
           </w:p>
         </w:tc>
         <w:tc>
@@ -2016,6 +2987,59 @@
                 <w:szCs w:val="24"/>
               </w:rPr>
             </w:pPr>
+            <w:r>
+              <w:rPr>
+                <w:noProof/>
+              </w:rPr>
+              <w:drawing>
+                <wp:inline distT="0" distB="0" distL="0" distR="0" wp14:anchorId="3BA28E99" wp14:editId="2972DA23">
+                  <wp:extent cx="1800225" cy="1351635"/>
+                  <wp:effectExtent l="0" t="0" r="0" b="1270"/>
+                  <wp:docPr id="15" name="Picture 15"/>
+                  <wp:cNvGraphicFramePr>
+                    <a:graphicFrameLocks xmlns:a="http://schemas.openxmlformats.org/drawingml/2006/main" noChangeAspect="1"/>
+                  </wp:cNvGraphicFramePr>
+                  <a:graphic xmlns:a="http://schemas.openxmlformats.org/drawingml/2006/main">
+                    <a:graphicData uri="http://schemas.openxmlformats.org/drawingml/2006/picture">
+                      <pic:pic xmlns:pic="http://schemas.openxmlformats.org/drawingml/2006/picture">
+                        <pic:nvPicPr>
+                          <pic:cNvPr id="0" name="Picture 28"/>
+                          <pic:cNvPicPr>
+                            <a:picLocks noChangeAspect="1" noChangeArrowheads="1"/>
+                          </pic:cNvPicPr>
+                        </pic:nvPicPr>
+                        <pic:blipFill>
+                          <a:blip r:embed="rId23" cstate="print">
+                            <a:extLst>
+                              <a:ext uri="{28A0092B-C50C-407E-A947-70E740481C1C}">
+                                <a14:useLocalDpi xmlns:a14="http://schemas.microsoft.com/office/drawing/2010/main" val="0"/>
+                              </a:ext>
+                            </a:extLst>
+                          </a:blip>
+                          <a:srcRect/>
+                          <a:stretch>
+                            <a:fillRect/>
+                          </a:stretch>
+                        </pic:blipFill>
+                        <pic:spPr bwMode="auto">
+                          <a:xfrm>
+                            <a:off x="0" y="0"/>
+                            <a:ext cx="1816059" cy="1363523"/>
+                          </a:xfrm>
+                          <a:prstGeom prst="rect">
+                            <a:avLst/>
+                          </a:prstGeom>
+                          <a:noFill/>
+                          <a:ln>
+                            <a:noFill/>
+                          </a:ln>
+                        </pic:spPr>
+                      </pic:pic>
+                    </a:graphicData>
+                  </a:graphic>
+                </wp:inline>
+              </w:drawing>
+            </w:r>
           </w:p>
         </w:tc>
         <w:tc>
@@ -2029,6 +3053,59 @@
                 <w:szCs w:val="24"/>
               </w:rPr>
             </w:pPr>
+            <w:r>
+              <w:rPr>
+                <w:noProof/>
+              </w:rPr>
+              <w:drawing>
+                <wp:inline distT="0" distB="0" distL="0" distR="0" wp14:anchorId="65EA6C77" wp14:editId="5E349C71">
+                  <wp:extent cx="1776072" cy="1333500"/>
+                  <wp:effectExtent l="0" t="0" r="0" b="0"/>
+                  <wp:docPr id="16" name="Picture 16"/>
+                  <wp:cNvGraphicFramePr>
+                    <a:graphicFrameLocks xmlns:a="http://schemas.openxmlformats.org/drawingml/2006/main" noChangeAspect="1"/>
+                  </wp:cNvGraphicFramePr>
+                  <a:graphic xmlns:a="http://schemas.openxmlformats.org/drawingml/2006/main">
+                    <a:graphicData uri="http://schemas.openxmlformats.org/drawingml/2006/picture">
+                      <pic:pic xmlns:pic="http://schemas.openxmlformats.org/drawingml/2006/picture">
+                        <pic:nvPicPr>
+                          <pic:cNvPr id="0" name="Picture 30"/>
+                          <pic:cNvPicPr>
+                            <a:picLocks noChangeAspect="1" noChangeArrowheads="1"/>
+                          </pic:cNvPicPr>
+                        </pic:nvPicPr>
+                        <pic:blipFill>
+                          <a:blip r:embed="rId24" cstate="print">
+                            <a:extLst>
+                              <a:ext uri="{28A0092B-C50C-407E-A947-70E740481C1C}">
+                                <a14:useLocalDpi xmlns:a14="http://schemas.microsoft.com/office/drawing/2010/main" val="0"/>
+                              </a:ext>
+                            </a:extLst>
+                          </a:blip>
+                          <a:srcRect/>
+                          <a:stretch>
+                            <a:fillRect/>
+                          </a:stretch>
+                        </pic:blipFill>
+                        <pic:spPr bwMode="auto">
+                          <a:xfrm>
+                            <a:off x="0" y="0"/>
+                            <a:ext cx="1793419" cy="1346524"/>
+                          </a:xfrm>
+                          <a:prstGeom prst="rect">
+                            <a:avLst/>
+                          </a:prstGeom>
+                          <a:noFill/>
+                          <a:ln>
+                            <a:noFill/>
+                          </a:ln>
+                        </pic:spPr>
+                      </pic:pic>
+                    </a:graphicData>
+                  </a:graphic>
+                </wp:inline>
+              </w:drawing>
+            </w:r>
           </w:p>
         </w:tc>
       </w:tr>
@@ -2050,14 +3127,14 @@
                 <w:sz w:val="24"/>
                 <w:szCs w:val="24"/>
               </w:rPr>
-              <w:t>Figure 5:</w:t>
-            </w:r>
-            <w:r>
-              <w:rPr>
-                <w:sz w:val="24"/>
-                <w:szCs w:val="24"/>
-              </w:rPr>
-              <w:t xml:space="preserve"> MNB confusion matrix on genre prediction.</w:t>
+              <w:t>Figure 11:</w:t>
+            </w:r>
+            <w:r>
+              <w:rPr>
+                <w:sz w:val="24"/>
+                <w:szCs w:val="24"/>
+              </w:rPr>
+              <w:t xml:space="preserve"> BNB train distribution.</w:t>
             </w:r>
           </w:p>
         </w:tc>
@@ -2078,14 +3155,14 @@
                 <w:sz w:val="24"/>
                 <w:szCs w:val="24"/>
               </w:rPr>
-              <w:t>Figure 6:</w:t>
-            </w:r>
-            <w:r>
-              <w:rPr>
-                <w:sz w:val="24"/>
-                <w:szCs w:val="24"/>
-              </w:rPr>
-              <w:t xml:space="preserve"> MNB with </w:t>
+              <w:t>Figure 12:</w:t>
+            </w:r>
+            <w:r>
+              <w:rPr>
+                <w:sz w:val="24"/>
+                <w:szCs w:val="24"/>
+              </w:rPr>
+              <w:t xml:space="preserve"> BNB with </w:t>
             </w:r>
             <w:proofErr w:type="spellStart"/>
             <w:r>
@@ -2110,7 +3187,14 @@
                 <w:sz w:val="24"/>
                 <w:szCs w:val="24"/>
               </w:rPr>
-              <w:t>1,3) confusion matrix on genre prediction.</w:t>
+              <w:t>1,3) train distribution</w:t>
+            </w:r>
+            <w:r>
+              <w:rPr>
+                <w:sz w:val="24"/>
+                <w:szCs w:val="24"/>
+              </w:rPr>
+              <w:t>.</w:t>
             </w:r>
           </w:p>
         </w:tc>
@@ -2131,14 +3215,14 @@
                 <w:sz w:val="24"/>
                 <w:szCs w:val="24"/>
               </w:rPr>
-              <w:t>Figure 7:</w:t>
-            </w:r>
-            <w:r>
-              <w:rPr>
-                <w:sz w:val="24"/>
-                <w:szCs w:val="24"/>
-              </w:rPr>
-              <w:t xml:space="preserve"> MNB with POS suffix confusion matrix on genre prediction.</w:t>
+              <w:t>Figure 13:</w:t>
+            </w:r>
+            <w:r>
+              <w:rPr>
+                <w:sz w:val="24"/>
+                <w:szCs w:val="24"/>
+              </w:rPr>
+              <w:t xml:space="preserve"> BNB with POS suffix train distribution.</w:t>
             </w:r>
           </w:p>
         </w:tc>
@@ -2161,48 +3245,345 @@
           <w:szCs w:val="24"/>
         </w:rPr>
       </w:pPr>
-      <w:r>
-        <w:rPr>
-          <w:sz w:val="24"/>
-          <w:szCs w:val="24"/>
-        </w:rPr>
-        <w:t xml:space="preserve">The SVM followed by the </w:t>
-      </w:r>
-      <w:proofErr w:type="spellStart"/>
-      <w:r>
-        <w:rPr>
-          <w:rFonts w:ascii="Courier New" w:hAnsi="Courier New" w:cs="Courier New"/>
-          <w:sz w:val="24"/>
-          <w:szCs w:val="24"/>
-        </w:rPr>
-        <w:t>ngram_range</w:t>
-      </w:r>
-      <w:proofErr w:type="spellEnd"/>
-      <w:proofErr w:type="gramStart"/>
-      <w:r>
-        <w:rPr>
-          <w:rFonts w:ascii="Courier New" w:hAnsi="Courier New" w:cs="Courier New"/>
-          <w:sz w:val="24"/>
-          <w:szCs w:val="24"/>
-        </w:rPr>
-        <w:t>=(</w:t>
-      </w:r>
-      <w:proofErr w:type="gramEnd"/>
-      <w:r>
-        <w:rPr>
-          <w:rFonts w:ascii="Courier New" w:hAnsi="Courier New" w:cs="Courier New"/>
-          <w:sz w:val="24"/>
-          <w:szCs w:val="24"/>
-        </w:rPr>
-        <w:t>1,3)</w:t>
-      </w:r>
-      <w:r>
-        <w:rPr>
-          <w:sz w:val="24"/>
-          <w:szCs w:val="24"/>
-        </w:rPr>
-        <w:t xml:space="preserve"> appear to outperform the POS variant.</w:t>
-      </w:r>
+    </w:p>
+    <w:tbl>
+      <w:tblPr>
+        <w:tblStyle w:val="TableGrid"/>
+        <w:tblW w:w="0" w:type="auto"/>
+        <w:tblLook w:val="04A0" w:firstRow="1" w:lastRow="0" w:firstColumn="1" w:lastColumn="0" w:noHBand="0" w:noVBand="1"/>
+      </w:tblPr>
+      <w:tblGrid>
+        <w:gridCol w:w="3109"/>
+        <w:gridCol w:w="3115"/>
+        <w:gridCol w:w="3126"/>
+      </w:tblGrid>
+      <w:tr>
+        <w:tc>
+          <w:tcPr>
+            <w:tcW w:w="3116" w:type="dxa"/>
+          </w:tcPr>
+          <w:p>
+            <w:pPr>
+              <w:rPr>
+                <w:sz w:val="24"/>
+                <w:szCs w:val="24"/>
+              </w:rPr>
+            </w:pPr>
+            <w:r>
+              <w:rPr>
+                <w:noProof/>
+              </w:rPr>
+              <w:drawing>
+                <wp:inline distT="0" distB="0" distL="0" distR="0" wp14:anchorId="3D9A3B85" wp14:editId="693B611B">
+                  <wp:extent cx="1826816" cy="1371600"/>
+                  <wp:effectExtent l="0" t="0" r="2540" b="0"/>
+                  <wp:docPr id="17" name="Picture 17"/>
+                  <wp:cNvGraphicFramePr>
+                    <a:graphicFrameLocks xmlns:a="http://schemas.openxmlformats.org/drawingml/2006/main" noChangeAspect="1"/>
+                  </wp:cNvGraphicFramePr>
+                  <a:graphic xmlns:a="http://schemas.openxmlformats.org/drawingml/2006/main">
+                    <a:graphicData uri="http://schemas.openxmlformats.org/drawingml/2006/picture">
+                      <pic:pic xmlns:pic="http://schemas.openxmlformats.org/drawingml/2006/picture">
+                        <pic:nvPicPr>
+                          <pic:cNvPr id="0" name="Picture 32"/>
+                          <pic:cNvPicPr>
+                            <a:picLocks noChangeAspect="1" noChangeArrowheads="1"/>
+                          </pic:cNvPicPr>
+                        </pic:nvPicPr>
+                        <pic:blipFill>
+                          <a:blip r:embed="rId25" cstate="print">
+                            <a:extLst>
+                              <a:ext uri="{28A0092B-C50C-407E-A947-70E740481C1C}">
+                                <a14:useLocalDpi xmlns:a14="http://schemas.microsoft.com/office/drawing/2010/main" val="0"/>
+                              </a:ext>
+                            </a:extLst>
+                          </a:blip>
+                          <a:srcRect/>
+                          <a:stretch>
+                            <a:fillRect/>
+                          </a:stretch>
+                        </pic:blipFill>
+                        <pic:spPr bwMode="auto">
+                          <a:xfrm>
+                            <a:off x="0" y="0"/>
+                            <a:ext cx="1849682" cy="1388768"/>
+                          </a:xfrm>
+                          <a:prstGeom prst="rect">
+                            <a:avLst/>
+                          </a:prstGeom>
+                          <a:noFill/>
+                          <a:ln>
+                            <a:noFill/>
+                          </a:ln>
+                        </pic:spPr>
+                      </pic:pic>
+                    </a:graphicData>
+                  </a:graphic>
+                </wp:inline>
+              </w:drawing>
+            </w:r>
+          </w:p>
+        </w:tc>
+        <w:tc>
+          <w:tcPr>
+            <w:tcW w:w="3117" w:type="dxa"/>
+          </w:tcPr>
+          <w:p>
+            <w:pPr>
+              <w:rPr>
+                <w:sz w:val="24"/>
+                <w:szCs w:val="24"/>
+              </w:rPr>
+            </w:pPr>
+            <w:r>
+              <w:rPr>
+                <w:noProof/>
+              </w:rPr>
+              <w:drawing>
+                <wp:inline distT="0" distB="0" distL="0" distR="0" wp14:anchorId="074A8FAD" wp14:editId="4D9A3FE3">
+                  <wp:extent cx="1837736" cy="1379799"/>
+                  <wp:effectExtent l="0" t="0" r="0" b="0"/>
+                  <wp:docPr id="18" name="Picture 18"/>
+                  <wp:cNvGraphicFramePr>
+                    <a:graphicFrameLocks xmlns:a="http://schemas.openxmlformats.org/drawingml/2006/main" noChangeAspect="1"/>
+                  </wp:cNvGraphicFramePr>
+                  <a:graphic xmlns:a="http://schemas.openxmlformats.org/drawingml/2006/main">
+                    <a:graphicData uri="http://schemas.openxmlformats.org/drawingml/2006/picture">
+                      <pic:pic xmlns:pic="http://schemas.openxmlformats.org/drawingml/2006/picture">
+                        <pic:nvPicPr>
+                          <pic:cNvPr id="0" name="Picture 34"/>
+                          <pic:cNvPicPr>
+                            <a:picLocks noChangeAspect="1" noChangeArrowheads="1"/>
+                          </pic:cNvPicPr>
+                        </pic:nvPicPr>
+                        <pic:blipFill>
+                          <a:blip r:embed="rId26" cstate="print">
+                            <a:extLst>
+                              <a:ext uri="{28A0092B-C50C-407E-A947-70E740481C1C}">
+                                <a14:useLocalDpi xmlns:a14="http://schemas.microsoft.com/office/drawing/2010/main" val="0"/>
+                              </a:ext>
+                            </a:extLst>
+                          </a:blip>
+                          <a:srcRect/>
+                          <a:stretch>
+                            <a:fillRect/>
+                          </a:stretch>
+                        </pic:blipFill>
+                        <pic:spPr bwMode="auto">
+                          <a:xfrm>
+                            <a:off x="0" y="0"/>
+                            <a:ext cx="1872038" cy="1405554"/>
+                          </a:xfrm>
+                          <a:prstGeom prst="rect">
+                            <a:avLst/>
+                          </a:prstGeom>
+                          <a:noFill/>
+                          <a:ln>
+                            <a:noFill/>
+                          </a:ln>
+                        </pic:spPr>
+                      </pic:pic>
+                    </a:graphicData>
+                  </a:graphic>
+                </wp:inline>
+              </w:drawing>
+            </w:r>
+          </w:p>
+        </w:tc>
+        <w:tc>
+          <w:tcPr>
+            <w:tcW w:w="3117" w:type="dxa"/>
+          </w:tcPr>
+          <w:p>
+            <w:pPr>
+              <w:rPr>
+                <w:sz w:val="24"/>
+                <w:szCs w:val="24"/>
+              </w:rPr>
+            </w:pPr>
+            <w:r>
+              <w:rPr>
+                <w:noProof/>
+              </w:rPr>
+              <w:drawing>
+                <wp:inline distT="0" distB="0" distL="0" distR="0" wp14:anchorId="7B789283" wp14:editId="61E9B875">
+                  <wp:extent cx="1847850" cy="1387392"/>
+                  <wp:effectExtent l="0" t="0" r="0" b="3810"/>
+                  <wp:docPr id="19" name="Picture 19"/>
+                  <wp:cNvGraphicFramePr>
+                    <a:graphicFrameLocks xmlns:a="http://schemas.openxmlformats.org/drawingml/2006/main" noChangeAspect="1"/>
+                  </wp:cNvGraphicFramePr>
+                  <a:graphic xmlns:a="http://schemas.openxmlformats.org/drawingml/2006/main">
+                    <a:graphicData uri="http://schemas.openxmlformats.org/drawingml/2006/picture">
+                      <pic:pic xmlns:pic="http://schemas.openxmlformats.org/drawingml/2006/picture">
+                        <pic:nvPicPr>
+                          <pic:cNvPr id="0" name="Picture 36"/>
+                          <pic:cNvPicPr>
+                            <a:picLocks noChangeAspect="1" noChangeArrowheads="1"/>
+                          </pic:cNvPicPr>
+                        </pic:nvPicPr>
+                        <pic:blipFill>
+                          <a:blip r:embed="rId27" cstate="print">
+                            <a:extLst>
+                              <a:ext uri="{28A0092B-C50C-407E-A947-70E740481C1C}">
+                                <a14:useLocalDpi xmlns:a14="http://schemas.microsoft.com/office/drawing/2010/main" val="0"/>
+                              </a:ext>
+                            </a:extLst>
+                          </a:blip>
+                          <a:srcRect/>
+                          <a:stretch>
+                            <a:fillRect/>
+                          </a:stretch>
+                        </pic:blipFill>
+                        <pic:spPr bwMode="auto">
+                          <a:xfrm>
+                            <a:off x="0" y="0"/>
+                            <a:ext cx="1869626" cy="1403742"/>
+                          </a:xfrm>
+                          <a:prstGeom prst="rect">
+                            <a:avLst/>
+                          </a:prstGeom>
+                          <a:noFill/>
+                          <a:ln>
+                            <a:noFill/>
+                          </a:ln>
+                        </pic:spPr>
+                      </pic:pic>
+                    </a:graphicData>
+                  </a:graphic>
+                </wp:inline>
+              </w:drawing>
+            </w:r>
+          </w:p>
+        </w:tc>
+      </w:tr>
+      <w:tr>
+        <w:tc>
+          <w:tcPr>
+            <w:tcW w:w="3116" w:type="dxa"/>
+          </w:tcPr>
+          <w:p>
+            <w:pPr>
+              <w:rPr>
+                <w:sz w:val="24"/>
+                <w:szCs w:val="24"/>
+              </w:rPr>
+            </w:pPr>
+            <w:r>
+              <w:rPr>
+                <w:b/>
+                <w:sz w:val="24"/>
+                <w:szCs w:val="24"/>
+              </w:rPr>
+              <w:t>Figure 14:</w:t>
+            </w:r>
+            <w:r>
+              <w:rPr>
+                <w:sz w:val="24"/>
+                <w:szCs w:val="24"/>
+              </w:rPr>
+              <w:t xml:space="preserve"> MNB train distribution.</w:t>
+            </w:r>
+          </w:p>
+        </w:tc>
+        <w:tc>
+          <w:tcPr>
+            <w:tcW w:w="3117" w:type="dxa"/>
+          </w:tcPr>
+          <w:p>
+            <w:pPr>
+              <w:rPr>
+                <w:sz w:val="24"/>
+                <w:szCs w:val="24"/>
+              </w:rPr>
+            </w:pPr>
+            <w:r>
+              <w:rPr>
+                <w:b/>
+                <w:sz w:val="24"/>
+                <w:szCs w:val="24"/>
+              </w:rPr>
+              <w:t>Figure 15:</w:t>
+            </w:r>
+            <w:r>
+              <w:rPr>
+                <w:sz w:val="24"/>
+                <w:szCs w:val="24"/>
+              </w:rPr>
+              <w:t xml:space="preserve"> MNB with </w:t>
+            </w:r>
+            <w:proofErr w:type="spellStart"/>
+            <w:r>
+              <w:rPr>
+                <w:sz w:val="24"/>
+                <w:szCs w:val="24"/>
+              </w:rPr>
+              <w:t>ngram_range</w:t>
+            </w:r>
+            <w:proofErr w:type="spellEnd"/>
+            <w:proofErr w:type="gramStart"/>
+            <w:r>
+              <w:rPr>
+                <w:sz w:val="24"/>
+                <w:szCs w:val="24"/>
+              </w:rPr>
+              <w:t>=(</w:t>
+            </w:r>
+            <w:proofErr w:type="gramEnd"/>
+            <w:r>
+              <w:rPr>
+                <w:sz w:val="24"/>
+                <w:szCs w:val="24"/>
+              </w:rPr>
+              <w:t>1,3) train distribution</w:t>
+            </w:r>
+            <w:r>
+              <w:rPr>
+                <w:sz w:val="24"/>
+                <w:szCs w:val="24"/>
+              </w:rPr>
+              <w:t>.</w:t>
+            </w:r>
+          </w:p>
+        </w:tc>
+        <w:tc>
+          <w:tcPr>
+            <w:tcW w:w="3117" w:type="dxa"/>
+          </w:tcPr>
+          <w:p>
+            <w:pPr>
+              <w:rPr>
+                <w:sz w:val="24"/>
+                <w:szCs w:val="24"/>
+              </w:rPr>
+            </w:pPr>
+            <w:r>
+              <w:rPr>
+                <w:b/>
+                <w:sz w:val="24"/>
+                <w:szCs w:val="24"/>
+              </w:rPr>
+              <w:t>Figure 16:</w:t>
+            </w:r>
+            <w:r>
+              <w:rPr>
+                <w:sz w:val="24"/>
+                <w:szCs w:val="24"/>
+              </w:rPr>
+              <w:t xml:space="preserve"> MNB with POS suffix train distribution.</w:t>
+            </w:r>
+          </w:p>
+        </w:tc>
+      </w:tr>
+    </w:tbl>
+    <w:p>
+      <w:pPr>
+        <w:spacing w:line="240" w:lineRule="auto"/>
+        <w:rPr>
+          <w:sz w:val="24"/>
+          <w:szCs w:val="24"/>
+        </w:rPr>
+      </w:pPr>
     </w:p>
     <w:p>
       <w:pPr>
@@ -2231,11 +3612,66 @@
           </w:tcPr>
           <w:p>
             <w:pPr>
+              <w:jc w:val="center"/>
               <w:rPr>
                 <w:sz w:val="24"/>
                 <w:szCs w:val="24"/>
               </w:rPr>
             </w:pPr>
+            <w:r>
+              <w:rPr>
+                <w:noProof/>
+              </w:rPr>
+              <w:lastRenderedPageBreak/>
+              <w:drawing>
+                <wp:inline distT="0" distB="0" distL="0" distR="0" wp14:anchorId="0B760F88" wp14:editId="0FCB265C">
+                  <wp:extent cx="1712640" cy="1285875"/>
+                  <wp:effectExtent l="0" t="0" r="1905" b="0"/>
+                  <wp:docPr id="20" name="Picture 20"/>
+                  <wp:cNvGraphicFramePr>
+                    <a:graphicFrameLocks xmlns:a="http://schemas.openxmlformats.org/drawingml/2006/main" noChangeAspect="1"/>
+                  </wp:cNvGraphicFramePr>
+                  <a:graphic xmlns:a="http://schemas.openxmlformats.org/drawingml/2006/main">
+                    <a:graphicData uri="http://schemas.openxmlformats.org/drawingml/2006/picture">
+                      <pic:pic xmlns:pic="http://schemas.openxmlformats.org/drawingml/2006/picture">
+                        <pic:nvPicPr>
+                          <pic:cNvPr id="0" name="Picture 38"/>
+                          <pic:cNvPicPr>
+                            <a:picLocks noChangeAspect="1" noChangeArrowheads="1"/>
+                          </pic:cNvPicPr>
+                        </pic:nvPicPr>
+                        <pic:blipFill>
+                          <a:blip r:embed="rId28" cstate="print">
+                            <a:extLst>
+                              <a:ext uri="{28A0092B-C50C-407E-A947-70E740481C1C}">
+                                <a14:useLocalDpi xmlns:a14="http://schemas.microsoft.com/office/drawing/2010/main" val="0"/>
+                              </a:ext>
+                            </a:extLst>
+                          </a:blip>
+                          <a:srcRect/>
+                          <a:stretch>
+                            <a:fillRect/>
+                          </a:stretch>
+                        </pic:blipFill>
+                        <pic:spPr bwMode="auto">
+                          <a:xfrm>
+                            <a:off x="0" y="0"/>
+                            <a:ext cx="1718976" cy="1290632"/>
+                          </a:xfrm>
+                          <a:prstGeom prst="rect">
+                            <a:avLst/>
+                          </a:prstGeom>
+                          <a:noFill/>
+                          <a:ln>
+                            <a:noFill/>
+                          </a:ln>
+                        </pic:spPr>
+                      </pic:pic>
+                    </a:graphicData>
+                  </a:graphic>
+                </wp:inline>
+              </w:drawing>
+            </w:r>
           </w:p>
         </w:tc>
         <w:tc>
@@ -2249,6 +3685,59 @@
                 <w:szCs w:val="24"/>
               </w:rPr>
             </w:pPr>
+            <w:r>
+              <w:rPr>
+                <w:noProof/>
+              </w:rPr>
+              <w:drawing>
+                <wp:inline distT="0" distB="0" distL="0" distR="0" wp14:anchorId="4F1404A2" wp14:editId="0F991B7A">
+                  <wp:extent cx="1674581" cy="1257300"/>
+                  <wp:effectExtent l="0" t="0" r="1905" b="0"/>
+                  <wp:docPr id="21" name="Picture 21"/>
+                  <wp:cNvGraphicFramePr>
+                    <a:graphicFrameLocks xmlns:a="http://schemas.openxmlformats.org/drawingml/2006/main" noChangeAspect="1"/>
+                  </wp:cNvGraphicFramePr>
+                  <a:graphic xmlns:a="http://schemas.openxmlformats.org/drawingml/2006/main">
+                    <a:graphicData uri="http://schemas.openxmlformats.org/drawingml/2006/picture">
+                      <pic:pic xmlns:pic="http://schemas.openxmlformats.org/drawingml/2006/picture">
+                        <pic:nvPicPr>
+                          <pic:cNvPr id="0" name="Picture 40"/>
+                          <pic:cNvPicPr>
+                            <a:picLocks noChangeAspect="1" noChangeArrowheads="1"/>
+                          </pic:cNvPicPr>
+                        </pic:nvPicPr>
+                        <pic:blipFill>
+                          <a:blip r:embed="rId29" cstate="print">
+                            <a:extLst>
+                              <a:ext uri="{28A0092B-C50C-407E-A947-70E740481C1C}">
+                                <a14:useLocalDpi xmlns:a14="http://schemas.microsoft.com/office/drawing/2010/main" val="0"/>
+                              </a:ext>
+                            </a:extLst>
+                          </a:blip>
+                          <a:srcRect/>
+                          <a:stretch>
+                            <a:fillRect/>
+                          </a:stretch>
+                        </pic:blipFill>
+                        <pic:spPr bwMode="auto">
+                          <a:xfrm>
+                            <a:off x="0" y="0"/>
+                            <a:ext cx="1685183" cy="1265260"/>
+                          </a:xfrm>
+                          <a:prstGeom prst="rect">
+                            <a:avLst/>
+                          </a:prstGeom>
+                          <a:noFill/>
+                          <a:ln>
+                            <a:noFill/>
+                          </a:ln>
+                        </pic:spPr>
+                      </pic:pic>
+                    </a:graphicData>
+                  </a:graphic>
+                </wp:inline>
+              </w:drawing>
+            </w:r>
           </w:p>
         </w:tc>
         <w:tc>
@@ -2262,6 +3751,59 @@
                 <w:szCs w:val="24"/>
               </w:rPr>
             </w:pPr>
+            <w:r>
+              <w:rPr>
+                <w:noProof/>
+              </w:rPr>
+              <w:drawing>
+                <wp:inline distT="0" distB="0" distL="0" distR="0" wp14:anchorId="654F4AD0" wp14:editId="3D7FE318">
+                  <wp:extent cx="1661895" cy="1247775"/>
+                  <wp:effectExtent l="0" t="0" r="0" b="0"/>
+                  <wp:docPr id="22" name="Picture 22"/>
+                  <wp:cNvGraphicFramePr>
+                    <a:graphicFrameLocks xmlns:a="http://schemas.openxmlformats.org/drawingml/2006/main" noChangeAspect="1"/>
+                  </wp:cNvGraphicFramePr>
+                  <a:graphic xmlns:a="http://schemas.openxmlformats.org/drawingml/2006/main">
+                    <a:graphicData uri="http://schemas.openxmlformats.org/drawingml/2006/picture">
+                      <pic:pic xmlns:pic="http://schemas.openxmlformats.org/drawingml/2006/picture">
+                        <pic:nvPicPr>
+                          <pic:cNvPr id="0" name="Picture 42"/>
+                          <pic:cNvPicPr>
+                            <a:picLocks noChangeAspect="1" noChangeArrowheads="1"/>
+                          </pic:cNvPicPr>
+                        </pic:nvPicPr>
+                        <pic:blipFill>
+                          <a:blip r:embed="rId30" cstate="print">
+                            <a:extLst>
+                              <a:ext uri="{28A0092B-C50C-407E-A947-70E740481C1C}">
+                                <a14:useLocalDpi xmlns:a14="http://schemas.microsoft.com/office/drawing/2010/main" val="0"/>
+                              </a:ext>
+                            </a:extLst>
+                          </a:blip>
+                          <a:srcRect/>
+                          <a:stretch>
+                            <a:fillRect/>
+                          </a:stretch>
+                        </pic:blipFill>
+                        <pic:spPr bwMode="auto">
+                          <a:xfrm>
+                            <a:off x="0" y="0"/>
+                            <a:ext cx="1681848" cy="1262756"/>
+                          </a:xfrm>
+                          <a:prstGeom prst="rect">
+                            <a:avLst/>
+                          </a:prstGeom>
+                          <a:noFill/>
+                          <a:ln>
+                            <a:noFill/>
+                          </a:ln>
+                        </pic:spPr>
+                      </pic:pic>
+                    </a:graphicData>
+                  </a:graphic>
+                </wp:inline>
+              </w:drawing>
+            </w:r>
           </w:p>
         </w:tc>
       </w:tr>
@@ -2283,14 +3825,14 @@
                 <w:sz w:val="24"/>
                 <w:szCs w:val="24"/>
               </w:rPr>
-              <w:t>Figure 8:</w:t>
-            </w:r>
-            <w:r>
-              <w:rPr>
-                <w:sz w:val="24"/>
-                <w:szCs w:val="24"/>
-              </w:rPr>
-              <w:t xml:space="preserve"> SVM confusion matrix on genre prediction.</w:t>
+              <w:t>Figure 17:</w:t>
+            </w:r>
+            <w:r>
+              <w:rPr>
+                <w:sz w:val="24"/>
+                <w:szCs w:val="24"/>
+              </w:rPr>
+              <w:t xml:space="preserve"> SVM train distribution.</w:t>
             </w:r>
           </w:p>
         </w:tc>
@@ -2311,7 +3853,7 @@
                 <w:sz w:val="24"/>
                 <w:szCs w:val="24"/>
               </w:rPr>
-              <w:t>Figure 9:</w:t>
+              <w:t>Figure 18:</w:t>
             </w:r>
             <w:r>
               <w:rPr>
@@ -2343,7 +3885,14 @@
                 <w:sz w:val="24"/>
                 <w:szCs w:val="24"/>
               </w:rPr>
-              <w:t>1,3) confusion matrix on genre prediction.</w:t>
+              <w:t>1,3) train distribution</w:t>
+            </w:r>
+            <w:r>
+              <w:rPr>
+                <w:sz w:val="24"/>
+                <w:szCs w:val="24"/>
+              </w:rPr>
+              <w:t>.</w:t>
             </w:r>
           </w:p>
         </w:tc>
@@ -2364,14 +3913,14 @@
                 <w:sz w:val="24"/>
                 <w:szCs w:val="24"/>
               </w:rPr>
-              <w:t>Figure 10:</w:t>
-            </w:r>
-            <w:r>
-              <w:rPr>
-                <w:sz w:val="24"/>
-                <w:szCs w:val="24"/>
-              </w:rPr>
-              <w:t xml:space="preserve"> SVM with POS suffix confusion matrix on genre prediction.</w:t>
+              <w:t>Figure 19:</w:t>
+            </w:r>
+            <w:r>
+              <w:rPr>
+                <w:sz w:val="24"/>
+                <w:szCs w:val="24"/>
+              </w:rPr>
+              <w:t xml:space="preserve"> SVM with POS suffix train distribution.</w:t>
             </w:r>
           </w:p>
         </w:tc>
@@ -2399,7 +3948,42 @@
           <w:sz w:val="24"/>
           <w:szCs w:val="24"/>
         </w:rPr>
-        <w:t>The train distributions indicate that each method was relatively balanced.</w:t>
+        <w:t xml:space="preserve">The unigram BNB shows the best performance and least variability, followed by the BNB POS, and the BNB with </w:t>
+      </w:r>
+      <w:proofErr w:type="spellStart"/>
+      <w:r>
+        <w:rPr>
+          <w:rFonts w:ascii="Courier New" w:hAnsi="Courier New" w:cs="Courier New"/>
+          <w:sz w:val="24"/>
+          <w:szCs w:val="24"/>
+        </w:rPr>
+        <w:t>ngram_range</w:t>
+      </w:r>
+      <w:proofErr w:type="spellEnd"/>
+      <w:proofErr w:type="gramStart"/>
+      <w:r>
+        <w:rPr>
+          <w:rFonts w:ascii="Courier New" w:hAnsi="Courier New" w:cs="Courier New"/>
+          <w:sz w:val="24"/>
+          <w:szCs w:val="24"/>
+        </w:rPr>
+        <w:t>=(</w:t>
+      </w:r>
+      <w:proofErr w:type="gramEnd"/>
+      <w:r>
+        <w:rPr>
+          <w:rFonts w:ascii="Courier New" w:hAnsi="Courier New" w:cs="Courier New"/>
+          <w:sz w:val="24"/>
+          <w:szCs w:val="24"/>
+        </w:rPr>
+        <w:t>1,3)</w:t>
+      </w:r>
+      <w:r>
+        <w:rPr>
+          <w:sz w:val="24"/>
+          <w:szCs w:val="24"/>
+        </w:rPr>
+        <w:t xml:space="preserve"> with the greatest variability.</w:t>
       </w:r>
     </w:p>
     <w:p>
@@ -2434,6 +4018,59 @@
                 <w:szCs w:val="24"/>
               </w:rPr>
             </w:pPr>
+            <w:r>
+              <w:rPr>
+                <w:noProof/>
+              </w:rPr>
+              <w:drawing>
+                <wp:inline distT="0" distB="0" distL="0" distR="0" wp14:anchorId="47650D8F" wp14:editId="3BC8A7FF">
+                  <wp:extent cx="1687268" cy="1266825"/>
+                  <wp:effectExtent l="0" t="0" r="8255" b="0"/>
+                  <wp:docPr id="23" name="Picture 23"/>
+                  <wp:cNvGraphicFramePr>
+                    <a:graphicFrameLocks xmlns:a="http://schemas.openxmlformats.org/drawingml/2006/main" noChangeAspect="1"/>
+                  </wp:cNvGraphicFramePr>
+                  <a:graphic xmlns:a="http://schemas.openxmlformats.org/drawingml/2006/main">
+                    <a:graphicData uri="http://schemas.openxmlformats.org/drawingml/2006/picture">
+                      <pic:pic xmlns:pic="http://schemas.openxmlformats.org/drawingml/2006/picture">
+                        <pic:nvPicPr>
+                          <pic:cNvPr id="0" name="Picture 44"/>
+                          <pic:cNvPicPr>
+                            <a:picLocks noChangeAspect="1" noChangeArrowheads="1"/>
+                          </pic:cNvPicPr>
+                        </pic:nvPicPr>
+                        <pic:blipFill>
+                          <a:blip r:embed="rId31" cstate="print">
+                            <a:extLst>
+                              <a:ext uri="{28A0092B-C50C-407E-A947-70E740481C1C}">
+                                <a14:useLocalDpi xmlns:a14="http://schemas.microsoft.com/office/drawing/2010/main" val="0"/>
+                              </a:ext>
+                            </a:extLst>
+                          </a:blip>
+                          <a:srcRect/>
+                          <a:stretch>
+                            <a:fillRect/>
+                          </a:stretch>
+                        </pic:blipFill>
+                        <pic:spPr bwMode="auto">
+                          <a:xfrm>
+                            <a:off x="0" y="0"/>
+                            <a:ext cx="1697930" cy="1274831"/>
+                          </a:xfrm>
+                          <a:prstGeom prst="rect">
+                            <a:avLst/>
+                          </a:prstGeom>
+                          <a:noFill/>
+                          <a:ln>
+                            <a:noFill/>
+                          </a:ln>
+                        </pic:spPr>
+                      </pic:pic>
+                    </a:graphicData>
+                  </a:graphic>
+                </wp:inline>
+              </w:drawing>
+            </w:r>
           </w:p>
         </w:tc>
         <w:tc>
@@ -2447,6 +4084,59 @@
                 <w:szCs w:val="24"/>
               </w:rPr>
             </w:pPr>
+            <w:r>
+              <w:rPr>
+                <w:noProof/>
+              </w:rPr>
+              <w:drawing>
+                <wp:inline distT="0" distB="0" distL="0" distR="0" wp14:anchorId="12D0A36C" wp14:editId="040C2673">
+                  <wp:extent cx="1704975" cy="1280120"/>
+                  <wp:effectExtent l="0" t="0" r="0" b="0"/>
+                  <wp:docPr id="24" name="Picture 24"/>
+                  <wp:cNvGraphicFramePr>
+                    <a:graphicFrameLocks xmlns:a="http://schemas.openxmlformats.org/drawingml/2006/main" noChangeAspect="1"/>
+                  </wp:cNvGraphicFramePr>
+                  <a:graphic xmlns:a="http://schemas.openxmlformats.org/drawingml/2006/main">
+                    <a:graphicData uri="http://schemas.openxmlformats.org/drawingml/2006/picture">
+                      <pic:pic xmlns:pic="http://schemas.openxmlformats.org/drawingml/2006/picture">
+                        <pic:nvPicPr>
+                          <pic:cNvPr id="0" name="Picture 46"/>
+                          <pic:cNvPicPr>
+                            <a:picLocks noChangeAspect="1" noChangeArrowheads="1"/>
+                          </pic:cNvPicPr>
+                        </pic:nvPicPr>
+                        <pic:blipFill>
+                          <a:blip r:embed="rId32" cstate="print">
+                            <a:extLst>
+                              <a:ext uri="{28A0092B-C50C-407E-A947-70E740481C1C}">
+                                <a14:useLocalDpi xmlns:a14="http://schemas.microsoft.com/office/drawing/2010/main" val="0"/>
+                              </a:ext>
+                            </a:extLst>
+                          </a:blip>
+                          <a:srcRect/>
+                          <a:stretch>
+                            <a:fillRect/>
+                          </a:stretch>
+                        </pic:blipFill>
+                        <pic:spPr bwMode="auto">
+                          <a:xfrm>
+                            <a:off x="0" y="0"/>
+                            <a:ext cx="1732299" cy="1300636"/>
+                          </a:xfrm>
+                          <a:prstGeom prst="rect">
+                            <a:avLst/>
+                          </a:prstGeom>
+                          <a:noFill/>
+                          <a:ln>
+                            <a:noFill/>
+                          </a:ln>
+                        </pic:spPr>
+                      </pic:pic>
+                    </a:graphicData>
+                  </a:graphic>
+                </wp:inline>
+              </w:drawing>
+            </w:r>
           </w:p>
         </w:tc>
         <w:tc>
@@ -2460,6 +4150,59 @@
                 <w:szCs w:val="24"/>
               </w:rPr>
             </w:pPr>
+            <w:r>
+              <w:rPr>
+                <w:noProof/>
+              </w:rPr>
+              <w:drawing>
+                <wp:inline distT="0" distB="0" distL="0" distR="0" wp14:anchorId="5E684E4D" wp14:editId="68F55613">
+                  <wp:extent cx="1733550" cy="1301573"/>
+                  <wp:effectExtent l="0" t="0" r="0" b="0"/>
+                  <wp:docPr id="25" name="Picture 25"/>
+                  <wp:cNvGraphicFramePr>
+                    <a:graphicFrameLocks xmlns:a="http://schemas.openxmlformats.org/drawingml/2006/main" noChangeAspect="1"/>
+                  </wp:cNvGraphicFramePr>
+                  <a:graphic xmlns:a="http://schemas.openxmlformats.org/drawingml/2006/main">
+                    <a:graphicData uri="http://schemas.openxmlformats.org/drawingml/2006/picture">
+                      <pic:pic xmlns:pic="http://schemas.openxmlformats.org/drawingml/2006/picture">
+                        <pic:nvPicPr>
+                          <pic:cNvPr id="0" name="Picture 48"/>
+                          <pic:cNvPicPr>
+                            <a:picLocks noChangeAspect="1" noChangeArrowheads="1"/>
+                          </pic:cNvPicPr>
+                        </pic:nvPicPr>
+                        <pic:blipFill>
+                          <a:blip r:embed="rId33" cstate="print">
+                            <a:extLst>
+                              <a:ext uri="{28A0092B-C50C-407E-A947-70E740481C1C}">
+                                <a14:useLocalDpi xmlns:a14="http://schemas.microsoft.com/office/drawing/2010/main" val="0"/>
+                              </a:ext>
+                            </a:extLst>
+                          </a:blip>
+                          <a:srcRect/>
+                          <a:stretch>
+                            <a:fillRect/>
+                          </a:stretch>
+                        </pic:blipFill>
+                        <pic:spPr bwMode="auto">
+                          <a:xfrm>
+                            <a:off x="0" y="0"/>
+                            <a:ext cx="1790255" cy="1344148"/>
+                          </a:xfrm>
+                          <a:prstGeom prst="rect">
+                            <a:avLst/>
+                          </a:prstGeom>
+                          <a:noFill/>
+                          <a:ln>
+                            <a:noFill/>
+                          </a:ln>
+                        </pic:spPr>
+                      </pic:pic>
+                    </a:graphicData>
+                  </a:graphic>
+                </wp:inline>
+              </w:drawing>
+            </w:r>
           </w:p>
         </w:tc>
       </w:tr>
@@ -2481,14 +4224,30 @@
                 <w:sz w:val="24"/>
                 <w:szCs w:val="24"/>
               </w:rPr>
-              <w:t>Figure 11:</w:t>
-            </w:r>
-            <w:r>
-              <w:rPr>
-                <w:sz w:val="24"/>
-                <w:szCs w:val="24"/>
-              </w:rPr>
-              <w:t xml:space="preserve"> BNB train distribution.</w:t>
+              <w:t>Figure 20:</w:t>
+            </w:r>
+            <w:r>
+              <w:rPr>
+                <w:sz w:val="24"/>
+                <w:szCs w:val="24"/>
+              </w:rPr>
+              <w:t xml:space="preserve"> BNB </w:t>
+            </w:r>
+            <w:proofErr w:type="spellStart"/>
+            <w:r>
+              <w:rPr>
+                <w:sz w:val="24"/>
+                <w:szCs w:val="24"/>
+              </w:rPr>
+              <w:t>kfold</w:t>
+            </w:r>
+            <w:proofErr w:type="spellEnd"/>
+            <w:r>
+              <w:rPr>
+                <w:sz w:val="24"/>
+                <w:szCs w:val="24"/>
+              </w:rPr>
+              <w:t xml:space="preserve"> validation.</w:t>
             </w:r>
           </w:p>
         </w:tc>
@@ -2509,7 +4268,7 @@
                 <w:sz w:val="24"/>
                 <w:szCs w:val="24"/>
               </w:rPr>
-              <w:t>Figure 12:</w:t>
+              <w:t>Figure 21:</w:t>
             </w:r>
             <w:r>
               <w:rPr>
@@ -2541,14 +4300,23 @@
                 <w:sz w:val="24"/>
                 <w:szCs w:val="24"/>
               </w:rPr>
-              <w:t>1,3) train distribution</w:t>
-            </w:r>
-            <w:r>
-              <w:rPr>
-                <w:sz w:val="24"/>
-                <w:szCs w:val="24"/>
-              </w:rPr>
-              <w:t>.</w:t>
+              <w:t xml:space="preserve">1,3) </w:t>
+            </w:r>
+            <w:proofErr w:type="spellStart"/>
+            <w:r>
+              <w:rPr>
+                <w:sz w:val="24"/>
+                <w:szCs w:val="24"/>
+              </w:rPr>
+              <w:t>kfold</w:t>
+            </w:r>
+            <w:proofErr w:type="spellEnd"/>
+            <w:r>
+              <w:rPr>
+                <w:sz w:val="24"/>
+                <w:szCs w:val="24"/>
+              </w:rPr>
+              <w:t xml:space="preserve"> validation.</w:t>
             </w:r>
           </w:p>
         </w:tc>
@@ -2569,14 +4337,30 @@
                 <w:sz w:val="24"/>
                 <w:szCs w:val="24"/>
               </w:rPr>
-              <w:t>Figure 13:</w:t>
-            </w:r>
-            <w:r>
-              <w:rPr>
-                <w:sz w:val="24"/>
-                <w:szCs w:val="24"/>
-              </w:rPr>
-              <w:t xml:space="preserve"> BNB with POS suffix train distribution.</w:t>
+              <w:t>Figure 22:</w:t>
+            </w:r>
+            <w:r>
+              <w:rPr>
+                <w:sz w:val="24"/>
+                <w:szCs w:val="24"/>
+              </w:rPr>
+              <w:t xml:space="preserve"> BNB with POS suffix </w:t>
+            </w:r>
+            <w:proofErr w:type="spellStart"/>
+            <w:r>
+              <w:rPr>
+                <w:sz w:val="24"/>
+                <w:szCs w:val="24"/>
+              </w:rPr>
+              <w:t>kfold</w:t>
+            </w:r>
+            <w:proofErr w:type="spellEnd"/>
+            <w:r>
+              <w:rPr>
+                <w:sz w:val="24"/>
+                <w:szCs w:val="24"/>
+              </w:rPr>
+              <w:t xml:space="preserve"> validation.</w:t>
             </w:r>
           </w:p>
         </w:tc>
@@ -2599,6 +4383,48 @@
           <w:szCs w:val="24"/>
         </w:rPr>
       </w:pPr>
+      <w:r>
+        <w:rPr>
+          <w:sz w:val="24"/>
+          <w:szCs w:val="24"/>
+        </w:rPr>
+        <w:t xml:space="preserve">The unigram MNB shows the best performance, followed by the </w:t>
+      </w:r>
+      <w:proofErr w:type="spellStart"/>
+      <w:r>
+        <w:rPr>
+          <w:rFonts w:ascii="Courier New" w:hAnsi="Courier New" w:cs="Courier New"/>
+          <w:sz w:val="24"/>
+          <w:szCs w:val="24"/>
+        </w:rPr>
+        <w:t>ngram_range</w:t>
+      </w:r>
+      <w:proofErr w:type="spellEnd"/>
+      <w:proofErr w:type="gramStart"/>
+      <w:r>
+        <w:rPr>
+          <w:rFonts w:ascii="Courier New" w:hAnsi="Courier New" w:cs="Courier New"/>
+          <w:sz w:val="24"/>
+          <w:szCs w:val="24"/>
+        </w:rPr>
+        <w:t>=(</w:t>
+      </w:r>
+      <w:proofErr w:type="gramEnd"/>
+      <w:r>
+        <w:rPr>
+          <w:rFonts w:ascii="Courier New" w:hAnsi="Courier New" w:cs="Courier New"/>
+          <w:sz w:val="24"/>
+          <w:szCs w:val="24"/>
+        </w:rPr>
+        <w:t>1,3)</w:t>
+      </w:r>
+      <w:r>
+        <w:rPr>
+          <w:sz w:val="24"/>
+          <w:szCs w:val="24"/>
+        </w:rPr>
+        <w:t xml:space="preserve"> then MNB POS with the lowest score and highest variability.</w:t>
+      </w:r>
     </w:p>
     <w:p>
       <w:pPr>
@@ -2627,11 +4453,67 @@
           </w:tcPr>
           <w:p>
             <w:pPr>
+              <w:tabs>
+                <w:tab w:val="left" w:pos="2010"/>
+              </w:tabs>
               <w:rPr>
                 <w:sz w:val="24"/>
                 <w:szCs w:val="24"/>
               </w:rPr>
             </w:pPr>
+            <w:r>
+              <w:rPr>
+                <w:noProof/>
+              </w:rPr>
+              <w:drawing>
+                <wp:inline distT="0" distB="0" distL="0" distR="0" wp14:anchorId="56F1CFDA" wp14:editId="396C3A7F">
+                  <wp:extent cx="1828800" cy="1373089"/>
+                  <wp:effectExtent l="0" t="0" r="0" b="0"/>
+                  <wp:docPr id="26" name="Picture 26"/>
+                  <wp:cNvGraphicFramePr>
+                    <a:graphicFrameLocks xmlns:a="http://schemas.openxmlformats.org/drawingml/2006/main" noChangeAspect="1"/>
+                  </wp:cNvGraphicFramePr>
+                  <a:graphic xmlns:a="http://schemas.openxmlformats.org/drawingml/2006/main">
+                    <a:graphicData uri="http://schemas.openxmlformats.org/drawingml/2006/picture">
+                      <pic:pic xmlns:pic="http://schemas.openxmlformats.org/drawingml/2006/picture">
+                        <pic:nvPicPr>
+                          <pic:cNvPr id="0" name="Picture 50"/>
+                          <pic:cNvPicPr>
+                            <a:picLocks noChangeAspect="1" noChangeArrowheads="1"/>
+                          </pic:cNvPicPr>
+                        </pic:nvPicPr>
+                        <pic:blipFill>
+                          <a:blip r:embed="rId34" cstate="print">
+                            <a:extLst>
+                              <a:ext uri="{28A0092B-C50C-407E-A947-70E740481C1C}">
+                                <a14:useLocalDpi xmlns:a14="http://schemas.microsoft.com/office/drawing/2010/main" val="0"/>
+                              </a:ext>
+                            </a:extLst>
+                          </a:blip>
+                          <a:srcRect/>
+                          <a:stretch>
+                            <a:fillRect/>
+                          </a:stretch>
+                        </pic:blipFill>
+                        <pic:spPr bwMode="auto">
+                          <a:xfrm>
+                            <a:off x="0" y="0"/>
+                            <a:ext cx="1843898" cy="1384425"/>
+                          </a:xfrm>
+                          <a:prstGeom prst="rect">
+                            <a:avLst/>
+                          </a:prstGeom>
+                          <a:noFill/>
+                          <a:ln>
+                            <a:noFill/>
+                          </a:ln>
+                        </pic:spPr>
+                      </pic:pic>
+                    </a:graphicData>
+                  </a:graphic>
+                </wp:inline>
+              </w:drawing>
+            </w:r>
           </w:p>
         </w:tc>
         <w:tc>
@@ -2645,6 +4527,59 @@
                 <w:szCs w:val="24"/>
               </w:rPr>
             </w:pPr>
+            <w:r>
+              <w:rPr>
+                <w:noProof/>
+              </w:rPr>
+              <w:drawing>
+                <wp:inline distT="0" distB="0" distL="0" distR="0" wp14:anchorId="63C94004" wp14:editId="31656292">
+                  <wp:extent cx="1788759" cy="1343025"/>
+                  <wp:effectExtent l="0" t="0" r="2540" b="0"/>
+                  <wp:docPr id="28" name="Picture 28"/>
+                  <wp:cNvGraphicFramePr>
+                    <a:graphicFrameLocks xmlns:a="http://schemas.openxmlformats.org/drawingml/2006/main" noChangeAspect="1"/>
+                  </wp:cNvGraphicFramePr>
+                  <a:graphic xmlns:a="http://schemas.openxmlformats.org/drawingml/2006/main">
+                    <a:graphicData uri="http://schemas.openxmlformats.org/drawingml/2006/picture">
+                      <pic:pic xmlns:pic="http://schemas.openxmlformats.org/drawingml/2006/picture">
+                        <pic:nvPicPr>
+                          <pic:cNvPr id="0" name="Picture 52"/>
+                          <pic:cNvPicPr>
+                            <a:picLocks noChangeAspect="1" noChangeArrowheads="1"/>
+                          </pic:cNvPicPr>
+                        </pic:nvPicPr>
+                        <pic:blipFill>
+                          <a:blip r:embed="rId35" cstate="print">
+                            <a:extLst>
+                              <a:ext uri="{28A0092B-C50C-407E-A947-70E740481C1C}">
+                                <a14:useLocalDpi xmlns:a14="http://schemas.microsoft.com/office/drawing/2010/main" val="0"/>
+                              </a:ext>
+                            </a:extLst>
+                          </a:blip>
+                          <a:srcRect/>
+                          <a:stretch>
+                            <a:fillRect/>
+                          </a:stretch>
+                        </pic:blipFill>
+                        <pic:spPr bwMode="auto">
+                          <a:xfrm>
+                            <a:off x="0" y="0"/>
+                            <a:ext cx="1813889" cy="1361893"/>
+                          </a:xfrm>
+                          <a:prstGeom prst="rect">
+                            <a:avLst/>
+                          </a:prstGeom>
+                          <a:noFill/>
+                          <a:ln>
+                            <a:noFill/>
+                          </a:ln>
+                        </pic:spPr>
+                      </pic:pic>
+                    </a:graphicData>
+                  </a:graphic>
+                </wp:inline>
+              </w:drawing>
+            </w:r>
           </w:p>
         </w:tc>
         <w:tc>
@@ -2658,6 +4593,59 @@
                 <w:szCs w:val="24"/>
               </w:rPr>
             </w:pPr>
+            <w:r>
+              <w:rPr>
+                <w:noProof/>
+              </w:rPr>
+              <w:drawing>
+                <wp:inline distT="0" distB="0" distL="0" distR="0" wp14:anchorId="12C99BF7" wp14:editId="0B959530">
+                  <wp:extent cx="1776072" cy="1333500"/>
+                  <wp:effectExtent l="0" t="0" r="0" b="0"/>
+                  <wp:docPr id="29" name="Picture 29"/>
+                  <wp:cNvGraphicFramePr>
+                    <a:graphicFrameLocks xmlns:a="http://schemas.openxmlformats.org/drawingml/2006/main" noChangeAspect="1"/>
+                  </wp:cNvGraphicFramePr>
+                  <a:graphic xmlns:a="http://schemas.openxmlformats.org/drawingml/2006/main">
+                    <a:graphicData uri="http://schemas.openxmlformats.org/drawingml/2006/picture">
+                      <pic:pic xmlns:pic="http://schemas.openxmlformats.org/drawingml/2006/picture">
+                        <pic:nvPicPr>
+                          <pic:cNvPr id="0" name="Picture 54"/>
+                          <pic:cNvPicPr>
+                            <a:picLocks noChangeAspect="1" noChangeArrowheads="1"/>
+                          </pic:cNvPicPr>
+                        </pic:nvPicPr>
+                        <pic:blipFill>
+                          <a:blip r:embed="rId36" cstate="print">
+                            <a:extLst>
+                              <a:ext uri="{28A0092B-C50C-407E-A947-70E740481C1C}">
+                                <a14:useLocalDpi xmlns:a14="http://schemas.microsoft.com/office/drawing/2010/main" val="0"/>
+                              </a:ext>
+                            </a:extLst>
+                          </a:blip>
+                          <a:srcRect/>
+                          <a:stretch>
+                            <a:fillRect/>
+                          </a:stretch>
+                        </pic:blipFill>
+                        <pic:spPr bwMode="auto">
+                          <a:xfrm>
+                            <a:off x="0" y="0"/>
+                            <a:ext cx="1790373" cy="1344237"/>
+                          </a:xfrm>
+                          <a:prstGeom prst="rect">
+                            <a:avLst/>
+                          </a:prstGeom>
+                          <a:noFill/>
+                          <a:ln>
+                            <a:noFill/>
+                          </a:ln>
+                        </pic:spPr>
+                      </pic:pic>
+                    </a:graphicData>
+                  </a:graphic>
+                </wp:inline>
+              </w:drawing>
+            </w:r>
           </w:p>
         </w:tc>
       </w:tr>
@@ -2679,15 +4667,30 @@
                 <w:sz w:val="24"/>
                 <w:szCs w:val="24"/>
               </w:rPr>
-              <w:lastRenderedPageBreak/>
-              <w:t>Figure 14:</w:t>
-            </w:r>
-            <w:r>
-              <w:rPr>
-                <w:sz w:val="24"/>
-                <w:szCs w:val="24"/>
-              </w:rPr>
-              <w:t xml:space="preserve"> MNB train distribution.</w:t>
+              <w:t>Figure 23:</w:t>
+            </w:r>
+            <w:r>
+              <w:rPr>
+                <w:sz w:val="24"/>
+                <w:szCs w:val="24"/>
+              </w:rPr>
+              <w:t xml:space="preserve"> MNB </w:t>
+            </w:r>
+            <w:proofErr w:type="spellStart"/>
+            <w:r>
+              <w:rPr>
+                <w:sz w:val="24"/>
+                <w:szCs w:val="24"/>
+              </w:rPr>
+              <w:t>kfold</w:t>
+            </w:r>
+            <w:proofErr w:type="spellEnd"/>
+            <w:r>
+              <w:rPr>
+                <w:sz w:val="24"/>
+                <w:szCs w:val="24"/>
+              </w:rPr>
+              <w:t xml:space="preserve"> validation.</w:t>
             </w:r>
           </w:p>
         </w:tc>
@@ -2708,7 +4711,7 @@
                 <w:sz w:val="24"/>
                 <w:szCs w:val="24"/>
               </w:rPr>
-              <w:t>Figure 15:</w:t>
+              <w:t>Figure 24:</w:t>
             </w:r>
             <w:r>
               <w:rPr>
@@ -2740,14 +4743,23 @@
                 <w:sz w:val="24"/>
                 <w:szCs w:val="24"/>
               </w:rPr>
-              <w:t>1,3) train distribution</w:t>
-            </w:r>
-            <w:r>
-              <w:rPr>
-                <w:sz w:val="24"/>
-                <w:szCs w:val="24"/>
-              </w:rPr>
-              <w:t>.</w:t>
+              <w:t xml:space="preserve">1,3) </w:t>
+            </w:r>
+            <w:proofErr w:type="spellStart"/>
+            <w:r>
+              <w:rPr>
+                <w:sz w:val="24"/>
+                <w:szCs w:val="24"/>
+              </w:rPr>
+              <w:t>kfold</w:t>
+            </w:r>
+            <w:proofErr w:type="spellEnd"/>
+            <w:r>
+              <w:rPr>
+                <w:sz w:val="24"/>
+                <w:szCs w:val="24"/>
+              </w:rPr>
+              <w:t xml:space="preserve"> validation.</w:t>
             </w:r>
           </w:p>
         </w:tc>
@@ -2768,14 +4780,30 @@
                 <w:sz w:val="24"/>
                 <w:szCs w:val="24"/>
               </w:rPr>
-              <w:t>Figure 16:</w:t>
-            </w:r>
-            <w:r>
-              <w:rPr>
-                <w:sz w:val="24"/>
-                <w:szCs w:val="24"/>
-              </w:rPr>
-              <w:t xml:space="preserve"> MNB with POS suffix train distribution.</w:t>
+              <w:t>Figure 25:</w:t>
+            </w:r>
+            <w:r>
+              <w:rPr>
+                <w:sz w:val="24"/>
+                <w:szCs w:val="24"/>
+              </w:rPr>
+              <w:t xml:space="preserve"> MNB with POS suffix </w:t>
+            </w:r>
+            <w:proofErr w:type="spellStart"/>
+            <w:r>
+              <w:rPr>
+                <w:sz w:val="24"/>
+                <w:szCs w:val="24"/>
+              </w:rPr>
+              <w:t>kfold</w:t>
+            </w:r>
+            <w:proofErr w:type="spellEnd"/>
+            <w:r>
+              <w:rPr>
+                <w:sz w:val="24"/>
+                <w:szCs w:val="24"/>
+              </w:rPr>
+              <w:t xml:space="preserve"> validation.</w:t>
             </w:r>
           </w:p>
         </w:tc>
@@ -2789,6 +4817,58 @@
           <w:szCs w:val="24"/>
         </w:rPr>
       </w:pPr>
+    </w:p>
+    <w:p>
+      <w:pPr>
+        <w:spacing w:line="240" w:lineRule="auto"/>
+        <w:rPr>
+          <w:sz w:val="24"/>
+          <w:szCs w:val="24"/>
+        </w:rPr>
+      </w:pPr>
+      <w:r>
+        <w:rPr>
+          <w:sz w:val="24"/>
+          <w:szCs w:val="24"/>
+        </w:rPr>
+        <w:lastRenderedPageBreak/>
+        <w:t xml:space="preserve">Overall, the unigram SVM and SVM with </w:t>
+      </w:r>
+      <w:proofErr w:type="spellStart"/>
+      <w:r>
+        <w:rPr>
+          <w:rFonts w:ascii="Courier New" w:hAnsi="Courier New" w:cs="Courier New"/>
+          <w:sz w:val="24"/>
+          <w:szCs w:val="24"/>
+        </w:rPr>
+        <w:t>ngram_range</w:t>
+      </w:r>
+      <w:proofErr w:type="spellEnd"/>
+      <w:proofErr w:type="gramStart"/>
+      <w:r>
+        <w:rPr>
+          <w:rFonts w:ascii="Courier New" w:hAnsi="Courier New" w:cs="Courier New"/>
+          <w:sz w:val="24"/>
+          <w:szCs w:val="24"/>
+        </w:rPr>
+        <w:t>=(</w:t>
+      </w:r>
+      <w:proofErr w:type="gramEnd"/>
+      <w:r>
+        <w:rPr>
+          <w:rFonts w:ascii="Courier New" w:hAnsi="Courier New" w:cs="Courier New"/>
+          <w:sz w:val="24"/>
+          <w:szCs w:val="24"/>
+        </w:rPr>
+        <w:t>1,3)</w:t>
+      </w:r>
+      <w:r>
+        <w:rPr>
+          <w:sz w:val="24"/>
+          <w:szCs w:val="24"/>
+        </w:rPr>
+        <w:t xml:space="preserve"> seem to have the best performance, followed by the SVM POS having the highest score variability.</w:t>
+      </w:r>
     </w:p>
     <w:p>
       <w:pPr>
@@ -2806,9 +4886,9 @@
         <w:tblLook w:val="04A0" w:firstRow="1" w:lastRow="0" w:firstColumn="1" w:lastColumn="0" w:noHBand="0" w:noVBand="1"/>
       </w:tblPr>
       <w:tblGrid>
-        <w:gridCol w:w="3116"/>
-        <w:gridCol w:w="3117"/>
-        <w:gridCol w:w="3117"/>
+        <w:gridCol w:w="3141"/>
+        <w:gridCol w:w="3127"/>
+        <w:gridCol w:w="3082"/>
       </w:tblGrid>
       <w:tr>
         <w:tc>
@@ -2822,6 +4902,59 @@
                 <w:szCs w:val="24"/>
               </w:rPr>
             </w:pPr>
+            <w:r>
+              <w:rPr>
+                <w:noProof/>
+              </w:rPr>
+              <w:drawing>
+                <wp:inline distT="0" distB="0" distL="0" distR="0" wp14:anchorId="5FF242A3" wp14:editId="620F2610">
+                  <wp:extent cx="1895475" cy="1423151"/>
+                  <wp:effectExtent l="0" t="0" r="0" b="5715"/>
+                  <wp:docPr id="30" name="Picture 30"/>
+                  <wp:cNvGraphicFramePr>
+                    <a:graphicFrameLocks xmlns:a="http://schemas.openxmlformats.org/drawingml/2006/main" noChangeAspect="1"/>
+                  </wp:cNvGraphicFramePr>
+                  <a:graphic xmlns:a="http://schemas.openxmlformats.org/drawingml/2006/main">
+                    <a:graphicData uri="http://schemas.openxmlformats.org/drawingml/2006/picture">
+                      <pic:pic xmlns:pic="http://schemas.openxmlformats.org/drawingml/2006/picture">
+                        <pic:nvPicPr>
+                          <pic:cNvPr id="0" name="Picture 56"/>
+                          <pic:cNvPicPr>
+                            <a:picLocks noChangeAspect="1" noChangeArrowheads="1"/>
+                          </pic:cNvPicPr>
+                        </pic:nvPicPr>
+                        <pic:blipFill>
+                          <a:blip r:embed="rId37" cstate="print">
+                            <a:extLst>
+                              <a:ext uri="{28A0092B-C50C-407E-A947-70E740481C1C}">
+                                <a14:useLocalDpi xmlns:a14="http://schemas.microsoft.com/office/drawing/2010/main" val="0"/>
+                              </a:ext>
+                            </a:extLst>
+                          </a:blip>
+                          <a:srcRect/>
+                          <a:stretch>
+                            <a:fillRect/>
+                          </a:stretch>
+                        </pic:blipFill>
+                        <pic:spPr bwMode="auto">
+                          <a:xfrm>
+                            <a:off x="0" y="0"/>
+                            <a:ext cx="1904691" cy="1430071"/>
+                          </a:xfrm>
+                          <a:prstGeom prst="rect">
+                            <a:avLst/>
+                          </a:prstGeom>
+                          <a:noFill/>
+                          <a:ln>
+                            <a:noFill/>
+                          </a:ln>
+                        </pic:spPr>
+                      </pic:pic>
+                    </a:graphicData>
+                  </a:graphic>
+                </wp:inline>
+              </w:drawing>
+            </w:r>
           </w:p>
         </w:tc>
         <w:tc>
@@ -2835,6 +4968,59 @@
                 <w:szCs w:val="24"/>
               </w:rPr>
             </w:pPr>
+            <w:r>
+              <w:rPr>
+                <w:noProof/>
+              </w:rPr>
+              <w:drawing>
+                <wp:inline distT="0" distB="0" distL="0" distR="0" wp14:anchorId="30AD988A" wp14:editId="20E73547">
+                  <wp:extent cx="1877560" cy="1409700"/>
+                  <wp:effectExtent l="0" t="0" r="8890" b="0"/>
+                  <wp:docPr id="96" name="Picture 96"/>
+                  <wp:cNvGraphicFramePr>
+                    <a:graphicFrameLocks xmlns:a="http://schemas.openxmlformats.org/drawingml/2006/main" noChangeAspect="1"/>
+                  </wp:cNvGraphicFramePr>
+                  <a:graphic xmlns:a="http://schemas.openxmlformats.org/drawingml/2006/main">
+                    <a:graphicData uri="http://schemas.openxmlformats.org/drawingml/2006/picture">
+                      <pic:pic xmlns:pic="http://schemas.openxmlformats.org/drawingml/2006/picture">
+                        <pic:nvPicPr>
+                          <pic:cNvPr id="0" name="Picture 58"/>
+                          <pic:cNvPicPr>
+                            <a:picLocks noChangeAspect="1" noChangeArrowheads="1"/>
+                          </pic:cNvPicPr>
+                        </pic:nvPicPr>
+                        <pic:blipFill>
+                          <a:blip r:embed="rId38" cstate="print">
+                            <a:extLst>
+                              <a:ext uri="{28A0092B-C50C-407E-A947-70E740481C1C}">
+                                <a14:useLocalDpi xmlns:a14="http://schemas.microsoft.com/office/drawing/2010/main" val="0"/>
+                              </a:ext>
+                            </a:extLst>
+                          </a:blip>
+                          <a:srcRect/>
+                          <a:stretch>
+                            <a:fillRect/>
+                          </a:stretch>
+                        </pic:blipFill>
+                        <pic:spPr bwMode="auto">
+                          <a:xfrm>
+                            <a:off x="0" y="0"/>
+                            <a:ext cx="1939509" cy="1456213"/>
+                          </a:xfrm>
+                          <a:prstGeom prst="rect">
+                            <a:avLst/>
+                          </a:prstGeom>
+                          <a:noFill/>
+                          <a:ln>
+                            <a:noFill/>
+                          </a:ln>
+                        </pic:spPr>
+                      </pic:pic>
+                    </a:graphicData>
+                  </a:graphic>
+                </wp:inline>
+              </w:drawing>
+            </w:r>
           </w:p>
         </w:tc>
         <w:tc>
@@ -2848,6 +5034,59 @@
                 <w:szCs w:val="24"/>
               </w:rPr>
             </w:pPr>
+            <w:r>
+              <w:rPr>
+                <w:noProof/>
+              </w:rPr>
+              <w:drawing>
+                <wp:inline distT="0" distB="0" distL="0" distR="0" wp14:anchorId="7A78BA78" wp14:editId="1BAA810A">
+                  <wp:extent cx="1857263" cy="1394460"/>
+                  <wp:effectExtent l="0" t="0" r="0" b="0"/>
+                  <wp:docPr id="98" name="Picture 98"/>
+                  <wp:cNvGraphicFramePr>
+                    <a:graphicFrameLocks xmlns:a="http://schemas.openxmlformats.org/drawingml/2006/main" noChangeAspect="1"/>
+                  </wp:cNvGraphicFramePr>
+                  <a:graphic xmlns:a="http://schemas.openxmlformats.org/drawingml/2006/main">
+                    <a:graphicData uri="http://schemas.openxmlformats.org/drawingml/2006/picture">
+                      <pic:pic xmlns:pic="http://schemas.openxmlformats.org/drawingml/2006/picture">
+                        <pic:nvPicPr>
+                          <pic:cNvPr id="0" name="Picture 60"/>
+                          <pic:cNvPicPr>
+                            <a:picLocks noChangeAspect="1" noChangeArrowheads="1"/>
+                          </pic:cNvPicPr>
+                        </pic:nvPicPr>
+                        <pic:blipFill>
+                          <a:blip r:embed="rId39" cstate="print">
+                            <a:extLst>
+                              <a:ext uri="{28A0092B-C50C-407E-A947-70E740481C1C}">
+                                <a14:useLocalDpi xmlns:a14="http://schemas.microsoft.com/office/drawing/2010/main" val="0"/>
+                              </a:ext>
+                            </a:extLst>
+                          </a:blip>
+                          <a:srcRect/>
+                          <a:stretch>
+                            <a:fillRect/>
+                          </a:stretch>
+                        </pic:blipFill>
+                        <pic:spPr bwMode="auto">
+                          <a:xfrm>
+                            <a:off x="0" y="0"/>
+                            <a:ext cx="1893583" cy="1421730"/>
+                          </a:xfrm>
+                          <a:prstGeom prst="rect">
+                            <a:avLst/>
+                          </a:prstGeom>
+                          <a:noFill/>
+                          <a:ln>
+                            <a:noFill/>
+                          </a:ln>
+                        </pic:spPr>
+                      </pic:pic>
+                    </a:graphicData>
+                  </a:graphic>
+                </wp:inline>
+              </w:drawing>
+            </w:r>
           </w:p>
         </w:tc>
       </w:tr>
@@ -2869,14 +5108,30 @@
                 <w:sz w:val="24"/>
                 <w:szCs w:val="24"/>
               </w:rPr>
-              <w:t>Figure 17:</w:t>
-            </w:r>
-            <w:r>
-              <w:rPr>
-                <w:sz w:val="24"/>
-                <w:szCs w:val="24"/>
-              </w:rPr>
-              <w:t xml:space="preserve"> SVM train distribution.</w:t>
+              <w:t>Figure 26:</w:t>
+            </w:r>
+            <w:r>
+              <w:rPr>
+                <w:sz w:val="24"/>
+                <w:szCs w:val="24"/>
+              </w:rPr>
+              <w:t xml:space="preserve"> SVM </w:t>
+            </w:r>
+            <w:proofErr w:type="spellStart"/>
+            <w:r>
+              <w:rPr>
+                <w:sz w:val="24"/>
+                <w:szCs w:val="24"/>
+              </w:rPr>
+              <w:t>kfold</w:t>
+            </w:r>
+            <w:proofErr w:type="spellEnd"/>
+            <w:r>
+              <w:rPr>
+                <w:sz w:val="24"/>
+                <w:szCs w:val="24"/>
+              </w:rPr>
+              <w:t xml:space="preserve"> validation.</w:t>
             </w:r>
           </w:p>
         </w:tc>
@@ -2897,7 +5152,7 @@
                 <w:sz w:val="24"/>
                 <w:szCs w:val="24"/>
               </w:rPr>
-              <w:t>Figure 18:</w:t>
+              <w:t>Figure 27:</w:t>
             </w:r>
             <w:r>
               <w:rPr>
@@ -2929,14 +5184,23 @@
                 <w:sz w:val="24"/>
                 <w:szCs w:val="24"/>
               </w:rPr>
-              <w:t>1,3) train distribution</w:t>
-            </w:r>
-            <w:r>
-              <w:rPr>
-                <w:sz w:val="24"/>
-                <w:szCs w:val="24"/>
-              </w:rPr>
-              <w:t>.</w:t>
+              <w:t xml:space="preserve">1,3) </w:t>
+            </w:r>
+            <w:proofErr w:type="spellStart"/>
+            <w:r>
+              <w:rPr>
+                <w:sz w:val="24"/>
+                <w:szCs w:val="24"/>
+              </w:rPr>
+              <w:t>kfold</w:t>
+            </w:r>
+            <w:proofErr w:type="spellEnd"/>
+            <w:r>
+              <w:rPr>
+                <w:sz w:val="24"/>
+                <w:szCs w:val="24"/>
+              </w:rPr>
+              <w:t xml:space="preserve"> validation.</w:t>
             </w:r>
           </w:p>
         </w:tc>
@@ -2957,14 +5221,30 @@
                 <w:sz w:val="24"/>
                 <w:szCs w:val="24"/>
               </w:rPr>
-              <w:t>Figure 19:</w:t>
-            </w:r>
-            <w:r>
-              <w:rPr>
-                <w:sz w:val="24"/>
-                <w:szCs w:val="24"/>
-              </w:rPr>
-              <w:t xml:space="preserve"> SVM with POS suffix train distribution.</w:t>
+              <w:t>Figure 28:</w:t>
+            </w:r>
+            <w:r>
+              <w:rPr>
+                <w:sz w:val="24"/>
+                <w:szCs w:val="24"/>
+              </w:rPr>
+              <w:t xml:space="preserve"> SVM with POS suffix </w:t>
+            </w:r>
+            <w:proofErr w:type="spellStart"/>
+            <w:r>
+              <w:rPr>
+                <w:sz w:val="24"/>
+                <w:szCs w:val="24"/>
+              </w:rPr>
+              <w:t>kfold</w:t>
+            </w:r>
+            <w:proofErr w:type="spellEnd"/>
+            <w:r>
+              <w:rPr>
+                <w:sz w:val="24"/>
+                <w:szCs w:val="24"/>
+              </w:rPr>
+              <w:t xml:space="preserve"> validation.</w:t>
             </w:r>
           </w:p>
         </w:tc>
@@ -2992,11 +5272,69 @@
           <w:sz w:val="24"/>
           <w:szCs w:val="24"/>
         </w:rPr>
-        <w:t xml:space="preserve">The unigram BNB shows the best performance and least variability, followed by the BNB POS, and the BNB with </w:t>
+        <w:t xml:space="preserve">The results portrayed by both the confusion matrices and </w:t>
       </w:r>
       <w:proofErr w:type="spellStart"/>
       <w:r>
         <w:rPr>
+          <w:sz w:val="24"/>
+          <w:szCs w:val="24"/>
+        </w:rPr>
+        <w:t>kfold</w:t>
+      </w:r>
+      <w:proofErr w:type="spellEnd"/>
+      <w:r>
+        <w:rPr>
+          <w:sz w:val="24"/>
+          <w:szCs w:val="24"/>
+        </w:rPr>
+        <w:t xml:space="preserve"> validation indicate the computed models are not </w:t>
+      </w:r>
+      <w:r>
+        <w:rPr>
+          <w:sz w:val="24"/>
+          <w:szCs w:val="24"/>
+        </w:rPr>
+        <w:t>exceedingly</w:t>
+      </w:r>
+      <w:r>
+        <w:rPr>
+          <w:sz w:val="24"/>
+          <w:szCs w:val="24"/>
+        </w:rPr>
+        <w:t xml:space="preserve"> accurate. Models were </w:t>
+      </w:r>
+      <w:r>
+        <w:rPr>
+          <w:sz w:val="24"/>
+          <w:szCs w:val="24"/>
+        </w:rPr>
+        <w:t>trained</w:t>
+      </w:r>
+      <w:r>
+        <w:rPr>
+          <w:sz w:val="24"/>
+          <w:szCs w:val="24"/>
+        </w:rPr>
+        <w:t xml:space="preserve"> on a balanced 500 sample from a reduced subsample. Using an entire subsample, or the entire provided dataset, could produce substantial improvements. However, the SVM variants generally perform the best at nearly 30% accuracy. Since there are 12 dimensions, a long run random selection would likely have an 8% accuracy. Therefore, the SVM outperforms chance with the largest margin, followed by MNB, </w:t>
+      </w:r>
+      <w:r>
+        <w:rPr>
+          <w:sz w:val="24"/>
+          <w:szCs w:val="24"/>
+        </w:rPr>
+        <w:t>then</w:t>
+      </w:r>
+      <w:r>
+        <w:rPr>
+          <w:sz w:val="24"/>
+          <w:szCs w:val="24"/>
+        </w:rPr>
+        <w:t xml:space="preserve"> BNB. Further exploration, and better </w:t>
+      </w:r>
+      <w:proofErr w:type="spellStart"/>
+      <w:r>
+        <w:rPr>
           <w:rFonts w:ascii="Courier New" w:hAnsi="Courier New" w:cs="Courier New"/>
           <w:sz w:val="24"/>
           <w:szCs w:val="24"/>
@@ -3004,879 +5342,109 @@
         <w:t>ngram_range</w:t>
       </w:r>
       <w:proofErr w:type="spellEnd"/>
-      <w:proofErr w:type="gramStart"/>
-      <w:r>
-        <w:rPr>
-          <w:rFonts w:ascii="Courier New" w:hAnsi="Courier New" w:cs="Courier New"/>
-          <w:sz w:val="24"/>
-          <w:szCs w:val="24"/>
-        </w:rPr>
-        <w:t>=(</w:t>
-      </w:r>
-      <w:proofErr w:type="gramEnd"/>
-      <w:r>
-        <w:rPr>
-          <w:rFonts w:ascii="Courier New" w:hAnsi="Courier New" w:cs="Courier New"/>
-          <w:sz w:val="24"/>
-          <w:szCs w:val="24"/>
-        </w:rPr>
-        <w:t>1,3)</w:t>
-      </w:r>
-      <w:r>
-        <w:rPr>
-          <w:sz w:val="24"/>
-          <w:szCs w:val="24"/>
-        </w:rPr>
-        <w:t xml:space="preserve"> with the greatest variability.</w:t>
-      </w:r>
-    </w:p>
-    <w:p>
-      <w:pPr>
-        <w:spacing w:line="240" w:lineRule="auto"/>
-        <w:rPr>
-          <w:sz w:val="24"/>
-          <w:szCs w:val="24"/>
-        </w:rPr>
-      </w:pPr>
-    </w:p>
-    <w:tbl>
-      <w:tblPr>
-        <w:tblStyle w:val="TableGrid"/>
-        <w:tblW w:w="0" w:type="auto"/>
-        <w:tblLook w:val="04A0" w:firstRow="1" w:lastRow="0" w:firstColumn="1" w:lastColumn="0" w:noHBand="0" w:noVBand="1"/>
-      </w:tblPr>
-      <w:tblGrid>
-        <w:gridCol w:w="3116"/>
-        <w:gridCol w:w="3117"/>
-        <w:gridCol w:w="3117"/>
-      </w:tblGrid>
-      <w:tr>
-        <w:tc>
-          <w:tcPr>
-            <w:tcW w:w="3116" w:type="dxa"/>
-          </w:tcPr>
-          <w:p>
-            <w:pPr>
-              <w:rPr>
-                <w:sz w:val="24"/>
-                <w:szCs w:val="24"/>
-              </w:rPr>
-            </w:pPr>
-          </w:p>
-        </w:tc>
-        <w:tc>
-          <w:tcPr>
-            <w:tcW w:w="3117" w:type="dxa"/>
-          </w:tcPr>
-          <w:p>
-            <w:pPr>
-              <w:rPr>
-                <w:sz w:val="24"/>
-                <w:szCs w:val="24"/>
-              </w:rPr>
-            </w:pPr>
-          </w:p>
-        </w:tc>
-        <w:tc>
-          <w:tcPr>
-            <w:tcW w:w="3117" w:type="dxa"/>
-          </w:tcPr>
-          <w:p>
-            <w:pPr>
-              <w:rPr>
-                <w:sz w:val="24"/>
-                <w:szCs w:val="24"/>
-              </w:rPr>
-            </w:pPr>
-          </w:p>
-        </w:tc>
-      </w:tr>
-      <w:tr>
-        <w:tc>
-          <w:tcPr>
-            <w:tcW w:w="3116" w:type="dxa"/>
-          </w:tcPr>
-          <w:p>
-            <w:pPr>
-              <w:rPr>
-                <w:sz w:val="24"/>
-                <w:szCs w:val="24"/>
-              </w:rPr>
-            </w:pPr>
-            <w:r>
-              <w:rPr>
-                <w:b/>
-                <w:sz w:val="24"/>
-                <w:szCs w:val="24"/>
-              </w:rPr>
-              <w:t>Figure 20:</w:t>
-            </w:r>
-            <w:r>
-              <w:rPr>
-                <w:sz w:val="24"/>
-                <w:szCs w:val="24"/>
-              </w:rPr>
-              <w:t xml:space="preserve"> BNB </w:t>
-            </w:r>
-            <w:proofErr w:type="spellStart"/>
-            <w:r>
-              <w:rPr>
-                <w:sz w:val="24"/>
-                <w:szCs w:val="24"/>
-              </w:rPr>
-              <w:t>kfold</w:t>
-            </w:r>
-            <w:proofErr w:type="spellEnd"/>
-            <w:r>
-              <w:rPr>
-                <w:sz w:val="24"/>
-                <w:szCs w:val="24"/>
-              </w:rPr>
-              <w:t xml:space="preserve"> validation.</w:t>
-            </w:r>
-          </w:p>
-        </w:tc>
-        <w:tc>
-          <w:tcPr>
-            <w:tcW w:w="3117" w:type="dxa"/>
-          </w:tcPr>
-          <w:p>
-            <w:pPr>
-              <w:rPr>
-                <w:sz w:val="24"/>
-                <w:szCs w:val="24"/>
-              </w:rPr>
-            </w:pPr>
-            <w:r>
-              <w:rPr>
-                <w:b/>
-                <w:sz w:val="24"/>
-                <w:szCs w:val="24"/>
-              </w:rPr>
-              <w:t>Figure 21:</w:t>
-            </w:r>
-            <w:r>
-              <w:rPr>
-                <w:sz w:val="24"/>
-                <w:szCs w:val="24"/>
-              </w:rPr>
-              <w:t xml:space="preserve"> BNB with </w:t>
-            </w:r>
-            <w:proofErr w:type="spellStart"/>
-            <w:r>
-              <w:rPr>
-                <w:sz w:val="24"/>
-                <w:szCs w:val="24"/>
-              </w:rPr>
-              <w:t>ngram_range</w:t>
-            </w:r>
-            <w:proofErr w:type="spellEnd"/>
-            <w:proofErr w:type="gramStart"/>
-            <w:r>
-              <w:rPr>
-                <w:sz w:val="24"/>
-                <w:szCs w:val="24"/>
-              </w:rPr>
-              <w:t>=(</w:t>
-            </w:r>
-            <w:proofErr w:type="gramEnd"/>
-            <w:r>
-              <w:rPr>
-                <w:sz w:val="24"/>
-                <w:szCs w:val="24"/>
-              </w:rPr>
-              <w:t xml:space="preserve">1,3) </w:t>
-            </w:r>
-            <w:proofErr w:type="spellStart"/>
-            <w:r>
-              <w:rPr>
-                <w:sz w:val="24"/>
-                <w:szCs w:val="24"/>
-              </w:rPr>
-              <w:t>kfold</w:t>
-            </w:r>
-            <w:proofErr w:type="spellEnd"/>
-            <w:r>
-              <w:rPr>
-                <w:sz w:val="24"/>
-                <w:szCs w:val="24"/>
-              </w:rPr>
-              <w:t xml:space="preserve"> validation.</w:t>
-            </w:r>
-          </w:p>
-        </w:tc>
-        <w:tc>
-          <w:tcPr>
-            <w:tcW w:w="3117" w:type="dxa"/>
-          </w:tcPr>
-          <w:p>
-            <w:pPr>
-              <w:rPr>
-                <w:sz w:val="24"/>
-                <w:szCs w:val="24"/>
-              </w:rPr>
-            </w:pPr>
-            <w:r>
-              <w:rPr>
-                <w:b/>
-                <w:sz w:val="24"/>
-                <w:szCs w:val="24"/>
-              </w:rPr>
-              <w:t>Figure 22:</w:t>
-            </w:r>
-            <w:r>
-              <w:rPr>
-                <w:sz w:val="24"/>
-                <w:szCs w:val="24"/>
-              </w:rPr>
-              <w:t xml:space="preserve"> BNB with POS suffix </w:t>
-            </w:r>
-            <w:proofErr w:type="spellStart"/>
-            <w:r>
-              <w:rPr>
-                <w:sz w:val="24"/>
-                <w:szCs w:val="24"/>
-              </w:rPr>
-              <w:t>kfold</w:t>
-            </w:r>
-            <w:proofErr w:type="spellEnd"/>
-            <w:r>
-              <w:rPr>
-                <w:sz w:val="24"/>
-                <w:szCs w:val="24"/>
-              </w:rPr>
-              <w:t xml:space="preserve"> validation.</w:t>
-            </w:r>
-          </w:p>
-        </w:tc>
-      </w:tr>
-    </w:tbl>
-    <w:p>
-      <w:pPr>
-        <w:spacing w:line="240" w:lineRule="auto"/>
-        <w:rPr>
-          <w:sz w:val="24"/>
-          <w:szCs w:val="24"/>
-        </w:rPr>
-      </w:pPr>
-    </w:p>
-    <w:p>
-      <w:pPr>
-        <w:spacing w:line="240" w:lineRule="auto"/>
-        <w:rPr>
-          <w:sz w:val="24"/>
-          <w:szCs w:val="24"/>
-        </w:rPr>
-      </w:pPr>
-      <w:r>
-        <w:rPr>
-          <w:sz w:val="24"/>
-          <w:szCs w:val="24"/>
-        </w:rPr>
-        <w:t xml:space="preserve">The unigram MNB shows the best performance, followed by the </w:t>
+      <w:r>
+        <w:rPr>
+          <w:sz w:val="24"/>
+          <w:szCs w:val="24"/>
+        </w:rPr>
+        <w:t xml:space="preserve"> selection would likely return improved prediction results.</w:t>
+      </w:r>
+      <w:r>
+        <w:rPr>
+          <w:sz w:val="24"/>
+          <w:szCs w:val="24"/>
+        </w:rPr>
+        <w:t xml:space="preserve"> </w:t>
+      </w:r>
+      <w:r>
+        <w:rPr>
+          <w:sz w:val="24"/>
+          <w:szCs w:val="24"/>
+        </w:rPr>
+        <w:t>Furthermore</w:t>
+      </w:r>
+      <w:r>
+        <w:rPr>
+          <w:sz w:val="24"/>
+          <w:szCs w:val="24"/>
+        </w:rPr>
+        <w:t>, trained models returned results that were biased towards Country, Other, and Rock genres</w:t>
+      </w:r>
+      <w:r>
+        <w:rPr>
+          <w:sz w:val="24"/>
+          <w:szCs w:val="24"/>
+        </w:rPr>
+        <w:t>. This</w:t>
+      </w:r>
+      <w:r>
+        <w:rPr>
+          <w:sz w:val="24"/>
+          <w:szCs w:val="24"/>
+        </w:rPr>
+        <w:t xml:space="preserve"> further justifies using a larger dataset, with possibly a better </w:t>
+      </w:r>
+      <w:r>
+        <w:rPr>
+          <w:sz w:val="24"/>
+          <w:szCs w:val="24"/>
+        </w:rPr>
+        <w:t>choice of</w:t>
+      </w:r>
+      <w:r>
+        <w:rPr>
+          <w:sz w:val="24"/>
+          <w:szCs w:val="24"/>
+        </w:rPr>
+        <w:t xml:space="preserve"> </w:t>
       </w:r>
       <w:proofErr w:type="spellStart"/>
       <w:r>
         <w:rPr>
-          <w:rFonts w:ascii="Courier New" w:hAnsi="Courier New" w:cs="Courier New"/>
-          <w:sz w:val="24"/>
-          <w:szCs w:val="24"/>
-        </w:rPr>
-        <w:t>ngram_range</w:t>
+          <w:sz w:val="24"/>
+          <w:szCs w:val="24"/>
+        </w:rPr>
+        <w:t>ngram</w:t>
       </w:r>
       <w:proofErr w:type="spellEnd"/>
-      <w:proofErr w:type="gramStart"/>
-      <w:r>
-        <w:rPr>
-          <w:rFonts w:ascii="Courier New" w:hAnsi="Courier New" w:cs="Courier New"/>
-          <w:sz w:val="24"/>
-          <w:szCs w:val="24"/>
-        </w:rPr>
-        <w:t>=(</w:t>
-      </w:r>
-      <w:proofErr w:type="gramEnd"/>
-      <w:r>
-        <w:rPr>
-          <w:rFonts w:ascii="Courier New" w:hAnsi="Courier New" w:cs="Courier New"/>
-          <w:sz w:val="24"/>
-          <w:szCs w:val="24"/>
-        </w:rPr>
-        <w:t>1,3)</w:t>
-      </w:r>
-      <w:r>
-        <w:rPr>
-          <w:sz w:val="24"/>
-          <w:szCs w:val="24"/>
-        </w:rPr>
-        <w:t xml:space="preserve"> then MNB POS with the lowest score and highest variability.</w:t>
-      </w:r>
-    </w:p>
-    <w:p>
-      <w:pPr>
-        <w:spacing w:line="240" w:lineRule="auto"/>
-        <w:rPr>
-          <w:sz w:val="24"/>
-          <w:szCs w:val="24"/>
-        </w:rPr>
-      </w:pPr>
-    </w:p>
-    <w:tbl>
-      <w:tblPr>
-        <w:tblStyle w:val="TableGrid"/>
-        <w:tblW w:w="0" w:type="auto"/>
-        <w:tblLook w:val="04A0" w:firstRow="1" w:lastRow="0" w:firstColumn="1" w:lastColumn="0" w:noHBand="0" w:noVBand="1"/>
-      </w:tblPr>
-      <w:tblGrid>
-        <w:gridCol w:w="3116"/>
-        <w:gridCol w:w="3117"/>
-        <w:gridCol w:w="3117"/>
-      </w:tblGrid>
-      <w:tr>
-        <w:tc>
-          <w:tcPr>
-            <w:tcW w:w="3116" w:type="dxa"/>
-          </w:tcPr>
-          <w:p>
-            <w:pPr>
-              <w:rPr>
-                <w:sz w:val="24"/>
-                <w:szCs w:val="24"/>
-              </w:rPr>
-            </w:pPr>
-          </w:p>
-        </w:tc>
-        <w:tc>
-          <w:tcPr>
-            <w:tcW w:w="3117" w:type="dxa"/>
-          </w:tcPr>
-          <w:p>
-            <w:pPr>
-              <w:rPr>
-                <w:sz w:val="24"/>
-                <w:szCs w:val="24"/>
-              </w:rPr>
-            </w:pPr>
-          </w:p>
-        </w:tc>
-        <w:tc>
-          <w:tcPr>
-            <w:tcW w:w="3117" w:type="dxa"/>
-          </w:tcPr>
-          <w:p>
-            <w:pPr>
-              <w:rPr>
-                <w:sz w:val="24"/>
-                <w:szCs w:val="24"/>
-              </w:rPr>
-            </w:pPr>
-          </w:p>
-        </w:tc>
-      </w:tr>
-      <w:tr>
-        <w:tc>
-          <w:tcPr>
-            <w:tcW w:w="3116" w:type="dxa"/>
-          </w:tcPr>
-          <w:p>
-            <w:pPr>
-              <w:rPr>
-                <w:sz w:val="24"/>
-                <w:szCs w:val="24"/>
-              </w:rPr>
-            </w:pPr>
-            <w:r>
-              <w:rPr>
-                <w:b/>
-                <w:sz w:val="24"/>
-                <w:szCs w:val="24"/>
-              </w:rPr>
-              <w:t>Figure 23:</w:t>
-            </w:r>
-            <w:r>
-              <w:rPr>
-                <w:sz w:val="24"/>
-                <w:szCs w:val="24"/>
-              </w:rPr>
-              <w:t xml:space="preserve"> MNB </w:t>
-            </w:r>
-            <w:proofErr w:type="spellStart"/>
-            <w:r>
-              <w:rPr>
-                <w:sz w:val="24"/>
-                <w:szCs w:val="24"/>
-              </w:rPr>
-              <w:t>kfold</w:t>
-            </w:r>
-            <w:proofErr w:type="spellEnd"/>
-            <w:r>
-              <w:rPr>
-                <w:sz w:val="24"/>
-                <w:szCs w:val="24"/>
-              </w:rPr>
-              <w:t xml:space="preserve"> validation.</w:t>
-            </w:r>
-          </w:p>
-        </w:tc>
-        <w:tc>
-          <w:tcPr>
-            <w:tcW w:w="3117" w:type="dxa"/>
-          </w:tcPr>
-          <w:p>
-            <w:pPr>
-              <w:rPr>
-                <w:sz w:val="24"/>
-                <w:szCs w:val="24"/>
-              </w:rPr>
-            </w:pPr>
-            <w:r>
-              <w:rPr>
-                <w:b/>
-                <w:sz w:val="24"/>
-                <w:szCs w:val="24"/>
-              </w:rPr>
-              <w:t>Figure 24:</w:t>
-            </w:r>
-            <w:r>
-              <w:rPr>
-                <w:sz w:val="24"/>
-                <w:szCs w:val="24"/>
-              </w:rPr>
-              <w:t xml:space="preserve"> MNB with </w:t>
-            </w:r>
-            <w:proofErr w:type="spellStart"/>
-            <w:r>
-              <w:rPr>
-                <w:sz w:val="24"/>
-                <w:szCs w:val="24"/>
-              </w:rPr>
-              <w:t>ngram_range</w:t>
-            </w:r>
-            <w:proofErr w:type="spellEnd"/>
-            <w:proofErr w:type="gramStart"/>
-            <w:r>
-              <w:rPr>
-                <w:sz w:val="24"/>
-                <w:szCs w:val="24"/>
-              </w:rPr>
-              <w:t>=(</w:t>
-            </w:r>
-            <w:proofErr w:type="gramEnd"/>
-            <w:r>
-              <w:rPr>
-                <w:sz w:val="24"/>
-                <w:szCs w:val="24"/>
-              </w:rPr>
-              <w:t xml:space="preserve">1,3) </w:t>
-            </w:r>
-            <w:proofErr w:type="spellStart"/>
-            <w:r>
-              <w:rPr>
-                <w:sz w:val="24"/>
-                <w:szCs w:val="24"/>
-              </w:rPr>
-              <w:t>kfold</w:t>
-            </w:r>
-            <w:proofErr w:type="spellEnd"/>
-            <w:r>
-              <w:rPr>
-                <w:sz w:val="24"/>
-                <w:szCs w:val="24"/>
-              </w:rPr>
-              <w:t xml:space="preserve"> validation.</w:t>
-            </w:r>
-          </w:p>
-        </w:tc>
-        <w:tc>
-          <w:tcPr>
-            <w:tcW w:w="3117" w:type="dxa"/>
-          </w:tcPr>
-          <w:p>
-            <w:pPr>
-              <w:rPr>
-                <w:sz w:val="24"/>
-                <w:szCs w:val="24"/>
-              </w:rPr>
-            </w:pPr>
-            <w:r>
-              <w:rPr>
-                <w:b/>
-                <w:sz w:val="24"/>
-                <w:szCs w:val="24"/>
-              </w:rPr>
-              <w:t>Figure 25:</w:t>
-            </w:r>
-            <w:r>
-              <w:rPr>
-                <w:sz w:val="24"/>
-                <w:szCs w:val="24"/>
-              </w:rPr>
-              <w:t xml:space="preserve"> MNB with POS suffix </w:t>
-            </w:r>
-            <w:proofErr w:type="spellStart"/>
-            <w:r>
-              <w:rPr>
-                <w:sz w:val="24"/>
-                <w:szCs w:val="24"/>
-              </w:rPr>
-              <w:t>kfold</w:t>
-            </w:r>
-            <w:proofErr w:type="spellEnd"/>
-            <w:r>
-              <w:rPr>
-                <w:sz w:val="24"/>
-                <w:szCs w:val="24"/>
-              </w:rPr>
-              <w:t xml:space="preserve"> validation.</w:t>
-            </w:r>
-          </w:p>
-        </w:tc>
-      </w:tr>
-    </w:tbl>
-    <w:p>
-      <w:pPr>
-        <w:spacing w:line="240" w:lineRule="auto"/>
-        <w:rPr>
-          <w:sz w:val="24"/>
-          <w:szCs w:val="24"/>
-        </w:rPr>
-      </w:pPr>
-    </w:p>
-    <w:p>
-      <w:pPr>
-        <w:spacing w:line="240" w:lineRule="auto"/>
-        <w:rPr>
-          <w:sz w:val="24"/>
-          <w:szCs w:val="24"/>
-        </w:rPr>
-      </w:pPr>
-      <w:r>
-        <w:rPr>
-          <w:sz w:val="24"/>
-          <w:szCs w:val="24"/>
-        </w:rPr>
-        <w:t xml:space="preserve">Overall, the unigram SVM and SVM with </w:t>
+      <w:r>
+        <w:rPr>
+          <w:sz w:val="24"/>
+          <w:szCs w:val="24"/>
+        </w:rPr>
+        <w:t xml:space="preserve">, </w:t>
+      </w:r>
+      <w:r>
+        <w:rPr>
+          <w:sz w:val="24"/>
+          <w:szCs w:val="24"/>
+        </w:rPr>
+        <w:t>and</w:t>
+      </w:r>
+      <w:bookmarkStart w:id="0" w:name="_GoBack"/>
+      <w:bookmarkEnd w:id="0"/>
+      <w:r>
+        <w:rPr>
+          <w:sz w:val="24"/>
+          <w:szCs w:val="24"/>
+        </w:rPr>
+        <w:t xml:space="preserve"> </w:t>
       </w:r>
       <w:proofErr w:type="spellStart"/>
       <w:r>
         <w:rPr>
-          <w:rFonts w:ascii="Courier New" w:hAnsi="Courier New" w:cs="Courier New"/>
-          <w:sz w:val="24"/>
-          <w:szCs w:val="24"/>
-        </w:rPr>
-        <w:t>ngram_range</w:t>
+          <w:sz w:val="24"/>
+          <w:szCs w:val="24"/>
+        </w:rPr>
+        <w:t>stopwords</w:t>
       </w:r>
       <w:proofErr w:type="spellEnd"/>
-      <w:proofErr w:type="gramStart"/>
-      <w:r>
-        <w:rPr>
-          <w:rFonts w:ascii="Courier New" w:hAnsi="Courier New" w:cs="Courier New"/>
-          <w:sz w:val="24"/>
-          <w:szCs w:val="24"/>
-        </w:rPr>
-        <w:t>=(</w:t>
-      </w:r>
-      <w:proofErr w:type="gramEnd"/>
-      <w:r>
-        <w:rPr>
-          <w:rFonts w:ascii="Courier New" w:hAnsi="Courier New" w:cs="Courier New"/>
-          <w:sz w:val="24"/>
-          <w:szCs w:val="24"/>
-        </w:rPr>
-        <w:t>1,3)</w:t>
-      </w:r>
-      <w:r>
-        <w:rPr>
-          <w:sz w:val="24"/>
-          <w:szCs w:val="24"/>
-        </w:rPr>
-        <w:t xml:space="preserve"> seem to have the best performance, followed by the SVM POS having the highest score variability.</w:t>
-      </w:r>
-    </w:p>
-    <w:p>
-      <w:pPr>
-        <w:spacing w:line="240" w:lineRule="auto"/>
-        <w:rPr>
-          <w:sz w:val="24"/>
-          <w:szCs w:val="24"/>
-        </w:rPr>
-      </w:pPr>
-    </w:p>
-    <w:tbl>
-      <w:tblPr>
-        <w:tblStyle w:val="TableGrid"/>
-        <w:tblW w:w="0" w:type="auto"/>
-        <w:tblLook w:val="04A0" w:firstRow="1" w:lastRow="0" w:firstColumn="1" w:lastColumn="0" w:noHBand="0" w:noVBand="1"/>
-      </w:tblPr>
-      <w:tblGrid>
-        <w:gridCol w:w="3116"/>
-        <w:gridCol w:w="3117"/>
-        <w:gridCol w:w="3117"/>
-      </w:tblGrid>
-      <w:tr>
-        <w:tc>
-          <w:tcPr>
-            <w:tcW w:w="3116" w:type="dxa"/>
-          </w:tcPr>
-          <w:p>
-            <w:pPr>
-              <w:rPr>
-                <w:sz w:val="24"/>
-                <w:szCs w:val="24"/>
-              </w:rPr>
-            </w:pPr>
-          </w:p>
-        </w:tc>
-        <w:tc>
-          <w:tcPr>
-            <w:tcW w:w="3117" w:type="dxa"/>
-          </w:tcPr>
-          <w:p>
-            <w:pPr>
-              <w:rPr>
-                <w:sz w:val="24"/>
-                <w:szCs w:val="24"/>
-              </w:rPr>
-            </w:pPr>
-          </w:p>
-        </w:tc>
-        <w:tc>
-          <w:tcPr>
-            <w:tcW w:w="3117" w:type="dxa"/>
-          </w:tcPr>
-          <w:p>
-            <w:pPr>
-              <w:rPr>
-                <w:sz w:val="24"/>
-                <w:szCs w:val="24"/>
-              </w:rPr>
-            </w:pPr>
-          </w:p>
-        </w:tc>
-      </w:tr>
-      <w:tr>
-        <w:tc>
-          <w:tcPr>
-            <w:tcW w:w="3116" w:type="dxa"/>
-          </w:tcPr>
-          <w:p>
-            <w:pPr>
-              <w:rPr>
-                <w:sz w:val="24"/>
-                <w:szCs w:val="24"/>
-              </w:rPr>
-            </w:pPr>
-            <w:r>
-              <w:rPr>
-                <w:b/>
-                <w:sz w:val="24"/>
-                <w:szCs w:val="24"/>
-              </w:rPr>
-              <w:t>Figure 26:</w:t>
-            </w:r>
-            <w:r>
-              <w:rPr>
-                <w:sz w:val="24"/>
-                <w:szCs w:val="24"/>
-              </w:rPr>
-              <w:t xml:space="preserve"> SVM </w:t>
-            </w:r>
-            <w:proofErr w:type="spellStart"/>
-            <w:r>
-              <w:rPr>
-                <w:sz w:val="24"/>
-                <w:szCs w:val="24"/>
-              </w:rPr>
-              <w:t>kfold</w:t>
-            </w:r>
-            <w:proofErr w:type="spellEnd"/>
-            <w:r>
-              <w:rPr>
-                <w:sz w:val="24"/>
-                <w:szCs w:val="24"/>
-              </w:rPr>
-              <w:t xml:space="preserve"> validation.</w:t>
-            </w:r>
-          </w:p>
-        </w:tc>
-        <w:tc>
-          <w:tcPr>
-            <w:tcW w:w="3117" w:type="dxa"/>
-          </w:tcPr>
-          <w:p>
-            <w:pPr>
-              <w:rPr>
-                <w:sz w:val="24"/>
-                <w:szCs w:val="24"/>
-              </w:rPr>
-            </w:pPr>
-            <w:r>
-              <w:rPr>
-                <w:b/>
-                <w:sz w:val="24"/>
-                <w:szCs w:val="24"/>
-              </w:rPr>
-              <w:t>Figure 27:</w:t>
-            </w:r>
-            <w:r>
-              <w:rPr>
-                <w:sz w:val="24"/>
-                <w:szCs w:val="24"/>
-              </w:rPr>
-              <w:t xml:space="preserve"> SVM with </w:t>
-            </w:r>
-            <w:proofErr w:type="spellStart"/>
-            <w:r>
-              <w:rPr>
-                <w:sz w:val="24"/>
-                <w:szCs w:val="24"/>
-              </w:rPr>
-              <w:t>ngram_range</w:t>
-            </w:r>
-            <w:proofErr w:type="spellEnd"/>
-            <w:proofErr w:type="gramStart"/>
-            <w:r>
-              <w:rPr>
-                <w:sz w:val="24"/>
-                <w:szCs w:val="24"/>
-              </w:rPr>
-              <w:t>=(</w:t>
-            </w:r>
-            <w:proofErr w:type="gramEnd"/>
-            <w:r>
-              <w:rPr>
-                <w:sz w:val="24"/>
-                <w:szCs w:val="24"/>
-              </w:rPr>
-              <w:t xml:space="preserve">1,3) </w:t>
-            </w:r>
-            <w:proofErr w:type="spellStart"/>
-            <w:r>
-              <w:rPr>
-                <w:sz w:val="24"/>
-                <w:szCs w:val="24"/>
-              </w:rPr>
-              <w:t>kfold</w:t>
-            </w:r>
-            <w:proofErr w:type="spellEnd"/>
-            <w:r>
-              <w:rPr>
-                <w:sz w:val="24"/>
-                <w:szCs w:val="24"/>
-              </w:rPr>
-              <w:t xml:space="preserve"> validation.</w:t>
-            </w:r>
-          </w:p>
-        </w:tc>
-        <w:tc>
-          <w:tcPr>
-            <w:tcW w:w="3117" w:type="dxa"/>
-          </w:tcPr>
-          <w:p>
-            <w:pPr>
-              <w:rPr>
-                <w:sz w:val="24"/>
-                <w:szCs w:val="24"/>
-              </w:rPr>
-            </w:pPr>
-            <w:r>
-              <w:rPr>
-                <w:b/>
-                <w:sz w:val="24"/>
-                <w:szCs w:val="24"/>
-              </w:rPr>
-              <w:t>Figure 28:</w:t>
-            </w:r>
-            <w:r>
-              <w:rPr>
-                <w:sz w:val="24"/>
-                <w:szCs w:val="24"/>
-              </w:rPr>
-              <w:t xml:space="preserve"> SVM with POS suffix </w:t>
-            </w:r>
-            <w:proofErr w:type="spellStart"/>
-            <w:r>
-              <w:rPr>
-                <w:sz w:val="24"/>
-                <w:szCs w:val="24"/>
-              </w:rPr>
-              <w:t>kfold</w:t>
-            </w:r>
-            <w:proofErr w:type="spellEnd"/>
-            <w:r>
-              <w:rPr>
-                <w:sz w:val="24"/>
-                <w:szCs w:val="24"/>
-              </w:rPr>
-              <w:t xml:space="preserve"> validation.</w:t>
-            </w:r>
-          </w:p>
-        </w:tc>
-      </w:tr>
-    </w:tbl>
-    <w:p>
-      <w:pPr>
-        <w:spacing w:line="240" w:lineRule="auto"/>
-        <w:rPr>
-          <w:sz w:val="24"/>
-          <w:szCs w:val="24"/>
-        </w:rPr>
-      </w:pPr>
-    </w:p>
-    <w:p>
-      <w:pPr>
-        <w:spacing w:line="240" w:lineRule="auto"/>
-        <w:rPr>
-          <w:sz w:val="24"/>
-          <w:szCs w:val="24"/>
-        </w:rPr>
-      </w:pPr>
-      <w:r>
-        <w:rPr>
-          <w:sz w:val="24"/>
-          <w:szCs w:val="24"/>
-        </w:rPr>
-        <w:t xml:space="preserve">The results portrayed by both the confusion matrices and </w:t>
-      </w:r>
-      <w:proofErr w:type="spellStart"/>
-      <w:r>
-        <w:rPr>
-          <w:sz w:val="24"/>
-          <w:szCs w:val="24"/>
-        </w:rPr>
-        <w:t>kfold</w:t>
-      </w:r>
-      <w:proofErr w:type="spellEnd"/>
-      <w:r>
-        <w:rPr>
-          <w:sz w:val="24"/>
-          <w:szCs w:val="24"/>
-        </w:rPr>
-        <w:t xml:space="preserve"> validation indicate the computed models are not very accurate. Models were predicted on a balanced 500 sample from a reduced subsample. Using an entire subsample, or the entire provided dataset, could </w:t>
-      </w:r>
-      <w:r>
-        <w:rPr>
-          <w:sz w:val="24"/>
-          <w:szCs w:val="24"/>
-        </w:rPr>
-        <w:lastRenderedPageBreak/>
-        <w:t xml:space="preserve">produce substantial improvements. However, the SVM variants generally perform the best at nearly 30% accuracy. Since there are 12 dimensions, a long run random selection would likely have an 8% accuracy. Therefore, the SVM outperforms chance with the largest margin, followed by MNB, and BNB at last. Further exploration, and better </w:t>
-      </w:r>
-      <w:proofErr w:type="spellStart"/>
-      <w:r>
-        <w:rPr>
-          <w:rFonts w:ascii="Courier New" w:hAnsi="Courier New" w:cs="Courier New"/>
-          <w:sz w:val="24"/>
-          <w:szCs w:val="24"/>
-        </w:rPr>
-        <w:t>ngram_range</w:t>
-      </w:r>
-      <w:proofErr w:type="spellEnd"/>
-      <w:r>
-        <w:rPr>
-          <w:sz w:val="24"/>
-          <w:szCs w:val="24"/>
-        </w:rPr>
-        <w:t xml:space="preserve"> selection would likely return improved prediction results.</w:t>
+      <w:r>
+        <w:rPr>
+          <w:sz w:val="24"/>
+          <w:szCs w:val="24"/>
+        </w:rPr>
+        <w:t>.</w:t>
       </w:r>
     </w:p>
     <w:p>
@@ -6082,7 +7650,7 @@
 </file>
 
 <file path=customXml/itemProps2.xml><?xml version="1.0" encoding="utf-8"?>
-<ds:datastoreItem xmlns:ds="http://schemas.openxmlformats.org/officeDocument/2006/customXml" ds:itemID="{4E371262-F0B7-44F0-B764-D8220CE907DA}">
+<ds:datastoreItem xmlns:ds="http://schemas.openxmlformats.org/officeDocument/2006/customXml" ds:itemID="{74B43F41-B39C-43A0-9C6B-A7347D1D6161}">
   <ds:schemaRefs>
     <ds:schemaRef ds:uri="http://schemas.openxmlformats.org/officeDocument/2006/bibliography"/>
   </ds:schemaRefs>

</xml_diff>

<commit_message>
#118: write-up.docx, add footnotes and background
</commit_message>
<xml_diff>
--- a/hw6/write-up.docx
+++ b/hw6/write-up.docx
@@ -20,10 +20,59 @@
             <w:rPr>
               <w:noProof/>
             </w:rPr>
+            <w:drawing>
+              <wp:inline distT="0" distB="0" distL="0" distR="0" wp14:anchorId="7222ACB7" wp14:editId="561637F4">
+                <wp:extent cx="5086350" cy="6781800"/>
+                <wp:effectExtent l="0" t="0" r="0" b="0"/>
+                <wp:docPr id="99" name="Picture 99" descr="A drawing of a cartoon character&#10;&#10;Description automatically generated"/>
+                <wp:cNvGraphicFramePr>
+                  <a:graphicFrameLocks xmlns:a="http://schemas.openxmlformats.org/drawingml/2006/main" noChangeAspect="1"/>
+                </wp:cNvGraphicFramePr>
+                <a:graphic xmlns:a="http://schemas.openxmlformats.org/drawingml/2006/main">
+                  <a:graphicData uri="http://schemas.openxmlformats.org/drawingml/2006/picture">
+                    <pic:pic xmlns:pic="http://schemas.openxmlformats.org/drawingml/2006/picture">
+                      <pic:nvPicPr>
+                        <pic:cNvPr id="99" name="orange.jpg"/>
+                        <pic:cNvPicPr/>
+                      </pic:nvPicPr>
+                      <pic:blipFill>
+                        <a:blip r:embed="rId9">
+                          <a:alphaModFix amt="5000"/>
+                          <a:extLst>
+                            <a:ext uri="{28A0092B-C50C-407E-A947-70E740481C1C}">
+                              <a14:useLocalDpi xmlns:a14="http://schemas.microsoft.com/office/drawing/2010/main" val="0"/>
+                            </a:ext>
+                          </a:extLst>
+                        </a:blip>
+                        <a:stretch>
+                          <a:fillRect/>
+                        </a:stretch>
+                      </pic:blipFill>
+                      <pic:spPr>
+                        <a:xfrm>
+                          <a:off x="0" y="0"/>
+                          <a:ext cx="5086350" cy="6781800"/>
+                        </a:xfrm>
+                        <a:prstGeom prst="rect">
+                          <a:avLst/>
+                        </a:prstGeom>
+                      </pic:spPr>
+                    </pic:pic>
+                  </a:graphicData>
+                </a:graphic>
+              </wp:inline>
+            </w:drawing>
+          </w:r>
+          <w:bookmarkStart w:id="0" w:name="_GoBack"/>
+          <w:bookmarkEnd w:id="0"/>
+          <w:r>
+            <w:rPr>
+              <w:noProof/>
+            </w:rPr>
             <mc:AlternateContent>
               <mc:Choice Requires="wpg">
                 <w:drawing>
-                  <wp:anchor distT="0" distB="0" distL="114300" distR="114300" simplePos="0" relativeHeight="251659264" behindDoc="1" locked="0" layoutInCell="1" allowOverlap="1" wp14:anchorId="6FFBF3CA" wp14:editId="2FC470CA">
+                  <wp:anchor distT="0" distB="0" distL="114300" distR="114300" simplePos="0" relativeHeight="251659264" behindDoc="1" locked="0" layoutInCell="1" allowOverlap="1" wp14:anchorId="6FFBF3CA" wp14:editId="40B3C9C5">
                     <wp:simplePos x="0" y="0"/>
                     <wp:positionH relativeFrom="page">
                       <wp:align>center</wp:align>
@@ -600,7 +649,6 @@
           <w:szCs w:val="24"/>
         </w:rPr>
         <w:sectPr>
-          <w:headerReference w:type="first" r:id="rId9"/>
           <w:pgSz w:w="12240" w:h="15840"/>
           <w:pgMar w:top="1440" w:right="1440" w:bottom="1440" w:left="1440" w:header="720" w:footer="720" w:gutter="0"/>
           <w:pgNumType w:start="0"/>
@@ -642,23 +690,66 @@
           <w:sz w:val="24"/>
           <w:szCs w:val="24"/>
         </w:rPr>
-        <w:t xml:space="preserve">In October 23, 2001, Apple launched the revolutionary iPod. Customers were able to selectively purchase up to 1000-2000 songs on a single device. Furthermore, the ability to upload songs from CD's to the </w:t>
-      </w:r>
-      <w:proofErr w:type="spellStart"/>
-      <w:r>
-        <w:rPr>
-          <w:sz w:val="24"/>
-          <w:szCs w:val="24"/>
-        </w:rPr>
-        <w:t>ipod</w:t>
-      </w:r>
-      <w:proofErr w:type="spellEnd"/>
-      <w:r>
-        <w:rPr>
-          <w:sz w:val="24"/>
-          <w:szCs w:val="24"/>
-        </w:rPr>
-        <w:t>, further justified this innovation eclipsing the CD player. While the iPod features were absorbed into the release of the iPhone, streaming radio became available on the same device. Individuals were able listen to music through multiple platforms, including streaming services. Services such as Pandora and Spotify are few or many popular to the general public.</w:t>
+        <w:t>In October 23, 2001, Apple launched the revolutionary iPod</w:t>
+      </w:r>
+      <w:r>
+        <w:rPr>
+          <w:rStyle w:val="FootnoteReference"/>
+          <w:sz w:val="24"/>
+          <w:szCs w:val="24"/>
+        </w:rPr>
+        <w:footnoteReference w:id="1"/>
+      </w:r>
+      <w:r>
+        <w:rPr>
+          <w:sz w:val="24"/>
+          <w:szCs w:val="24"/>
+        </w:rPr>
+        <w:t>. Customers were able to selectively purchase up to 1000-2000 songs on a single device</w:t>
+      </w:r>
+      <w:r>
+        <w:rPr>
+          <w:rStyle w:val="FootnoteReference"/>
+          <w:sz w:val="24"/>
+          <w:szCs w:val="24"/>
+        </w:rPr>
+        <w:footnoteReference w:id="2"/>
+      </w:r>
+      <w:r>
+        <w:rPr>
+          <w:sz w:val="24"/>
+          <w:szCs w:val="24"/>
+        </w:rPr>
+        <w:t>. Furthermore, the ability to upload songs from CD's to the i</w:t>
+      </w:r>
+      <w:r>
+        <w:rPr>
+          <w:sz w:val="24"/>
+          <w:szCs w:val="24"/>
+        </w:rPr>
+        <w:t>P</w:t>
+      </w:r>
+      <w:r>
+        <w:rPr>
+          <w:sz w:val="24"/>
+          <w:szCs w:val="24"/>
+        </w:rPr>
+        <w:t>od, further justified this innovation eclipsing the CD player. While the iPod features were absorbed into the release of the iPhone, streaming radio became available on the same device</w:t>
+      </w:r>
+      <w:r>
+        <w:rPr>
+          <w:rStyle w:val="FootnoteReference"/>
+          <w:sz w:val="24"/>
+          <w:szCs w:val="24"/>
+        </w:rPr>
+        <w:footnoteReference w:id="3"/>
+      </w:r>
+      <w:r>
+        <w:rPr>
+          <w:sz w:val="24"/>
+          <w:szCs w:val="24"/>
+        </w:rPr>
+        <w:t>. Individuals were able listen to music through multiple platforms, including streaming services. Services such as Pandora and Spotify are few or many popular to the general public.</w:t>
       </w:r>
     </w:p>
     <w:p>
@@ -740,7 +831,7 @@
           <w:sz w:val="24"/>
           <w:szCs w:val="24"/>
         </w:rPr>
-        <w:footnoteReference w:id="1"/>
+        <w:footnoteReference w:id="4"/>
       </w:r>
       <w:r>
         <w:rPr>
@@ -772,7 +863,22 @@
           <w:sz w:val="24"/>
           <w:szCs w:val="24"/>
         </w:rPr>
-        <w:t>Music has been a foundation bedrock in every culture, providing society a sense of identity and connection. Moreover, concepts of natural language processing (NLP) can determine which factors of music, define culture for a period time. For example, historical transformation of songs can be analyzed by lyrical content, then correlated to major sociopolitical events. Moreover, genre classification may serve as building blocks for historical analysis.</w:t>
+        <w:t>Music has been a foundation bedrock in every culture, providing society a sense of identity and connection</w:t>
+      </w:r>
+      <w:r>
+        <w:rPr>
+          <w:rStyle w:val="FootnoteReference"/>
+          <w:sz w:val="24"/>
+          <w:szCs w:val="24"/>
+        </w:rPr>
+        <w:footnoteReference w:id="5"/>
+      </w:r>
+      <w:r>
+        <w:rPr>
+          <w:sz w:val="24"/>
+          <w:szCs w:val="24"/>
+        </w:rPr>
+        <w:t>. Moreover, concepts of natural language processing (NLP) can determine which factors of music, define culture for a period time. For example, historical transformation of songs can be analyzed by lyrical content, then correlated to major sociopolitical events. Moreover, genre classification may serve as building blocks for historical analysis.</w:t>
       </w:r>
     </w:p>
     <w:p>
@@ -831,7 +937,6 @@
           <w:sz w:val="24"/>
           <w:szCs w:val="24"/>
         </w:rPr>
-        <w:lastRenderedPageBreak/>
         <w:t xml:space="preserve">Classification tasks utilized both unigram and </w:t>
       </w:r>
       <w:proofErr w:type="spellStart"/>
@@ -918,7 +1023,7 @@
           <w:sz w:val="24"/>
           <w:szCs w:val="24"/>
         </w:rPr>
-        <w:footnoteReference w:id="2"/>
+        <w:footnoteReference w:id="6"/>
       </w:r>
       <w:r>
         <w:rPr>
@@ -944,7 +1049,7 @@
           <w:sz w:val="24"/>
           <w:szCs w:val="24"/>
         </w:rPr>
-        <w:footnoteReference w:id="3"/>
+        <w:footnoteReference w:id="7"/>
       </w:r>
       <w:r>
         <w:rPr>
@@ -1058,7 +1163,22 @@
           <w:sz w:val="24"/>
           <w:szCs w:val="24"/>
         </w:rPr>
-        <w:t xml:space="preserve"> Kaggle competition. Since the unzipped file was over 100MB </w:t>
+        <w:t xml:space="preserve"> Kaggle competition</w:t>
+      </w:r>
+      <w:r>
+        <w:rPr>
+          <w:rStyle w:val="FootnoteReference"/>
+          <w:sz w:val="24"/>
+          <w:szCs w:val="24"/>
+        </w:rPr>
+        <w:footnoteReference w:id="8"/>
+      </w:r>
+      <w:r>
+        <w:rPr>
+          <w:sz w:val="24"/>
+          <w:szCs w:val="24"/>
+        </w:rPr>
+        <w:t xml:space="preserve">. Since the unzipped file was over 100MB </w:t>
       </w:r>
       <w:proofErr w:type="spellStart"/>
       <w:r>
@@ -1074,7 +1194,52 @@
           <w:sz w:val="24"/>
           <w:szCs w:val="24"/>
         </w:rPr>
-        <w:t xml:space="preserve"> constraint, the csv file was split into 4 csv files. Each file contains increments of 95,000 entries, while the last lyrics4.csv retained the remainder. Furthermore, each csv contained the following columns:</w:t>
+        <w:t xml:space="preserve"> constraint</w:t>
+      </w:r>
+      <w:r>
+        <w:rPr>
+          <w:rStyle w:val="FootnoteReference"/>
+          <w:sz w:val="24"/>
+          <w:szCs w:val="24"/>
+        </w:rPr>
+        <w:footnoteReference w:id="9"/>
+      </w:r>
+      <w:r>
+        <w:rPr>
+          <w:sz w:val="24"/>
+          <w:szCs w:val="24"/>
+        </w:rPr>
+        <w:t>, the csv file was split into 4 csv files</w:t>
+      </w:r>
+      <w:r>
+        <w:rPr>
+          <w:rStyle w:val="FootnoteReference"/>
+          <w:sz w:val="24"/>
+          <w:szCs w:val="24"/>
+        </w:rPr>
+        <w:footnoteReference w:id="10"/>
+      </w:r>
+      <w:r>
+        <w:rPr>
+          <w:sz w:val="24"/>
+          <w:szCs w:val="24"/>
+        </w:rPr>
+        <w:t>. Each file contains increments of 95,000 entries, while the last lyrics4.csv</w:t>
+      </w:r>
+      <w:r>
+        <w:rPr>
+          <w:rStyle w:val="FootnoteReference"/>
+          <w:sz w:val="24"/>
+          <w:szCs w:val="24"/>
+        </w:rPr>
+        <w:footnoteReference w:id="11"/>
+      </w:r>
+      <w:r>
+        <w:rPr>
+          <w:sz w:val="24"/>
+          <w:szCs w:val="24"/>
+        </w:rPr>
+        <w:t xml:space="preserve"> retained the remainder. Furthermore, each csv contained the following columns:</w:t>
       </w:r>
     </w:p>
     <w:p>
@@ -1576,7 +1741,35 @@
           <w:sz w:val="24"/>
           <w:szCs w:val="24"/>
         </w:rPr>
-        <w:t>Only the Genre (y), and Lyrics (X) columns were utilized. However, since computation was done on a local machine, to remain performant, a subset of lyrics1.csv was taken. Specifically, an equal sample distribution of Genre was taken:</w:t>
+        <w:t xml:space="preserve">Only the Genre (y), and Lyrics (X) columns were utilized. However, since computation was done on a local machine, a subset of lyrics1.csv was </w:t>
+      </w:r>
+      <w:r>
+        <w:rPr>
+          <w:sz w:val="24"/>
+          <w:szCs w:val="24"/>
+        </w:rPr>
+        <w:t>utilized</w:t>
+      </w:r>
+      <w:r>
+        <w:rPr>
+          <w:sz w:val="24"/>
+          <w:szCs w:val="24"/>
+        </w:rPr>
+        <w:t xml:space="preserve">. Specifically, an equal sample distribution of Genre was </w:t>
+      </w:r>
+      <w:r>
+        <w:rPr>
+          <w:sz w:val="24"/>
+          <w:szCs w:val="24"/>
+        </w:rPr>
+        <w:t>used</w:t>
+      </w:r>
+      <w:r>
+        <w:rPr>
+          <w:sz w:val="24"/>
+          <w:szCs w:val="24"/>
+        </w:rPr>
+        <w:t>:</w:t>
       </w:r>
     </w:p>
     <w:p>
@@ -1656,6 +1849,16 @@
       <w:pPr>
         <w:spacing w:line="240" w:lineRule="auto"/>
         <w:rPr>
+          <w:rFonts w:ascii="Courier New" w:hAnsi="Courier New" w:cs="Courier New"/>
+          <w:sz w:val="24"/>
+          <w:szCs w:val="24"/>
+        </w:rPr>
+      </w:pPr>
+    </w:p>
+    <w:p>
+      <w:pPr>
+        <w:spacing w:line="240" w:lineRule="auto"/>
+        <w:rPr>
           <w:b/>
           <w:sz w:val="24"/>
           <w:szCs w:val="24"/>
@@ -1667,7 +1870,6 @@
           <w:sz w:val="24"/>
           <w:szCs w:val="24"/>
         </w:rPr>
-        <w:lastRenderedPageBreak/>
         <w:t>Results</w:t>
       </w:r>
     </w:p>
@@ -2478,11 +2680,21 @@
           <w:szCs w:val="24"/>
         </w:rPr>
       </w:pPr>
-      <w:r>
-        <w:rPr>
-          <w:sz w:val="24"/>
-          <w:szCs w:val="24"/>
-        </w:rPr>
+    </w:p>
+    <w:p>
+      <w:pPr>
+        <w:spacing w:line="240" w:lineRule="auto"/>
+        <w:rPr>
+          <w:sz w:val="24"/>
+          <w:szCs w:val="24"/>
+        </w:rPr>
+      </w:pPr>
+      <w:r>
+        <w:rPr>
+          <w:sz w:val="24"/>
+          <w:szCs w:val="24"/>
+        </w:rPr>
+        <w:lastRenderedPageBreak/>
         <w:t xml:space="preserve">The SVM followed by the </w:t>
       </w:r>
       <w:proofErr w:type="spellStart"/>
@@ -2520,15 +2732,6 @@
         </w:rPr>
         <w:t xml:space="preserve"> appear to outperform the POS variant.</w:t>
       </w:r>
-    </w:p>
-    <w:p>
-      <w:pPr>
-        <w:spacing w:line="240" w:lineRule="auto"/>
-        <w:rPr>
-          <w:sz w:val="24"/>
-          <w:szCs w:val="24"/>
-        </w:rPr>
-      </w:pPr>
     </w:p>
     <w:p>
       <w:pPr>
@@ -2565,7 +2768,6 @@
               <w:rPr>
                 <w:noProof/>
               </w:rPr>
-              <w:lastRenderedPageBreak/>
               <w:drawing>
                 <wp:inline distT="0" distB="0" distL="0" distR="0" wp14:anchorId="52183153" wp14:editId="27E7B9D0">
                   <wp:extent cx="1907540" cy="1432208"/>
@@ -3622,7 +3824,6 @@
               <w:rPr>
                 <w:noProof/>
               </w:rPr>
-              <w:lastRenderedPageBreak/>
               <w:drawing>
                 <wp:inline distT="0" distB="0" distL="0" distR="0" wp14:anchorId="0B760F88" wp14:editId="0FCB265C">
                   <wp:extent cx="1712640" cy="1285875"/>
@@ -4831,7 +5032,6 @@
           <w:sz w:val="24"/>
           <w:szCs w:val="24"/>
         </w:rPr>
-        <w:lastRenderedPageBreak/>
         <w:t xml:space="preserve">Overall, the unigram SVM and SVM with </w:t>
       </w:r>
       <w:proofErr w:type="spellStart"/>
@@ -5421,8 +5621,6 @@
         </w:rPr>
         <w:t>and</w:t>
       </w:r>
-      <w:bookmarkStart w:id="0" w:name="_GoBack"/>
-      <w:bookmarkEnd w:id="0"/>
       <w:r>
         <w:rPr>
           <w:sz w:val="24"/>
@@ -5495,7 +5693,22 @@
           <w:sz w:val="24"/>
           <w:szCs w:val="24"/>
         </w:rPr>
-        <w:t>Music has been around much longer than any established language, dating as far back pre-human societies. While music may be a cornerstone of cultural identity through the years, advancement in natural language processing with machine learning, can provide tools to further investigate. Specifically, studies can be formulated to identify whether patterns, and musical genres can both foretell, or simply foreshadow socio-political timelines.  In a similar fashion, musical streaming providers, may further investigate whether users from geographic areas, are more predisposed and inclined to genres of music. This may paint an additional story regarding the sociology and transformation of current culture to that of the future.</w:t>
+        <w:t>Music has been around much longer than any established language, dating as far back pre-human societies</w:t>
+      </w:r>
+      <w:r>
+        <w:rPr>
+          <w:rStyle w:val="FootnoteReference"/>
+          <w:sz w:val="24"/>
+          <w:szCs w:val="24"/>
+        </w:rPr>
+        <w:footnoteReference w:id="12"/>
+      </w:r>
+      <w:r>
+        <w:rPr>
+          <w:sz w:val="24"/>
+          <w:szCs w:val="24"/>
+        </w:rPr>
+        <w:t>. While music may be a cornerstone of cultural identity through the years, advancement in natural language processing with machine learning, can provide tools to further investigate. Specifically, studies can be formulated to identify whether patterns, and musical genres can both foretell, or simply foreshadow socio-political timelines.  In a similar fashion, musical streaming providers, may further investigate whether users from geographic areas, are more predisposed and inclined to genres of music. This may paint an additional story regarding the sociology and transformation of current culture to that of the future.</w:t>
       </w:r>
     </w:p>
     <w:p>
@@ -5511,24 +5724,16 @@
           <w:sz w:val="24"/>
           <w:szCs w:val="24"/>
         </w:rPr>
-        <w:t>While music generally serves as a form of entertainment, it is highly descriptive. The complexity of notes, and extent of vocabulary, may indicate societies cognitive focus. Furthermore, linguistic researchers have argued that a broader vocabulary may be an indication of higher intelligence. Though, it may not be clear that a similar argument can be made with musical lyrics, music preference and the associated genres can serve as a societal barometer.</w:t>
-      </w:r>
-      <w:r>
-        <w:rPr>
-          <w:sz w:val="24"/>
-          <w:szCs w:val="24"/>
-        </w:rPr>
-        <w:t xml:space="preserve"> </w:t>
-      </w:r>
-    </w:p>
-    <w:p>
-      <w:pPr>
-        <w:spacing w:line="240" w:lineRule="auto"/>
-        <w:rPr>
-          <w:sz w:val="24"/>
-          <w:szCs w:val="24"/>
-        </w:rPr>
-      </w:pPr>
+        <w:t xml:space="preserve">While music generally serves as a form of entertainment, it is highly descriptive. The complexity of notes, and extent of vocabulary, may indicate societies cognitive focus. Furthermore, </w:t>
+      </w:r>
+      <w:r>
+        <w:rPr>
+          <w:sz w:val="24"/>
+          <w:szCs w:val="24"/>
+        </w:rPr>
+        <w:lastRenderedPageBreak/>
+        <w:t>linguistic researchers have argued that a broader vocabulary may be an indication of higher intelligence. Though, it may not be clear that a similar argument can be made with musical lyrics, music preference and the associated genres can serve as a societal barometer.</w:t>
+      </w:r>
     </w:p>
     <w:sectPr>
       <w:type w:val="continuous"/>
@@ -5612,12 +5817,93 @@
           <w:rPr>
             <w:rStyle w:val="Hyperlink"/>
           </w:rPr>
+          <w:t>https://en.wikipedia.org/wiki/IPod</w:t>
+        </w:r>
+      </w:hyperlink>
+    </w:p>
+  </w:footnote>
+  <w:footnote w:id="2">
+    <w:p>
+      <w:pPr>
+        <w:pStyle w:val="FootnoteText"/>
+        <w:rPr>
+          <w:lang w:val="en-CA"/>
+        </w:rPr>
+      </w:pPr>
+      <w:r>
+        <w:rPr>
+          <w:rStyle w:val="FootnoteReference"/>
+        </w:rPr>
+        <w:footnoteRef/>
+      </w:r>
+      <w:r>
+        <w:t xml:space="preserve"> </w:t>
+      </w:r>
+      <w:hyperlink r:id="rId2" w:history="1">
+        <w:r>
+          <w:rPr>
+            <w:rStyle w:val="Hyperlink"/>
+          </w:rPr>
+          <w:t>https://everymac.com/systems/apple/ipod/ipod-faq/how-many-songs-does-ipod-hold-capacity.html</w:t>
+        </w:r>
+      </w:hyperlink>
+    </w:p>
+  </w:footnote>
+  <w:footnote w:id="3">
+    <w:p>
+      <w:pPr>
+        <w:pStyle w:val="FootnoteText"/>
+        <w:rPr>
+          <w:lang w:val="en-CA"/>
+        </w:rPr>
+      </w:pPr>
+      <w:r>
+        <w:rPr>
+          <w:rStyle w:val="FootnoteReference"/>
+        </w:rPr>
+        <w:footnoteRef/>
+      </w:r>
+      <w:r>
+        <w:t xml:space="preserve"> </w:t>
+      </w:r>
+      <w:hyperlink r:id="rId3" w:history="1">
+        <w:r>
+          <w:rPr>
+            <w:rStyle w:val="Hyperlink"/>
+          </w:rPr>
+          <w:t>https://discussions.apple.com/thread/4604670</w:t>
+        </w:r>
+      </w:hyperlink>
+    </w:p>
+  </w:footnote>
+  <w:footnote w:id="4">
+    <w:p>
+      <w:pPr>
+        <w:pStyle w:val="FootnoteText"/>
+        <w:rPr>
+          <w:lang w:val="en-CA"/>
+        </w:rPr>
+      </w:pPr>
+      <w:r>
+        <w:rPr>
+          <w:rStyle w:val="FootnoteReference"/>
+        </w:rPr>
+        <w:footnoteRef/>
+      </w:r>
+      <w:r>
+        <w:t xml:space="preserve"> </w:t>
+      </w:r>
+      <w:hyperlink r:id="rId4" w:history="1">
+        <w:r>
+          <w:rPr>
+            <w:rStyle w:val="Hyperlink"/>
+          </w:rPr>
           <w:t>https://www.statista.com/statistics/293749/spotify-pandora-number-active-users/</w:t>
         </w:r>
       </w:hyperlink>
     </w:p>
   </w:footnote>
-  <w:footnote w:id="2">
+  <w:footnote w:id="5">
     <w:p>
       <w:pPr>
         <w:pStyle w:val="FootnoteText"/>
@@ -5634,7 +5920,34 @@
       <w:r>
         <w:t xml:space="preserve"> </w:t>
       </w:r>
-      <w:hyperlink r:id="rId2" w:history="1">
+      <w:hyperlink r:id="rId5" w:history="1">
+        <w:r>
+          <w:rPr>
+            <w:rStyle w:val="Hyperlink"/>
+          </w:rPr>
+          <w:t>https://en.wikipedia.org/wiki/History_of_music</w:t>
+        </w:r>
+      </w:hyperlink>
+    </w:p>
+  </w:footnote>
+  <w:footnote w:id="6">
+    <w:p>
+      <w:pPr>
+        <w:pStyle w:val="FootnoteText"/>
+        <w:rPr>
+          <w:lang w:val="en-CA"/>
+        </w:rPr>
+      </w:pPr>
+      <w:r>
+        <w:rPr>
+          <w:rStyle w:val="FootnoteReference"/>
+        </w:rPr>
+        <w:footnoteRef/>
+      </w:r>
+      <w:r>
+        <w:t xml:space="preserve"> </w:t>
+      </w:r>
+      <w:hyperlink r:id="rId6" w:history="1">
         <w:r>
           <w:rPr>
             <w:rStyle w:val="Hyperlink"/>
@@ -5644,7 +5957,7 @@
       </w:hyperlink>
     </w:p>
   </w:footnote>
-  <w:footnote w:id="3">
+  <w:footnote w:id="7">
     <w:p>
       <w:pPr>
         <w:pStyle w:val="FootnoteText"/>
@@ -5661,7 +5974,7 @@
       <w:r>
         <w:t xml:space="preserve"> </w:t>
       </w:r>
-      <w:hyperlink r:id="rId3" w:history="1">
+      <w:hyperlink r:id="rId7" w:history="1">
         <w:r>
           <w:rPr>
             <w:rStyle w:val="Hyperlink"/>
@@ -5671,92 +5984,145 @@
       </w:hyperlink>
     </w:p>
   </w:footnote>
+  <w:footnote w:id="8">
+    <w:p>
+      <w:pPr>
+        <w:pStyle w:val="FootnoteText"/>
+        <w:rPr>
+          <w:lang w:val="en-CA"/>
+        </w:rPr>
+      </w:pPr>
+      <w:r>
+        <w:rPr>
+          <w:rStyle w:val="FootnoteReference"/>
+        </w:rPr>
+        <w:footnoteRef/>
+      </w:r>
+      <w:r>
+        <w:t xml:space="preserve"> </w:t>
+      </w:r>
+      <w:hyperlink r:id="rId8" w:history="1">
+        <w:r>
+          <w:rPr>
+            <w:rStyle w:val="Hyperlink"/>
+          </w:rPr>
+          <w:t>https://www.kaggle.com/gyani95/380000-lyrics-from-metrolyrics</w:t>
+        </w:r>
+      </w:hyperlink>
+    </w:p>
+  </w:footnote>
+  <w:footnote w:id="9">
+    <w:p>
+      <w:pPr>
+        <w:pStyle w:val="FootnoteText"/>
+        <w:rPr>
+          <w:lang w:val="en-CA"/>
+        </w:rPr>
+      </w:pPr>
+      <w:r>
+        <w:rPr>
+          <w:rStyle w:val="FootnoteReference"/>
+        </w:rPr>
+        <w:footnoteRef/>
+      </w:r>
+      <w:r>
+        <w:t xml:space="preserve"> </w:t>
+      </w:r>
+      <w:hyperlink r:id="rId9" w:history="1">
+        <w:r>
+          <w:rPr>
+            <w:rStyle w:val="Hyperlink"/>
+          </w:rPr>
+          <w:t>https://help.github.com/en/articles/what-is-my-disk-quota</w:t>
+        </w:r>
+      </w:hyperlink>
+    </w:p>
+  </w:footnote>
+  <w:footnote w:id="10">
+    <w:p>
+      <w:pPr>
+        <w:pStyle w:val="FootnoteText"/>
+        <w:rPr>
+          <w:lang w:val="en-CA"/>
+        </w:rPr>
+      </w:pPr>
+      <w:r>
+        <w:rPr>
+          <w:rStyle w:val="FootnoteReference"/>
+        </w:rPr>
+        <w:footnoteRef/>
+      </w:r>
+      <w:r>
+        <w:t xml:space="preserve"> </w:t>
+      </w:r>
+      <w:hyperlink r:id="rId10" w:history="1">
+        <w:r>
+          <w:rPr>
+            <w:rStyle w:val="Hyperlink"/>
+          </w:rPr>
+          <w:t>https://github.com/jeff1evesque/ist-736-hw/tree/master/data/380000-lyrics-from-metrolyrics</w:t>
+        </w:r>
+      </w:hyperlink>
+    </w:p>
+  </w:footnote>
+  <w:footnote w:id="11">
+    <w:p>
+      <w:pPr>
+        <w:pStyle w:val="FootnoteText"/>
+        <w:rPr>
+          <w:lang w:val="en-CA"/>
+        </w:rPr>
+      </w:pPr>
+      <w:r>
+        <w:rPr>
+          <w:rStyle w:val="FootnoteReference"/>
+        </w:rPr>
+        <w:footnoteRef/>
+      </w:r>
+      <w:r>
+        <w:t xml:space="preserve"> </w:t>
+      </w:r>
+      <w:hyperlink r:id="rId11" w:history="1">
+        <w:r>
+          <w:rPr>
+            <w:rStyle w:val="Hyperlink"/>
+          </w:rPr>
+          <w:t>https://raw.githubusercontent.com/jeff1evesque/ist-736-hw/master/data/380000-lyrics-from-metrolyrics/lyrics4.csv</w:t>
+        </w:r>
+      </w:hyperlink>
+    </w:p>
+  </w:footnote>
+  <w:footnote w:id="12">
+    <w:p>
+      <w:pPr>
+        <w:pStyle w:val="FootnoteText"/>
+        <w:rPr>
+          <w:lang w:val="en-CA"/>
+        </w:rPr>
+      </w:pPr>
+      <w:r>
+        <w:rPr>
+          <w:rStyle w:val="FootnoteReference"/>
+        </w:rPr>
+        <w:footnoteRef/>
+      </w:r>
+      <w:r>
+        <w:t xml:space="preserve"> </w:t>
+      </w:r>
+      <w:hyperlink r:id="rId12" w:history="1">
+        <w:r>
+          <w:rPr>
+            <w:rStyle w:val="Hyperlink"/>
+          </w:rPr>
+          <w:t>http://www.bbc.com/earth/story/20140907-does-music-pre-date-modern-man</w:t>
+        </w:r>
+      </w:hyperlink>
+    </w:p>
+  </w:footnote>
 </w:footnotes>
 </file>
 
 <file path=word/header1.xml><?xml version="1.0" encoding="utf-8"?>
-<w:hdr xmlns:wpc="http://schemas.microsoft.com/office/word/2010/wordprocessingCanvas" xmlns:cx="http://schemas.microsoft.com/office/drawing/2014/chartex" xmlns:cx1="http://schemas.microsoft.com/office/drawing/2015/9/8/chartex" xmlns:cx2="http://schemas.microsoft.com/office/drawing/2015/10/21/chartex" xmlns:cx3="http://schemas.microsoft.com/office/drawing/2016/5/9/chartex" xmlns:cx4="http://schemas.microsoft.com/office/drawing/2016/5/10/chartex" xmlns:cx5="http://schemas.microsoft.com/office/drawing/2016/5/11/chartex" xmlns:cx6="http://schemas.microsoft.com/office/drawing/2016/5/12/chartex" xmlns:cx7="http://schemas.microsoft.com/office/drawing/2016/5/13/chartex" xmlns:cx8="http://schemas.microsoft.com/office/drawing/2016/5/14/chartex" xmlns:mc="http://schemas.openxmlformats.org/markup-compatibility/2006" xmlns:aink="http://schemas.microsoft.com/office/drawing/2016/ink" xmlns:am3d="http://schemas.microsoft.com/office/drawing/2017/model3d" xmlns:o="urn:schemas-microsoft-com:office:office" xmlns:r="http://schemas.openxmlformats.org/officeDocument/2006/relationships" xmlns:m="http://schemas.openxmlformats.org/officeDocument/2006/math" xmlns:v="urn:schemas-microsoft-com:vml" xmlns:wp14="http://schemas.microsoft.com/office/word/2010/wordprocessingDrawing" xmlns:wp="http://schemas.openxmlformats.org/drawingml/2006/wordprocessingDrawing" xmlns:w10="urn:schemas-microsoft-com:office:word" xmlns:w="http://schemas.openxmlformats.org/wordprocessingml/2006/main" xmlns:w14="http://schemas.microsoft.com/office/word/2010/wordml" xmlns:w15="http://schemas.microsoft.com/office/word/2012/wordml" xmlns:w16cid="http://schemas.microsoft.com/office/word/2016/wordml/cid" xmlns:w16se="http://schemas.microsoft.com/office/word/2015/wordml/symex" xmlns:wpg="http://schemas.microsoft.com/office/word/2010/wordprocessingGroup" xmlns:wpi="http://schemas.microsoft.com/office/word/2010/wordprocessingInk" xmlns:wne="http://schemas.microsoft.com/office/word/2006/wordml" xmlns:wps="http://schemas.microsoft.com/office/word/2010/wordprocessingShape" mc:Ignorable="w14 w15 w16se w16cid wp14">
-  <w:sdt>
-    <w:sdtPr>
-      <w:rPr>
-        <w:color w:val="7F7F7F" w:themeColor="background1" w:themeShade="7F"/>
-        <w:spacing w:val="60"/>
-      </w:rPr>
-      <w:id w:val="1058124359"/>
-      <w:docPartObj>
-        <w:docPartGallery w:val="Page Numbers (Top of Page)"/>
-        <w:docPartUnique/>
-      </w:docPartObj>
-    </w:sdtPr>
-    <w:sdtEndPr>
-      <w:rPr>
-        <w:b/>
-        <w:bCs/>
-        <w:noProof/>
-        <w:color w:val="auto"/>
-        <w:spacing w:val="0"/>
-      </w:rPr>
-    </w:sdtEndPr>
-    <w:sdtContent>
-      <w:p>
-        <w:pPr>
-          <w:pStyle w:val="Header"/>
-          <w:pBdr>
-            <w:bottom w:val="single" w:sz="4" w:space="1" w:color="D9D9D9" w:themeColor="background1" w:themeShade="D9"/>
-          </w:pBdr>
-          <w:jc w:val="right"/>
-          <w:rPr>
-            <w:b/>
-            <w:bCs/>
-          </w:rPr>
-        </w:pPr>
-        <w:r>
-          <w:rPr>
-            <w:color w:val="7F7F7F" w:themeColor="background1" w:themeShade="7F"/>
-            <w:spacing w:val="60"/>
-          </w:rPr>
-          <w:t>Page</w:t>
-        </w:r>
-        <w:r>
-          <w:t xml:space="preserve"> | </w:t>
-        </w:r>
-        <w:r>
-          <w:fldChar w:fldCharType="begin"/>
-        </w:r>
-        <w:r>
-          <w:instrText xml:space="preserve"> PAGE   \* MERGEFORMAT </w:instrText>
-        </w:r>
-        <w:r>
-          <w:fldChar w:fldCharType="separate"/>
-        </w:r>
-        <w:r>
-          <w:rPr>
-            <w:b/>
-            <w:bCs/>
-            <w:noProof/>
-          </w:rPr>
-          <w:t>2</w:t>
-        </w:r>
-        <w:r>
-          <w:rPr>
-            <w:b/>
-            <w:bCs/>
-            <w:noProof/>
-          </w:rPr>
-          <w:fldChar w:fldCharType="end"/>
-        </w:r>
-      </w:p>
-    </w:sdtContent>
-  </w:sdt>
-  <w:p>
-    <w:pPr>
-      <w:pStyle w:val="Header"/>
-    </w:pPr>
-  </w:p>
-</w:hdr>
-</file>
-
-<file path=word/header2.xml><?xml version="1.0" encoding="utf-8"?>
 <w:hdr xmlns:wpc="http://schemas.microsoft.com/office/word/2010/wordprocessingCanvas" xmlns:cx="http://schemas.microsoft.com/office/drawing/2014/chartex" xmlns:cx1="http://schemas.microsoft.com/office/drawing/2015/9/8/chartex" xmlns:cx2="http://schemas.microsoft.com/office/drawing/2015/10/21/chartex" xmlns:cx3="http://schemas.microsoft.com/office/drawing/2016/5/9/chartex" xmlns:cx4="http://schemas.microsoft.com/office/drawing/2016/5/10/chartex" xmlns:cx5="http://schemas.microsoft.com/office/drawing/2016/5/11/chartex" xmlns:cx6="http://schemas.microsoft.com/office/drawing/2016/5/12/chartex" xmlns:cx7="http://schemas.microsoft.com/office/drawing/2016/5/13/chartex" xmlns:cx8="http://schemas.microsoft.com/office/drawing/2016/5/14/chartex" xmlns:mc="http://schemas.openxmlformats.org/markup-compatibility/2006" xmlns:aink="http://schemas.microsoft.com/office/drawing/2016/ink" xmlns:am3d="http://schemas.microsoft.com/office/drawing/2017/model3d" xmlns:o="urn:schemas-microsoft-com:office:office" xmlns:r="http://schemas.openxmlformats.org/officeDocument/2006/relationships" xmlns:m="http://schemas.openxmlformats.org/officeDocument/2006/math" xmlns:v="urn:schemas-microsoft-com:vml" xmlns:wp14="http://schemas.microsoft.com/office/word/2010/wordprocessingDrawing" xmlns:wp="http://schemas.openxmlformats.org/drawingml/2006/wordprocessingDrawing" xmlns:w10="urn:schemas-microsoft-com:office:word" xmlns:w="http://schemas.openxmlformats.org/wordprocessingml/2006/main" xmlns:w14="http://schemas.microsoft.com/office/word/2010/wordml" xmlns:w15="http://schemas.microsoft.com/office/word/2012/wordml" xmlns:w16cid="http://schemas.microsoft.com/office/word/2016/wordml/cid" xmlns:w16se="http://schemas.microsoft.com/office/word/2015/wordml/symex" xmlns:wpg="http://schemas.microsoft.com/office/word/2010/wordprocessingGroup" xmlns:wpi="http://schemas.microsoft.com/office/word/2010/wordprocessingInk" xmlns:wne="http://schemas.microsoft.com/office/word/2006/wordml" xmlns:wps="http://schemas.microsoft.com/office/word/2010/wordprocessingShape" mc:Ignorable="w14 w15 w16se w16cid wp14">
   <w:sdt>
     <w:sdtPr>
@@ -5838,7 +6204,7 @@
 </w:hdr>
 </file>
 
-<file path=word/header3.xml><?xml version="1.0" encoding="utf-8"?>
+<file path=word/header2.xml><?xml version="1.0" encoding="utf-8"?>
 <w:hdr xmlns:wpc="http://schemas.microsoft.com/office/word/2010/wordprocessingCanvas" xmlns:cx="http://schemas.microsoft.com/office/drawing/2014/chartex" xmlns:cx1="http://schemas.microsoft.com/office/drawing/2015/9/8/chartex" xmlns:cx2="http://schemas.microsoft.com/office/drawing/2015/10/21/chartex" xmlns:cx3="http://schemas.microsoft.com/office/drawing/2016/5/9/chartex" xmlns:cx4="http://schemas.microsoft.com/office/drawing/2016/5/10/chartex" xmlns:cx5="http://schemas.microsoft.com/office/drawing/2016/5/11/chartex" xmlns:cx6="http://schemas.microsoft.com/office/drawing/2016/5/12/chartex" xmlns:cx7="http://schemas.microsoft.com/office/drawing/2016/5/13/chartex" xmlns:cx8="http://schemas.microsoft.com/office/drawing/2016/5/14/chartex" xmlns:mc="http://schemas.openxmlformats.org/markup-compatibility/2006" xmlns:aink="http://schemas.microsoft.com/office/drawing/2016/ink" xmlns:am3d="http://schemas.microsoft.com/office/drawing/2017/model3d" xmlns:o="urn:schemas-microsoft-com:office:office" xmlns:r="http://schemas.openxmlformats.org/officeDocument/2006/relationships" xmlns:m="http://schemas.openxmlformats.org/officeDocument/2006/math" xmlns:v="urn:schemas-microsoft-com:vml" xmlns:wp14="http://schemas.microsoft.com/office/word/2010/wordprocessingDrawing" xmlns:wp="http://schemas.openxmlformats.org/drawingml/2006/wordprocessingDrawing" xmlns:w10="urn:schemas-microsoft-com:office:word" xmlns:w="http://schemas.openxmlformats.org/wordprocessingml/2006/main" xmlns:w14="http://schemas.microsoft.com/office/word/2010/wordml" xmlns:w15="http://schemas.microsoft.com/office/word/2012/wordml" xmlns:w16cid="http://schemas.microsoft.com/office/word/2016/wordml/cid" xmlns:w16se="http://schemas.microsoft.com/office/word/2015/wordml/symex" xmlns:wpg="http://schemas.microsoft.com/office/word/2010/wordprocessingGroup" xmlns:wpi="http://schemas.microsoft.com/office/word/2010/wordprocessingInk" xmlns:wne="http://schemas.microsoft.com/office/word/2006/wordml" xmlns:wps="http://schemas.microsoft.com/office/word/2010/wordprocessingShape" mc:Ignorable="w14 w15 w16se w16cid wp14">
   <w:sdt>
     <w:sdtPr>
@@ -7650,7 +8016,7 @@
 </file>
 
 <file path=customXml/itemProps2.xml><?xml version="1.0" encoding="utf-8"?>
-<ds:datastoreItem xmlns:ds="http://schemas.openxmlformats.org/officeDocument/2006/customXml" ds:itemID="{74B43F41-B39C-43A0-9C6B-A7347D1D6161}">
+<ds:datastoreItem xmlns:ds="http://schemas.openxmlformats.org/officeDocument/2006/customXml" ds:itemID="{22CAB9AE-B3C0-4505-BADB-2FFC0069508D}">
   <ds:schemaRefs>
     <ds:schemaRef ds:uri="http://schemas.openxmlformats.org/officeDocument/2006/bibliography"/>
   </ds:schemaRefs>

</xml_diff>

<commit_message>
#118: write-up.docx, update background
</commit_message>
<xml_diff>
--- a/hw6/write-up.docx
+++ b/hw6/write-up.docx
@@ -20,8 +20,14 @@
             <w:rPr>
               <w:noProof/>
             </w:rPr>
+            <w:t xml:space="preserve"> </w:t>
+          </w:r>
+          <w:r>
+            <w:rPr>
+              <w:noProof/>
+            </w:rPr>
             <w:drawing>
-              <wp:inline distT="0" distB="0" distL="0" distR="0" wp14:anchorId="7222ACB7" wp14:editId="561637F4">
+              <wp:inline distT="0" distB="0" distL="0" distR="0" wp14:anchorId="770D773F" wp14:editId="5AA49AC7">
                 <wp:extent cx="5086350" cy="6781800"/>
                 <wp:effectExtent l="0" t="0" r="0" b="0"/>
                 <wp:docPr id="99" name="Picture 99" descr="A drawing of a cartoon character&#10;&#10;Description automatically generated"/>
@@ -63,8 +69,6 @@
               </wp:inline>
             </w:drawing>
           </w:r>
-          <w:bookmarkStart w:id="0" w:name="_GoBack"/>
-          <w:bookmarkEnd w:id="0"/>
           <w:r>
             <w:rPr>
               <w:noProof/>
@@ -72,7 +76,7 @@
             <mc:AlternateContent>
               <mc:Choice Requires="wpg">
                 <w:drawing>
-                  <wp:anchor distT="0" distB="0" distL="114300" distR="114300" simplePos="0" relativeHeight="251659264" behindDoc="1" locked="0" layoutInCell="1" allowOverlap="1" wp14:anchorId="6FFBF3CA" wp14:editId="40B3C9C5">
+                  <wp:anchor distT="0" distB="0" distL="114300" distR="114300" simplePos="0" relativeHeight="251659264" behindDoc="1" locked="0" layoutInCell="1" allowOverlap="1" wp14:anchorId="6FFBF3CA" wp14:editId="72D32D1B">
                     <wp:simplePos x="0" y="0"/>
                     <wp:positionH relativeFrom="page">
                       <wp:align>center</wp:align>
@@ -8016,7 +8020,7 @@
 </file>
 
 <file path=customXml/itemProps2.xml><?xml version="1.0" encoding="utf-8"?>
-<ds:datastoreItem xmlns:ds="http://schemas.openxmlformats.org/officeDocument/2006/customXml" ds:itemID="{22CAB9AE-B3C0-4505-BADB-2FFC0069508D}">
+<ds:datastoreItem xmlns:ds="http://schemas.openxmlformats.org/officeDocument/2006/customXml" ds:itemID="{C4CFE1A1-457B-4CCE-96CA-55CDBC188093}">
   <ds:schemaRefs>
     <ds:schemaRef ds:uri="http://schemas.openxmlformats.org/officeDocument/2006/bibliography"/>
   </ds:schemaRefs>

</xml_diff>

<commit_message>
#118: write-up.docx, fix page numbers
</commit_message>
<xml_diff>
--- a/hw6/write-up.docx
+++ b/hw6/write-up.docx
@@ -653,6 +653,12 @@
           <w:szCs w:val="24"/>
         </w:rPr>
         <w:sectPr>
+          <w:headerReference w:type="even" r:id="rId10"/>
+          <w:headerReference w:type="default" r:id="rId11"/>
+          <w:footerReference w:type="even" r:id="rId12"/>
+          <w:footerReference w:type="default" r:id="rId13"/>
+          <w:headerReference w:type="first" r:id="rId14"/>
+          <w:footerReference w:type="first" r:id="rId15"/>
           <w:pgSz w:w="12240" w:h="15840"/>
           <w:pgMar w:top="1440" w:right="1440" w:bottom="1440" w:left="1440" w:header="720" w:footer="720" w:gutter="0"/>
           <w:pgNumType w:start="0"/>
@@ -785,7 +791,7 @@
                     <pic:cNvPicPr/>
                   </pic:nvPicPr>
                   <pic:blipFill>
-                    <a:blip r:embed="rId10"/>
+                    <a:blip r:embed="rId16"/>
                     <a:stretch>
                       <a:fillRect/>
                     </a:stretch>
@@ -1254,12 +1260,11 @@
           <w:szCs w:val="24"/>
         </w:rPr>
         <w:sectPr>
-          <w:headerReference w:type="default" r:id="rId11"/>
-          <w:headerReference w:type="first" r:id="rId12"/>
+          <w:headerReference w:type="default" r:id="rId17"/>
+          <w:headerReference w:type="first" r:id="rId18"/>
           <w:type w:val="continuous"/>
           <w:pgSz w:w="12240" w:h="15840"/>
           <w:pgMar w:top="1440" w:right="1440" w:bottom="1440" w:left="1440" w:header="720" w:footer="720" w:gutter="0"/>
-          <w:pgNumType w:start="1"/>
           <w:cols w:space="720"/>
           <w:titlePg/>
           <w:docGrid w:linePitch="360"/>
@@ -1982,7 +1987,7 @@
                           </pic:cNvPicPr>
                         </pic:nvPicPr>
                         <pic:blipFill>
-                          <a:blip r:embed="rId13" cstate="print">
+                          <a:blip r:embed="rId19" cstate="print">
                             <a:extLst>
                               <a:ext uri="{28A0092B-C50C-407E-A947-70E740481C1C}">
                                 <a14:useLocalDpi xmlns:a14="http://schemas.microsoft.com/office/drawing/2010/main" val="0"/>
@@ -2048,7 +2053,7 @@
                           </pic:cNvPicPr>
                         </pic:nvPicPr>
                         <pic:blipFill>
-                          <a:blip r:embed="rId14" cstate="print">
+                          <a:blip r:embed="rId20" cstate="print">
                             <a:extLst>
                               <a:ext uri="{28A0092B-C50C-407E-A947-70E740481C1C}">
                                 <a14:useLocalDpi xmlns:a14="http://schemas.microsoft.com/office/drawing/2010/main" val="0"/>
@@ -2114,7 +2119,7 @@
                           </pic:cNvPicPr>
                         </pic:nvPicPr>
                         <pic:blipFill>
-                          <a:blip r:embed="rId15" cstate="print">
+                          <a:blip r:embed="rId21" cstate="print">
                             <a:extLst>
                               <a:ext uri="{28A0092B-C50C-407E-A947-70E740481C1C}">
                                 <a14:useLocalDpi xmlns:a14="http://schemas.microsoft.com/office/drawing/2010/main" val="0"/>
@@ -2388,7 +2393,7 @@
                           </pic:cNvPicPr>
                         </pic:nvPicPr>
                         <pic:blipFill>
-                          <a:blip r:embed="rId16" cstate="print">
+                          <a:blip r:embed="rId22" cstate="print">
                             <a:extLst>
                               <a:ext uri="{28A0092B-C50C-407E-A947-70E740481C1C}">
                                 <a14:useLocalDpi xmlns:a14="http://schemas.microsoft.com/office/drawing/2010/main" val="0"/>
@@ -2454,7 +2459,7 @@
                           </pic:cNvPicPr>
                         </pic:nvPicPr>
                         <pic:blipFill>
-                          <a:blip r:embed="rId17" cstate="print">
+                          <a:blip r:embed="rId23" cstate="print">
                             <a:extLst>
                               <a:ext uri="{28A0092B-C50C-407E-A947-70E740481C1C}">
                                 <a14:useLocalDpi xmlns:a14="http://schemas.microsoft.com/office/drawing/2010/main" val="0"/>
@@ -2521,7 +2526,7 @@
                           </pic:cNvPicPr>
                         </pic:nvPicPr>
                         <pic:blipFill>
-                          <a:blip r:embed="rId18" cstate="print">
+                          <a:blip r:embed="rId24" cstate="print">
                             <a:extLst>
                               <a:ext uri="{28A0092B-C50C-407E-A947-70E740481C1C}">
                                 <a14:useLocalDpi xmlns:a14="http://schemas.microsoft.com/office/drawing/2010/main" val="0"/>
@@ -2790,7 +2795,7 @@
                           </pic:cNvPicPr>
                         </pic:nvPicPr>
                         <pic:blipFill>
-                          <a:blip r:embed="rId19" cstate="print">
+                          <a:blip r:embed="rId25" cstate="print">
                             <a:extLst>
                               <a:ext uri="{28A0092B-C50C-407E-A947-70E740481C1C}">
                                 <a14:useLocalDpi xmlns:a14="http://schemas.microsoft.com/office/drawing/2010/main" val="0"/>
@@ -2855,7 +2860,7 @@
                           </pic:cNvPicPr>
                         </pic:nvPicPr>
                         <pic:blipFill>
-                          <a:blip r:embed="rId20" cstate="print">
+                          <a:blip r:embed="rId26" cstate="print">
                             <a:extLst>
                               <a:ext uri="{28A0092B-C50C-407E-A947-70E740481C1C}">
                                 <a14:useLocalDpi xmlns:a14="http://schemas.microsoft.com/office/drawing/2010/main" val="0"/>
@@ -2921,7 +2926,7 @@
                           </pic:cNvPicPr>
                         </pic:nvPicPr>
                         <pic:blipFill>
-                          <a:blip r:embed="rId21" cstate="print">
+                          <a:blip r:embed="rId27" cstate="print">
                             <a:extLst>
                               <a:ext uri="{28A0092B-C50C-407E-A947-70E740481C1C}">
                                 <a14:useLocalDpi xmlns:a14="http://schemas.microsoft.com/office/drawing/2010/main" val="0"/>
@@ -3149,7 +3154,7 @@
                           </pic:cNvPicPr>
                         </pic:nvPicPr>
                         <pic:blipFill>
-                          <a:blip r:embed="rId22" cstate="print">
+                          <a:blip r:embed="rId28" cstate="print">
                             <a:extLst>
                               <a:ext uri="{28A0092B-C50C-407E-A947-70E740481C1C}">
                                 <a14:useLocalDpi xmlns:a14="http://schemas.microsoft.com/office/drawing/2010/main" val="0"/>
@@ -3215,7 +3220,7 @@
                           </pic:cNvPicPr>
                         </pic:nvPicPr>
                         <pic:blipFill>
-                          <a:blip r:embed="rId23" cstate="print">
+                          <a:blip r:embed="rId29" cstate="print">
                             <a:extLst>
                               <a:ext uri="{28A0092B-C50C-407E-A947-70E740481C1C}">
                                 <a14:useLocalDpi xmlns:a14="http://schemas.microsoft.com/office/drawing/2010/main" val="0"/>
@@ -3281,7 +3286,7 @@
                           </pic:cNvPicPr>
                         </pic:nvPicPr>
                         <pic:blipFill>
-                          <a:blip r:embed="rId24" cstate="print">
+                          <a:blip r:embed="rId30" cstate="print">
                             <a:extLst>
                               <a:ext uri="{28A0092B-C50C-407E-A947-70E740481C1C}">
                                 <a14:useLocalDpi xmlns:a14="http://schemas.microsoft.com/office/drawing/2010/main" val="0"/>
@@ -3497,7 +3502,7 @@
                           </pic:cNvPicPr>
                         </pic:nvPicPr>
                         <pic:blipFill>
-                          <a:blip r:embed="rId25" cstate="print">
+                          <a:blip r:embed="rId31" cstate="print">
                             <a:extLst>
                               <a:ext uri="{28A0092B-C50C-407E-A947-70E740481C1C}">
                                 <a14:useLocalDpi xmlns:a14="http://schemas.microsoft.com/office/drawing/2010/main" val="0"/>
@@ -3563,7 +3568,7 @@
                           </pic:cNvPicPr>
                         </pic:nvPicPr>
                         <pic:blipFill>
-                          <a:blip r:embed="rId26" cstate="print">
+                          <a:blip r:embed="rId32" cstate="print">
                             <a:extLst>
                               <a:ext uri="{28A0092B-C50C-407E-A947-70E740481C1C}">
                                 <a14:useLocalDpi xmlns:a14="http://schemas.microsoft.com/office/drawing/2010/main" val="0"/>
@@ -3629,7 +3634,7 @@
                           </pic:cNvPicPr>
                         </pic:nvPicPr>
                         <pic:blipFill>
-                          <a:blip r:embed="rId27" cstate="print">
+                          <a:blip r:embed="rId33" cstate="print">
                             <a:extLst>
                               <a:ext uri="{28A0092B-C50C-407E-A947-70E740481C1C}">
                                 <a14:useLocalDpi xmlns:a14="http://schemas.microsoft.com/office/drawing/2010/main" val="0"/>
@@ -3846,7 +3851,7 @@
                           </pic:cNvPicPr>
                         </pic:nvPicPr>
                         <pic:blipFill>
-                          <a:blip r:embed="rId28" cstate="print">
+                          <a:blip r:embed="rId34" cstate="print">
                             <a:extLst>
                               <a:ext uri="{28A0092B-C50C-407E-A947-70E740481C1C}">
                                 <a14:useLocalDpi xmlns:a14="http://schemas.microsoft.com/office/drawing/2010/main" val="0"/>
@@ -3912,7 +3917,7 @@
                           </pic:cNvPicPr>
                         </pic:nvPicPr>
                         <pic:blipFill>
-                          <a:blip r:embed="rId29" cstate="print">
+                          <a:blip r:embed="rId35" cstate="print">
                             <a:extLst>
                               <a:ext uri="{28A0092B-C50C-407E-A947-70E740481C1C}">
                                 <a14:useLocalDpi xmlns:a14="http://schemas.microsoft.com/office/drawing/2010/main" val="0"/>
@@ -3978,7 +3983,7 @@
                           </pic:cNvPicPr>
                         </pic:nvPicPr>
                         <pic:blipFill>
-                          <a:blip r:embed="rId30" cstate="print">
+                          <a:blip r:embed="rId36" cstate="print">
                             <a:extLst>
                               <a:ext uri="{28A0092B-C50C-407E-A947-70E740481C1C}">
                                 <a14:useLocalDpi xmlns:a14="http://schemas.microsoft.com/office/drawing/2010/main" val="0"/>
@@ -4245,7 +4250,7 @@
                           </pic:cNvPicPr>
                         </pic:nvPicPr>
                         <pic:blipFill>
-                          <a:blip r:embed="rId31" cstate="print">
+                          <a:blip r:embed="rId37" cstate="print">
                             <a:extLst>
                               <a:ext uri="{28A0092B-C50C-407E-A947-70E740481C1C}">
                                 <a14:useLocalDpi xmlns:a14="http://schemas.microsoft.com/office/drawing/2010/main" val="0"/>
@@ -4311,7 +4316,7 @@
                           </pic:cNvPicPr>
                         </pic:nvPicPr>
                         <pic:blipFill>
-                          <a:blip r:embed="rId32" cstate="print">
+                          <a:blip r:embed="rId38" cstate="print">
                             <a:extLst>
                               <a:ext uri="{28A0092B-C50C-407E-A947-70E740481C1C}">
                                 <a14:useLocalDpi xmlns:a14="http://schemas.microsoft.com/office/drawing/2010/main" val="0"/>
@@ -4377,7 +4382,7 @@
                           </pic:cNvPicPr>
                         </pic:nvPicPr>
                         <pic:blipFill>
-                          <a:blip r:embed="rId33" cstate="print">
+                          <a:blip r:embed="rId39" cstate="print">
                             <a:extLst>
                               <a:ext uri="{28A0092B-C50C-407E-A947-70E740481C1C}">
                                 <a14:useLocalDpi xmlns:a14="http://schemas.microsoft.com/office/drawing/2010/main" val="0"/>
@@ -4688,7 +4693,7 @@
                           </pic:cNvPicPr>
                         </pic:nvPicPr>
                         <pic:blipFill>
-                          <a:blip r:embed="rId34" cstate="print">
+                          <a:blip r:embed="rId40" cstate="print">
                             <a:extLst>
                               <a:ext uri="{28A0092B-C50C-407E-A947-70E740481C1C}">
                                 <a14:useLocalDpi xmlns:a14="http://schemas.microsoft.com/office/drawing/2010/main" val="0"/>
@@ -4754,7 +4759,7 @@
                           </pic:cNvPicPr>
                         </pic:nvPicPr>
                         <pic:blipFill>
-                          <a:blip r:embed="rId35" cstate="print">
+                          <a:blip r:embed="rId41" cstate="print">
                             <a:extLst>
                               <a:ext uri="{28A0092B-C50C-407E-A947-70E740481C1C}">
                                 <a14:useLocalDpi xmlns:a14="http://schemas.microsoft.com/office/drawing/2010/main" val="0"/>
@@ -4820,7 +4825,7 @@
                           </pic:cNvPicPr>
                         </pic:nvPicPr>
                         <pic:blipFill>
-                          <a:blip r:embed="rId36" cstate="print">
+                          <a:blip r:embed="rId42" cstate="print">
                             <a:extLst>
                               <a:ext uri="{28A0092B-C50C-407E-A947-70E740481C1C}">
                                 <a14:useLocalDpi xmlns:a14="http://schemas.microsoft.com/office/drawing/2010/main" val="0"/>
@@ -5128,7 +5133,7 @@
                           </pic:cNvPicPr>
                         </pic:nvPicPr>
                         <pic:blipFill>
-                          <a:blip r:embed="rId37" cstate="print">
+                          <a:blip r:embed="rId43" cstate="print">
                             <a:extLst>
                               <a:ext uri="{28A0092B-C50C-407E-A947-70E740481C1C}">
                                 <a14:useLocalDpi xmlns:a14="http://schemas.microsoft.com/office/drawing/2010/main" val="0"/>
@@ -5194,7 +5199,7 @@
                           </pic:cNvPicPr>
                         </pic:nvPicPr>
                         <pic:blipFill>
-                          <a:blip r:embed="rId38" cstate="print">
+                          <a:blip r:embed="rId44" cstate="print">
                             <a:extLst>
                               <a:ext uri="{28A0092B-C50C-407E-A947-70E740481C1C}">
                                 <a14:useLocalDpi xmlns:a14="http://schemas.microsoft.com/office/drawing/2010/main" val="0"/>
@@ -5260,7 +5265,7 @@
                           </pic:cNvPicPr>
                         </pic:nvPicPr>
                         <pic:blipFill>
-                          <a:blip r:embed="rId39" cstate="print">
+                          <a:blip r:embed="rId45" cstate="print">
                             <a:extLst>
                               <a:ext uri="{28A0092B-C50C-407E-A947-70E740481C1C}">
                                 <a14:useLocalDpi xmlns:a14="http://schemas.microsoft.com/office/drawing/2010/main" val="0"/>
@@ -5740,10 +5745,10 @@
       </w:r>
     </w:p>
     <w:sectPr>
+      <w:headerReference w:type="first" r:id="rId46"/>
       <w:type w:val="continuous"/>
       <w:pgSz w:w="12240" w:h="15840"/>
       <w:pgMar w:top="1440" w:right="1440" w:bottom="1440" w:left="1440" w:header="720" w:footer="720" w:gutter="0"/>
-      <w:pgNumType w:start="1"/>
       <w:cols w:space="720"/>
       <w:titlePg/>
       <w:docGrid w:linePitch="360"/>
@@ -5777,6 +5782,36 @@
 </w:endnotes>
 </file>
 
+<file path=word/footer1.xml><?xml version="1.0" encoding="utf-8"?>
+<w:ftr xmlns:wpc="http://schemas.microsoft.com/office/word/2010/wordprocessingCanvas" xmlns:cx="http://schemas.microsoft.com/office/drawing/2014/chartex" xmlns:cx1="http://schemas.microsoft.com/office/drawing/2015/9/8/chartex" xmlns:cx2="http://schemas.microsoft.com/office/drawing/2015/10/21/chartex" xmlns:cx3="http://schemas.microsoft.com/office/drawing/2016/5/9/chartex" xmlns:cx4="http://schemas.microsoft.com/office/drawing/2016/5/10/chartex" xmlns:cx5="http://schemas.microsoft.com/office/drawing/2016/5/11/chartex" xmlns:cx6="http://schemas.microsoft.com/office/drawing/2016/5/12/chartex" xmlns:cx7="http://schemas.microsoft.com/office/drawing/2016/5/13/chartex" xmlns:cx8="http://schemas.microsoft.com/office/drawing/2016/5/14/chartex" xmlns:mc="http://schemas.openxmlformats.org/markup-compatibility/2006" xmlns:aink="http://schemas.microsoft.com/office/drawing/2016/ink" xmlns:am3d="http://schemas.microsoft.com/office/drawing/2017/model3d" xmlns:o="urn:schemas-microsoft-com:office:office" xmlns:r="http://schemas.openxmlformats.org/officeDocument/2006/relationships" xmlns:m="http://schemas.openxmlformats.org/officeDocument/2006/math" xmlns:v="urn:schemas-microsoft-com:vml" xmlns:wp14="http://schemas.microsoft.com/office/word/2010/wordprocessingDrawing" xmlns:wp="http://schemas.openxmlformats.org/drawingml/2006/wordprocessingDrawing" xmlns:w10="urn:schemas-microsoft-com:office:word" xmlns:w="http://schemas.openxmlformats.org/wordprocessingml/2006/main" xmlns:w14="http://schemas.microsoft.com/office/word/2010/wordml" xmlns:w15="http://schemas.microsoft.com/office/word/2012/wordml" xmlns:w16cid="http://schemas.microsoft.com/office/word/2016/wordml/cid" xmlns:w16se="http://schemas.microsoft.com/office/word/2015/wordml/symex" xmlns:wpg="http://schemas.microsoft.com/office/word/2010/wordprocessingGroup" xmlns:wpi="http://schemas.microsoft.com/office/word/2010/wordprocessingInk" xmlns:wne="http://schemas.microsoft.com/office/word/2006/wordml" xmlns:wps="http://schemas.microsoft.com/office/word/2010/wordprocessingShape" mc:Ignorable="w14 w15 w16se w16cid wp14">
+  <w:p>
+    <w:pPr>
+      <w:pStyle w:val="Footer"/>
+    </w:pPr>
+  </w:p>
+</w:ftr>
+</file>
+
+<file path=word/footer2.xml><?xml version="1.0" encoding="utf-8"?>
+<w:ftr xmlns:wpc="http://schemas.microsoft.com/office/word/2010/wordprocessingCanvas" xmlns:cx="http://schemas.microsoft.com/office/drawing/2014/chartex" xmlns:cx1="http://schemas.microsoft.com/office/drawing/2015/9/8/chartex" xmlns:cx2="http://schemas.microsoft.com/office/drawing/2015/10/21/chartex" xmlns:cx3="http://schemas.microsoft.com/office/drawing/2016/5/9/chartex" xmlns:cx4="http://schemas.microsoft.com/office/drawing/2016/5/10/chartex" xmlns:cx5="http://schemas.microsoft.com/office/drawing/2016/5/11/chartex" xmlns:cx6="http://schemas.microsoft.com/office/drawing/2016/5/12/chartex" xmlns:cx7="http://schemas.microsoft.com/office/drawing/2016/5/13/chartex" xmlns:cx8="http://schemas.microsoft.com/office/drawing/2016/5/14/chartex" xmlns:mc="http://schemas.openxmlformats.org/markup-compatibility/2006" xmlns:aink="http://schemas.microsoft.com/office/drawing/2016/ink" xmlns:am3d="http://schemas.microsoft.com/office/drawing/2017/model3d" xmlns:o="urn:schemas-microsoft-com:office:office" xmlns:r="http://schemas.openxmlformats.org/officeDocument/2006/relationships" xmlns:m="http://schemas.openxmlformats.org/officeDocument/2006/math" xmlns:v="urn:schemas-microsoft-com:vml" xmlns:wp14="http://schemas.microsoft.com/office/word/2010/wordprocessingDrawing" xmlns:wp="http://schemas.openxmlformats.org/drawingml/2006/wordprocessingDrawing" xmlns:w10="urn:schemas-microsoft-com:office:word" xmlns:w="http://schemas.openxmlformats.org/wordprocessingml/2006/main" xmlns:w14="http://schemas.microsoft.com/office/word/2010/wordml" xmlns:w15="http://schemas.microsoft.com/office/word/2012/wordml" xmlns:w16cid="http://schemas.microsoft.com/office/word/2016/wordml/cid" xmlns:w16se="http://schemas.microsoft.com/office/word/2015/wordml/symex" xmlns:wpg="http://schemas.microsoft.com/office/word/2010/wordprocessingGroup" xmlns:wpi="http://schemas.microsoft.com/office/word/2010/wordprocessingInk" xmlns:wne="http://schemas.microsoft.com/office/word/2006/wordml" xmlns:wps="http://schemas.microsoft.com/office/word/2010/wordprocessingShape" mc:Ignorable="w14 w15 w16se w16cid wp14">
+  <w:p>
+    <w:pPr>
+      <w:pStyle w:val="Footer"/>
+    </w:pPr>
+  </w:p>
+</w:ftr>
+</file>
+
+<file path=word/footer3.xml><?xml version="1.0" encoding="utf-8"?>
+<w:ftr xmlns:wpc="http://schemas.microsoft.com/office/word/2010/wordprocessingCanvas" xmlns:cx="http://schemas.microsoft.com/office/drawing/2014/chartex" xmlns:cx1="http://schemas.microsoft.com/office/drawing/2015/9/8/chartex" xmlns:cx2="http://schemas.microsoft.com/office/drawing/2015/10/21/chartex" xmlns:cx3="http://schemas.microsoft.com/office/drawing/2016/5/9/chartex" xmlns:cx4="http://schemas.microsoft.com/office/drawing/2016/5/10/chartex" xmlns:cx5="http://schemas.microsoft.com/office/drawing/2016/5/11/chartex" xmlns:cx6="http://schemas.microsoft.com/office/drawing/2016/5/12/chartex" xmlns:cx7="http://schemas.microsoft.com/office/drawing/2016/5/13/chartex" xmlns:cx8="http://schemas.microsoft.com/office/drawing/2016/5/14/chartex" xmlns:mc="http://schemas.openxmlformats.org/markup-compatibility/2006" xmlns:aink="http://schemas.microsoft.com/office/drawing/2016/ink" xmlns:am3d="http://schemas.microsoft.com/office/drawing/2017/model3d" xmlns:o="urn:schemas-microsoft-com:office:office" xmlns:r="http://schemas.openxmlformats.org/officeDocument/2006/relationships" xmlns:m="http://schemas.openxmlformats.org/officeDocument/2006/math" xmlns:v="urn:schemas-microsoft-com:vml" xmlns:wp14="http://schemas.microsoft.com/office/word/2010/wordprocessingDrawing" xmlns:wp="http://schemas.openxmlformats.org/drawingml/2006/wordprocessingDrawing" xmlns:w10="urn:schemas-microsoft-com:office:word" xmlns:w="http://schemas.openxmlformats.org/wordprocessingml/2006/main" xmlns:w14="http://schemas.microsoft.com/office/word/2010/wordml" xmlns:w15="http://schemas.microsoft.com/office/word/2012/wordml" xmlns:w16cid="http://schemas.microsoft.com/office/word/2016/wordml/cid" xmlns:w16se="http://schemas.microsoft.com/office/word/2015/wordml/symex" xmlns:wpg="http://schemas.microsoft.com/office/word/2010/wordprocessingGroup" xmlns:wpi="http://schemas.microsoft.com/office/word/2010/wordprocessingInk" xmlns:wne="http://schemas.microsoft.com/office/word/2006/wordml" xmlns:wps="http://schemas.microsoft.com/office/word/2010/wordprocessingShape" mc:Ignorable="w14 w15 w16se w16cid wp14">
+  <w:p>
+    <w:pPr>
+      <w:pStyle w:val="Footer"/>
+    </w:pPr>
+  </w:p>
+</w:ftr>
+</file>
+
 <file path=word/footnotes.xml><?xml version="1.0" encoding="utf-8"?>
 <w:footnotes xmlns:wpc="http://schemas.microsoft.com/office/word/2010/wordprocessingCanvas" xmlns:cx="http://schemas.microsoft.com/office/drawing/2014/chartex" xmlns:cx1="http://schemas.microsoft.com/office/drawing/2015/9/8/chartex" xmlns:cx2="http://schemas.microsoft.com/office/drawing/2015/10/21/chartex" xmlns:cx3="http://schemas.microsoft.com/office/drawing/2016/5/9/chartex" xmlns:cx4="http://schemas.microsoft.com/office/drawing/2016/5/10/chartex" xmlns:cx5="http://schemas.microsoft.com/office/drawing/2016/5/11/chartex" xmlns:cx6="http://schemas.microsoft.com/office/drawing/2016/5/12/chartex" xmlns:cx7="http://schemas.microsoft.com/office/drawing/2016/5/13/chartex" xmlns:cx8="http://schemas.microsoft.com/office/drawing/2016/5/14/chartex" xmlns:mc="http://schemas.openxmlformats.org/markup-compatibility/2006" xmlns:aink="http://schemas.microsoft.com/office/drawing/2016/ink" xmlns:am3d="http://schemas.microsoft.com/office/drawing/2017/model3d" xmlns:o="urn:schemas-microsoft-com:office:office" xmlns:r="http://schemas.openxmlformats.org/officeDocument/2006/relationships" xmlns:m="http://schemas.openxmlformats.org/officeDocument/2006/math" xmlns:v="urn:schemas-microsoft-com:vml" xmlns:wp14="http://schemas.microsoft.com/office/word/2010/wordprocessingDrawing" xmlns:wp="http://schemas.openxmlformats.org/drawingml/2006/wordprocessingDrawing" xmlns:w10="urn:schemas-microsoft-com:office:word" xmlns:w="http://schemas.openxmlformats.org/wordprocessingml/2006/main" xmlns:w14="http://schemas.microsoft.com/office/word/2010/wordml" xmlns:w15="http://schemas.microsoft.com/office/word/2012/wordml" xmlns:w16cid="http://schemas.microsoft.com/office/word/2016/wordml/cid" xmlns:w16se="http://schemas.microsoft.com/office/word/2015/wordml/symex" xmlns:wpg="http://schemas.microsoft.com/office/word/2010/wordprocessingGroup" xmlns:wpi="http://schemas.microsoft.com/office/word/2010/wordprocessingInk" xmlns:wne="http://schemas.microsoft.com/office/word/2006/wordml" xmlns:wps="http://schemas.microsoft.com/office/word/2010/wordprocessingShape" mc:Ignorable="w14 w15 w16se w16cid wp14">
   <w:footnote w:type="separator" w:id="-1">
@@ -6127,6 +6162,36 @@
 </file>
 
 <file path=word/header1.xml><?xml version="1.0" encoding="utf-8"?>
+<w:hdr xmlns:wpc="http://schemas.microsoft.com/office/word/2010/wordprocessingCanvas" xmlns:cx="http://schemas.microsoft.com/office/drawing/2014/chartex" xmlns:cx1="http://schemas.microsoft.com/office/drawing/2015/9/8/chartex" xmlns:cx2="http://schemas.microsoft.com/office/drawing/2015/10/21/chartex" xmlns:cx3="http://schemas.microsoft.com/office/drawing/2016/5/9/chartex" xmlns:cx4="http://schemas.microsoft.com/office/drawing/2016/5/10/chartex" xmlns:cx5="http://schemas.microsoft.com/office/drawing/2016/5/11/chartex" xmlns:cx6="http://schemas.microsoft.com/office/drawing/2016/5/12/chartex" xmlns:cx7="http://schemas.microsoft.com/office/drawing/2016/5/13/chartex" xmlns:cx8="http://schemas.microsoft.com/office/drawing/2016/5/14/chartex" xmlns:mc="http://schemas.openxmlformats.org/markup-compatibility/2006" xmlns:aink="http://schemas.microsoft.com/office/drawing/2016/ink" xmlns:am3d="http://schemas.microsoft.com/office/drawing/2017/model3d" xmlns:o="urn:schemas-microsoft-com:office:office" xmlns:r="http://schemas.openxmlformats.org/officeDocument/2006/relationships" xmlns:m="http://schemas.openxmlformats.org/officeDocument/2006/math" xmlns:v="urn:schemas-microsoft-com:vml" xmlns:wp14="http://schemas.microsoft.com/office/word/2010/wordprocessingDrawing" xmlns:wp="http://schemas.openxmlformats.org/drawingml/2006/wordprocessingDrawing" xmlns:w10="urn:schemas-microsoft-com:office:word" xmlns:w="http://schemas.openxmlformats.org/wordprocessingml/2006/main" xmlns:w14="http://schemas.microsoft.com/office/word/2010/wordml" xmlns:w15="http://schemas.microsoft.com/office/word/2012/wordml" xmlns:w16cid="http://schemas.microsoft.com/office/word/2016/wordml/cid" xmlns:w16se="http://schemas.microsoft.com/office/word/2015/wordml/symex" xmlns:wpg="http://schemas.microsoft.com/office/word/2010/wordprocessingGroup" xmlns:wpi="http://schemas.microsoft.com/office/word/2010/wordprocessingInk" xmlns:wne="http://schemas.microsoft.com/office/word/2006/wordml" xmlns:wps="http://schemas.microsoft.com/office/word/2010/wordprocessingShape" mc:Ignorable="w14 w15 w16se w16cid wp14">
+  <w:p>
+    <w:pPr>
+      <w:pStyle w:val="Header"/>
+    </w:pPr>
+  </w:p>
+</w:hdr>
+</file>
+
+<file path=word/header2.xml><?xml version="1.0" encoding="utf-8"?>
+<w:hdr xmlns:wpc="http://schemas.microsoft.com/office/word/2010/wordprocessingCanvas" xmlns:cx="http://schemas.microsoft.com/office/drawing/2014/chartex" xmlns:cx1="http://schemas.microsoft.com/office/drawing/2015/9/8/chartex" xmlns:cx2="http://schemas.microsoft.com/office/drawing/2015/10/21/chartex" xmlns:cx3="http://schemas.microsoft.com/office/drawing/2016/5/9/chartex" xmlns:cx4="http://schemas.microsoft.com/office/drawing/2016/5/10/chartex" xmlns:cx5="http://schemas.microsoft.com/office/drawing/2016/5/11/chartex" xmlns:cx6="http://schemas.microsoft.com/office/drawing/2016/5/12/chartex" xmlns:cx7="http://schemas.microsoft.com/office/drawing/2016/5/13/chartex" xmlns:cx8="http://schemas.microsoft.com/office/drawing/2016/5/14/chartex" xmlns:mc="http://schemas.openxmlformats.org/markup-compatibility/2006" xmlns:aink="http://schemas.microsoft.com/office/drawing/2016/ink" xmlns:am3d="http://schemas.microsoft.com/office/drawing/2017/model3d" xmlns:o="urn:schemas-microsoft-com:office:office" xmlns:r="http://schemas.openxmlformats.org/officeDocument/2006/relationships" xmlns:m="http://schemas.openxmlformats.org/officeDocument/2006/math" xmlns:v="urn:schemas-microsoft-com:vml" xmlns:wp14="http://schemas.microsoft.com/office/word/2010/wordprocessingDrawing" xmlns:wp="http://schemas.openxmlformats.org/drawingml/2006/wordprocessingDrawing" xmlns:w10="urn:schemas-microsoft-com:office:word" xmlns:w="http://schemas.openxmlformats.org/wordprocessingml/2006/main" xmlns:w14="http://schemas.microsoft.com/office/word/2010/wordml" xmlns:w15="http://schemas.microsoft.com/office/word/2012/wordml" xmlns:w16cid="http://schemas.microsoft.com/office/word/2016/wordml/cid" xmlns:w16se="http://schemas.microsoft.com/office/word/2015/wordml/symex" xmlns:wpg="http://schemas.microsoft.com/office/word/2010/wordprocessingGroup" xmlns:wpi="http://schemas.microsoft.com/office/word/2010/wordprocessingInk" xmlns:wne="http://schemas.microsoft.com/office/word/2006/wordml" xmlns:wps="http://schemas.microsoft.com/office/word/2010/wordprocessingShape" mc:Ignorable="w14 w15 w16se w16cid wp14">
+  <w:p>
+    <w:pPr>
+      <w:pStyle w:val="Header"/>
+    </w:pPr>
+  </w:p>
+</w:hdr>
+</file>
+
+<file path=word/header3.xml><?xml version="1.0" encoding="utf-8"?>
+<w:hdr xmlns:wpc="http://schemas.microsoft.com/office/word/2010/wordprocessingCanvas" xmlns:cx="http://schemas.microsoft.com/office/drawing/2014/chartex" xmlns:cx1="http://schemas.microsoft.com/office/drawing/2015/9/8/chartex" xmlns:cx2="http://schemas.microsoft.com/office/drawing/2015/10/21/chartex" xmlns:cx3="http://schemas.microsoft.com/office/drawing/2016/5/9/chartex" xmlns:cx4="http://schemas.microsoft.com/office/drawing/2016/5/10/chartex" xmlns:cx5="http://schemas.microsoft.com/office/drawing/2016/5/11/chartex" xmlns:cx6="http://schemas.microsoft.com/office/drawing/2016/5/12/chartex" xmlns:cx7="http://schemas.microsoft.com/office/drawing/2016/5/13/chartex" xmlns:cx8="http://schemas.microsoft.com/office/drawing/2016/5/14/chartex" xmlns:mc="http://schemas.openxmlformats.org/markup-compatibility/2006" xmlns:aink="http://schemas.microsoft.com/office/drawing/2016/ink" xmlns:am3d="http://schemas.microsoft.com/office/drawing/2017/model3d" xmlns:o="urn:schemas-microsoft-com:office:office" xmlns:r="http://schemas.openxmlformats.org/officeDocument/2006/relationships" xmlns:m="http://schemas.openxmlformats.org/officeDocument/2006/math" xmlns:v="urn:schemas-microsoft-com:vml" xmlns:wp14="http://schemas.microsoft.com/office/word/2010/wordprocessingDrawing" xmlns:wp="http://schemas.openxmlformats.org/drawingml/2006/wordprocessingDrawing" xmlns:w10="urn:schemas-microsoft-com:office:word" xmlns:w="http://schemas.openxmlformats.org/wordprocessingml/2006/main" xmlns:w14="http://schemas.microsoft.com/office/word/2010/wordml" xmlns:w15="http://schemas.microsoft.com/office/word/2012/wordml" xmlns:w16cid="http://schemas.microsoft.com/office/word/2016/wordml/cid" xmlns:w16se="http://schemas.microsoft.com/office/word/2015/wordml/symex" xmlns:wpg="http://schemas.microsoft.com/office/word/2010/wordprocessingGroup" xmlns:wpi="http://schemas.microsoft.com/office/word/2010/wordprocessingInk" xmlns:wne="http://schemas.microsoft.com/office/word/2006/wordml" xmlns:wps="http://schemas.microsoft.com/office/word/2010/wordprocessingShape" mc:Ignorable="w14 w15 w16se w16cid wp14">
+  <w:p>
+    <w:pPr>
+      <w:pStyle w:val="Header"/>
+    </w:pPr>
+  </w:p>
+</w:hdr>
+</file>
+
+<file path=word/header4.xml><?xml version="1.0" encoding="utf-8"?>
 <w:hdr xmlns:wpc="http://schemas.microsoft.com/office/word/2010/wordprocessingCanvas" xmlns:cx="http://schemas.microsoft.com/office/drawing/2014/chartex" xmlns:cx1="http://schemas.microsoft.com/office/drawing/2015/9/8/chartex" xmlns:cx2="http://schemas.microsoft.com/office/drawing/2015/10/21/chartex" xmlns:cx3="http://schemas.microsoft.com/office/drawing/2016/5/9/chartex" xmlns:cx4="http://schemas.microsoft.com/office/drawing/2016/5/10/chartex" xmlns:cx5="http://schemas.microsoft.com/office/drawing/2016/5/11/chartex" xmlns:cx6="http://schemas.microsoft.com/office/drawing/2016/5/12/chartex" xmlns:cx7="http://schemas.microsoft.com/office/drawing/2016/5/13/chartex" xmlns:cx8="http://schemas.microsoft.com/office/drawing/2016/5/14/chartex" xmlns:mc="http://schemas.openxmlformats.org/markup-compatibility/2006" xmlns:aink="http://schemas.microsoft.com/office/drawing/2016/ink" xmlns:am3d="http://schemas.microsoft.com/office/drawing/2017/model3d" xmlns:o="urn:schemas-microsoft-com:office:office" xmlns:r="http://schemas.openxmlformats.org/officeDocument/2006/relationships" xmlns:m="http://schemas.openxmlformats.org/officeDocument/2006/math" xmlns:v="urn:schemas-microsoft-com:vml" xmlns:wp14="http://schemas.microsoft.com/office/word/2010/wordprocessingDrawing" xmlns:wp="http://schemas.openxmlformats.org/drawingml/2006/wordprocessingDrawing" xmlns:w10="urn:schemas-microsoft-com:office:word" xmlns:w="http://schemas.openxmlformats.org/wordprocessingml/2006/main" xmlns:w14="http://schemas.microsoft.com/office/word/2010/wordml" xmlns:w15="http://schemas.microsoft.com/office/word/2012/wordml" xmlns:w16cid="http://schemas.microsoft.com/office/word/2016/wordml/cid" xmlns:w16se="http://schemas.microsoft.com/office/word/2015/wordml/symex" xmlns:wpg="http://schemas.microsoft.com/office/word/2010/wordprocessingGroup" xmlns:wpi="http://schemas.microsoft.com/office/word/2010/wordprocessingInk" xmlns:wne="http://schemas.microsoft.com/office/word/2006/wordml" xmlns:wps="http://schemas.microsoft.com/office/word/2010/wordprocessingShape" mc:Ignorable="w14 w15 w16se w16cid wp14">
   <w:sdt>
     <w:sdtPr>
@@ -6208,7 +6273,7 @@
 </w:hdr>
 </file>
 
-<file path=word/header2.xml><?xml version="1.0" encoding="utf-8"?>
+<file path=word/header5.xml><?xml version="1.0" encoding="utf-8"?>
 <w:hdr xmlns:wpc="http://schemas.microsoft.com/office/word/2010/wordprocessingCanvas" xmlns:cx="http://schemas.microsoft.com/office/drawing/2014/chartex" xmlns:cx1="http://schemas.microsoft.com/office/drawing/2015/9/8/chartex" xmlns:cx2="http://schemas.microsoft.com/office/drawing/2015/10/21/chartex" xmlns:cx3="http://schemas.microsoft.com/office/drawing/2016/5/9/chartex" xmlns:cx4="http://schemas.microsoft.com/office/drawing/2016/5/10/chartex" xmlns:cx5="http://schemas.microsoft.com/office/drawing/2016/5/11/chartex" xmlns:cx6="http://schemas.microsoft.com/office/drawing/2016/5/12/chartex" xmlns:cx7="http://schemas.microsoft.com/office/drawing/2016/5/13/chartex" xmlns:cx8="http://schemas.microsoft.com/office/drawing/2016/5/14/chartex" xmlns:mc="http://schemas.openxmlformats.org/markup-compatibility/2006" xmlns:aink="http://schemas.microsoft.com/office/drawing/2016/ink" xmlns:am3d="http://schemas.microsoft.com/office/drawing/2017/model3d" xmlns:o="urn:schemas-microsoft-com:office:office" xmlns:r="http://schemas.openxmlformats.org/officeDocument/2006/relationships" xmlns:m="http://schemas.openxmlformats.org/officeDocument/2006/math" xmlns:v="urn:schemas-microsoft-com:vml" xmlns:wp14="http://schemas.microsoft.com/office/word/2010/wordprocessingDrawing" xmlns:wp="http://schemas.openxmlformats.org/drawingml/2006/wordprocessingDrawing" xmlns:w10="urn:schemas-microsoft-com:office:word" xmlns:w="http://schemas.openxmlformats.org/wordprocessingml/2006/main" xmlns:w14="http://schemas.microsoft.com/office/word/2010/wordml" xmlns:w15="http://schemas.microsoft.com/office/word/2012/wordml" xmlns:w16cid="http://schemas.microsoft.com/office/word/2016/wordml/cid" xmlns:w16se="http://schemas.microsoft.com/office/word/2015/wordml/symex" xmlns:wpg="http://schemas.microsoft.com/office/word/2010/wordprocessingGroup" xmlns:wpi="http://schemas.microsoft.com/office/word/2010/wordprocessingInk" xmlns:wne="http://schemas.microsoft.com/office/word/2006/wordml" xmlns:wps="http://schemas.microsoft.com/office/word/2010/wordprocessingShape" mc:Ignorable="w14 w15 w16se w16cid wp14">
   <w:sdt>
     <w:sdtPr>
@@ -6232,6 +6297,90 @@
       </w:rPr>
     </w:sdtEndPr>
     <w:sdtContent>
+      <w:p>
+        <w:pPr>
+          <w:pStyle w:val="Header"/>
+          <w:pBdr>
+            <w:bottom w:val="single" w:sz="4" w:space="1" w:color="D9D9D9" w:themeColor="background1" w:themeShade="D9"/>
+          </w:pBdr>
+          <w:jc w:val="right"/>
+          <w:rPr>
+            <w:b/>
+            <w:bCs/>
+          </w:rPr>
+        </w:pPr>
+        <w:r>
+          <w:rPr>
+            <w:color w:val="7F7F7F" w:themeColor="background1" w:themeShade="7F"/>
+            <w:spacing w:val="60"/>
+          </w:rPr>
+          <w:t>Page</w:t>
+        </w:r>
+        <w:r>
+          <w:t xml:space="preserve"> | </w:t>
+        </w:r>
+        <w:r>
+          <w:fldChar w:fldCharType="begin"/>
+        </w:r>
+        <w:r>
+          <w:instrText xml:space="preserve"> PAGE   \* MERGEFORMAT </w:instrText>
+        </w:r>
+        <w:r>
+          <w:fldChar w:fldCharType="separate"/>
+        </w:r>
+        <w:r>
+          <w:rPr>
+            <w:b/>
+            <w:bCs/>
+            <w:noProof/>
+          </w:rPr>
+          <w:t>2</w:t>
+        </w:r>
+        <w:r>
+          <w:rPr>
+            <w:b/>
+            <w:bCs/>
+            <w:noProof/>
+          </w:rPr>
+          <w:fldChar w:fldCharType="end"/>
+        </w:r>
+      </w:p>
+    </w:sdtContent>
+  </w:sdt>
+  <w:p>
+    <w:pPr>
+      <w:pStyle w:val="Header"/>
+    </w:pPr>
+  </w:p>
+</w:hdr>
+</file>
+
+<file path=word/header6.xml><?xml version="1.0" encoding="utf-8"?>
+<w:hdr xmlns:wpc="http://schemas.microsoft.com/office/word/2010/wordprocessingCanvas" xmlns:cx="http://schemas.microsoft.com/office/drawing/2014/chartex" xmlns:cx1="http://schemas.microsoft.com/office/drawing/2015/9/8/chartex" xmlns:cx2="http://schemas.microsoft.com/office/drawing/2015/10/21/chartex" xmlns:cx3="http://schemas.microsoft.com/office/drawing/2016/5/9/chartex" xmlns:cx4="http://schemas.microsoft.com/office/drawing/2016/5/10/chartex" xmlns:cx5="http://schemas.microsoft.com/office/drawing/2016/5/11/chartex" xmlns:cx6="http://schemas.microsoft.com/office/drawing/2016/5/12/chartex" xmlns:cx7="http://schemas.microsoft.com/office/drawing/2016/5/13/chartex" xmlns:cx8="http://schemas.microsoft.com/office/drawing/2016/5/14/chartex" xmlns:mc="http://schemas.openxmlformats.org/markup-compatibility/2006" xmlns:aink="http://schemas.microsoft.com/office/drawing/2016/ink" xmlns:am3d="http://schemas.microsoft.com/office/drawing/2017/model3d" xmlns:o="urn:schemas-microsoft-com:office:office" xmlns:r="http://schemas.openxmlformats.org/officeDocument/2006/relationships" xmlns:m="http://schemas.openxmlformats.org/officeDocument/2006/math" xmlns:v="urn:schemas-microsoft-com:vml" xmlns:wp14="http://schemas.microsoft.com/office/word/2010/wordprocessingDrawing" xmlns:wp="http://schemas.openxmlformats.org/drawingml/2006/wordprocessingDrawing" xmlns:w10="urn:schemas-microsoft-com:office:word" xmlns:w="http://schemas.openxmlformats.org/wordprocessingml/2006/main" xmlns:w14="http://schemas.microsoft.com/office/word/2010/wordml" xmlns:w15="http://schemas.microsoft.com/office/word/2012/wordml" xmlns:w16cid="http://schemas.microsoft.com/office/word/2016/wordml/cid" xmlns:w16se="http://schemas.microsoft.com/office/word/2015/wordml/symex" xmlns:wpg="http://schemas.microsoft.com/office/word/2010/wordprocessingGroup" xmlns:wpi="http://schemas.microsoft.com/office/word/2010/wordprocessingInk" xmlns:wne="http://schemas.microsoft.com/office/word/2006/wordml" xmlns:wps="http://schemas.microsoft.com/office/word/2010/wordprocessingShape" mc:Ignorable="w14 w15 w16se w16cid wp14">
+  <w:sdt>
+    <w:sdtPr>
+      <w:rPr>
+        <w:color w:val="7F7F7F" w:themeColor="background1" w:themeShade="7F"/>
+        <w:spacing w:val="60"/>
+      </w:rPr>
+      <w:id w:val="-579909092"/>
+      <w:docPartObj>
+        <w:docPartGallery w:val="Page Numbers (Top of Page)"/>
+        <w:docPartUnique/>
+      </w:docPartObj>
+    </w:sdtPr>
+    <w:sdtEndPr>
+      <w:rPr>
+        <w:b/>
+        <w:bCs/>
+        <w:noProof/>
+        <w:color w:val="auto"/>
+        <w:spacing w:val="0"/>
+      </w:rPr>
+    </w:sdtEndPr>
+    <w:sdtContent>
+      <w:bookmarkStart w:id="0" w:name="_GoBack" w:displacedByCustomXml="prev"/>
+      <w:bookmarkEnd w:id="0" w:displacedByCustomXml="prev"/>
       <w:p>
         <w:pPr>
           <w:pStyle w:val="Header"/>
@@ -8020,7 +8169,7 @@
 </file>
 
 <file path=customXml/itemProps2.xml><?xml version="1.0" encoding="utf-8"?>
-<ds:datastoreItem xmlns:ds="http://schemas.openxmlformats.org/officeDocument/2006/customXml" ds:itemID="{C4CFE1A1-457B-4CCE-96CA-55CDBC188093}">
+<ds:datastoreItem xmlns:ds="http://schemas.openxmlformats.org/officeDocument/2006/customXml" ds:itemID="{F606BA56-663E-4189-9FD7-53816C0DD959}">
   <ds:schemaRefs>
     <ds:schemaRef ds:uri="http://schemas.openxmlformats.org/officeDocument/2006/bibliography"/>
   </ds:schemaRefs>

</xml_diff>

<commit_message>
#120: write-up.docx, some language changes
</commit_message>
<xml_diff>
--- a/hw6/write-up.docx
+++ b/hw6/write-up.docx
@@ -262,6 +262,7 @@
                                       <w:dataBinding w:prefixMappings="xmlns:ns0='http://schemas.microsoft.com/office/2006/coverPageProps' " w:xpath="/ns0:CoverPageProperties[1]/ns0:CompanyAddress[1]" w:storeItemID="{55AF091B-3C7A-41E3-B477-F2FDAA23CFDA}"/>
                                       <w:text/>
                                     </w:sdtPr>
+                                    <w:sdtEndPr/>
                                     <w:sdtContent>
                                       <w:r>
                                         <w:rPr>
@@ -515,6 +516,7 @@
                                 <w:dataBinding w:prefixMappings="xmlns:ns0='http://schemas.microsoft.com/office/2006/coverPageProps' " w:xpath="/ns0:CoverPageProperties[1]/ns0:CompanyAddress[1]" w:storeItemID="{55AF091B-3C7A-41E3-B477-F2FDAA23CFDA}"/>
                                 <w:text/>
                               </w:sdtPr>
+                              <w:sdtEndPr/>
                               <w:sdtContent>
                                 <w:r>
                                   <w:rPr>
@@ -700,7 +702,22 @@
           <w:sz w:val="24"/>
           <w:szCs w:val="24"/>
         </w:rPr>
-        <w:t>In October 23, 2001, Apple launched the revolutionary iPod</w:t>
+        <w:t>In October 23</w:t>
+      </w:r>
+      <w:r>
+        <w:rPr>
+          <w:sz w:val="24"/>
+          <w:szCs w:val="24"/>
+          <w:vertAlign w:val="superscript"/>
+        </w:rPr>
+        <w:t>rd</w:t>
+      </w:r>
+      <w:r>
+        <w:rPr>
+          <w:sz w:val="24"/>
+          <w:szCs w:val="24"/>
+        </w:rPr>
+        <w:t>, 2001, Apple launched the revolutionary iPod</w:t>
       </w:r>
       <w:r>
         <w:rPr>
@@ -715,7 +732,14 @@
           <w:sz w:val="24"/>
           <w:szCs w:val="24"/>
         </w:rPr>
-        <w:t>. Customers were able to selectively purchase up to 1000-2000 songs on a single device</w:t>
+        <w:t>, allowing individuals</w:t>
+      </w:r>
+      <w:r>
+        <w:rPr>
+          <w:sz w:val="24"/>
+          <w:szCs w:val="24"/>
+        </w:rPr>
+        <w:t xml:space="preserve"> to selectively purchase 1000-2000 songs on a single device</w:t>
       </w:r>
       <w:r>
         <w:rPr>
@@ -730,21 +754,77 @@
           <w:sz w:val="24"/>
           <w:szCs w:val="24"/>
         </w:rPr>
-        <w:t>. Furthermore, the ability to upload songs from CD's to the i</w:t>
-      </w:r>
-      <w:r>
-        <w:rPr>
-          <w:sz w:val="24"/>
-          <w:szCs w:val="24"/>
-        </w:rPr>
-        <w:t>P</w:t>
-      </w:r>
-      <w:r>
-        <w:rPr>
-          <w:sz w:val="24"/>
-          <w:szCs w:val="24"/>
-        </w:rPr>
-        <w:t>od, further justified this innovation eclipsing the CD player. While the iPod features were absorbed into the release of the iPhone, streaming radio became available on the same device</w:t>
+        <w:t xml:space="preserve">. </w:t>
+      </w:r>
+      <w:r>
+        <w:rPr>
+          <w:sz w:val="24"/>
+          <w:szCs w:val="24"/>
+        </w:rPr>
+        <w:t>Th</w:t>
+      </w:r>
+      <w:r>
+        <w:rPr>
+          <w:sz w:val="24"/>
+          <w:szCs w:val="24"/>
+        </w:rPr>
+        <w:t xml:space="preserve">is type of innovation forever changed the music industry.  No longer were customers constrained </w:t>
+      </w:r>
+      <w:r>
+        <w:rPr>
+          <w:sz w:val="24"/>
+          <w:szCs w:val="24"/>
+        </w:rPr>
+        <w:t>with multiple</w:t>
+      </w:r>
+      <w:r>
+        <w:rPr>
+          <w:sz w:val="24"/>
+          <w:szCs w:val="24"/>
+        </w:rPr>
+        <w:t xml:space="preserve"> CD’s, each </w:t>
+      </w:r>
+      <w:r>
+        <w:rPr>
+          <w:sz w:val="24"/>
+          <w:szCs w:val="24"/>
+        </w:rPr>
+        <w:t xml:space="preserve">containing roughly </w:t>
+      </w:r>
+      <w:r>
+        <w:rPr>
+          <w:sz w:val="24"/>
+          <w:szCs w:val="24"/>
+        </w:rPr>
+        <w:t>80 minutes of audio</w:t>
+      </w:r>
+      <w:r>
+        <w:rPr>
+          <w:sz w:val="24"/>
+          <w:szCs w:val="24"/>
+        </w:rPr>
+        <w:t xml:space="preserve"> (</w:t>
+      </w:r>
+      <w:r>
+        <w:rPr>
+          <w:sz w:val="24"/>
+          <w:szCs w:val="24"/>
+        </w:rPr>
+        <w:t xml:space="preserve">or </w:t>
+      </w:r>
+      <w:r>
+        <w:rPr>
+          <w:sz w:val="24"/>
+          <w:szCs w:val="24"/>
+        </w:rPr>
+        <w:t>equivalently 20 songs</w:t>
+      </w:r>
+      <w:r>
+        <w:rPr>
+          <w:sz w:val="24"/>
+          <w:szCs w:val="24"/>
+        </w:rPr>
+        <w:t>)</w:t>
       </w:r>
       <w:r>
         <w:rPr>
@@ -759,7 +839,78 @@
           <w:sz w:val="24"/>
           <w:szCs w:val="24"/>
         </w:rPr>
-        <w:t>. Individuals were able listen to music through multiple platforms, including streaming services. Services such as Pandora and Spotify are few or many popular to the general public.</w:t>
+        <w:t>.</w:t>
+      </w:r>
+      <w:r>
+        <w:rPr>
+          <w:sz w:val="24"/>
+          <w:szCs w:val="24"/>
+        </w:rPr>
+        <w:t xml:space="preserve"> While the </w:t>
+      </w:r>
+      <w:r>
+        <w:rPr>
+          <w:sz w:val="24"/>
+          <w:szCs w:val="24"/>
+        </w:rPr>
+        <w:t>many features of the iPod were</w:t>
+      </w:r>
+      <w:r>
+        <w:rPr>
+          <w:sz w:val="24"/>
+          <w:szCs w:val="24"/>
+        </w:rPr>
+        <w:t xml:space="preserve"> absorbed into the release of the iPhone, streaming radio </w:t>
+      </w:r>
+      <w:r>
+        <w:rPr>
+          <w:sz w:val="24"/>
+          <w:szCs w:val="24"/>
+        </w:rPr>
+        <w:t>was another concept that integrated into the system</w:t>
+      </w:r>
+      <w:r>
+        <w:rPr>
+          <w:rStyle w:val="FootnoteReference"/>
+          <w:sz w:val="24"/>
+          <w:szCs w:val="24"/>
+        </w:rPr>
+        <w:footnoteReference w:id="4"/>
+      </w:r>
+      <w:r>
+        <w:rPr>
+          <w:sz w:val="24"/>
+          <w:szCs w:val="24"/>
+        </w:rPr>
+        <w:t xml:space="preserve">. Individuals were able listen to music through multiple platforms, including streaming services. </w:t>
+      </w:r>
+      <w:r>
+        <w:rPr>
+          <w:sz w:val="24"/>
+          <w:szCs w:val="24"/>
+        </w:rPr>
+        <w:t xml:space="preserve">Platforms including </w:t>
+      </w:r>
+      <w:r>
+        <w:rPr>
+          <w:sz w:val="24"/>
+          <w:szCs w:val="24"/>
+        </w:rPr>
+        <w:t xml:space="preserve">Pandora and Spotify are few </w:t>
+      </w:r>
+      <w:r>
+        <w:rPr>
+          <w:sz w:val="24"/>
+          <w:szCs w:val="24"/>
+        </w:rPr>
+        <w:t xml:space="preserve">that were </w:t>
+      </w:r>
+      <w:r>
+        <w:rPr>
+          <w:sz w:val="24"/>
+          <w:szCs w:val="24"/>
+        </w:rPr>
+        <w:t>popular to the general public.</w:t>
       </w:r>
     </w:p>
     <w:p>
@@ -841,7 +992,7 @@
           <w:sz w:val="24"/>
           <w:szCs w:val="24"/>
         </w:rPr>
-        <w:footnoteReference w:id="4"/>
+        <w:footnoteReference w:id="5"/>
       </w:r>
       <w:r>
         <w:rPr>
@@ -873,7 +1024,35 @@
           <w:sz w:val="24"/>
           <w:szCs w:val="24"/>
         </w:rPr>
-        <w:t>Music has been a foundation bedrock in every culture, providing society a sense of identity and connection</w:t>
+        <w:t xml:space="preserve">Music has </w:t>
+      </w:r>
+      <w:r>
+        <w:rPr>
+          <w:sz w:val="24"/>
+          <w:szCs w:val="24"/>
+        </w:rPr>
+        <w:t xml:space="preserve">allowed </w:t>
+      </w:r>
+      <w:r>
+        <w:rPr>
+          <w:sz w:val="24"/>
+          <w:szCs w:val="24"/>
+        </w:rPr>
+        <w:t>culture</w:t>
+      </w:r>
+      <w:r>
+        <w:rPr>
+          <w:sz w:val="24"/>
+          <w:szCs w:val="24"/>
+        </w:rPr>
+        <w:t xml:space="preserve"> to form</w:t>
+      </w:r>
+      <w:r>
+        <w:rPr>
+          <w:sz w:val="24"/>
+          <w:szCs w:val="24"/>
+        </w:rPr>
+        <w:t xml:space="preserve"> a sense of identity and connection</w:t>
       </w:r>
       <w:r>
         <w:rPr>
@@ -881,14 +1060,91 @@
           <w:sz w:val="24"/>
           <w:szCs w:val="24"/>
         </w:rPr>
-        <w:footnoteReference w:id="5"/>
-      </w:r>
-      <w:r>
-        <w:rPr>
-          <w:sz w:val="24"/>
-          <w:szCs w:val="24"/>
-        </w:rPr>
-        <w:t>. Moreover, concepts of natural language processing (NLP) can determine which factors of music, define culture for a period time. For example, historical transformation of songs can be analyzed by lyrical content, then correlated to major sociopolitical events. Moreover, genre classification may serve as building blocks for historical analysis.</w:t>
+        <w:footnoteReference w:id="6"/>
+      </w:r>
+      <w:r>
+        <w:rPr>
+          <w:sz w:val="24"/>
+          <w:szCs w:val="24"/>
+        </w:rPr>
+        <w:t xml:space="preserve">, </w:t>
+      </w:r>
+      <w:r>
+        <w:rPr>
+          <w:sz w:val="24"/>
+          <w:szCs w:val="24"/>
+        </w:rPr>
+        <w:t>an important premise among linguistic research</w:t>
+      </w:r>
+      <w:r>
+        <w:rPr>
+          <w:sz w:val="24"/>
+          <w:szCs w:val="24"/>
+        </w:rPr>
+        <w:t xml:space="preserve"> and data scien</w:t>
+      </w:r>
+      <w:r>
+        <w:rPr>
+          <w:sz w:val="24"/>
+          <w:szCs w:val="24"/>
+        </w:rPr>
+        <w:t>ce</w:t>
+      </w:r>
+      <w:r>
+        <w:rPr>
+          <w:sz w:val="24"/>
+          <w:szCs w:val="24"/>
+        </w:rPr>
+        <w:t xml:space="preserve">.  </w:t>
+      </w:r>
+      <w:r>
+        <w:rPr>
+          <w:sz w:val="24"/>
+          <w:szCs w:val="24"/>
+        </w:rPr>
+        <w:t>Furthermore, c</w:t>
+      </w:r>
+      <w:r>
+        <w:rPr>
+          <w:sz w:val="24"/>
+          <w:szCs w:val="24"/>
+        </w:rPr>
+        <w:t xml:space="preserve">oncepts of natural language processing (NLP) can </w:t>
+      </w:r>
+      <w:r>
+        <w:rPr>
+          <w:sz w:val="24"/>
+          <w:szCs w:val="24"/>
+        </w:rPr>
+        <w:t>identify</w:t>
+      </w:r>
+      <w:r>
+        <w:rPr>
+          <w:sz w:val="24"/>
+          <w:szCs w:val="24"/>
+        </w:rPr>
+        <w:t xml:space="preserve"> which factors of music</w:t>
+      </w:r>
+      <w:r>
+        <w:rPr>
+          <w:sz w:val="24"/>
+          <w:szCs w:val="24"/>
+        </w:rPr>
+        <w:t xml:space="preserve"> would best represent</w:t>
+      </w:r>
+      <w:r>
+        <w:rPr>
+          <w:sz w:val="24"/>
+          <w:szCs w:val="24"/>
+        </w:rPr>
+        <w:t xml:space="preserve"> a given</w:t>
+      </w:r>
+      <w:r>
+        <w:rPr>
+          <w:sz w:val="24"/>
+          <w:szCs w:val="24"/>
+        </w:rPr>
+        <w:t xml:space="preserve"> culture for a period time. For example, historical transformation of songs can be analyzed by lyrical content, then correlated to major sociopolitical events. Moreover, genre classification may serve as building blocks for historical analysis.</w:t>
       </w:r>
     </w:p>
     <w:p>
@@ -904,7 +1160,29 @@
           <w:sz w:val="24"/>
           <w:szCs w:val="24"/>
         </w:rPr>
-        <w:t>Companies such as iTunes Radio, Pandora, Spotify, and others may find trends of genre useful, for targeting audience. Though, user historical preferences would likely predict best, overall cultural trend could serve as an added factor, or a normalized facet, pervading in a more general way.</w:t>
+        <w:lastRenderedPageBreak/>
+        <w:t>General industry, including companies</w:t>
+      </w:r>
+      <w:r>
+        <w:rPr>
+          <w:sz w:val="24"/>
+          <w:szCs w:val="24"/>
+        </w:rPr>
+        <w:t xml:space="preserve"> such as iTunes Radio, Pandora, Spotify, </w:t>
+      </w:r>
+      <w:r>
+        <w:rPr>
+          <w:sz w:val="24"/>
+          <w:szCs w:val="24"/>
+        </w:rPr>
+        <w:t>could</w:t>
+      </w:r>
+      <w:r>
+        <w:rPr>
+          <w:sz w:val="24"/>
+          <w:szCs w:val="24"/>
+        </w:rPr>
+        <w:t xml:space="preserve"> find trends of genre useful, for targeting audience. Though, user historical preferences would likely predict best, overall cultural trend could serve as an added factor, or a normalized facet, pervading in a more general way.</w:t>
       </w:r>
     </w:p>
     <w:p>
@@ -1033,7 +1311,7 @@
           <w:sz w:val="24"/>
           <w:szCs w:val="24"/>
         </w:rPr>
-        <w:footnoteReference w:id="6"/>
+        <w:footnoteReference w:id="7"/>
       </w:r>
       <w:r>
         <w:rPr>
@@ -1059,7 +1337,7 @@
           <w:sz w:val="24"/>
           <w:szCs w:val="24"/>
         </w:rPr>
-        <w:footnoteReference w:id="7"/>
+        <w:footnoteReference w:id="8"/>
       </w:r>
       <w:r>
         <w:rPr>
@@ -1181,7 +1459,7 @@
           <w:sz w:val="24"/>
           <w:szCs w:val="24"/>
         </w:rPr>
-        <w:footnoteReference w:id="8"/>
+        <w:footnoteReference w:id="9"/>
       </w:r>
       <w:r>
         <w:rPr>
@@ -1212,7 +1490,7 @@
           <w:sz w:val="24"/>
           <w:szCs w:val="24"/>
         </w:rPr>
-        <w:footnoteReference w:id="9"/>
+        <w:footnoteReference w:id="10"/>
       </w:r>
       <w:r>
         <w:rPr>
@@ -1227,7 +1505,7 @@
           <w:sz w:val="24"/>
           <w:szCs w:val="24"/>
         </w:rPr>
-        <w:footnoteReference w:id="10"/>
+        <w:footnoteReference w:id="11"/>
       </w:r>
       <w:r>
         <w:rPr>
@@ -1242,7 +1520,7 @@
           <w:sz w:val="24"/>
           <w:szCs w:val="24"/>
         </w:rPr>
-        <w:footnoteReference w:id="11"/>
+        <w:footnoteReference w:id="12"/>
       </w:r>
       <w:r>
         <w:rPr>
@@ -1602,6 +1880,7 @@
           <w:sz w:val="24"/>
           <w:szCs w:val="24"/>
         </w:rPr>
+        <w:lastRenderedPageBreak/>
         <w:t>Metal</w:t>
       </w:r>
     </w:p>
@@ -2578,6 +2857,7 @@
                 <w:sz w:val="24"/>
                 <w:szCs w:val="24"/>
               </w:rPr>
+              <w:lastRenderedPageBreak/>
               <w:t>Figure 5:</w:t>
             </w:r>
             <w:r>
@@ -2703,7 +2983,6 @@
           <w:sz w:val="24"/>
           <w:szCs w:val="24"/>
         </w:rPr>
-        <w:lastRenderedPageBreak/>
         <w:t xml:space="preserve">The SVM followed by the </w:t>
       </w:r>
       <w:proofErr w:type="spellStart"/>
@@ -3484,6 +3763,7 @@
               <w:rPr>
                 <w:noProof/>
               </w:rPr>
+              <w:lastRenderedPageBreak/>
               <w:drawing>
                 <wp:inline distT="0" distB="0" distL="0" distR="0" wp14:anchorId="3D9A3B85" wp14:editId="693B611B">
                   <wp:extent cx="1826816" cy="1371600"/>
@@ -5525,7 +5805,98 @@
           <w:sz w:val="24"/>
           <w:szCs w:val="24"/>
         </w:rPr>
-        <w:t xml:space="preserve"> on a balanced 500 sample from a reduced subsample. Using an entire subsample, or the entire provided dataset, could produce substantial improvements. However, the SVM variants generally perform the best at nearly 30% accuracy. Since there are 12 dimensions, a long run random selection would likely have an 8% accuracy. Therefore, the SVM outperforms chance with the largest margin, followed by MNB, </w:t>
+        <w:t xml:space="preserve"> on a balanced 500 sample</w:t>
+      </w:r>
+      <w:r>
+        <w:rPr>
+          <w:sz w:val="24"/>
+          <w:szCs w:val="24"/>
+        </w:rPr>
+        <w:t xml:space="preserve">, </w:t>
+      </w:r>
+      <w:r>
+        <w:rPr>
+          <w:sz w:val="24"/>
+          <w:szCs w:val="24"/>
+        </w:rPr>
+        <w:t>from a reduced subsample</w:t>
+      </w:r>
+      <w:r>
+        <w:rPr>
+          <w:sz w:val="24"/>
+          <w:szCs w:val="24"/>
+        </w:rPr>
+        <w:t>, for each genre type</w:t>
+      </w:r>
+      <w:r>
+        <w:rPr>
+          <w:sz w:val="24"/>
+          <w:szCs w:val="24"/>
+        </w:rPr>
+        <w:t xml:space="preserve">. Using an entire subsample, or the entire dataset, could produce substantial improvements. However, the SVM </w:t>
+      </w:r>
+      <w:r>
+        <w:rPr>
+          <w:sz w:val="24"/>
+          <w:szCs w:val="24"/>
+        </w:rPr>
+        <w:t>models</w:t>
+      </w:r>
+      <w:r>
+        <w:rPr>
+          <w:sz w:val="24"/>
+          <w:szCs w:val="24"/>
+        </w:rPr>
+        <w:t xml:space="preserve"> generally perform the best at nearly 30% accuracy. Since there are 12 </w:t>
+      </w:r>
+      <w:r>
+        <w:rPr>
+          <w:sz w:val="24"/>
+          <w:szCs w:val="24"/>
+        </w:rPr>
+        <w:t>genres</w:t>
+      </w:r>
+      <w:r>
+        <w:rPr>
+          <w:sz w:val="24"/>
+          <w:szCs w:val="24"/>
+        </w:rPr>
+        <w:t>, a long run</w:t>
+      </w:r>
+      <w:r>
+        <w:rPr>
+          <w:sz w:val="24"/>
+          <w:szCs w:val="24"/>
+        </w:rPr>
+        <w:t>n</w:t>
+      </w:r>
+      <w:r>
+        <w:rPr>
+          <w:sz w:val="24"/>
+          <w:szCs w:val="24"/>
+        </w:rPr>
+        <w:t>ing</w:t>
+      </w:r>
+      <w:r>
+        <w:rPr>
+          <w:sz w:val="24"/>
+          <w:szCs w:val="24"/>
+        </w:rPr>
+        <w:t xml:space="preserve"> random selection would </w:t>
+      </w:r>
+      <w:r>
+        <w:rPr>
+          <w:sz w:val="24"/>
+          <w:szCs w:val="24"/>
+        </w:rPr>
+        <w:t>expect to h</w:t>
+      </w:r>
+      <w:r>
+        <w:rPr>
+          <w:sz w:val="24"/>
+          <w:szCs w:val="24"/>
+        </w:rPr>
+        <w:t xml:space="preserve">ave an 8% accuracy. Therefore, the SVM outperforms chance with the largest margin, followed by MNB, </w:t>
       </w:r>
       <w:r>
         <w:rPr>
@@ -5539,7 +5910,21 @@
           <w:sz w:val="24"/>
           <w:szCs w:val="24"/>
         </w:rPr>
-        <w:t xml:space="preserve"> BNB. Further exploration, and better </w:t>
+        <w:t xml:space="preserve"> BNB. Further exploration, </w:t>
+      </w:r>
+      <w:r>
+        <w:rPr>
+          <w:sz w:val="24"/>
+          <w:szCs w:val="24"/>
+        </w:rPr>
+        <w:t>including</w:t>
+      </w:r>
+      <w:r>
+        <w:rPr>
+          <w:sz w:val="24"/>
+          <w:szCs w:val="24"/>
+        </w:rPr>
+        <w:t xml:space="preserve"> better </w:t>
       </w:r>
       <w:proofErr w:type="spellStart"/>
       <w:r>
@@ -5556,7 +5941,21 @@
           <w:sz w:val="24"/>
           <w:szCs w:val="24"/>
         </w:rPr>
-        <w:t xml:space="preserve"> selection would likely return improved prediction results.</w:t>
+        <w:t xml:space="preserve"> selection would likely </w:t>
+      </w:r>
+      <w:r>
+        <w:rPr>
+          <w:sz w:val="24"/>
+          <w:szCs w:val="24"/>
+        </w:rPr>
+        <w:t>improve</w:t>
+      </w:r>
+      <w:r>
+        <w:rPr>
+          <w:sz w:val="24"/>
+          <w:szCs w:val="24"/>
+        </w:rPr>
+        <w:t xml:space="preserve"> prediction results.</w:t>
       </w:r>
       <w:r>
         <w:rPr>
@@ -5577,28 +5976,141 @@
           <w:sz w:val="24"/>
           <w:szCs w:val="24"/>
         </w:rPr>
-        <w:t>, trained models returned results that were biased towards Country, Other, and Rock genres</w:t>
-      </w:r>
-      <w:r>
-        <w:rPr>
-          <w:sz w:val="24"/>
-          <w:szCs w:val="24"/>
-        </w:rPr>
-        <w:t>. This</w:t>
-      </w:r>
-      <w:r>
-        <w:rPr>
-          <w:sz w:val="24"/>
-          <w:szCs w:val="24"/>
-        </w:rPr>
-        <w:t xml:space="preserve"> further justifies using a larger dataset, with possibly a better </w:t>
-      </w:r>
-      <w:r>
-        <w:rPr>
-          <w:sz w:val="24"/>
-          <w:szCs w:val="24"/>
-        </w:rPr>
-        <w:t>choice of</w:t>
+        <w:t xml:space="preserve">, </w:t>
+      </w:r>
+      <w:r>
+        <w:rPr>
+          <w:sz w:val="24"/>
+          <w:szCs w:val="24"/>
+        </w:rPr>
+        <w:t xml:space="preserve">the above </w:t>
+      </w:r>
+      <w:r>
+        <w:rPr>
+          <w:sz w:val="24"/>
+          <w:szCs w:val="24"/>
+        </w:rPr>
+        <w:t xml:space="preserve">trained models </w:t>
+      </w:r>
+      <w:r>
+        <w:rPr>
+          <w:sz w:val="24"/>
+          <w:szCs w:val="24"/>
+        </w:rPr>
+        <w:t>indicate a</w:t>
+      </w:r>
+      <w:r>
+        <w:rPr>
+          <w:sz w:val="24"/>
+          <w:szCs w:val="24"/>
+        </w:rPr>
+        <w:t xml:space="preserve"> bia</w:t>
+      </w:r>
+      <w:r>
+        <w:rPr>
+          <w:sz w:val="24"/>
+          <w:szCs w:val="24"/>
+        </w:rPr>
+        <w:t>s</w:t>
+      </w:r>
+      <w:r>
+        <w:rPr>
+          <w:sz w:val="24"/>
+          <w:szCs w:val="24"/>
+        </w:rPr>
+        <w:t xml:space="preserve"> towards Country, Other, and Rock genres</w:t>
+      </w:r>
+      <w:r>
+        <w:rPr>
+          <w:sz w:val="24"/>
+          <w:szCs w:val="24"/>
+        </w:rPr>
+        <w:t xml:space="preserve">. </w:t>
+      </w:r>
+    </w:p>
+    <w:p>
+      <w:pPr>
+        <w:spacing w:line="240" w:lineRule="auto"/>
+        <w:rPr>
+          <w:sz w:val="24"/>
+          <w:szCs w:val="24"/>
+        </w:rPr>
+      </w:pPr>
+    </w:p>
+    <w:p>
+      <w:pPr>
+        <w:spacing w:line="240" w:lineRule="auto"/>
+        <w:rPr>
+          <w:sz w:val="24"/>
+          <w:szCs w:val="24"/>
+        </w:rPr>
+      </w:pPr>
+    </w:p>
+    <w:p>
+      <w:pPr>
+        <w:spacing w:line="240" w:lineRule="auto"/>
+        <w:rPr>
+          <w:sz w:val="24"/>
+          <w:szCs w:val="24"/>
+        </w:rPr>
+      </w:pPr>
+    </w:p>
+    <w:p>
+      <w:pPr>
+        <w:spacing w:line="240" w:lineRule="auto"/>
+        <w:rPr>
+          <w:b/>
+          <w:sz w:val="24"/>
+          <w:szCs w:val="24"/>
+        </w:rPr>
+      </w:pPr>
+      <w:r>
+        <w:rPr>
+          <w:b/>
+          <w:sz w:val="24"/>
+          <w:szCs w:val="24"/>
+        </w:rPr>
+        <w:lastRenderedPageBreak/>
+        <w:t>Conclusion</w:t>
+      </w:r>
+      <w:r>
+        <w:rPr>
+          <w:b/>
+          <w:sz w:val="24"/>
+          <w:szCs w:val="24"/>
+        </w:rPr>
+        <w:t>s</w:t>
+      </w:r>
+    </w:p>
+    <w:p>
+      <w:pPr>
+        <w:spacing w:line="240" w:lineRule="auto"/>
+        <w:rPr>
+          <w:sz w:val="24"/>
+          <w:szCs w:val="24"/>
+        </w:rPr>
+      </w:pPr>
+      <w:r>
+        <w:rPr>
+          <w:sz w:val="24"/>
+          <w:szCs w:val="24"/>
+        </w:rPr>
+        <w:t>Music has been around much longer than any established language, dating as far back pre-human societies</w:t>
+      </w:r>
+      <w:r>
+        <w:rPr>
+          <w:rStyle w:val="FootnoteReference"/>
+          <w:sz w:val="24"/>
+          <w:szCs w:val="24"/>
+        </w:rPr>
+        <w:footnoteReference w:id="13"/>
+      </w:r>
+      <w:r>
+        <w:rPr>
+          <w:sz w:val="24"/>
+          <w:szCs w:val="24"/>
+        </w:rPr>
+        <w:t>. While music may be a cornerstone of cultural identity through the years, advancement in natural language processing with machine learning, can provide tools to further investigate. Specifically, studies can be formulated to identify whether patterns, and musical genres can both foretell, or simply foreshadow socio-political timelines.  In a similar fashion,</w:t>
       </w:r>
       <w:r>
         <w:rPr>
@@ -5607,51 +6119,68 @@
         </w:rPr>
         <w:t xml:space="preserve"> </w:t>
       </w:r>
-      <w:proofErr w:type="spellStart"/>
-      <w:r>
-        <w:rPr>
-          <w:sz w:val="24"/>
-          <w:szCs w:val="24"/>
-        </w:rPr>
-        <w:t>ngram</w:t>
-      </w:r>
-      <w:proofErr w:type="spellEnd"/>
-      <w:r>
-        <w:rPr>
-          <w:sz w:val="24"/>
-          <w:szCs w:val="24"/>
-        </w:rPr>
-        <w:t xml:space="preserve">, </w:t>
-      </w:r>
-      <w:r>
-        <w:rPr>
-          <w:sz w:val="24"/>
-          <w:szCs w:val="24"/>
-        </w:rPr>
-        <w:t>and</w:t>
-      </w:r>
-      <w:r>
-        <w:rPr>
-          <w:sz w:val="24"/>
-          <w:szCs w:val="24"/>
-        </w:rPr>
-        <w:t xml:space="preserve"> </w:t>
-      </w:r>
-      <w:proofErr w:type="spellStart"/>
-      <w:r>
-        <w:rPr>
-          <w:sz w:val="24"/>
-          <w:szCs w:val="24"/>
-        </w:rPr>
-        <w:t>stopwords</w:t>
-      </w:r>
-      <w:proofErr w:type="spellEnd"/>
-      <w:r>
-        <w:rPr>
-          <w:sz w:val="24"/>
-          <w:szCs w:val="24"/>
-        </w:rPr>
-        <w:t>.</w:t>
+      <w:r>
+        <w:rPr>
+          <w:sz w:val="24"/>
+          <w:szCs w:val="24"/>
+        </w:rPr>
+        <w:t>music</w:t>
+      </w:r>
+      <w:r>
+        <w:rPr>
+          <w:sz w:val="24"/>
+          <w:szCs w:val="24"/>
+        </w:rPr>
+        <w:t xml:space="preserve"> providers, may further investigate whether users from geographic areas, are more </w:t>
+      </w:r>
+      <w:r>
+        <w:rPr>
+          <w:sz w:val="24"/>
+          <w:szCs w:val="24"/>
+        </w:rPr>
+        <w:t>inclined</w:t>
+      </w:r>
+      <w:r>
+        <w:rPr>
+          <w:sz w:val="24"/>
+          <w:szCs w:val="24"/>
+        </w:rPr>
+        <w:t xml:space="preserve"> to </w:t>
+      </w:r>
+      <w:r>
+        <w:rPr>
+          <w:sz w:val="24"/>
+          <w:szCs w:val="24"/>
+        </w:rPr>
+        <w:t xml:space="preserve">specific </w:t>
+      </w:r>
+      <w:r>
+        <w:rPr>
+          <w:sz w:val="24"/>
+          <w:szCs w:val="24"/>
+        </w:rPr>
+        <w:t xml:space="preserve">genres. </w:t>
+      </w:r>
+      <w:r>
+        <w:rPr>
+          <w:sz w:val="24"/>
+          <w:szCs w:val="24"/>
+        </w:rPr>
+        <w:t xml:space="preserve">With enough information, </w:t>
+      </w:r>
+      <w:r>
+        <w:rPr>
+          <w:sz w:val="24"/>
+          <w:szCs w:val="24"/>
+        </w:rPr>
+        <w:t xml:space="preserve">researchers can better understand </w:t>
+      </w:r>
+      <w:r>
+        <w:rPr>
+          <w:sz w:val="24"/>
+          <w:szCs w:val="24"/>
+        </w:rPr>
+        <w:t>the sociology and transformation of current culture to that of the future.</w:t>
       </w:r>
     </w:p>
     <w:p>
@@ -5662,47 +6191,12 @@
           <w:szCs w:val="24"/>
         </w:rPr>
       </w:pPr>
-    </w:p>
-    <w:p>
-      <w:pPr>
-        <w:spacing w:line="240" w:lineRule="auto"/>
-        <w:rPr>
-          <w:b/>
-          <w:sz w:val="24"/>
-          <w:szCs w:val="24"/>
-        </w:rPr>
-      </w:pPr>
-      <w:r>
-        <w:rPr>
-          <w:b/>
-          <w:sz w:val="24"/>
-          <w:szCs w:val="24"/>
-        </w:rPr>
-        <w:t>Conclusion</w:t>
-      </w:r>
-      <w:r>
-        <w:rPr>
-          <w:b/>
-          <w:sz w:val="24"/>
-          <w:szCs w:val="24"/>
-        </w:rPr>
-        <w:t>s</w:t>
-      </w:r>
-    </w:p>
-    <w:p>
-      <w:pPr>
-        <w:spacing w:line="240" w:lineRule="auto"/>
-        <w:rPr>
-          <w:sz w:val="24"/>
-          <w:szCs w:val="24"/>
-        </w:rPr>
-      </w:pPr>
-      <w:r>
-        <w:rPr>
-          <w:sz w:val="24"/>
-          <w:szCs w:val="24"/>
-        </w:rPr>
-        <w:t>Music has been around much longer than any established language, dating as far back pre-human societies</w:t>
+      <w:r>
+        <w:rPr>
+          <w:sz w:val="24"/>
+          <w:szCs w:val="24"/>
+        </w:rPr>
+        <w:t>While music generally serves as a form of entertainment, it is highly descriptive. The complexity of notes, and extent of vocabulary, may indicate societies cognitive focus. Furthermore, linguistic researchers have argued that a broader vocabulary may be an indication of higher intelligence</w:t>
       </w:r>
       <w:r>
         <w:rPr>
@@ -5710,38 +6204,14 @@
           <w:sz w:val="24"/>
           <w:szCs w:val="24"/>
         </w:rPr>
-        <w:footnoteReference w:id="12"/>
-      </w:r>
-      <w:r>
-        <w:rPr>
-          <w:sz w:val="24"/>
-          <w:szCs w:val="24"/>
-        </w:rPr>
-        <w:t>. While music may be a cornerstone of cultural identity through the years, advancement in natural language processing with machine learning, can provide tools to further investigate. Specifically, studies can be formulated to identify whether patterns, and musical genres can both foretell, or simply foreshadow socio-political timelines.  In a similar fashion, musical streaming providers, may further investigate whether users from geographic areas, are more predisposed and inclined to genres of music. This may paint an additional story regarding the sociology and transformation of current culture to that of the future.</w:t>
-      </w:r>
-    </w:p>
-    <w:p>
-      <w:pPr>
-        <w:spacing w:line="240" w:lineRule="auto"/>
-        <w:rPr>
-          <w:sz w:val="24"/>
-          <w:szCs w:val="24"/>
-        </w:rPr>
-      </w:pPr>
-      <w:r>
-        <w:rPr>
-          <w:sz w:val="24"/>
-          <w:szCs w:val="24"/>
-        </w:rPr>
-        <w:t xml:space="preserve">While music generally serves as a form of entertainment, it is highly descriptive. The complexity of notes, and extent of vocabulary, may indicate societies cognitive focus. Furthermore, </w:t>
-      </w:r>
-      <w:r>
-        <w:rPr>
-          <w:sz w:val="24"/>
-          <w:szCs w:val="24"/>
-        </w:rPr>
-        <w:lastRenderedPageBreak/>
-        <w:t>linguistic researchers have argued that a broader vocabulary may be an indication of higher intelligence. Though, it may not be clear that a similar argument can be made with musical lyrics, music preference and the associated genres can serve as a societal barometer.</w:t>
+        <w:footnoteReference w:id="14"/>
+      </w:r>
+      <w:r>
+        <w:rPr>
+          <w:sz w:val="24"/>
+          <w:szCs w:val="24"/>
+        </w:rPr>
+        <w:t>. Though, it may not be clear that a similar argument can be made with musical lyrics, music preference and the associated genres can serve as a societal barometer.</w:t>
       </w:r>
     </w:p>
     <w:sectPr>
@@ -5910,12 +6380,39 @@
           <w:rPr>
             <w:rStyle w:val="Hyperlink"/>
           </w:rPr>
+          <w:t>https://discussions.apple.com/thread/987998</w:t>
+        </w:r>
+      </w:hyperlink>
+    </w:p>
+  </w:footnote>
+  <w:footnote w:id="4">
+    <w:p>
+      <w:pPr>
+        <w:pStyle w:val="FootnoteText"/>
+        <w:rPr>
+          <w:lang w:val="en-CA"/>
+        </w:rPr>
+      </w:pPr>
+      <w:r>
+        <w:rPr>
+          <w:rStyle w:val="FootnoteReference"/>
+        </w:rPr>
+        <w:footnoteRef/>
+      </w:r>
+      <w:r>
+        <w:t xml:space="preserve"> </w:t>
+      </w:r>
+      <w:hyperlink r:id="rId4" w:history="1">
+        <w:r>
+          <w:rPr>
+            <w:rStyle w:val="Hyperlink"/>
+          </w:rPr>
           <w:t>https://discussions.apple.com/thread/4604670</w:t>
         </w:r>
       </w:hyperlink>
     </w:p>
   </w:footnote>
-  <w:footnote w:id="4">
+  <w:footnote w:id="5">
     <w:p>
       <w:pPr>
         <w:pStyle w:val="FootnoteText"/>
@@ -5932,7 +6429,7 @@
       <w:r>
         <w:t xml:space="preserve"> </w:t>
       </w:r>
-      <w:hyperlink r:id="rId4" w:history="1">
+      <w:hyperlink r:id="rId5" w:history="1">
         <w:r>
           <w:rPr>
             <w:rStyle w:val="Hyperlink"/>
@@ -5942,7 +6439,7 @@
       </w:hyperlink>
     </w:p>
   </w:footnote>
-  <w:footnote w:id="5">
+  <w:footnote w:id="6">
     <w:p>
       <w:pPr>
         <w:pStyle w:val="FootnoteText"/>
@@ -5959,7 +6456,7 @@
       <w:r>
         <w:t xml:space="preserve"> </w:t>
       </w:r>
-      <w:hyperlink r:id="rId5" w:history="1">
+      <w:hyperlink r:id="rId6" w:history="1">
         <w:r>
           <w:rPr>
             <w:rStyle w:val="Hyperlink"/>
@@ -5969,7 +6466,7 @@
       </w:hyperlink>
     </w:p>
   </w:footnote>
-  <w:footnote w:id="6">
+  <w:footnote w:id="7">
     <w:p>
       <w:pPr>
         <w:pStyle w:val="FootnoteText"/>
@@ -5986,7 +6483,7 @@
       <w:r>
         <w:t xml:space="preserve"> </w:t>
       </w:r>
-      <w:hyperlink r:id="rId6" w:history="1">
+      <w:hyperlink r:id="rId7" w:history="1">
         <w:r>
           <w:rPr>
             <w:rStyle w:val="Hyperlink"/>
@@ -5996,7 +6493,7 @@
       </w:hyperlink>
     </w:p>
   </w:footnote>
-  <w:footnote w:id="7">
+  <w:footnote w:id="8">
     <w:p>
       <w:pPr>
         <w:pStyle w:val="FootnoteText"/>
@@ -6013,7 +6510,7 @@
       <w:r>
         <w:t xml:space="preserve"> </w:t>
       </w:r>
-      <w:hyperlink r:id="rId7" w:history="1">
+      <w:hyperlink r:id="rId8" w:history="1">
         <w:r>
           <w:rPr>
             <w:rStyle w:val="Hyperlink"/>
@@ -6023,7 +6520,7 @@
       </w:hyperlink>
     </w:p>
   </w:footnote>
-  <w:footnote w:id="8">
+  <w:footnote w:id="9">
     <w:p>
       <w:pPr>
         <w:pStyle w:val="FootnoteText"/>
@@ -6040,7 +6537,7 @@
       <w:r>
         <w:t xml:space="preserve"> </w:t>
       </w:r>
-      <w:hyperlink r:id="rId8" w:history="1">
+      <w:hyperlink r:id="rId9" w:history="1">
         <w:r>
           <w:rPr>
             <w:rStyle w:val="Hyperlink"/>
@@ -6050,7 +6547,7 @@
       </w:hyperlink>
     </w:p>
   </w:footnote>
-  <w:footnote w:id="9">
+  <w:footnote w:id="10">
     <w:p>
       <w:pPr>
         <w:pStyle w:val="FootnoteText"/>
@@ -6067,7 +6564,7 @@
       <w:r>
         <w:t xml:space="preserve"> </w:t>
       </w:r>
-      <w:hyperlink r:id="rId9" w:history="1">
+      <w:hyperlink r:id="rId10" w:history="1">
         <w:r>
           <w:rPr>
             <w:rStyle w:val="Hyperlink"/>
@@ -6077,7 +6574,7 @@
       </w:hyperlink>
     </w:p>
   </w:footnote>
-  <w:footnote w:id="10">
+  <w:footnote w:id="11">
     <w:p>
       <w:pPr>
         <w:pStyle w:val="FootnoteText"/>
@@ -6094,7 +6591,7 @@
       <w:r>
         <w:t xml:space="preserve"> </w:t>
       </w:r>
-      <w:hyperlink r:id="rId10" w:history="1">
+      <w:hyperlink r:id="rId11" w:history="1">
         <w:r>
           <w:rPr>
             <w:rStyle w:val="Hyperlink"/>
@@ -6104,7 +6601,7 @@
       </w:hyperlink>
     </w:p>
   </w:footnote>
-  <w:footnote w:id="11">
+  <w:footnote w:id="12">
     <w:p>
       <w:pPr>
         <w:pStyle w:val="FootnoteText"/>
@@ -6121,7 +6618,7 @@
       <w:r>
         <w:t xml:space="preserve"> </w:t>
       </w:r>
-      <w:hyperlink r:id="rId11" w:history="1">
+      <w:hyperlink r:id="rId12" w:history="1">
         <w:r>
           <w:rPr>
             <w:rStyle w:val="Hyperlink"/>
@@ -6131,7 +6628,7 @@
       </w:hyperlink>
     </w:p>
   </w:footnote>
-  <w:footnote w:id="12">
+  <w:footnote w:id="13">
     <w:p>
       <w:pPr>
         <w:pStyle w:val="FootnoteText"/>
@@ -6148,7 +6645,7 @@
       <w:r>
         <w:t xml:space="preserve"> </w:t>
       </w:r>
-      <w:hyperlink r:id="rId12" w:history="1">
+      <w:hyperlink r:id="rId13" w:history="1">
         <w:r>
           <w:rPr>
             <w:rStyle w:val="Hyperlink"/>
@@ -6156,6 +6653,35 @@
           <w:t>http://www.bbc.com/earth/story/20140907-does-music-pre-date-modern-man</w:t>
         </w:r>
       </w:hyperlink>
+    </w:p>
+  </w:footnote>
+  <w:footnote w:id="14">
+    <w:p>
+      <w:pPr>
+        <w:pStyle w:val="FootnoteText"/>
+        <w:rPr>
+          <w:lang w:val="en-CA"/>
+        </w:rPr>
+      </w:pPr>
+      <w:r>
+        <w:rPr>
+          <w:rStyle w:val="FootnoteReference"/>
+        </w:rPr>
+        <w:footnoteRef/>
+      </w:r>
+      <w:r>
+        <w:t xml:space="preserve"> </w:t>
+      </w:r>
+      <w:hyperlink r:id="rId14" w:history="1">
+        <w:r>
+          <w:rPr>
+            <w:rStyle w:val="Hyperlink"/>
+          </w:rPr>
+          <w:t>https://github.com/jeff1evesque/ist-736-hw/blob/master/hw6/resources/147470490800600318.pdf</w:t>
+        </w:r>
+      </w:hyperlink>
+      <w:bookmarkStart w:id="0" w:name="_GoBack"/>
+      <w:bookmarkEnd w:id="0"/>
     </w:p>
   </w:footnote>
 </w:footnotes>
@@ -6379,8 +6905,6 @@
       </w:rPr>
     </w:sdtEndPr>
     <w:sdtContent>
-      <w:bookmarkStart w:id="0" w:name="_GoBack" w:displacedByCustomXml="prev"/>
-      <w:bookmarkEnd w:id="0" w:displacedByCustomXml="prev"/>
       <w:p>
         <w:pPr>
           <w:pStyle w:val="Header"/>
@@ -8169,7 +8693,7 @@
 </file>
 
 <file path=customXml/itemProps2.xml><?xml version="1.0" encoding="utf-8"?>
-<ds:datastoreItem xmlns:ds="http://schemas.openxmlformats.org/officeDocument/2006/customXml" ds:itemID="{F606BA56-663E-4189-9FD7-53816C0DD959}">
+<ds:datastoreItem xmlns:ds="http://schemas.openxmlformats.org/officeDocument/2006/customXml" ds:itemID="{A064B890-C2B5-44E6-B434-C590082278C0}">
   <ds:schemaRefs>
     <ds:schemaRef ds:uri="http://schemas.openxmlformats.org/officeDocument/2006/bibliography"/>
   </ds:schemaRefs>

</xml_diff>

<commit_message>
#120: write-up.docx, improve spacing
</commit_message>
<xml_diff>
--- a/hw6/write-up.docx
+++ b/hw6/write-up.docx
@@ -927,9 +927,9 @@
           <w:noProof/>
         </w:rPr>
         <w:drawing>
-          <wp:inline distT="0" distB="0" distL="0" distR="0" wp14:anchorId="34730AFC" wp14:editId="5BAFC952">
-            <wp:extent cx="4759737" cy="2987040"/>
-            <wp:effectExtent l="0" t="0" r="3175" b="3810"/>
+          <wp:inline distT="0" distB="0" distL="0" distR="0" wp14:anchorId="34730AFC" wp14:editId="47E740CE">
+            <wp:extent cx="3378151" cy="2120006"/>
+            <wp:effectExtent l="0" t="0" r="0" b="0"/>
             <wp:docPr id="2" name="Picture 2"/>
             <wp:cNvGraphicFramePr>
               <a:graphicFrameLocks xmlns:a="http://schemas.openxmlformats.org/drawingml/2006/main" noChangeAspect="1"/>
@@ -950,7 +950,7 @@
                   <pic:spPr>
                     <a:xfrm>
                       <a:off x="0" y="0"/>
-                      <a:ext cx="4759737" cy="2987040"/>
+                      <a:ext cx="3380048" cy="2121196"/>
                     </a:xfrm>
                     <a:prstGeom prst="rect">
                       <a:avLst/>
@@ -1160,55 +1160,55 @@
           <w:sz w:val="24"/>
           <w:szCs w:val="24"/>
         </w:rPr>
+        <w:t>General industry, including companies</w:t>
+      </w:r>
+      <w:r>
+        <w:rPr>
+          <w:sz w:val="24"/>
+          <w:szCs w:val="24"/>
+        </w:rPr>
+        <w:t xml:space="preserve"> such as iTunes Radio, Pandora, Spotify, </w:t>
+      </w:r>
+      <w:r>
+        <w:rPr>
+          <w:sz w:val="24"/>
+          <w:szCs w:val="24"/>
+        </w:rPr>
+        <w:t>could</w:t>
+      </w:r>
+      <w:r>
+        <w:rPr>
+          <w:sz w:val="24"/>
+          <w:szCs w:val="24"/>
+        </w:rPr>
+        <w:t xml:space="preserve"> find trends of genre useful, for targeting audience. Though, user historical preferences would likely predict best, overall cultural trend could serve as an added factor, or a normalized facet, pervading in a more general way.</w:t>
+      </w:r>
+    </w:p>
+    <w:p>
+      <w:pPr>
+        <w:spacing w:line="240" w:lineRule="auto"/>
+        <w:rPr>
+          <w:sz w:val="24"/>
+          <w:szCs w:val="24"/>
+        </w:rPr>
+      </w:pPr>
+    </w:p>
+    <w:p>
+      <w:pPr>
+        <w:spacing w:line="240" w:lineRule="auto"/>
+        <w:rPr>
+          <w:b/>
+          <w:sz w:val="24"/>
+          <w:szCs w:val="24"/>
+        </w:rPr>
+      </w:pPr>
+      <w:r>
+        <w:rPr>
+          <w:b/>
+          <w:sz w:val="24"/>
+          <w:szCs w:val="24"/>
+        </w:rPr>
         <w:lastRenderedPageBreak/>
-        <w:t>General industry, including companies</w:t>
-      </w:r>
-      <w:r>
-        <w:rPr>
-          <w:sz w:val="24"/>
-          <w:szCs w:val="24"/>
-        </w:rPr>
-        <w:t xml:space="preserve"> such as iTunes Radio, Pandora, Spotify, </w:t>
-      </w:r>
-      <w:r>
-        <w:rPr>
-          <w:sz w:val="24"/>
-          <w:szCs w:val="24"/>
-        </w:rPr>
-        <w:t>could</w:t>
-      </w:r>
-      <w:r>
-        <w:rPr>
-          <w:sz w:val="24"/>
-          <w:szCs w:val="24"/>
-        </w:rPr>
-        <w:t xml:space="preserve"> find trends of genre useful, for targeting audience. Though, user historical preferences would likely predict best, overall cultural trend could serve as an added factor, or a normalized facet, pervading in a more general way.</w:t>
-      </w:r>
-    </w:p>
-    <w:p>
-      <w:pPr>
-        <w:spacing w:line="240" w:lineRule="auto"/>
-        <w:rPr>
-          <w:sz w:val="24"/>
-          <w:szCs w:val="24"/>
-        </w:rPr>
-      </w:pPr>
-    </w:p>
-    <w:p>
-      <w:pPr>
-        <w:spacing w:line="240" w:lineRule="auto"/>
-        <w:rPr>
-          <w:b/>
-          <w:sz w:val="24"/>
-          <w:szCs w:val="24"/>
-        </w:rPr>
-      </w:pPr>
-      <w:r>
-        <w:rPr>
-          <w:b/>
-          <w:sz w:val="24"/>
-          <w:szCs w:val="24"/>
-        </w:rPr>
         <w:t>Analysis</w:t>
       </w:r>
     </w:p>
@@ -1880,7 +1880,6 @@
           <w:sz w:val="24"/>
           <w:szCs w:val="24"/>
         </w:rPr>
-        <w:lastRenderedPageBreak/>
         <w:t>Metal</w:t>
       </w:r>
     </w:p>
@@ -2029,6 +2028,7 @@
           <w:sz w:val="24"/>
           <w:szCs w:val="24"/>
         </w:rPr>
+        <w:lastRenderedPageBreak/>
         <w:t xml:space="preserve">Only the Genre (y), and Lyrics (X) columns were utilized. However, since computation was done on a local machine, a subset of lyrics1.csv was </w:t>
       </w:r>
       <w:r>
@@ -2857,7 +2857,6 @@
                 <w:sz w:val="24"/>
                 <w:szCs w:val="24"/>
               </w:rPr>
-              <w:lastRenderedPageBreak/>
               <w:t>Figure 5:</w:t>
             </w:r>
             <w:r>
@@ -2978,11 +2977,21 @@
           <w:szCs w:val="24"/>
         </w:rPr>
       </w:pPr>
-      <w:r>
-        <w:rPr>
-          <w:sz w:val="24"/>
-          <w:szCs w:val="24"/>
-        </w:rPr>
+    </w:p>
+    <w:p>
+      <w:pPr>
+        <w:spacing w:line="240" w:lineRule="auto"/>
+        <w:rPr>
+          <w:sz w:val="24"/>
+          <w:szCs w:val="24"/>
+        </w:rPr>
+      </w:pPr>
+      <w:r>
+        <w:rPr>
+          <w:sz w:val="24"/>
+          <w:szCs w:val="24"/>
+        </w:rPr>
+        <w:lastRenderedPageBreak/>
         <w:t xml:space="preserve">The SVM followed by the </w:t>
       </w:r>
       <w:proofErr w:type="spellStart"/>
@@ -3763,7 +3772,6 @@
               <w:rPr>
                 <w:noProof/>
               </w:rPr>
-              <w:lastRenderedPageBreak/>
               <w:drawing>
                 <wp:inline distT="0" distB="0" distL="0" distR="0" wp14:anchorId="3D9A3B85" wp14:editId="693B611B">
                   <wp:extent cx="1826816" cy="1371600"/>
@@ -6036,15 +6044,34 @@
           <w:szCs w:val="24"/>
         </w:rPr>
       </w:pPr>
+      <w:bookmarkStart w:id="0" w:name="_GoBack"/>
+      <w:bookmarkEnd w:id="0"/>
     </w:p>
     <w:p>
       <w:pPr>
         <w:spacing w:line="240" w:lineRule="auto"/>
         <w:rPr>
-          <w:sz w:val="24"/>
-          <w:szCs w:val="24"/>
-        </w:rPr>
-      </w:pPr>
+          <w:b/>
+          <w:sz w:val="24"/>
+          <w:szCs w:val="24"/>
+        </w:rPr>
+      </w:pPr>
+      <w:r>
+        <w:rPr>
+          <w:b/>
+          <w:sz w:val="24"/>
+          <w:szCs w:val="24"/>
+        </w:rPr>
+        <w:t>Conclusion</w:t>
+      </w:r>
+      <w:r>
+        <w:rPr>
+          <w:b/>
+          <w:sz w:val="24"/>
+          <w:szCs w:val="24"/>
+        </w:rPr>
+        <w:t>s</w:t>
+      </w:r>
     </w:p>
     <w:p>
       <w:pPr>
@@ -6054,149 +6081,121 @@
           <w:szCs w:val="24"/>
         </w:rPr>
       </w:pPr>
+      <w:r>
+        <w:rPr>
+          <w:sz w:val="24"/>
+          <w:szCs w:val="24"/>
+        </w:rPr>
+        <w:t>Music has been around much longer than any established language, dating as far back pre-human societies</w:t>
+      </w:r>
+      <w:r>
+        <w:rPr>
+          <w:rStyle w:val="FootnoteReference"/>
+          <w:sz w:val="24"/>
+          <w:szCs w:val="24"/>
+        </w:rPr>
+        <w:footnoteReference w:id="13"/>
+      </w:r>
+      <w:r>
+        <w:rPr>
+          <w:sz w:val="24"/>
+          <w:szCs w:val="24"/>
+        </w:rPr>
+        <w:t>. While music may be a cornerstone of cultural identity through the years, advancement in natural language processing with machine learning, can provide tools to further investigate. Specifically, studies can be formulated to identify whether patterns, and musical genres can both foretell, or simply foreshadow socio-political timelines.  In a similar fashion,</w:t>
+      </w:r>
+      <w:r>
+        <w:rPr>
+          <w:sz w:val="24"/>
+          <w:szCs w:val="24"/>
+        </w:rPr>
+        <w:t xml:space="preserve"> </w:t>
+      </w:r>
+      <w:r>
+        <w:rPr>
+          <w:sz w:val="24"/>
+          <w:szCs w:val="24"/>
+        </w:rPr>
+        <w:t>music</w:t>
+      </w:r>
+      <w:r>
+        <w:rPr>
+          <w:sz w:val="24"/>
+          <w:szCs w:val="24"/>
+        </w:rPr>
+        <w:t xml:space="preserve"> providers, may further investigate whether users from geographic areas, are more </w:t>
+      </w:r>
+      <w:r>
+        <w:rPr>
+          <w:sz w:val="24"/>
+          <w:szCs w:val="24"/>
+        </w:rPr>
+        <w:t>inclined</w:t>
+      </w:r>
+      <w:r>
+        <w:rPr>
+          <w:sz w:val="24"/>
+          <w:szCs w:val="24"/>
+        </w:rPr>
+        <w:t xml:space="preserve"> to </w:t>
+      </w:r>
+      <w:r>
+        <w:rPr>
+          <w:sz w:val="24"/>
+          <w:szCs w:val="24"/>
+        </w:rPr>
+        <w:t xml:space="preserve">specific </w:t>
+      </w:r>
+      <w:r>
+        <w:rPr>
+          <w:sz w:val="24"/>
+          <w:szCs w:val="24"/>
+        </w:rPr>
+        <w:t xml:space="preserve">genres. </w:t>
+      </w:r>
+      <w:r>
+        <w:rPr>
+          <w:sz w:val="24"/>
+          <w:szCs w:val="24"/>
+        </w:rPr>
+        <w:t xml:space="preserve">With enough information, </w:t>
+      </w:r>
+      <w:r>
+        <w:rPr>
+          <w:sz w:val="24"/>
+          <w:szCs w:val="24"/>
+        </w:rPr>
+        <w:t xml:space="preserve">researchers can better understand </w:t>
+      </w:r>
+      <w:r>
+        <w:rPr>
+          <w:sz w:val="24"/>
+          <w:szCs w:val="24"/>
+        </w:rPr>
+        <w:t>the sociology and transformation of current culture to that of the future.</w:t>
+      </w:r>
     </w:p>
     <w:p>
       <w:pPr>
         <w:spacing w:line="240" w:lineRule="auto"/>
         <w:rPr>
-          <w:b/>
-          <w:sz w:val="24"/>
-          <w:szCs w:val="24"/>
-        </w:rPr>
-      </w:pPr>
-      <w:r>
-        <w:rPr>
-          <w:b/>
+          <w:sz w:val="24"/>
+          <w:szCs w:val="24"/>
+        </w:rPr>
+      </w:pPr>
+      <w:r>
+        <w:rPr>
+          <w:sz w:val="24"/>
+          <w:szCs w:val="24"/>
+        </w:rPr>
+        <w:t xml:space="preserve">While music generally serves as a form of entertainment, it is highly descriptive. The complexity of notes, and extent of vocabulary, may indicate societies cognitive focus. Furthermore, linguistic researchers have argued that a broader vocabulary may be an indication of higher </w:t>
+      </w:r>
+      <w:r>
+        <w:rPr>
           <w:sz w:val="24"/>
           <w:szCs w:val="24"/>
         </w:rPr>
         <w:lastRenderedPageBreak/>
-        <w:t>Conclusion</w:t>
-      </w:r>
-      <w:r>
-        <w:rPr>
-          <w:b/>
-          <w:sz w:val="24"/>
-          <w:szCs w:val="24"/>
-        </w:rPr>
-        <w:t>s</w:t>
-      </w:r>
-    </w:p>
-    <w:p>
-      <w:pPr>
-        <w:spacing w:line="240" w:lineRule="auto"/>
-        <w:rPr>
-          <w:sz w:val="24"/>
-          <w:szCs w:val="24"/>
-        </w:rPr>
-      </w:pPr>
-      <w:r>
-        <w:rPr>
-          <w:sz w:val="24"/>
-          <w:szCs w:val="24"/>
-        </w:rPr>
-        <w:t>Music has been around much longer than any established language, dating as far back pre-human societies</w:t>
-      </w:r>
-      <w:r>
-        <w:rPr>
-          <w:rStyle w:val="FootnoteReference"/>
-          <w:sz w:val="24"/>
-          <w:szCs w:val="24"/>
-        </w:rPr>
-        <w:footnoteReference w:id="13"/>
-      </w:r>
-      <w:r>
-        <w:rPr>
-          <w:sz w:val="24"/>
-          <w:szCs w:val="24"/>
-        </w:rPr>
-        <w:t>. While music may be a cornerstone of cultural identity through the years, advancement in natural language processing with machine learning, can provide tools to further investigate. Specifically, studies can be formulated to identify whether patterns, and musical genres can both foretell, or simply foreshadow socio-political timelines.  In a similar fashion,</w:t>
-      </w:r>
-      <w:r>
-        <w:rPr>
-          <w:sz w:val="24"/>
-          <w:szCs w:val="24"/>
-        </w:rPr>
-        <w:t xml:space="preserve"> </w:t>
-      </w:r>
-      <w:r>
-        <w:rPr>
-          <w:sz w:val="24"/>
-          <w:szCs w:val="24"/>
-        </w:rPr>
-        <w:t>music</w:t>
-      </w:r>
-      <w:r>
-        <w:rPr>
-          <w:sz w:val="24"/>
-          <w:szCs w:val="24"/>
-        </w:rPr>
-        <w:t xml:space="preserve"> providers, may further investigate whether users from geographic areas, are more </w:t>
-      </w:r>
-      <w:r>
-        <w:rPr>
-          <w:sz w:val="24"/>
-          <w:szCs w:val="24"/>
-        </w:rPr>
-        <w:t>inclined</w:t>
-      </w:r>
-      <w:r>
-        <w:rPr>
-          <w:sz w:val="24"/>
-          <w:szCs w:val="24"/>
-        </w:rPr>
-        <w:t xml:space="preserve"> to </w:t>
-      </w:r>
-      <w:r>
-        <w:rPr>
-          <w:sz w:val="24"/>
-          <w:szCs w:val="24"/>
-        </w:rPr>
-        <w:t xml:space="preserve">specific </w:t>
-      </w:r>
-      <w:r>
-        <w:rPr>
-          <w:sz w:val="24"/>
-          <w:szCs w:val="24"/>
-        </w:rPr>
-        <w:t xml:space="preserve">genres. </w:t>
-      </w:r>
-      <w:r>
-        <w:rPr>
-          <w:sz w:val="24"/>
-          <w:szCs w:val="24"/>
-        </w:rPr>
-        <w:t xml:space="preserve">With enough information, </w:t>
-      </w:r>
-      <w:r>
-        <w:rPr>
-          <w:sz w:val="24"/>
-          <w:szCs w:val="24"/>
-        </w:rPr>
-        <w:t xml:space="preserve">researchers can better understand </w:t>
-      </w:r>
-      <w:r>
-        <w:rPr>
-          <w:sz w:val="24"/>
-          <w:szCs w:val="24"/>
-        </w:rPr>
-        <w:t>the sociology and transformation of current culture to that of the future.</w:t>
-      </w:r>
-    </w:p>
-    <w:p>
-      <w:pPr>
-        <w:spacing w:line="240" w:lineRule="auto"/>
-        <w:rPr>
-          <w:sz w:val="24"/>
-          <w:szCs w:val="24"/>
-        </w:rPr>
-      </w:pPr>
-      <w:r>
-        <w:rPr>
-          <w:sz w:val="24"/>
-          <w:szCs w:val="24"/>
-        </w:rPr>
-        <w:t>While music generally serves as a form of entertainment, it is highly descriptive. The complexity of notes, and extent of vocabulary, may indicate societies cognitive focus. Furthermore, linguistic researchers have argued that a broader vocabulary may be an indication of higher intelligence</w:t>
+        <w:t>intelligence</w:t>
       </w:r>
       <w:r>
         <w:rPr>
@@ -6680,8 +6679,6 @@
           <w:t>https://github.com/jeff1evesque/ist-736-hw/blob/master/hw6/resources/147470490800600318.pdf</w:t>
         </w:r>
       </w:hyperlink>
-      <w:bookmarkStart w:id="0" w:name="_GoBack"/>
-      <w:bookmarkEnd w:id="0"/>
     </w:p>
   </w:footnote>
 </w:footnotes>
@@ -8693,7 +8690,7 @@
 </file>
 
 <file path=customXml/itemProps2.xml><?xml version="1.0" encoding="utf-8"?>
-<ds:datastoreItem xmlns:ds="http://schemas.openxmlformats.org/officeDocument/2006/customXml" ds:itemID="{A064B890-C2B5-44E6-B434-C590082278C0}">
+<ds:datastoreItem xmlns:ds="http://schemas.openxmlformats.org/officeDocument/2006/customXml" ds:itemID="{D8A1F68F-603A-4AC0-897C-DF6907E8DBC8}">
   <ds:schemaRefs>
     <ds:schemaRef ds:uri="http://schemas.openxmlformats.org/officeDocument/2006/bibliography"/>
   </ds:schemaRefs>

</xml_diff>

<commit_message>
#123: write-up.docx, update visualizations
</commit_message>
<xml_diff>
--- a/hw6/write-up.docx
+++ b/hw6/write-up.docx
@@ -3404,9 +3404,9 @@
         <w:tblLook w:val="04A0" w:firstRow="1" w:lastRow="0" w:firstColumn="1" w:lastColumn="0" w:noHBand="0" w:noVBand="1"/>
       </w:tblPr>
       <w:tblGrid>
-        <w:gridCol w:w="3116"/>
-        <w:gridCol w:w="3117"/>
-        <w:gridCol w:w="3117"/>
+        <w:gridCol w:w="3074"/>
+        <w:gridCol w:w="3126"/>
+        <w:gridCol w:w="3150"/>
       </w:tblGrid>
       <w:tr>
         <w:tc>
@@ -3425,10 +3425,10 @@
                 <w:noProof/>
               </w:rPr>
               <w:drawing>
-                <wp:inline distT="0" distB="0" distL="0" distR="0" wp14:anchorId="3AC4FE2F" wp14:editId="0F37F30D">
-                  <wp:extent cx="1776073" cy="1333500"/>
-                  <wp:effectExtent l="0" t="0" r="0" b="0"/>
-                  <wp:docPr id="14" name="Picture 14"/>
+                <wp:inline distT="0" distB="0" distL="0" distR="0" wp14:anchorId="36290F2E" wp14:editId="4EF5D5AA">
+                  <wp:extent cx="1819275" cy="1365938"/>
+                  <wp:effectExtent l="0" t="0" r="0" b="5715"/>
+                  <wp:docPr id="1" name="Picture 1"/>
                   <wp:cNvGraphicFramePr>
                     <a:graphicFrameLocks xmlns:a="http://schemas.openxmlformats.org/drawingml/2006/main" noChangeAspect="1"/>
                   </wp:cNvGraphicFramePr>
@@ -3436,7 +3436,7 @@
                     <a:graphicData uri="http://schemas.openxmlformats.org/drawingml/2006/picture">
                       <pic:pic xmlns:pic="http://schemas.openxmlformats.org/drawingml/2006/picture">
                         <pic:nvPicPr>
-                          <pic:cNvPr id="0" name="Picture 26"/>
+                          <pic:cNvPr id="0" name="Picture 1"/>
                           <pic:cNvPicPr>
                             <a:picLocks noChangeAspect="1" noChangeArrowheads="1"/>
                           </pic:cNvPicPr>
@@ -3457,7 +3457,7 @@
                         <pic:spPr bwMode="auto">
                           <a:xfrm>
                             <a:off x="0" y="0"/>
-                            <a:ext cx="1830646" cy="1374474"/>
+                            <a:ext cx="1827319" cy="1371977"/>
                           </a:xfrm>
                           <a:prstGeom prst="rect">
                             <a:avLst/>
@@ -3491,10 +3491,10 @@
                 <w:noProof/>
               </w:rPr>
               <w:drawing>
-                <wp:inline distT="0" distB="0" distL="0" distR="0" wp14:anchorId="3BA28E99" wp14:editId="2972DA23">
-                  <wp:extent cx="1800225" cy="1351635"/>
-                  <wp:effectExtent l="0" t="0" r="0" b="1270"/>
-                  <wp:docPr id="15" name="Picture 15"/>
+                <wp:inline distT="0" distB="0" distL="0" distR="0" wp14:anchorId="1A1E97B3" wp14:editId="1375BC3A">
+                  <wp:extent cx="1852189" cy="1390650"/>
+                  <wp:effectExtent l="0" t="0" r="0" b="0"/>
+                  <wp:docPr id="8" name="Picture 8"/>
                   <wp:cNvGraphicFramePr>
                     <a:graphicFrameLocks xmlns:a="http://schemas.openxmlformats.org/drawingml/2006/main" noChangeAspect="1"/>
                   </wp:cNvGraphicFramePr>
@@ -3502,7 +3502,7 @@
                     <a:graphicData uri="http://schemas.openxmlformats.org/drawingml/2006/picture">
                       <pic:pic xmlns:pic="http://schemas.openxmlformats.org/drawingml/2006/picture">
                         <pic:nvPicPr>
-                          <pic:cNvPr id="0" name="Picture 28"/>
+                          <pic:cNvPr id="0" name="Picture 3"/>
                           <pic:cNvPicPr>
                             <a:picLocks noChangeAspect="1" noChangeArrowheads="1"/>
                           </pic:cNvPicPr>
@@ -3523,7 +3523,7 @@
                         <pic:spPr bwMode="auto">
                           <a:xfrm>
                             <a:off x="0" y="0"/>
-                            <a:ext cx="1816059" cy="1363523"/>
+                            <a:ext cx="1863970" cy="1399496"/>
                           </a:xfrm>
                           <a:prstGeom prst="rect">
                             <a:avLst/>
@@ -3557,10 +3557,10 @@
                 <w:noProof/>
               </w:rPr>
               <w:drawing>
-                <wp:inline distT="0" distB="0" distL="0" distR="0" wp14:anchorId="65EA6C77" wp14:editId="5E349C71">
-                  <wp:extent cx="1776072" cy="1333500"/>
-                  <wp:effectExtent l="0" t="0" r="0" b="0"/>
-                  <wp:docPr id="16" name="Picture 16"/>
+                <wp:inline distT="0" distB="0" distL="0" distR="0" wp14:anchorId="143AA5A2" wp14:editId="37709044">
+                  <wp:extent cx="1866900" cy="1401695"/>
+                  <wp:effectExtent l="0" t="0" r="0" b="8255"/>
+                  <wp:docPr id="12" name="Picture 12"/>
                   <wp:cNvGraphicFramePr>
                     <a:graphicFrameLocks xmlns:a="http://schemas.openxmlformats.org/drawingml/2006/main" noChangeAspect="1"/>
                   </wp:cNvGraphicFramePr>
@@ -3568,7 +3568,7 @@
                     <a:graphicData uri="http://schemas.openxmlformats.org/drawingml/2006/picture">
                       <pic:pic xmlns:pic="http://schemas.openxmlformats.org/drawingml/2006/picture">
                         <pic:nvPicPr>
-                          <pic:cNvPr id="0" name="Picture 30"/>
+                          <pic:cNvPr id="0" name="Picture 5"/>
                           <pic:cNvPicPr>
                             <a:picLocks noChangeAspect="1" noChangeArrowheads="1"/>
                           </pic:cNvPicPr>
@@ -3589,7 +3589,7 @@
                         <pic:spPr bwMode="auto">
                           <a:xfrm>
                             <a:off x="0" y="0"/>
-                            <a:ext cx="1793419" cy="1346524"/>
+                            <a:ext cx="1876714" cy="1409063"/>
                           </a:xfrm>
                           <a:prstGeom prst="rect">
                             <a:avLst/>
@@ -3752,9 +3752,9 @@
         <w:tblLook w:val="04A0" w:firstRow="1" w:lastRow="0" w:firstColumn="1" w:lastColumn="0" w:noHBand="0" w:noVBand="1"/>
       </w:tblPr>
       <w:tblGrid>
+        <w:gridCol w:w="3132"/>
         <w:gridCol w:w="3109"/>
-        <w:gridCol w:w="3115"/>
-        <w:gridCol w:w="3126"/>
+        <w:gridCol w:w="3109"/>
       </w:tblGrid>
       <w:tr>
         <w:tc>
@@ -3773,10 +3773,10 @@
                 <w:noProof/>
               </w:rPr>
               <w:drawing>
-                <wp:inline distT="0" distB="0" distL="0" distR="0" wp14:anchorId="3D9A3B85" wp14:editId="693B611B">
-                  <wp:extent cx="1826816" cy="1371600"/>
+                <wp:inline distT="0" distB="0" distL="0" distR="0" wp14:anchorId="29C3EBC5" wp14:editId="3C1E1362">
+                  <wp:extent cx="1864875" cy="1400175"/>
                   <wp:effectExtent l="0" t="0" r="2540" b="0"/>
-                  <wp:docPr id="17" name="Picture 17"/>
+                  <wp:docPr id="27" name="Picture 27"/>
                   <wp:cNvGraphicFramePr>
                     <a:graphicFrameLocks xmlns:a="http://schemas.openxmlformats.org/drawingml/2006/main" noChangeAspect="1"/>
                   </wp:cNvGraphicFramePr>
@@ -3784,7 +3784,7 @@
                     <a:graphicData uri="http://schemas.openxmlformats.org/drawingml/2006/picture">
                       <pic:pic xmlns:pic="http://schemas.openxmlformats.org/drawingml/2006/picture">
                         <pic:nvPicPr>
-                          <pic:cNvPr id="0" name="Picture 32"/>
+                          <pic:cNvPr id="0" name="Picture 7"/>
                           <pic:cNvPicPr>
                             <a:picLocks noChangeAspect="1" noChangeArrowheads="1"/>
                           </pic:cNvPicPr>
@@ -3805,7 +3805,7 @@
                         <pic:spPr bwMode="auto">
                           <a:xfrm>
                             <a:off x="0" y="0"/>
-                            <a:ext cx="1849682" cy="1388768"/>
+                            <a:ext cx="1896474" cy="1423900"/>
                           </a:xfrm>
                           <a:prstGeom prst="rect">
                             <a:avLst/>
@@ -3839,10 +3839,10 @@
                 <w:noProof/>
               </w:rPr>
               <w:drawing>
-                <wp:inline distT="0" distB="0" distL="0" distR="0" wp14:anchorId="074A8FAD" wp14:editId="4D9A3FE3">
-                  <wp:extent cx="1837736" cy="1379799"/>
+                <wp:inline distT="0" distB="0" distL="0" distR="0" wp14:anchorId="2B25BC79" wp14:editId="703E1461">
+                  <wp:extent cx="1852189" cy="1390650"/>
                   <wp:effectExtent l="0" t="0" r="0" b="0"/>
-                  <wp:docPr id="18" name="Picture 18"/>
+                  <wp:docPr id="31" name="Picture 31"/>
                   <wp:cNvGraphicFramePr>
                     <a:graphicFrameLocks xmlns:a="http://schemas.openxmlformats.org/drawingml/2006/main" noChangeAspect="1"/>
                   </wp:cNvGraphicFramePr>
@@ -3850,7 +3850,7 @@
                     <a:graphicData uri="http://schemas.openxmlformats.org/drawingml/2006/picture">
                       <pic:pic xmlns:pic="http://schemas.openxmlformats.org/drawingml/2006/picture">
                         <pic:nvPicPr>
-                          <pic:cNvPr id="0" name="Picture 34"/>
+                          <pic:cNvPr id="0" name="Picture 9"/>
                           <pic:cNvPicPr>
                             <a:picLocks noChangeAspect="1" noChangeArrowheads="1"/>
                           </pic:cNvPicPr>
@@ -3871,7 +3871,7 @@
                         <pic:spPr bwMode="auto">
                           <a:xfrm>
                             <a:off x="0" y="0"/>
-                            <a:ext cx="1872038" cy="1405554"/>
+                            <a:ext cx="1863151" cy="1398881"/>
                           </a:xfrm>
                           <a:prstGeom prst="rect">
                             <a:avLst/>
@@ -3905,10 +3905,10 @@
                 <w:noProof/>
               </w:rPr>
               <w:drawing>
-                <wp:inline distT="0" distB="0" distL="0" distR="0" wp14:anchorId="7B789283" wp14:editId="61E9B875">
-                  <wp:extent cx="1847850" cy="1387392"/>
-                  <wp:effectExtent l="0" t="0" r="0" b="3810"/>
-                  <wp:docPr id="19" name="Picture 19"/>
+                <wp:inline distT="0" distB="0" distL="0" distR="0" wp14:anchorId="16B7BBD7" wp14:editId="328B1FB1">
+                  <wp:extent cx="1852189" cy="1390650"/>
+                  <wp:effectExtent l="0" t="0" r="0" b="0"/>
+                  <wp:docPr id="100" name="Picture 100"/>
                   <wp:cNvGraphicFramePr>
                     <a:graphicFrameLocks xmlns:a="http://schemas.openxmlformats.org/drawingml/2006/main" noChangeAspect="1"/>
                   </wp:cNvGraphicFramePr>
@@ -3916,7 +3916,7 @@
                     <a:graphicData uri="http://schemas.openxmlformats.org/drawingml/2006/picture">
                       <pic:pic xmlns:pic="http://schemas.openxmlformats.org/drawingml/2006/picture">
                         <pic:nvPicPr>
-                          <pic:cNvPr id="0" name="Picture 36"/>
+                          <pic:cNvPr id="0" name="Picture 11"/>
                           <pic:cNvPicPr>
                             <a:picLocks noChangeAspect="1" noChangeArrowheads="1"/>
                           </pic:cNvPicPr>
@@ -3937,7 +3937,7 @@
                         <pic:spPr bwMode="auto">
                           <a:xfrm>
                             <a:off x="0" y="0"/>
-                            <a:ext cx="1869626" cy="1403742"/>
+                            <a:ext cx="1865026" cy="1400288"/>
                           </a:xfrm>
                           <a:prstGeom prst="rect">
                             <a:avLst/>
@@ -4122,10 +4122,10 @@
                 <w:noProof/>
               </w:rPr>
               <w:drawing>
-                <wp:inline distT="0" distB="0" distL="0" distR="0" wp14:anchorId="0B760F88" wp14:editId="0FCB265C">
-                  <wp:extent cx="1712640" cy="1285875"/>
-                  <wp:effectExtent l="0" t="0" r="1905" b="0"/>
-                  <wp:docPr id="20" name="Picture 20"/>
+                <wp:inline distT="0" distB="0" distL="0" distR="0" wp14:anchorId="7B807493" wp14:editId="75B2789E">
+                  <wp:extent cx="1687195" cy="1266770"/>
+                  <wp:effectExtent l="0" t="0" r="8255" b="0"/>
+                  <wp:docPr id="101" name="Picture 101"/>
                   <wp:cNvGraphicFramePr>
                     <a:graphicFrameLocks xmlns:a="http://schemas.openxmlformats.org/drawingml/2006/main" noChangeAspect="1"/>
                   </wp:cNvGraphicFramePr>
@@ -4133,7 +4133,7 @@
                     <a:graphicData uri="http://schemas.openxmlformats.org/drawingml/2006/picture">
                       <pic:pic xmlns:pic="http://schemas.openxmlformats.org/drawingml/2006/picture">
                         <pic:nvPicPr>
-                          <pic:cNvPr id="0" name="Picture 38"/>
+                          <pic:cNvPr id="0" name="Picture 13"/>
                           <pic:cNvPicPr>
                             <a:picLocks noChangeAspect="1" noChangeArrowheads="1"/>
                           </pic:cNvPicPr>
@@ -4154,7 +4154,7 @@
                         <pic:spPr bwMode="auto">
                           <a:xfrm>
                             <a:off x="0" y="0"/>
-                            <a:ext cx="1718976" cy="1290632"/>
+                            <a:ext cx="1713048" cy="1286181"/>
                           </a:xfrm>
                           <a:prstGeom prst="rect">
                             <a:avLst/>
@@ -4188,10 +4188,10 @@
                 <w:noProof/>
               </w:rPr>
               <w:drawing>
-                <wp:inline distT="0" distB="0" distL="0" distR="0" wp14:anchorId="4F1404A2" wp14:editId="0F991B7A">
-                  <wp:extent cx="1674581" cy="1257300"/>
-                  <wp:effectExtent l="0" t="0" r="1905" b="0"/>
-                  <wp:docPr id="21" name="Picture 21"/>
+                <wp:inline distT="0" distB="0" distL="0" distR="0" wp14:anchorId="4BD3B39E" wp14:editId="6538D760">
+                  <wp:extent cx="1685136" cy="1265225"/>
+                  <wp:effectExtent l="0" t="0" r="0" b="0"/>
+                  <wp:docPr id="102" name="Picture 102"/>
                   <wp:cNvGraphicFramePr>
                     <a:graphicFrameLocks xmlns:a="http://schemas.openxmlformats.org/drawingml/2006/main" noChangeAspect="1"/>
                   </wp:cNvGraphicFramePr>
@@ -4199,7 +4199,7 @@
                     <a:graphicData uri="http://schemas.openxmlformats.org/drawingml/2006/picture">
                       <pic:pic xmlns:pic="http://schemas.openxmlformats.org/drawingml/2006/picture">
                         <pic:nvPicPr>
-                          <pic:cNvPr id="0" name="Picture 40"/>
+                          <pic:cNvPr id="0" name="Picture 15"/>
                           <pic:cNvPicPr>
                             <a:picLocks noChangeAspect="1" noChangeArrowheads="1"/>
                           </pic:cNvPicPr>
@@ -4220,7 +4220,7 @@
                         <pic:spPr bwMode="auto">
                           <a:xfrm>
                             <a:off x="0" y="0"/>
-                            <a:ext cx="1685183" cy="1265260"/>
+                            <a:ext cx="1700983" cy="1277123"/>
                           </a:xfrm>
                           <a:prstGeom prst="rect">
                             <a:avLst/>
@@ -4254,10 +4254,10 @@
                 <w:noProof/>
               </w:rPr>
               <w:drawing>
-                <wp:inline distT="0" distB="0" distL="0" distR="0" wp14:anchorId="654F4AD0" wp14:editId="3D7FE318">
-                  <wp:extent cx="1661895" cy="1247775"/>
+                <wp:inline distT="0" distB="0" distL="0" distR="0" wp14:anchorId="2ABD73F3" wp14:editId="5F578F41">
+                  <wp:extent cx="1685925" cy="1265817"/>
                   <wp:effectExtent l="0" t="0" r="0" b="0"/>
-                  <wp:docPr id="22" name="Picture 22"/>
+                  <wp:docPr id="103" name="Picture 103"/>
                   <wp:cNvGraphicFramePr>
                     <a:graphicFrameLocks xmlns:a="http://schemas.openxmlformats.org/drawingml/2006/main" noChangeAspect="1"/>
                   </wp:cNvGraphicFramePr>
@@ -4265,7 +4265,7 @@
                     <a:graphicData uri="http://schemas.openxmlformats.org/drawingml/2006/picture">
                       <pic:pic xmlns:pic="http://schemas.openxmlformats.org/drawingml/2006/picture">
                         <pic:nvPicPr>
-                          <pic:cNvPr id="0" name="Picture 42"/>
+                          <pic:cNvPr id="0" name="Picture 17"/>
                           <pic:cNvPicPr>
                             <a:picLocks noChangeAspect="1" noChangeArrowheads="1"/>
                           </pic:cNvPicPr>
@@ -4286,7 +4286,7 @@
                         <pic:spPr bwMode="auto">
                           <a:xfrm>
                             <a:off x="0" y="0"/>
-                            <a:ext cx="1681848" cy="1262756"/>
+                            <a:ext cx="1704815" cy="1280000"/>
                           </a:xfrm>
                           <a:prstGeom prst="rect">
                             <a:avLst/>
@@ -4422,6 +4422,8 @@
             </w:r>
           </w:p>
         </w:tc>
+        <w:bookmarkStart w:id="0" w:name="_GoBack"/>
+        <w:bookmarkEnd w:id="0"/>
       </w:tr>
     </w:tbl>
     <w:p>
@@ -6044,8 +6046,6 @@
           <w:szCs w:val="24"/>
         </w:rPr>
       </w:pPr>
-      <w:bookmarkStart w:id="0" w:name="_GoBack"/>
-      <w:bookmarkEnd w:id="0"/>
     </w:p>
     <w:p>
       <w:pPr>
@@ -8690,7 +8690,7 @@
 </file>
 
 <file path=customXml/itemProps2.xml><?xml version="1.0" encoding="utf-8"?>
-<ds:datastoreItem xmlns:ds="http://schemas.openxmlformats.org/officeDocument/2006/customXml" ds:itemID="{D8A1F68F-603A-4AC0-897C-DF6907E8DBC8}">
+<ds:datastoreItem xmlns:ds="http://schemas.openxmlformats.org/officeDocument/2006/customXml" ds:itemID="{F2C1E2A0-3C93-4E9C-B90D-079B677901DE}">
   <ds:schemaRefs>
     <ds:schemaRef ds:uri="http://schemas.openxmlformats.org/officeDocument/2006/bibliography"/>
   </ds:schemaRefs>

</xml_diff>